<commit_message>
meta data data dictionary data RDB
</commit_message>
<xml_diff>
--- a/document/meta data.docx
+++ b/document/meta data.docx
@@ -171,7 +171,6 @@
                 <w:color w:val="000000" w:themeColor="text1"/>
               </w:rPr>
             </w:pPr>
-            <w:proofErr w:type="gramStart"/>
             <w:r>
               <w:rPr>
                 <w:rFonts w:ascii="Times New Roman" w:eastAsia="新細明體" w:hAnsi="Times New Roman" w:hint="eastAsia"/>
@@ -179,7 +178,6 @@
               </w:rPr>
               <w:t>允許空值</w:t>
             </w:r>
-            <w:proofErr w:type="gramEnd"/>
           </w:p>
         </w:tc>
         <w:tc>
@@ -854,21 +852,12 @@
                 <w:color w:val="000000" w:themeColor="text1"/>
               </w:rPr>
             </w:pPr>
-            <w:proofErr w:type="gramStart"/>
-            <w:r>
-              <w:rPr>
-                <w:rFonts w:ascii="Times New Roman" w:eastAsia="新細明體" w:hAnsi="Times New Roman" w:hint="eastAsia"/>
-                <w:color w:val="000000" w:themeColor="text1"/>
-              </w:rPr>
-              <w:t>谷歌登入</w:t>
-            </w:r>
-            <w:proofErr w:type="gramEnd"/>
-            <w:r>
-              <w:rPr>
-                <w:rFonts w:ascii="Times New Roman" w:eastAsia="新細明體" w:hAnsi="Times New Roman" w:hint="eastAsia"/>
-                <w:color w:val="000000" w:themeColor="text1"/>
-              </w:rPr>
-              <w:t>編號</w:t>
+            <w:r>
+              <w:rPr>
+                <w:rFonts w:ascii="Times New Roman" w:eastAsia="新細明體" w:hAnsi="Times New Roman" w:hint="eastAsia"/>
+                <w:color w:val="000000" w:themeColor="text1"/>
+              </w:rPr>
+              <w:t>谷歌登入編號</w:t>
             </w:r>
           </w:p>
         </w:tc>
@@ -904,7 +893,7 @@
             <w:pPr>
               <w:jc w:val="center"/>
               <w:rPr>
-                <w:rFonts w:ascii="Times New Roman" w:eastAsia="新細明體" w:hAnsi="Times New Roman" w:hint="eastAsia"/>
+                <w:rFonts w:ascii="Times New Roman" w:eastAsia="新細明體" w:hAnsi="Times New Roman"/>
                 <w:color w:val="000000" w:themeColor="text1"/>
               </w:rPr>
             </w:pPr>
@@ -929,7 +918,7 @@
             <w:pPr>
               <w:jc w:val="center"/>
               <w:rPr>
-                <w:rFonts w:ascii="Times New Roman" w:eastAsia="新細明體" w:hAnsi="Times New Roman" w:hint="eastAsia"/>
+                <w:rFonts w:ascii="Times New Roman" w:eastAsia="新細明體" w:hAnsi="Times New Roman"/>
                 <w:color w:val="000000" w:themeColor="text1"/>
               </w:rPr>
             </w:pPr>
@@ -952,7 +941,7 @@
             <w:pPr>
               <w:jc w:val="center"/>
               <w:rPr>
-                <w:rFonts w:ascii="Times New Roman" w:eastAsia="新細明體" w:hAnsi="Times New Roman" w:hint="eastAsia"/>
+                <w:rFonts w:ascii="Times New Roman" w:eastAsia="新細明體" w:hAnsi="Times New Roman"/>
                 <w:color w:val="000000" w:themeColor="text1"/>
               </w:rPr>
             </w:pPr>
@@ -975,7 +964,7 @@
             <w:pPr>
               <w:jc w:val="center"/>
               <w:rPr>
-                <w:rFonts w:ascii="Times New Roman" w:eastAsia="新細明體" w:hAnsi="Times New Roman" w:hint="eastAsia"/>
+                <w:rFonts w:ascii="Times New Roman" w:eastAsia="新細明體" w:hAnsi="Times New Roman"/>
                 <w:color w:val="000000" w:themeColor="text1"/>
               </w:rPr>
             </w:pPr>
@@ -998,7 +987,7 @@
             <w:pPr>
               <w:jc w:val="center"/>
               <w:rPr>
-                <w:rFonts w:ascii="Times New Roman" w:eastAsia="新細明體" w:hAnsi="Times New Roman" w:hint="eastAsia"/>
+                <w:rFonts w:ascii="Times New Roman" w:eastAsia="新細明體" w:hAnsi="Times New Roman"/>
                 <w:color w:val="000000" w:themeColor="text1"/>
               </w:rPr>
             </w:pPr>
@@ -1021,7 +1010,7 @@
             <w:pPr>
               <w:jc w:val="center"/>
               <w:rPr>
-                <w:rFonts w:ascii="Times New Roman" w:eastAsia="新細明體" w:hAnsi="Times New Roman" w:hint="eastAsia"/>
+                <w:rFonts w:ascii="Times New Roman" w:eastAsia="新細明體" w:hAnsi="Times New Roman"/>
                 <w:color w:val="000000" w:themeColor="text1"/>
               </w:rPr>
             </w:pPr>
@@ -1532,7 +1521,6 @@
                 <w:color w:val="000000" w:themeColor="text1"/>
               </w:rPr>
             </w:pPr>
-            <w:proofErr w:type="gramStart"/>
             <w:r>
               <w:rPr>
                 <w:rFonts w:ascii="Times New Roman" w:eastAsia="新細明體" w:hAnsi="Times New Roman" w:hint="eastAsia"/>
@@ -1540,7 +1528,6 @@
               </w:rPr>
               <w:t>允許空值</w:t>
             </w:r>
-            <w:proofErr w:type="gramEnd"/>
           </w:p>
         </w:tc>
         <w:tc>
@@ -1568,7 +1555,7 @@
         </w:tc>
         <w:tc>
           <w:tcPr>
-            <w:tcW w:w="409" w:type="pct"/>
+            <w:tcW w:w="408" w:type="pct"/>
             <w:shd w:val="pct12" w:color="auto" w:fill="auto"/>
             <w:vAlign w:val="center"/>
           </w:tcPr>
@@ -1729,7 +1716,7 @@
         </w:tc>
         <w:tc>
           <w:tcPr>
-            <w:tcW w:w="409" w:type="pct"/>
+            <w:tcW w:w="408" w:type="pct"/>
             <w:shd w:val="clear" w:color="auto" w:fill="auto"/>
             <w:vAlign w:val="center"/>
           </w:tcPr>
@@ -1897,7 +1884,7 @@
         </w:tc>
         <w:tc>
           <w:tcPr>
-            <w:tcW w:w="409" w:type="pct"/>
+            <w:tcW w:w="408" w:type="pct"/>
             <w:shd w:val="clear" w:color="auto" w:fill="auto"/>
             <w:vAlign w:val="center"/>
           </w:tcPr>
@@ -2078,7 +2065,7 @@
         </w:tc>
         <w:tc>
           <w:tcPr>
-            <w:tcW w:w="409" w:type="pct"/>
+            <w:tcW w:w="408" w:type="pct"/>
             <w:shd w:val="clear" w:color="auto" w:fill="auto"/>
             <w:vAlign w:val="center"/>
           </w:tcPr>
@@ -2231,7 +2218,7 @@
         </w:tc>
         <w:tc>
           <w:tcPr>
-            <w:tcW w:w="409" w:type="pct"/>
+            <w:tcW w:w="408" w:type="pct"/>
             <w:shd w:val="clear" w:color="auto" w:fill="auto"/>
             <w:vAlign w:val="center"/>
           </w:tcPr>
@@ -2382,7 +2369,7 @@
         </w:tc>
         <w:tc>
           <w:tcPr>
-            <w:tcW w:w="409" w:type="pct"/>
+            <w:tcW w:w="408" w:type="pct"/>
             <w:shd w:val="clear" w:color="auto" w:fill="auto"/>
             <w:vAlign w:val="center"/>
           </w:tcPr>
@@ -2533,7 +2520,7 @@
         </w:tc>
         <w:tc>
           <w:tcPr>
-            <w:tcW w:w="409" w:type="pct"/>
+            <w:tcW w:w="408" w:type="pct"/>
             <w:shd w:val="clear" w:color="auto" w:fill="auto"/>
             <w:vAlign w:val="center"/>
           </w:tcPr>
@@ -2686,7 +2673,7 @@
         </w:tc>
         <w:tc>
           <w:tcPr>
-            <w:tcW w:w="409" w:type="pct"/>
+            <w:tcW w:w="408" w:type="pct"/>
             <w:shd w:val="clear" w:color="auto" w:fill="auto"/>
             <w:vAlign w:val="center"/>
           </w:tcPr>
@@ -2716,7 +2703,7 @@
             <w:pPr>
               <w:jc w:val="center"/>
               <w:rPr>
-                <w:rFonts w:ascii="Times New Roman" w:eastAsia="新細明體" w:hAnsi="Times New Roman"/>
+                <w:rFonts w:ascii="Times New Roman" w:eastAsia="新細明體" w:hAnsi="Times New Roman" w:hint="eastAsia"/>
                 <w:color w:val="000000" w:themeColor="text1"/>
               </w:rPr>
             </w:pPr>
@@ -2726,7 +2713,7 @@
                 <w:rFonts w:ascii="Times New Roman" w:eastAsia="新細明體" w:hAnsi="Times New Roman" w:hint="eastAsia"/>
                 <w:color w:val="000000" w:themeColor="text1"/>
               </w:rPr>
-              <w:t>userno</w:t>
+              <w:t>create_id</w:t>
             </w:r>
             <w:proofErr w:type="spellEnd"/>
           </w:p>
@@ -2833,13 +2820,20 @@
                 <w:rFonts w:ascii="Times New Roman" w:eastAsia="新細明體" w:hAnsi="Times New Roman" w:hint="eastAsia"/>
                 <w:color w:val="000000" w:themeColor="text1"/>
               </w:rPr>
-              <w:t>使用者編號</w:t>
-            </w:r>
-          </w:p>
-        </w:tc>
-        <w:tc>
-          <w:tcPr>
-            <w:tcW w:w="409" w:type="pct"/>
+              <w:t>創建者</w:t>
+            </w:r>
+            <w:r>
+              <w:rPr>
+                <w:rFonts w:ascii="Times New Roman" w:eastAsia="新細明體" w:hAnsi="Times New Roman" w:hint="eastAsia"/>
+                <w:color w:val="000000" w:themeColor="text1"/>
+              </w:rPr>
+              <w:t>編號</w:t>
+            </w:r>
+          </w:p>
+        </w:tc>
+        <w:tc>
+          <w:tcPr>
+            <w:tcW w:w="408" w:type="pct"/>
             <w:shd w:val="clear" w:color="auto" w:fill="auto"/>
             <w:vAlign w:val="center"/>
           </w:tcPr>
@@ -2876,19 +2870,17 @@
             <w:pPr>
               <w:jc w:val="center"/>
               <w:rPr>
-                <w:rFonts w:ascii="Times New Roman" w:eastAsia="新細明體" w:hAnsi="Times New Roman"/>
-                <w:color w:val="000000" w:themeColor="text1"/>
-              </w:rPr>
-            </w:pPr>
-            <w:proofErr w:type="spellStart"/>
-            <w:r>
-              <w:rPr>
-                <w:rFonts w:ascii="Times New Roman" w:eastAsia="新細明體" w:hAnsi="Times New Roman" w:hint="eastAsia"/>
-                <w:color w:val="000000" w:themeColor="text1"/>
-              </w:rPr>
-              <w:t>stuno</w:t>
-            </w:r>
-            <w:proofErr w:type="spellEnd"/>
+                <w:rFonts w:ascii="Times New Roman" w:eastAsia="新細明體" w:hAnsi="Times New Roman" w:hint="eastAsia"/>
+                <w:color w:val="000000" w:themeColor="text1"/>
+              </w:rPr>
+            </w:pPr>
+            <w:r>
+              <w:rPr>
+                <w:rFonts w:ascii="Times New Roman" w:eastAsia="新細明體" w:hAnsi="Times New Roman" w:hint="eastAsia"/>
+                <w:color w:val="000000" w:themeColor="text1"/>
+              </w:rPr>
+              <w:t>state</w:t>
+            </w:r>
           </w:p>
         </w:tc>
         <w:tc>
@@ -2901,16 +2893,16 @@
             <w:pPr>
               <w:jc w:val="center"/>
               <w:rPr>
-                <w:rFonts w:ascii="Times New Roman" w:eastAsia="新細明體" w:hAnsi="Times New Roman"/>
-                <w:color w:val="000000" w:themeColor="text1"/>
-              </w:rPr>
-            </w:pPr>
-            <w:r>
-              <w:rPr>
-                <w:rFonts w:ascii="Times New Roman" w:eastAsia="新細明體" w:hAnsi="Times New Roman" w:hint="eastAsia"/>
-                <w:color w:val="000000" w:themeColor="text1"/>
-              </w:rPr>
-              <w:t>Int</w:t>
+                <w:rFonts w:ascii="Times New Roman" w:eastAsia="新細明體" w:hAnsi="Times New Roman" w:hint="eastAsia"/>
+                <w:color w:val="000000" w:themeColor="text1"/>
+              </w:rPr>
+            </w:pPr>
+            <w:r>
+              <w:rPr>
+                <w:rFonts w:ascii="Times New Roman" w:eastAsia="新細明體" w:hAnsi="Times New Roman" w:hint="eastAsia"/>
+                <w:color w:val="000000" w:themeColor="text1"/>
+              </w:rPr>
+              <w:t>Varchar</w:t>
             </w:r>
           </w:p>
         </w:tc>
@@ -2924,10 +2916,17 @@
             <w:pPr>
               <w:jc w:val="center"/>
               <w:rPr>
-                <w:rFonts w:ascii="Times New Roman" w:eastAsia="新細明體" w:hAnsi="Times New Roman"/>
-                <w:color w:val="000000" w:themeColor="text1"/>
-              </w:rPr>
-            </w:pPr>
+                <w:rFonts w:ascii="Times New Roman" w:eastAsia="新細明體" w:hAnsi="Times New Roman" w:hint="eastAsia"/>
+                <w:color w:val="000000" w:themeColor="text1"/>
+              </w:rPr>
+            </w:pPr>
+            <w:r>
+              <w:rPr>
+                <w:rFonts w:ascii="Times New Roman" w:eastAsia="新細明體" w:hAnsi="Times New Roman" w:hint="eastAsia"/>
+                <w:color w:val="000000" w:themeColor="text1"/>
+              </w:rPr>
+              <w:t>10</w:t>
+            </w:r>
           </w:p>
         </w:tc>
         <w:tc>
@@ -2939,7 +2938,7 @@
             <w:pPr>
               <w:jc w:val="center"/>
               <w:rPr>
-                <w:rFonts w:ascii="Times New Roman" w:eastAsia="新細明體" w:hAnsi="Times New Roman"/>
+                <w:rFonts w:ascii="Times New Roman" w:eastAsia="新細明體" w:hAnsi="Times New Roman" w:hint="eastAsia"/>
                 <w:color w:val="000000" w:themeColor="text1"/>
               </w:rPr>
             </w:pPr>
@@ -2961,7 +2960,7 @@
             <w:pPr>
               <w:jc w:val="center"/>
               <w:rPr>
-                <w:rFonts w:ascii="Times New Roman" w:eastAsia="新細明體" w:hAnsi="Times New Roman"/>
+                <w:rFonts w:ascii="Times New Roman" w:eastAsia="新細明體" w:hAnsi="Times New Roman" w:hint="eastAsia"/>
                 <w:color w:val="000000" w:themeColor="text1"/>
               </w:rPr>
             </w:pPr>
@@ -2984,23 +2983,30 @@
             <w:pPr>
               <w:jc w:val="center"/>
               <w:rPr>
-                <w:rFonts w:ascii="Times New Roman" w:eastAsia="新細明體" w:hAnsi="Times New Roman"/>
-                <w:color w:val="000000" w:themeColor="text1"/>
-              </w:rPr>
-            </w:pPr>
-          </w:p>
-        </w:tc>
-        <w:tc>
-          <w:tcPr>
-            <w:tcW w:w="409" w:type="pct"/>
-            <w:shd w:val="clear" w:color="auto" w:fill="auto"/>
-            <w:vAlign w:val="center"/>
-          </w:tcPr>
-          <w:p>
-            <w:pPr>
-              <w:jc w:val="center"/>
-              <w:rPr>
-                <w:rFonts w:ascii="Times New Roman" w:eastAsia="新細明體" w:hAnsi="Times New Roman"/>
+                <w:rFonts w:ascii="Times New Roman" w:eastAsia="新細明體" w:hAnsi="Times New Roman" w:hint="eastAsia"/>
+                <w:color w:val="000000" w:themeColor="text1"/>
+              </w:rPr>
+            </w:pPr>
+            <w:r>
+              <w:rPr>
+                <w:rFonts w:ascii="Times New Roman" w:eastAsia="新細明體" w:hAnsi="Times New Roman" w:hint="eastAsia"/>
+                <w:color w:val="000000" w:themeColor="text1"/>
+              </w:rPr>
+              <w:t>專案狀態</w:t>
+            </w:r>
+          </w:p>
+        </w:tc>
+        <w:tc>
+          <w:tcPr>
+            <w:tcW w:w="408" w:type="pct"/>
+            <w:shd w:val="clear" w:color="auto" w:fill="auto"/>
+            <w:vAlign w:val="center"/>
+          </w:tcPr>
+          <w:p>
+            <w:pPr>
+              <w:jc w:val="center"/>
+              <w:rPr>
+                <w:rFonts w:ascii="Times New Roman" w:eastAsia="新細明體" w:hAnsi="Times New Roman" w:hint="eastAsia"/>
                 <w:color w:val="000000" w:themeColor="text1"/>
               </w:rPr>
             </w:pPr>
@@ -3017,13 +3023,13 @@
         <w:tblLook w:val="04A0" w:firstRow="1" w:lastRow="0" w:firstColumn="1" w:lastColumn="0" w:noHBand="0" w:noVBand="1"/>
       </w:tblPr>
       <w:tblGrid>
-        <w:gridCol w:w="1213"/>
-        <w:gridCol w:w="1213"/>
-        <w:gridCol w:w="1213"/>
-        <w:gridCol w:w="1213"/>
-        <w:gridCol w:w="1213"/>
-        <w:gridCol w:w="1213"/>
-        <w:gridCol w:w="1216"/>
+        <w:gridCol w:w="1737"/>
+        <w:gridCol w:w="1352"/>
+        <w:gridCol w:w="800"/>
+        <w:gridCol w:w="1077"/>
+        <w:gridCol w:w="1352"/>
+        <w:gridCol w:w="1376"/>
+        <w:gridCol w:w="800"/>
       </w:tblGrid>
       <w:tr>
         <w:trPr>
@@ -3099,7 +3105,7 @@
         </w:trPr>
         <w:tc>
           <w:tcPr>
-            <w:tcW w:w="714" w:type="pct"/>
+            <w:tcW w:w="1022" w:type="pct"/>
             <w:tcBorders>
               <w:bottom w:val="single" w:sz="4" w:space="0" w:color="auto"/>
             </w:tcBorders>
@@ -3125,7 +3131,7 @@
         </w:tc>
         <w:tc>
           <w:tcPr>
-            <w:tcW w:w="714" w:type="pct"/>
+            <w:tcW w:w="796" w:type="pct"/>
             <w:shd w:val="pct12" w:color="auto" w:fill="auto"/>
             <w:vAlign w:val="center"/>
           </w:tcPr>
@@ -3148,7 +3154,7 @@
         </w:tc>
         <w:tc>
           <w:tcPr>
-            <w:tcW w:w="714" w:type="pct"/>
+            <w:tcW w:w="471" w:type="pct"/>
             <w:shd w:val="pct12" w:color="auto" w:fill="auto"/>
             <w:vAlign w:val="center"/>
           </w:tcPr>
@@ -3171,7 +3177,7 @@
         </w:tc>
         <w:tc>
           <w:tcPr>
-            <w:tcW w:w="714" w:type="pct"/>
+            <w:tcW w:w="634" w:type="pct"/>
             <w:shd w:val="pct12" w:color="auto" w:fill="auto"/>
             <w:vAlign w:val="center"/>
           </w:tcPr>
@@ -3194,7 +3200,7 @@
         </w:tc>
         <w:tc>
           <w:tcPr>
-            <w:tcW w:w="714" w:type="pct"/>
+            <w:tcW w:w="796" w:type="pct"/>
             <w:shd w:val="pct12" w:color="auto" w:fill="auto"/>
             <w:vAlign w:val="center"/>
           </w:tcPr>
@@ -3206,7 +3212,6 @@
                 <w:color w:val="000000" w:themeColor="text1"/>
               </w:rPr>
             </w:pPr>
-            <w:proofErr w:type="gramStart"/>
             <w:r>
               <w:rPr>
                 <w:rFonts w:ascii="Times New Roman" w:eastAsia="新細明體" w:hAnsi="Times New Roman" w:hint="eastAsia"/>
@@ -3214,12 +3219,11 @@
               </w:rPr>
               <w:t>允許空值</w:t>
             </w:r>
-            <w:proofErr w:type="gramEnd"/>
-          </w:p>
-        </w:tc>
-        <w:tc>
-          <w:tcPr>
-            <w:tcW w:w="714" w:type="pct"/>
+          </w:p>
+        </w:tc>
+        <w:tc>
+          <w:tcPr>
+            <w:tcW w:w="810" w:type="pct"/>
             <w:shd w:val="pct12" w:color="auto" w:fill="auto"/>
             <w:vAlign w:val="center"/>
           </w:tcPr>
@@ -3242,7 +3246,7 @@
         </w:tc>
         <w:tc>
           <w:tcPr>
-            <w:tcW w:w="716" w:type="pct"/>
+            <w:tcW w:w="471" w:type="pct"/>
             <w:shd w:val="pct12" w:color="auto" w:fill="auto"/>
             <w:vAlign w:val="center"/>
           </w:tcPr>
@@ -3271,7 +3275,7 @@
         </w:trPr>
         <w:tc>
           <w:tcPr>
-            <w:tcW w:w="714" w:type="pct"/>
+            <w:tcW w:w="1022" w:type="pct"/>
             <w:shd w:val="pct25" w:color="auto" w:fill="auto"/>
             <w:vAlign w:val="center"/>
           </w:tcPr>
@@ -3296,7 +3300,7 @@
         </w:tc>
         <w:tc>
           <w:tcPr>
-            <w:tcW w:w="714" w:type="pct"/>
+            <w:tcW w:w="796" w:type="pct"/>
             <w:shd w:val="clear" w:color="auto" w:fill="auto"/>
             <w:vAlign w:val="center"/>
           </w:tcPr>
@@ -3319,23 +3323,23 @@
         </w:tc>
         <w:tc>
           <w:tcPr>
-            <w:tcW w:w="714" w:type="pct"/>
-            <w:shd w:val="clear" w:color="auto" w:fill="auto"/>
-            <w:vAlign w:val="center"/>
-          </w:tcPr>
-          <w:p>
-            <w:pPr>
-              <w:jc w:val="center"/>
-              <w:rPr>
-                <w:rFonts w:ascii="Times New Roman" w:eastAsia="新細明體" w:hAnsi="Times New Roman"/>
-                <w:color w:val="000000" w:themeColor="text1"/>
-              </w:rPr>
-            </w:pPr>
-          </w:p>
-        </w:tc>
-        <w:tc>
-          <w:tcPr>
-            <w:tcW w:w="714" w:type="pct"/>
+            <w:tcW w:w="471" w:type="pct"/>
+            <w:shd w:val="clear" w:color="auto" w:fill="auto"/>
+            <w:vAlign w:val="center"/>
+          </w:tcPr>
+          <w:p>
+            <w:pPr>
+              <w:jc w:val="center"/>
+              <w:rPr>
+                <w:rFonts w:ascii="Times New Roman" w:eastAsia="新細明體" w:hAnsi="Times New Roman"/>
+                <w:color w:val="000000" w:themeColor="text1"/>
+              </w:rPr>
+            </w:pPr>
+          </w:p>
+        </w:tc>
+        <w:tc>
+          <w:tcPr>
+            <w:tcW w:w="634" w:type="pct"/>
             <w:shd w:val="clear" w:color="auto" w:fill="auto"/>
             <w:vAlign w:val="center"/>
           </w:tcPr>
@@ -3358,7 +3362,7 @@
         </w:tc>
         <w:tc>
           <w:tcPr>
-            <w:tcW w:w="714" w:type="pct"/>
+            <w:tcW w:w="796" w:type="pct"/>
             <w:shd w:val="clear" w:color="auto" w:fill="auto"/>
             <w:vAlign w:val="center"/>
           </w:tcPr>
@@ -3381,7 +3385,7 @@
         </w:tc>
         <w:tc>
           <w:tcPr>
-            <w:tcW w:w="714" w:type="pct"/>
+            <w:tcW w:w="810" w:type="pct"/>
             <w:shd w:val="clear" w:color="auto" w:fill="auto"/>
             <w:vAlign w:val="center"/>
           </w:tcPr>
@@ -3404,7 +3408,7 @@
         </w:tc>
         <w:tc>
           <w:tcPr>
-            <w:tcW w:w="716" w:type="pct"/>
+            <w:tcW w:w="471" w:type="pct"/>
             <w:shd w:val="clear" w:color="auto" w:fill="auto"/>
             <w:vAlign w:val="center"/>
           </w:tcPr>
@@ -3433,7 +3437,7 @@
         </w:trPr>
         <w:tc>
           <w:tcPr>
-            <w:tcW w:w="714" w:type="pct"/>
+            <w:tcW w:w="1022" w:type="pct"/>
             <w:shd w:val="pct25" w:color="auto" w:fill="auto"/>
             <w:vAlign w:val="center"/>
           </w:tcPr>
@@ -3445,64 +3449,59 @@
                 <w:color w:val="000000" w:themeColor="text1"/>
               </w:rPr>
             </w:pPr>
-            <w:r>
-              <w:rPr>
-                <w:rFonts w:ascii="Times New Roman" w:eastAsia="新細明體" w:hAnsi="Times New Roman" w:hint="eastAsia"/>
-                <w:color w:val="000000" w:themeColor="text1"/>
-              </w:rPr>
-              <w:t>academic</w:t>
-            </w:r>
-          </w:p>
-        </w:tc>
-        <w:tc>
-          <w:tcPr>
-            <w:tcW w:w="714" w:type="pct"/>
-            <w:shd w:val="clear" w:color="auto" w:fill="auto"/>
-            <w:vAlign w:val="center"/>
-          </w:tcPr>
-          <w:p>
-            <w:pPr>
-              <w:jc w:val="center"/>
-              <w:rPr>
-                <w:rFonts w:ascii="Times New Roman" w:eastAsia="新細明體" w:hAnsi="Times New Roman"/>
-                <w:color w:val="000000" w:themeColor="text1"/>
-              </w:rPr>
-            </w:pPr>
-            <w:r>
-              <w:rPr>
-                <w:rFonts w:ascii="Times New Roman" w:eastAsia="新細明體" w:hAnsi="Times New Roman" w:hint="eastAsia"/>
-                <w:color w:val="000000" w:themeColor="text1"/>
-              </w:rPr>
-              <w:t>Varchar</w:t>
-            </w:r>
-          </w:p>
-        </w:tc>
-        <w:tc>
-          <w:tcPr>
-            <w:tcW w:w="714" w:type="pct"/>
-            <w:shd w:val="clear" w:color="auto" w:fill="auto"/>
-            <w:vAlign w:val="center"/>
-          </w:tcPr>
-          <w:p>
-            <w:pPr>
-              <w:jc w:val="center"/>
-              <w:rPr>
-                <w:rFonts w:ascii="Times New Roman" w:eastAsia="新細明體" w:hAnsi="Times New Roman"/>
-                <w:color w:val="000000" w:themeColor="text1"/>
-              </w:rPr>
-            </w:pPr>
-            <w:r>
-              <w:rPr>
-                <w:rFonts w:ascii="Times New Roman" w:eastAsia="新細明體" w:hAnsi="Times New Roman" w:hint="eastAsia"/>
-                <w:color w:val="000000" w:themeColor="text1"/>
-              </w:rPr>
-              <w:t>45</w:t>
-            </w:r>
-          </w:p>
-        </w:tc>
-        <w:tc>
-          <w:tcPr>
-            <w:tcW w:w="714" w:type="pct"/>
+            <w:proofErr w:type="spellStart"/>
+            <w:r>
+              <w:rPr>
+                <w:rFonts w:ascii="Times New Roman" w:eastAsia="新細明體" w:hAnsi="Times New Roman" w:hint="eastAsia"/>
+                <w:color w:val="000000" w:themeColor="text1"/>
+              </w:rPr>
+              <w:t>prono</w:t>
+            </w:r>
+            <w:proofErr w:type="spellEnd"/>
+          </w:p>
+        </w:tc>
+        <w:tc>
+          <w:tcPr>
+            <w:tcW w:w="796" w:type="pct"/>
+            <w:shd w:val="clear" w:color="auto" w:fill="auto"/>
+            <w:vAlign w:val="center"/>
+          </w:tcPr>
+          <w:p>
+            <w:pPr>
+              <w:jc w:val="center"/>
+              <w:rPr>
+                <w:rFonts w:ascii="Times New Roman" w:eastAsia="新細明體" w:hAnsi="Times New Roman"/>
+                <w:color w:val="000000" w:themeColor="text1"/>
+              </w:rPr>
+            </w:pPr>
+            <w:r>
+              <w:rPr>
+                <w:rFonts w:ascii="Times New Roman" w:eastAsia="新細明體" w:hAnsi="Times New Roman" w:hint="eastAsia"/>
+                <w:color w:val="000000" w:themeColor="text1"/>
+              </w:rPr>
+              <w:t>Int</w:t>
+            </w:r>
+          </w:p>
+        </w:tc>
+        <w:tc>
+          <w:tcPr>
+            <w:tcW w:w="471" w:type="pct"/>
+            <w:shd w:val="clear" w:color="auto" w:fill="auto"/>
+            <w:vAlign w:val="center"/>
+          </w:tcPr>
+          <w:p>
+            <w:pPr>
+              <w:jc w:val="center"/>
+              <w:rPr>
+                <w:rFonts w:ascii="Times New Roman" w:eastAsia="新細明體" w:hAnsi="Times New Roman"/>
+                <w:color w:val="000000" w:themeColor="text1"/>
+              </w:rPr>
+            </w:pPr>
+          </w:p>
+        </w:tc>
+        <w:tc>
+          <w:tcPr>
+            <w:tcW w:w="634" w:type="pct"/>
             <w:shd w:val="clear" w:color="auto" w:fill="auto"/>
             <w:vAlign w:val="center"/>
           </w:tcPr>
@@ -3525,7 +3524,7 @@
         </w:tc>
         <w:tc>
           <w:tcPr>
-            <w:tcW w:w="714" w:type="pct"/>
+            <w:tcW w:w="796" w:type="pct"/>
             <w:shd w:val="clear" w:color="auto" w:fill="auto"/>
             <w:vAlign w:val="center"/>
           </w:tcPr>
@@ -3548,41 +3547,48 @@
         </w:tc>
         <w:tc>
           <w:tcPr>
-            <w:tcW w:w="714" w:type="pct"/>
-            <w:shd w:val="clear" w:color="auto" w:fill="auto"/>
-            <w:vAlign w:val="center"/>
-          </w:tcPr>
-          <w:p>
-            <w:pPr>
-              <w:jc w:val="center"/>
-              <w:rPr>
-                <w:rFonts w:ascii="Times New Roman" w:eastAsia="新細明體" w:hAnsi="Times New Roman"/>
-                <w:color w:val="000000" w:themeColor="text1"/>
-              </w:rPr>
-            </w:pPr>
-            <w:r>
-              <w:rPr>
-                <w:rFonts w:ascii="Times New Roman" w:eastAsia="新細明體" w:hAnsi="Times New Roman" w:hint="eastAsia"/>
-                <w:color w:val="000000" w:themeColor="text1"/>
-              </w:rPr>
-              <w:t>學制</w:t>
-            </w:r>
-          </w:p>
-        </w:tc>
-        <w:tc>
-          <w:tcPr>
-            <w:tcW w:w="716" w:type="pct"/>
-            <w:shd w:val="clear" w:color="auto" w:fill="auto"/>
-            <w:vAlign w:val="center"/>
-          </w:tcPr>
-          <w:p>
-            <w:pPr>
-              <w:jc w:val="center"/>
-              <w:rPr>
-                <w:rFonts w:ascii="Times New Roman" w:eastAsia="新細明體" w:hAnsi="Times New Roman"/>
-                <w:color w:val="000000" w:themeColor="text1"/>
-              </w:rPr>
-            </w:pPr>
+            <w:tcW w:w="810" w:type="pct"/>
+            <w:shd w:val="clear" w:color="auto" w:fill="auto"/>
+            <w:vAlign w:val="center"/>
+          </w:tcPr>
+          <w:p>
+            <w:pPr>
+              <w:jc w:val="center"/>
+              <w:rPr>
+                <w:rFonts w:ascii="Times New Roman" w:eastAsia="新細明體" w:hAnsi="Times New Roman"/>
+                <w:color w:val="000000" w:themeColor="text1"/>
+              </w:rPr>
+            </w:pPr>
+            <w:r>
+              <w:rPr>
+                <w:rFonts w:ascii="Times New Roman" w:eastAsia="新細明體" w:hAnsi="Times New Roman" w:hint="eastAsia"/>
+                <w:color w:val="000000" w:themeColor="text1"/>
+              </w:rPr>
+              <w:t>專案編號</w:t>
+            </w:r>
+          </w:p>
+        </w:tc>
+        <w:tc>
+          <w:tcPr>
+            <w:tcW w:w="471" w:type="pct"/>
+            <w:shd w:val="clear" w:color="auto" w:fill="auto"/>
+            <w:vAlign w:val="center"/>
+          </w:tcPr>
+          <w:p>
+            <w:pPr>
+              <w:jc w:val="center"/>
+              <w:rPr>
+                <w:rFonts w:ascii="Times New Roman" w:eastAsia="新細明體" w:hAnsi="Times New Roman"/>
+                <w:color w:val="000000" w:themeColor="text1"/>
+              </w:rPr>
+            </w:pPr>
+            <w:r>
+              <w:rPr>
+                <w:rFonts w:ascii="Times New Roman" w:eastAsia="新細明體" w:hAnsi="Times New Roman" w:hint="eastAsia"/>
+                <w:color w:val="000000" w:themeColor="text1"/>
+              </w:rPr>
+              <w:t>FK</w:t>
+            </w:r>
           </w:p>
         </w:tc>
       </w:tr>
@@ -3593,7 +3599,7 @@
         </w:trPr>
         <w:tc>
           <w:tcPr>
-            <w:tcW w:w="714" w:type="pct"/>
+            <w:tcW w:w="1022" w:type="pct"/>
             <w:shd w:val="pct25" w:color="auto" w:fill="auto"/>
             <w:vAlign w:val="center"/>
           </w:tcPr>
@@ -3605,59 +3611,82 @@
                 <w:color w:val="000000" w:themeColor="text1"/>
               </w:rPr>
             </w:pPr>
+            <w:r>
+              <w:rPr>
+                <w:rFonts w:ascii="Times New Roman" w:eastAsia="新細明體" w:hAnsi="Times New Roman" w:hint="eastAsia"/>
+                <w:color w:val="000000" w:themeColor="text1"/>
+              </w:rPr>
+              <w:t>PDF</w:t>
+            </w:r>
+          </w:p>
+        </w:tc>
+        <w:tc>
+          <w:tcPr>
+            <w:tcW w:w="796" w:type="pct"/>
+            <w:shd w:val="clear" w:color="auto" w:fill="auto"/>
+            <w:vAlign w:val="center"/>
+          </w:tcPr>
+          <w:p>
+            <w:pPr>
+              <w:jc w:val="center"/>
+              <w:rPr>
+                <w:rFonts w:ascii="Times New Roman" w:eastAsia="新細明體" w:hAnsi="Times New Roman"/>
+                <w:color w:val="000000" w:themeColor="text1"/>
+              </w:rPr>
+            </w:pPr>
             <w:proofErr w:type="spellStart"/>
             <w:r>
               <w:rPr>
                 <w:rFonts w:ascii="Times New Roman" w:eastAsia="新細明體" w:hAnsi="Times New Roman" w:hint="eastAsia"/>
                 <w:color w:val="000000" w:themeColor="text1"/>
               </w:rPr>
-              <w:t>prono</w:t>
+              <w:t>Longblob</w:t>
             </w:r>
             <w:proofErr w:type="spellEnd"/>
           </w:p>
         </w:tc>
         <w:tc>
           <w:tcPr>
-            <w:tcW w:w="714" w:type="pct"/>
-            <w:shd w:val="clear" w:color="auto" w:fill="auto"/>
-            <w:vAlign w:val="center"/>
-          </w:tcPr>
-          <w:p>
-            <w:pPr>
-              <w:jc w:val="center"/>
-              <w:rPr>
-                <w:rFonts w:ascii="Times New Roman" w:eastAsia="新細明體" w:hAnsi="Times New Roman"/>
-                <w:color w:val="000000" w:themeColor="text1"/>
-              </w:rPr>
-            </w:pPr>
-            <w:r>
-              <w:rPr>
-                <w:rFonts w:ascii="Times New Roman" w:eastAsia="新細明體" w:hAnsi="Times New Roman" w:hint="eastAsia"/>
-                <w:color w:val="000000" w:themeColor="text1"/>
-              </w:rPr>
-              <w:t>Int</w:t>
-            </w:r>
-          </w:p>
-        </w:tc>
-        <w:tc>
-          <w:tcPr>
-            <w:tcW w:w="714" w:type="pct"/>
-            <w:shd w:val="clear" w:color="auto" w:fill="auto"/>
-            <w:vAlign w:val="center"/>
-          </w:tcPr>
-          <w:p>
-            <w:pPr>
-              <w:jc w:val="center"/>
-              <w:rPr>
-                <w:rFonts w:ascii="Times New Roman" w:eastAsia="新細明體" w:hAnsi="Times New Roman"/>
-                <w:color w:val="000000" w:themeColor="text1"/>
-              </w:rPr>
-            </w:pPr>
-          </w:p>
-        </w:tc>
-        <w:tc>
-          <w:tcPr>
-            <w:tcW w:w="714" w:type="pct"/>
+            <w:tcW w:w="471" w:type="pct"/>
+            <w:shd w:val="clear" w:color="auto" w:fill="auto"/>
+            <w:vAlign w:val="center"/>
+          </w:tcPr>
+          <w:p>
+            <w:pPr>
+              <w:jc w:val="center"/>
+              <w:rPr>
+                <w:rFonts w:ascii="Times New Roman" w:eastAsia="新細明體" w:hAnsi="Times New Roman"/>
+                <w:color w:val="000000" w:themeColor="text1"/>
+              </w:rPr>
+            </w:pPr>
+          </w:p>
+        </w:tc>
+        <w:tc>
+          <w:tcPr>
+            <w:tcW w:w="634" w:type="pct"/>
+            <w:shd w:val="clear" w:color="auto" w:fill="auto"/>
+            <w:vAlign w:val="center"/>
+          </w:tcPr>
+          <w:p>
+            <w:pPr>
+              <w:jc w:val="center"/>
+              <w:rPr>
+                <w:rFonts w:ascii="Times New Roman" w:eastAsia="新細明體" w:hAnsi="Times New Roman"/>
+                <w:color w:val="000000" w:themeColor="text1"/>
+              </w:rPr>
+            </w:pPr>
+            <w:r>
+              <w:rPr>
+                <w:rFonts w:ascii="Times New Roman" w:eastAsia="新細明體" w:hAnsi="Times New Roman" w:hint="eastAsia"/>
+                <w:color w:val="000000" w:themeColor="text1"/>
+              </w:rPr>
+              <w:t>是</w:t>
+            </w:r>
+          </w:p>
+        </w:tc>
+        <w:tc>
+          <w:tcPr>
+            <w:tcW w:w="796" w:type="pct"/>
             <w:shd w:val="clear" w:color="auto" w:fill="auto"/>
             <w:vAlign w:val="center"/>
           </w:tcPr>
@@ -3680,53 +3709,37 @@
         </w:tc>
         <w:tc>
           <w:tcPr>
-            <w:tcW w:w="714" w:type="pct"/>
-            <w:shd w:val="clear" w:color="auto" w:fill="auto"/>
-            <w:vAlign w:val="center"/>
-          </w:tcPr>
-          <w:p>
-            <w:pPr>
-              <w:jc w:val="center"/>
-              <w:rPr>
-                <w:rFonts w:ascii="Times New Roman" w:eastAsia="新細明體" w:hAnsi="Times New Roman"/>
-                <w:color w:val="000000" w:themeColor="text1"/>
-              </w:rPr>
-            </w:pPr>
-            <w:r>
-              <w:rPr>
-                <w:rFonts w:ascii="Times New Roman" w:eastAsia="新細明體" w:hAnsi="Times New Roman" w:hint="eastAsia"/>
-                <w:color w:val="000000" w:themeColor="text1"/>
-              </w:rPr>
-              <w:t>否</w:t>
-            </w:r>
-          </w:p>
-        </w:tc>
-        <w:tc>
-          <w:tcPr>
-            <w:tcW w:w="714" w:type="pct"/>
-            <w:shd w:val="clear" w:color="auto" w:fill="auto"/>
-            <w:vAlign w:val="center"/>
-          </w:tcPr>
-          <w:p>
-            <w:pPr>
-              <w:jc w:val="center"/>
-              <w:rPr>
-                <w:rFonts w:ascii="Times New Roman" w:eastAsia="新細明體" w:hAnsi="Times New Roman"/>
-                <w:color w:val="000000" w:themeColor="text1"/>
-              </w:rPr>
-            </w:pPr>
-            <w:r>
-              <w:rPr>
-                <w:rFonts w:ascii="Times New Roman" w:eastAsia="新細明體" w:hAnsi="Times New Roman" w:hint="eastAsia"/>
-                <w:color w:val="000000" w:themeColor="text1"/>
-              </w:rPr>
-              <w:t>專案編號</w:t>
-            </w:r>
-          </w:p>
-        </w:tc>
-        <w:tc>
-          <w:tcPr>
-            <w:tcW w:w="716" w:type="pct"/>
+            <w:tcW w:w="810" w:type="pct"/>
+            <w:shd w:val="clear" w:color="auto" w:fill="auto"/>
+            <w:vAlign w:val="center"/>
+          </w:tcPr>
+          <w:p>
+            <w:pPr>
+              <w:jc w:val="center"/>
+              <w:rPr>
+                <w:rFonts w:ascii="Times New Roman" w:eastAsia="新細明體" w:hAnsi="Times New Roman"/>
+                <w:color w:val="000000" w:themeColor="text1"/>
+              </w:rPr>
+            </w:pPr>
+            <w:r>
+              <w:rPr>
+                <w:rFonts w:ascii="Times New Roman" w:eastAsia="新細明體" w:hAnsi="Times New Roman" w:hint="eastAsia"/>
+                <w:color w:val="000000" w:themeColor="text1"/>
+              </w:rPr>
+              <w:t>PDF</w:t>
+            </w:r>
+            <w:r>
+              <w:rPr>
+                <w:rFonts w:ascii="Times New Roman" w:eastAsia="新細明體" w:hAnsi="Times New Roman" w:hint="eastAsia"/>
+                <w:color w:val="000000" w:themeColor="text1"/>
+              </w:rPr>
+              <w:t>檔案</w:t>
+            </w:r>
+          </w:p>
+        </w:tc>
+        <w:tc>
+          <w:tcPr>
+            <w:tcW w:w="471" w:type="pct"/>
             <w:shd w:val="clear" w:color="auto" w:fill="auto"/>
             <w:vAlign w:val="center"/>
           </w:tcPr>
@@ -3748,7 +3761,7 @@
         </w:trPr>
         <w:tc>
           <w:tcPr>
-            <w:tcW w:w="714" w:type="pct"/>
+            <w:tcW w:w="1022" w:type="pct"/>
             <w:shd w:val="pct25" w:color="auto" w:fill="auto"/>
             <w:vAlign w:val="center"/>
           </w:tcPr>
@@ -3756,30 +3769,7 @@
             <w:pPr>
               <w:jc w:val="center"/>
               <w:rPr>
-                <w:rFonts w:ascii="Times New Roman" w:eastAsia="新細明體" w:hAnsi="Times New Roman"/>
-                <w:color w:val="000000" w:themeColor="text1"/>
-              </w:rPr>
-            </w:pPr>
-            <w:r>
-              <w:rPr>
-                <w:rFonts w:ascii="Times New Roman" w:eastAsia="新細明體" w:hAnsi="Times New Roman" w:hint="eastAsia"/>
-                <w:color w:val="000000" w:themeColor="text1"/>
-              </w:rPr>
-              <w:t>PDF</w:t>
-            </w:r>
-          </w:p>
-        </w:tc>
-        <w:tc>
-          <w:tcPr>
-            <w:tcW w:w="714" w:type="pct"/>
-            <w:shd w:val="clear" w:color="auto" w:fill="auto"/>
-            <w:vAlign w:val="center"/>
-          </w:tcPr>
-          <w:p>
-            <w:pPr>
-              <w:jc w:val="center"/>
-              <w:rPr>
-                <w:rFonts w:ascii="Times New Roman" w:eastAsia="新細明體" w:hAnsi="Times New Roman"/>
+                <w:rFonts w:ascii="Times New Roman" w:eastAsia="新細明體" w:hAnsi="Times New Roman" w:hint="eastAsia"/>
                 <w:color w:val="000000" w:themeColor="text1"/>
               </w:rPr>
             </w:pPr>
@@ -3789,38 +3779,91 @@
                 <w:rFonts w:ascii="Times New Roman" w:eastAsia="新細明體" w:hAnsi="Times New Roman" w:hint="eastAsia"/>
                 <w:color w:val="000000" w:themeColor="text1"/>
               </w:rPr>
-              <w:t>Longblob</w:t>
+              <w:t>final_score</w:t>
             </w:r>
             <w:proofErr w:type="spellEnd"/>
           </w:p>
         </w:tc>
         <w:tc>
           <w:tcPr>
-            <w:tcW w:w="714" w:type="pct"/>
-            <w:shd w:val="clear" w:color="auto" w:fill="auto"/>
-            <w:vAlign w:val="center"/>
-          </w:tcPr>
-          <w:p>
-            <w:pPr>
-              <w:jc w:val="center"/>
-              <w:rPr>
-                <w:rFonts w:ascii="Times New Roman" w:eastAsia="新細明體" w:hAnsi="Times New Roman"/>
-                <w:color w:val="000000" w:themeColor="text1"/>
-              </w:rPr>
-            </w:pPr>
-          </w:p>
-        </w:tc>
-        <w:tc>
-          <w:tcPr>
-            <w:tcW w:w="714" w:type="pct"/>
-            <w:shd w:val="clear" w:color="auto" w:fill="auto"/>
-            <w:vAlign w:val="center"/>
-          </w:tcPr>
-          <w:p>
-            <w:pPr>
-              <w:jc w:val="center"/>
-              <w:rPr>
-                <w:rFonts w:ascii="Times New Roman" w:eastAsia="新細明體" w:hAnsi="Times New Roman"/>
+            <w:tcW w:w="796" w:type="pct"/>
+            <w:shd w:val="clear" w:color="auto" w:fill="auto"/>
+            <w:vAlign w:val="center"/>
+          </w:tcPr>
+          <w:p>
+            <w:pPr>
+              <w:jc w:val="center"/>
+              <w:rPr>
+                <w:rFonts w:ascii="Times New Roman" w:eastAsia="新細明體" w:hAnsi="Times New Roman" w:hint="eastAsia"/>
+                <w:color w:val="000000" w:themeColor="text1"/>
+              </w:rPr>
+            </w:pPr>
+            <w:r>
+              <w:rPr>
+                <w:rFonts w:ascii="Times New Roman" w:eastAsia="新細明體" w:hAnsi="Times New Roman" w:hint="eastAsia"/>
+                <w:color w:val="000000" w:themeColor="text1"/>
+              </w:rPr>
+              <w:t>Varchar</w:t>
+            </w:r>
+          </w:p>
+        </w:tc>
+        <w:tc>
+          <w:tcPr>
+            <w:tcW w:w="471" w:type="pct"/>
+            <w:shd w:val="clear" w:color="auto" w:fill="auto"/>
+            <w:vAlign w:val="center"/>
+          </w:tcPr>
+          <w:p>
+            <w:pPr>
+              <w:jc w:val="center"/>
+              <w:rPr>
+                <w:rFonts w:ascii="Times New Roman" w:eastAsia="新細明體" w:hAnsi="Times New Roman" w:hint="eastAsia"/>
+                <w:color w:val="000000" w:themeColor="text1"/>
+              </w:rPr>
+            </w:pPr>
+            <w:r>
+              <w:rPr>
+                <w:rFonts w:ascii="Times New Roman" w:eastAsia="新細明體" w:hAnsi="Times New Roman" w:hint="eastAsia"/>
+                <w:color w:val="000000" w:themeColor="text1"/>
+              </w:rPr>
+              <w:t>20</w:t>
+            </w:r>
+          </w:p>
+        </w:tc>
+        <w:tc>
+          <w:tcPr>
+            <w:tcW w:w="634" w:type="pct"/>
+            <w:shd w:val="clear" w:color="auto" w:fill="auto"/>
+            <w:vAlign w:val="center"/>
+          </w:tcPr>
+          <w:p>
+            <w:pPr>
+              <w:jc w:val="center"/>
+              <w:rPr>
+                <w:rFonts w:ascii="Times New Roman" w:eastAsia="新細明體" w:hAnsi="Times New Roman" w:hint="eastAsia"/>
+                <w:color w:val="000000" w:themeColor="text1"/>
+              </w:rPr>
+            </w:pPr>
+            <w:r>
+              <w:rPr>
+                <w:rFonts w:ascii="Times New Roman" w:eastAsia="新細明體" w:hAnsi="Times New Roman" w:hint="eastAsia"/>
+                <w:color w:val="000000" w:themeColor="text1"/>
+              </w:rPr>
+              <w:t>否</w:t>
+            </w:r>
+          </w:p>
+        </w:tc>
+        <w:tc>
+          <w:tcPr>
+            <w:tcW w:w="796" w:type="pct"/>
+            <w:shd w:val="clear" w:color="auto" w:fill="auto"/>
+            <w:vAlign w:val="center"/>
+          </w:tcPr>
+          <w:p>
+            <w:pPr>
+              <w:jc w:val="center"/>
+              <w:rPr>
+                <w:rFonts w:ascii="Times New Roman" w:eastAsia="新細明體" w:hAnsi="Times New Roman" w:hint="eastAsia"/>
                 <w:color w:val="000000" w:themeColor="text1"/>
               </w:rPr>
             </w:pPr>
@@ -3835,15 +3878,138 @@
         </w:tc>
         <w:tc>
           <w:tcPr>
-            <w:tcW w:w="714" w:type="pct"/>
-            <w:shd w:val="clear" w:color="auto" w:fill="auto"/>
-            <w:vAlign w:val="center"/>
-          </w:tcPr>
-          <w:p>
-            <w:pPr>
-              <w:jc w:val="center"/>
-              <w:rPr>
-                <w:rFonts w:ascii="Times New Roman" w:eastAsia="新細明體" w:hAnsi="Times New Roman"/>
+            <w:tcW w:w="810" w:type="pct"/>
+            <w:shd w:val="clear" w:color="auto" w:fill="auto"/>
+            <w:vAlign w:val="center"/>
+          </w:tcPr>
+          <w:p>
+            <w:pPr>
+              <w:jc w:val="center"/>
+              <w:rPr>
+                <w:rFonts w:ascii="Times New Roman" w:eastAsia="新細明體" w:hAnsi="Times New Roman" w:hint="eastAsia"/>
+                <w:color w:val="000000" w:themeColor="text1"/>
+              </w:rPr>
+            </w:pPr>
+            <w:r>
+              <w:rPr>
+                <w:rFonts w:ascii="Times New Roman" w:eastAsia="新細明體" w:hAnsi="Times New Roman" w:hint="eastAsia"/>
+                <w:color w:val="000000" w:themeColor="text1"/>
+              </w:rPr>
+              <w:t>最終評分</w:t>
+            </w:r>
+          </w:p>
+        </w:tc>
+        <w:tc>
+          <w:tcPr>
+            <w:tcW w:w="471" w:type="pct"/>
+            <w:shd w:val="clear" w:color="auto" w:fill="auto"/>
+            <w:vAlign w:val="center"/>
+          </w:tcPr>
+          <w:p>
+            <w:pPr>
+              <w:jc w:val="center"/>
+              <w:rPr>
+                <w:rFonts w:ascii="Times New Roman" w:eastAsia="新細明體" w:hAnsi="Times New Roman"/>
+                <w:color w:val="000000" w:themeColor="text1"/>
+              </w:rPr>
+            </w:pPr>
+          </w:p>
+        </w:tc>
+      </w:tr>
+      <w:tr>
+        <w:trPr>
+          <w:trHeight w:val="105"/>
+          <w:jc w:val="center"/>
+        </w:trPr>
+        <w:tc>
+          <w:tcPr>
+            <w:tcW w:w="1022" w:type="pct"/>
+            <w:shd w:val="pct25" w:color="auto" w:fill="auto"/>
+            <w:vAlign w:val="center"/>
+          </w:tcPr>
+          <w:p>
+            <w:pPr>
+              <w:jc w:val="center"/>
+              <w:rPr>
+                <w:rFonts w:ascii="Times New Roman" w:eastAsia="新細明體" w:hAnsi="Times New Roman" w:hint="eastAsia"/>
+                <w:color w:val="000000" w:themeColor="text1"/>
+              </w:rPr>
+            </w:pPr>
+            <w:proofErr w:type="spellStart"/>
+            <w:r>
+              <w:rPr>
+                <w:rFonts w:ascii="Times New Roman" w:eastAsia="新細明體" w:hAnsi="Times New Roman"/>
+                <w:color w:val="000000" w:themeColor="text1"/>
+              </w:rPr>
+              <w:t>final</w:t>
+            </w:r>
+            <w:r>
+              <w:rPr>
+                <w:rFonts w:ascii="Times New Roman" w:eastAsia="新細明體" w:hAnsi="Times New Roman" w:hint="eastAsia"/>
+                <w:color w:val="000000" w:themeColor="text1"/>
+              </w:rPr>
+              <w:t>_ranking</w:t>
+            </w:r>
+            <w:proofErr w:type="spellEnd"/>
+          </w:p>
+        </w:tc>
+        <w:tc>
+          <w:tcPr>
+            <w:tcW w:w="796" w:type="pct"/>
+            <w:shd w:val="clear" w:color="auto" w:fill="auto"/>
+            <w:vAlign w:val="center"/>
+          </w:tcPr>
+          <w:p>
+            <w:pPr>
+              <w:jc w:val="center"/>
+              <w:rPr>
+                <w:rFonts w:ascii="Times New Roman" w:eastAsia="新細明體" w:hAnsi="Times New Roman" w:hint="eastAsia"/>
+                <w:color w:val="000000" w:themeColor="text1"/>
+              </w:rPr>
+            </w:pPr>
+            <w:r>
+              <w:rPr>
+                <w:rFonts w:ascii="Times New Roman" w:eastAsia="新細明體" w:hAnsi="Times New Roman" w:hint="eastAsia"/>
+                <w:color w:val="000000" w:themeColor="text1"/>
+              </w:rPr>
+              <w:t>Varchar</w:t>
+            </w:r>
+          </w:p>
+        </w:tc>
+        <w:tc>
+          <w:tcPr>
+            <w:tcW w:w="471" w:type="pct"/>
+            <w:shd w:val="clear" w:color="auto" w:fill="auto"/>
+            <w:vAlign w:val="center"/>
+          </w:tcPr>
+          <w:p>
+            <w:pPr>
+              <w:jc w:val="center"/>
+              <w:rPr>
+                <w:rFonts w:ascii="Times New Roman" w:eastAsia="新細明體" w:hAnsi="Times New Roman" w:hint="eastAsia"/>
+                <w:color w:val="000000" w:themeColor="text1"/>
+              </w:rPr>
+            </w:pPr>
+            <w:r>
+              <w:rPr>
+                <w:rFonts w:ascii="Times New Roman" w:eastAsia="新細明體" w:hAnsi="Times New Roman" w:hint="eastAsia"/>
+                <w:color w:val="000000" w:themeColor="text1"/>
+              </w:rPr>
+              <w:t>20</w:t>
+            </w:r>
+          </w:p>
+        </w:tc>
+        <w:tc>
+          <w:tcPr>
+            <w:tcW w:w="634" w:type="pct"/>
+            <w:shd w:val="clear" w:color="auto" w:fill="auto"/>
+            <w:vAlign w:val="center"/>
+          </w:tcPr>
+          <w:p>
+            <w:pPr>
+              <w:jc w:val="center"/>
+              <w:rPr>
+                <w:rFonts w:ascii="Times New Roman" w:eastAsia="新細明體" w:hAnsi="Times New Roman" w:hint="eastAsia"/>
                 <w:color w:val="000000" w:themeColor="text1"/>
               </w:rPr>
             </w:pPr>
@@ -3858,37 +4024,53 @@
         </w:tc>
         <w:tc>
           <w:tcPr>
-            <w:tcW w:w="714" w:type="pct"/>
-            <w:shd w:val="clear" w:color="auto" w:fill="auto"/>
-            <w:vAlign w:val="center"/>
-          </w:tcPr>
-          <w:p>
-            <w:pPr>
-              <w:jc w:val="center"/>
-              <w:rPr>
-                <w:rFonts w:ascii="Times New Roman" w:eastAsia="新細明體" w:hAnsi="Times New Roman"/>
-                <w:color w:val="000000" w:themeColor="text1"/>
-              </w:rPr>
-            </w:pPr>
-            <w:r>
-              <w:rPr>
-                <w:rFonts w:ascii="Times New Roman" w:eastAsia="新細明體" w:hAnsi="Times New Roman" w:hint="eastAsia"/>
-                <w:color w:val="000000" w:themeColor="text1"/>
-              </w:rPr>
-              <w:t>PDF</w:t>
-            </w:r>
-            <w:r>
-              <w:rPr>
-                <w:rFonts w:ascii="Times New Roman" w:eastAsia="新細明體" w:hAnsi="Times New Roman" w:hint="eastAsia"/>
-                <w:color w:val="000000" w:themeColor="text1"/>
-              </w:rPr>
-              <w:t>檔案</w:t>
-            </w:r>
-          </w:p>
-        </w:tc>
-        <w:tc>
-          <w:tcPr>
-            <w:tcW w:w="716" w:type="pct"/>
+            <w:tcW w:w="796" w:type="pct"/>
+            <w:shd w:val="clear" w:color="auto" w:fill="auto"/>
+            <w:vAlign w:val="center"/>
+          </w:tcPr>
+          <w:p>
+            <w:pPr>
+              <w:jc w:val="center"/>
+              <w:rPr>
+                <w:rFonts w:ascii="Times New Roman" w:eastAsia="新細明體" w:hAnsi="Times New Roman" w:hint="eastAsia"/>
+                <w:color w:val="000000" w:themeColor="text1"/>
+              </w:rPr>
+            </w:pPr>
+            <w:r>
+              <w:rPr>
+                <w:rFonts w:ascii="Times New Roman" w:eastAsia="新細明體" w:hAnsi="Times New Roman" w:hint="eastAsia"/>
+                <w:color w:val="000000" w:themeColor="text1"/>
+              </w:rPr>
+              <w:t>是</w:t>
+            </w:r>
+          </w:p>
+        </w:tc>
+        <w:tc>
+          <w:tcPr>
+            <w:tcW w:w="810" w:type="pct"/>
+            <w:shd w:val="clear" w:color="auto" w:fill="auto"/>
+            <w:vAlign w:val="center"/>
+          </w:tcPr>
+          <w:p>
+            <w:pPr>
+              <w:jc w:val="center"/>
+              <w:rPr>
+                <w:rFonts w:ascii="Times New Roman" w:eastAsia="新細明體" w:hAnsi="Times New Roman" w:hint="eastAsia"/>
+                <w:color w:val="000000" w:themeColor="text1"/>
+              </w:rPr>
+            </w:pPr>
+            <w:r>
+              <w:rPr>
+                <w:rFonts w:ascii="Times New Roman" w:eastAsia="新細明體" w:hAnsi="Times New Roman" w:hint="eastAsia"/>
+                <w:color w:val="000000" w:themeColor="text1"/>
+              </w:rPr>
+              <w:t>最終排名</w:t>
+            </w:r>
+          </w:p>
+        </w:tc>
+        <w:tc>
+          <w:tcPr>
+            <w:tcW w:w="471" w:type="pct"/>
             <w:shd w:val="clear" w:color="auto" w:fill="auto"/>
             <w:vAlign w:val="center"/>
           </w:tcPr>
@@ -3905,8 +4087,13 @@
       </w:tr>
     </w:tbl>
     <w:p/>
-    <w:p/>
-    <w:p/>
+    <w:p>
+      <w:pPr>
+        <w:rPr>
+          <w:rFonts w:hint="eastAsia"/>
+        </w:rPr>
+      </w:pPr>
+    </w:p>
     <w:tbl>
       <w:tblPr>
         <w:tblStyle w:val="ae"/>
@@ -3915,13 +4102,13 @@
         <w:tblLook w:val="04A0" w:firstRow="1" w:lastRow="0" w:firstColumn="1" w:lastColumn="0" w:noHBand="0" w:noVBand="1"/>
       </w:tblPr>
       <w:tblGrid>
-        <w:gridCol w:w="1213"/>
-        <w:gridCol w:w="1213"/>
-        <w:gridCol w:w="1213"/>
-        <w:gridCol w:w="1213"/>
-        <w:gridCol w:w="1213"/>
-        <w:gridCol w:w="1213"/>
-        <w:gridCol w:w="1216"/>
+        <w:gridCol w:w="1374"/>
+        <w:gridCol w:w="1374"/>
+        <w:gridCol w:w="814"/>
+        <w:gridCol w:w="1094"/>
+        <w:gridCol w:w="1374"/>
+        <w:gridCol w:w="1655"/>
+        <w:gridCol w:w="809"/>
       </w:tblGrid>
       <w:tr>
         <w:trPr>
@@ -3941,7 +4128,7 @@
             <w:pPr>
               <w:jc w:val="center"/>
               <w:rPr>
-                <w:rFonts w:ascii="Times New Roman" w:eastAsia="新細明體" w:hAnsi="Times New Roman"/>
+                <w:rFonts w:ascii="Times New Roman" w:eastAsia="新細明體" w:hAnsi="Times New Roman" w:hint="eastAsia"/>
                 <w:color w:val="000000" w:themeColor="text1"/>
               </w:rPr>
             </w:pPr>
@@ -3967,28 +4154,19 @@
               </w:rPr>
               <w:t xml:space="preserve"> </w:t>
             </w:r>
-            <w:proofErr w:type="spellStart"/>
-            <w:r>
-              <w:rPr>
-                <w:rFonts w:ascii="Times New Roman" w:eastAsia="新細明體" w:hAnsi="Times New Roman" w:hint="eastAsia"/>
-                <w:color w:val="000000" w:themeColor="text1"/>
-              </w:rPr>
-              <w:t>stu&amp;pro</w:t>
-            </w:r>
-            <w:proofErr w:type="spellEnd"/>
-            <w:r>
-              <w:rPr>
-                <w:rFonts w:ascii="Times New Roman" w:eastAsia="新細明體" w:hAnsi="Times New Roman" w:hint="eastAsia"/>
-                <w:color w:val="000000" w:themeColor="text1"/>
-              </w:rPr>
-              <w:t>學生與</w:t>
-            </w:r>
-            <w:r>
-              <w:rPr>
-                <w:rFonts w:ascii="Times New Roman" w:eastAsia="新細明體" w:hAnsi="Times New Roman" w:hint="eastAsia"/>
-                <w:color w:val="000000" w:themeColor="text1"/>
-              </w:rPr>
-              <w:t>專案</w:t>
+            <w:r>
+              <w:rPr>
+                <w:rFonts w:ascii="Times New Roman" w:eastAsia="新細明體" w:hAnsi="Times New Roman" w:hint="eastAsia"/>
+                <w:color w:val="000000" w:themeColor="text1"/>
+              </w:rPr>
+              <w:t xml:space="preserve">evaluations </w:t>
+            </w:r>
+            <w:r>
+              <w:rPr>
+                <w:rFonts w:ascii="Times New Roman" w:eastAsia="新細明體" w:hAnsi="Times New Roman" w:hint="eastAsia"/>
+                <w:color w:val="000000" w:themeColor="text1"/>
+              </w:rPr>
+              <w:t>評分</w:t>
             </w:r>
           </w:p>
         </w:tc>
@@ -4000,7 +4178,7 @@
         </w:trPr>
         <w:tc>
           <w:tcPr>
-            <w:tcW w:w="714" w:type="pct"/>
+            <w:tcW w:w="809" w:type="pct"/>
             <w:tcBorders>
               <w:bottom w:val="single" w:sz="4" w:space="0" w:color="auto"/>
             </w:tcBorders>
@@ -4026,7 +4204,7 @@
         </w:tc>
         <w:tc>
           <w:tcPr>
-            <w:tcW w:w="714" w:type="pct"/>
+            <w:tcW w:w="809" w:type="pct"/>
             <w:shd w:val="pct12" w:color="auto" w:fill="auto"/>
             <w:vAlign w:val="center"/>
           </w:tcPr>
@@ -4049,7 +4227,7 @@
         </w:tc>
         <w:tc>
           <w:tcPr>
-            <w:tcW w:w="714" w:type="pct"/>
+            <w:tcW w:w="479" w:type="pct"/>
             <w:shd w:val="pct12" w:color="auto" w:fill="auto"/>
             <w:vAlign w:val="center"/>
           </w:tcPr>
@@ -4072,7 +4250,7 @@
         </w:tc>
         <w:tc>
           <w:tcPr>
-            <w:tcW w:w="714" w:type="pct"/>
+            <w:tcW w:w="644" w:type="pct"/>
             <w:shd w:val="pct12" w:color="auto" w:fill="auto"/>
             <w:vAlign w:val="center"/>
           </w:tcPr>
@@ -4095,7 +4273,7 @@
         </w:tc>
         <w:tc>
           <w:tcPr>
-            <w:tcW w:w="714" w:type="pct"/>
+            <w:tcW w:w="809" w:type="pct"/>
             <w:shd w:val="pct12" w:color="auto" w:fill="auto"/>
             <w:vAlign w:val="center"/>
           </w:tcPr>
@@ -4107,7 +4285,6 @@
                 <w:color w:val="000000" w:themeColor="text1"/>
               </w:rPr>
             </w:pPr>
-            <w:proofErr w:type="gramStart"/>
             <w:r>
               <w:rPr>
                 <w:rFonts w:ascii="Times New Roman" w:eastAsia="新細明體" w:hAnsi="Times New Roman" w:hint="eastAsia"/>
@@ -4115,12 +4292,11 @@
               </w:rPr>
               <w:t>允許空值</w:t>
             </w:r>
-            <w:proofErr w:type="gramEnd"/>
-          </w:p>
-        </w:tc>
-        <w:tc>
-          <w:tcPr>
-            <w:tcW w:w="714" w:type="pct"/>
+          </w:p>
+        </w:tc>
+        <w:tc>
+          <w:tcPr>
+            <w:tcW w:w="974" w:type="pct"/>
             <w:shd w:val="pct12" w:color="auto" w:fill="auto"/>
             <w:vAlign w:val="center"/>
           </w:tcPr>
@@ -4143,7 +4319,7 @@
         </w:tc>
         <w:tc>
           <w:tcPr>
-            <w:tcW w:w="716" w:type="pct"/>
+            <w:tcW w:w="479" w:type="pct"/>
             <w:shd w:val="pct12" w:color="auto" w:fill="auto"/>
             <w:vAlign w:val="center"/>
           </w:tcPr>
@@ -4172,7 +4348,7 @@
         </w:trPr>
         <w:tc>
           <w:tcPr>
-            <w:tcW w:w="714" w:type="pct"/>
+            <w:tcW w:w="809" w:type="pct"/>
             <w:shd w:val="pct25" w:color="auto" w:fill="auto"/>
             <w:vAlign w:val="center"/>
           </w:tcPr>
@@ -4180,7 +4356,7 @@
             <w:pPr>
               <w:jc w:val="center"/>
               <w:rPr>
-                <w:rFonts w:ascii="Times New Roman" w:eastAsia="新細明體" w:hAnsi="Times New Roman"/>
+                <w:rFonts w:ascii="Times New Roman" w:eastAsia="新細明體" w:hAnsi="Times New Roman" w:hint="eastAsia"/>
                 <w:color w:val="000000" w:themeColor="text1"/>
               </w:rPr>
             </w:pPr>
@@ -4190,14 +4366,14 @@
                 <w:rFonts w:ascii="Times New Roman" w:eastAsia="新細明體" w:hAnsi="Times New Roman" w:hint="eastAsia"/>
                 <w:color w:val="000000" w:themeColor="text1"/>
               </w:rPr>
-              <w:t>mergeno</w:t>
+              <w:t>evano</w:t>
             </w:r>
             <w:proofErr w:type="spellEnd"/>
           </w:p>
         </w:tc>
         <w:tc>
           <w:tcPr>
-            <w:tcW w:w="714" w:type="pct"/>
+            <w:tcW w:w="809" w:type="pct"/>
             <w:shd w:val="clear" w:color="auto" w:fill="auto"/>
           </w:tcPr>
           <w:p>
@@ -4219,23 +4395,23 @@
         </w:tc>
         <w:tc>
           <w:tcPr>
-            <w:tcW w:w="714" w:type="pct"/>
-            <w:shd w:val="clear" w:color="auto" w:fill="auto"/>
-            <w:vAlign w:val="center"/>
-          </w:tcPr>
-          <w:p>
-            <w:pPr>
-              <w:jc w:val="center"/>
-              <w:rPr>
-                <w:rFonts w:ascii="Times New Roman" w:eastAsia="新細明體" w:hAnsi="Times New Roman"/>
-                <w:color w:val="000000" w:themeColor="text1"/>
-              </w:rPr>
-            </w:pPr>
-          </w:p>
-        </w:tc>
-        <w:tc>
-          <w:tcPr>
-            <w:tcW w:w="714" w:type="pct"/>
+            <w:tcW w:w="479" w:type="pct"/>
+            <w:shd w:val="clear" w:color="auto" w:fill="auto"/>
+            <w:vAlign w:val="center"/>
+          </w:tcPr>
+          <w:p>
+            <w:pPr>
+              <w:jc w:val="center"/>
+              <w:rPr>
+                <w:rFonts w:ascii="Times New Roman" w:eastAsia="新細明體" w:hAnsi="Times New Roman"/>
+                <w:color w:val="000000" w:themeColor="text1"/>
+              </w:rPr>
+            </w:pPr>
+          </w:p>
+        </w:tc>
+        <w:tc>
+          <w:tcPr>
+            <w:tcW w:w="644" w:type="pct"/>
             <w:shd w:val="clear" w:color="auto" w:fill="auto"/>
             <w:vAlign w:val="center"/>
           </w:tcPr>
@@ -4258,7 +4434,7 @@
         </w:tc>
         <w:tc>
           <w:tcPr>
-            <w:tcW w:w="714" w:type="pct"/>
+            <w:tcW w:w="809" w:type="pct"/>
             <w:shd w:val="clear" w:color="auto" w:fill="auto"/>
           </w:tcPr>
           <w:p>
@@ -4280,30 +4456,37 @@
         </w:tc>
         <w:tc>
           <w:tcPr>
-            <w:tcW w:w="714" w:type="pct"/>
-            <w:shd w:val="clear" w:color="auto" w:fill="auto"/>
-            <w:vAlign w:val="center"/>
-          </w:tcPr>
-          <w:p>
-            <w:pPr>
-              <w:jc w:val="center"/>
-              <w:rPr>
-                <w:rFonts w:ascii="Times New Roman" w:eastAsia="新細明體" w:hAnsi="Times New Roman"/>
-                <w:color w:val="000000" w:themeColor="text1"/>
-              </w:rPr>
-            </w:pPr>
-            <w:r>
-              <w:rPr>
-                <w:rFonts w:ascii="Times New Roman" w:eastAsia="新細明體" w:hAnsi="Times New Roman" w:hint="eastAsia"/>
-                <w:color w:val="000000" w:themeColor="text1"/>
-              </w:rPr>
-              <w:t>連接編號</w:t>
-            </w:r>
-          </w:p>
-        </w:tc>
-        <w:tc>
-          <w:tcPr>
-            <w:tcW w:w="716" w:type="pct"/>
+            <w:tcW w:w="974" w:type="pct"/>
+            <w:shd w:val="clear" w:color="auto" w:fill="auto"/>
+            <w:vAlign w:val="center"/>
+          </w:tcPr>
+          <w:p>
+            <w:pPr>
+              <w:jc w:val="center"/>
+              <w:rPr>
+                <w:rFonts w:ascii="Times New Roman" w:eastAsia="新細明體" w:hAnsi="Times New Roman"/>
+                <w:color w:val="000000" w:themeColor="text1"/>
+              </w:rPr>
+            </w:pPr>
+            <w:r>
+              <w:rPr>
+                <w:rFonts w:ascii="Times New Roman" w:eastAsia="新細明體" w:hAnsi="Times New Roman" w:hint="eastAsia"/>
+                <w:color w:val="000000" w:themeColor="text1"/>
+              </w:rPr>
+              <w:t>評分</w:t>
+            </w:r>
+            <w:r>
+              <w:rPr>
+                <w:rFonts w:ascii="Times New Roman" w:eastAsia="新細明體" w:hAnsi="Times New Roman" w:hint="eastAsia"/>
+                <w:color w:val="000000" w:themeColor="text1"/>
+              </w:rPr>
+              <w:t>編號</w:t>
+            </w:r>
+          </w:p>
+        </w:tc>
+        <w:tc>
+          <w:tcPr>
+            <w:tcW w:w="479" w:type="pct"/>
             <w:shd w:val="clear" w:color="auto" w:fill="auto"/>
             <w:vAlign w:val="center"/>
           </w:tcPr>
@@ -4332,7 +4515,7 @@
         </w:trPr>
         <w:tc>
           <w:tcPr>
-            <w:tcW w:w="714" w:type="pct"/>
+            <w:tcW w:w="809" w:type="pct"/>
             <w:shd w:val="pct25" w:color="auto" w:fill="auto"/>
             <w:vAlign w:val="center"/>
           </w:tcPr>
@@ -4350,14 +4533,21 @@
                 <w:rFonts w:ascii="Times New Roman" w:eastAsia="新細明體" w:hAnsi="Times New Roman" w:hint="eastAsia"/>
                 <w:color w:val="000000" w:themeColor="text1"/>
               </w:rPr>
-              <w:t>stuno</w:t>
+              <w:t>ass</w:t>
+            </w:r>
+            <w:r>
+              <w:rPr>
+                <w:rFonts w:ascii="Times New Roman" w:eastAsia="新細明體" w:hAnsi="Times New Roman" w:hint="eastAsia"/>
+                <w:color w:val="000000" w:themeColor="text1"/>
+              </w:rPr>
+              <w:t>no</w:t>
             </w:r>
             <w:proofErr w:type="spellEnd"/>
           </w:p>
         </w:tc>
         <w:tc>
           <w:tcPr>
-            <w:tcW w:w="714" w:type="pct"/>
+            <w:tcW w:w="809" w:type="pct"/>
             <w:shd w:val="clear" w:color="auto" w:fill="auto"/>
           </w:tcPr>
           <w:p>
@@ -4379,23 +4569,23 @@
         </w:tc>
         <w:tc>
           <w:tcPr>
-            <w:tcW w:w="714" w:type="pct"/>
-            <w:shd w:val="clear" w:color="auto" w:fill="auto"/>
-            <w:vAlign w:val="center"/>
-          </w:tcPr>
-          <w:p>
-            <w:pPr>
-              <w:jc w:val="center"/>
-              <w:rPr>
-                <w:rFonts w:ascii="Times New Roman" w:eastAsia="新細明體" w:hAnsi="Times New Roman"/>
-                <w:color w:val="000000" w:themeColor="text1"/>
-              </w:rPr>
-            </w:pPr>
-          </w:p>
-        </w:tc>
-        <w:tc>
-          <w:tcPr>
-            <w:tcW w:w="714" w:type="pct"/>
+            <w:tcW w:w="479" w:type="pct"/>
+            <w:shd w:val="clear" w:color="auto" w:fill="auto"/>
+            <w:vAlign w:val="center"/>
+          </w:tcPr>
+          <w:p>
+            <w:pPr>
+              <w:jc w:val="center"/>
+              <w:rPr>
+                <w:rFonts w:ascii="Times New Roman" w:eastAsia="新細明體" w:hAnsi="Times New Roman"/>
+                <w:color w:val="000000" w:themeColor="text1"/>
+              </w:rPr>
+            </w:pPr>
+          </w:p>
+        </w:tc>
+        <w:tc>
+          <w:tcPr>
+            <w:tcW w:w="644" w:type="pct"/>
             <w:shd w:val="clear" w:color="auto" w:fill="auto"/>
             <w:vAlign w:val="center"/>
           </w:tcPr>
@@ -4418,7 +4608,7 @@
         </w:tc>
         <w:tc>
           <w:tcPr>
-            <w:tcW w:w="714" w:type="pct"/>
+            <w:tcW w:w="809" w:type="pct"/>
             <w:shd w:val="clear" w:color="auto" w:fill="auto"/>
           </w:tcPr>
           <w:p>
@@ -4440,30 +4630,37 @@
         </w:tc>
         <w:tc>
           <w:tcPr>
-            <w:tcW w:w="714" w:type="pct"/>
-            <w:shd w:val="clear" w:color="auto" w:fill="auto"/>
-            <w:vAlign w:val="center"/>
-          </w:tcPr>
-          <w:p>
-            <w:pPr>
-              <w:jc w:val="center"/>
-              <w:rPr>
-                <w:rFonts w:ascii="Times New Roman" w:eastAsia="新細明體" w:hAnsi="Times New Roman"/>
-                <w:color w:val="000000" w:themeColor="text1"/>
-              </w:rPr>
-            </w:pPr>
-            <w:r>
-              <w:rPr>
-                <w:rFonts w:ascii="Times New Roman" w:eastAsia="新細明體" w:hAnsi="Times New Roman" w:hint="eastAsia"/>
-                <w:color w:val="000000" w:themeColor="text1"/>
-              </w:rPr>
-              <w:t>學生編號</w:t>
-            </w:r>
-          </w:p>
-        </w:tc>
-        <w:tc>
-          <w:tcPr>
-            <w:tcW w:w="716" w:type="pct"/>
+            <w:tcW w:w="974" w:type="pct"/>
+            <w:shd w:val="clear" w:color="auto" w:fill="auto"/>
+            <w:vAlign w:val="center"/>
+          </w:tcPr>
+          <w:p>
+            <w:pPr>
+              <w:jc w:val="center"/>
+              <w:rPr>
+                <w:rFonts w:ascii="Times New Roman" w:eastAsia="新細明體" w:hAnsi="Times New Roman"/>
+                <w:color w:val="000000" w:themeColor="text1"/>
+              </w:rPr>
+            </w:pPr>
+            <w:r>
+              <w:rPr>
+                <w:rFonts w:ascii="Times New Roman" w:eastAsia="新細明體" w:hAnsi="Times New Roman" w:hint="eastAsia"/>
+                <w:color w:val="000000" w:themeColor="text1"/>
+              </w:rPr>
+              <w:t>分配</w:t>
+            </w:r>
+            <w:r>
+              <w:rPr>
+                <w:rFonts w:ascii="Times New Roman" w:eastAsia="新細明體" w:hAnsi="Times New Roman" w:hint="eastAsia"/>
+                <w:color w:val="000000" w:themeColor="text1"/>
+              </w:rPr>
+              <w:t>編號</w:t>
+            </w:r>
+          </w:p>
+        </w:tc>
+        <w:tc>
+          <w:tcPr>
+            <w:tcW w:w="479" w:type="pct"/>
             <w:shd w:val="clear" w:color="auto" w:fill="auto"/>
             <w:vAlign w:val="center"/>
           </w:tcPr>
@@ -4492,7 +4689,7 @@
         </w:trPr>
         <w:tc>
           <w:tcPr>
-            <w:tcW w:w="714" w:type="pct"/>
+            <w:tcW w:w="809" w:type="pct"/>
             <w:shd w:val="pct25" w:color="auto" w:fill="auto"/>
             <w:vAlign w:val="center"/>
           </w:tcPr>
@@ -4510,14 +4707,35 @@
                 <w:rFonts w:ascii="Times New Roman" w:eastAsia="新細明體" w:hAnsi="Times New Roman" w:hint="eastAsia"/>
                 <w:color w:val="000000" w:themeColor="text1"/>
               </w:rPr>
-              <w:t>prono</w:t>
+              <w:t>c</w:t>
+            </w:r>
+            <w:r>
+              <w:rPr>
+                <w:rFonts w:ascii="Times New Roman" w:eastAsia="新細明體" w:hAnsi="Times New Roman" w:hint="eastAsia"/>
+                <w:color w:val="000000" w:themeColor="text1"/>
+              </w:rPr>
+              <w:t>o</w:t>
+            </w:r>
+            <w:r>
+              <w:rPr>
+                <w:rFonts w:ascii="Times New Roman" w:eastAsia="新細明體" w:hAnsi="Times New Roman" w:hint="eastAsia"/>
+                <w:color w:val="000000" w:themeColor="text1"/>
+              </w:rPr>
+              <w:t>l</w:t>
+            </w:r>
+            <w:r>
+              <w:rPr>
+                <w:rFonts w:ascii="Times New Roman" w:eastAsia="新細明體" w:hAnsi="Times New Roman" w:hint="eastAsia"/>
+                <w:color w:val="000000" w:themeColor="text1"/>
+              </w:rPr>
+              <w:t>no</w:t>
             </w:r>
             <w:proofErr w:type="spellEnd"/>
           </w:p>
         </w:tc>
         <w:tc>
           <w:tcPr>
-            <w:tcW w:w="714" w:type="pct"/>
+            <w:tcW w:w="809" w:type="pct"/>
             <w:shd w:val="clear" w:color="auto" w:fill="auto"/>
             <w:vAlign w:val="center"/>
           </w:tcPr>
@@ -4540,23 +4758,23 @@
         </w:tc>
         <w:tc>
           <w:tcPr>
-            <w:tcW w:w="714" w:type="pct"/>
-            <w:shd w:val="clear" w:color="auto" w:fill="auto"/>
-            <w:vAlign w:val="center"/>
-          </w:tcPr>
-          <w:p>
-            <w:pPr>
-              <w:jc w:val="center"/>
-              <w:rPr>
-                <w:rFonts w:ascii="Times New Roman" w:eastAsia="新細明體" w:hAnsi="Times New Roman"/>
-                <w:color w:val="000000" w:themeColor="text1"/>
-              </w:rPr>
-            </w:pPr>
-          </w:p>
-        </w:tc>
-        <w:tc>
-          <w:tcPr>
-            <w:tcW w:w="714" w:type="pct"/>
+            <w:tcW w:w="479" w:type="pct"/>
+            <w:shd w:val="clear" w:color="auto" w:fill="auto"/>
+            <w:vAlign w:val="center"/>
+          </w:tcPr>
+          <w:p>
+            <w:pPr>
+              <w:jc w:val="center"/>
+              <w:rPr>
+                <w:rFonts w:ascii="Times New Roman" w:eastAsia="新細明體" w:hAnsi="Times New Roman"/>
+                <w:color w:val="000000" w:themeColor="text1"/>
+              </w:rPr>
+            </w:pPr>
+          </w:p>
+        </w:tc>
+        <w:tc>
+          <w:tcPr>
+            <w:tcW w:w="644" w:type="pct"/>
             <w:shd w:val="clear" w:color="auto" w:fill="auto"/>
             <w:vAlign w:val="center"/>
           </w:tcPr>
@@ -4579,7 +4797,7 @@
         </w:tc>
         <w:tc>
           <w:tcPr>
-            <w:tcW w:w="714" w:type="pct"/>
+            <w:tcW w:w="809" w:type="pct"/>
             <w:shd w:val="clear" w:color="auto" w:fill="auto"/>
           </w:tcPr>
           <w:p>
@@ -4601,30 +4819,37 @@
         </w:tc>
         <w:tc>
           <w:tcPr>
-            <w:tcW w:w="714" w:type="pct"/>
-            <w:shd w:val="clear" w:color="auto" w:fill="auto"/>
-            <w:vAlign w:val="center"/>
-          </w:tcPr>
-          <w:p>
-            <w:pPr>
-              <w:jc w:val="center"/>
-              <w:rPr>
-                <w:rFonts w:ascii="Times New Roman" w:eastAsia="新細明體" w:hAnsi="Times New Roman"/>
-                <w:color w:val="000000" w:themeColor="text1"/>
-              </w:rPr>
-            </w:pPr>
-            <w:r>
-              <w:rPr>
-                <w:rFonts w:ascii="Times New Roman" w:eastAsia="新細明體" w:hAnsi="Times New Roman" w:hint="eastAsia"/>
-                <w:color w:val="000000" w:themeColor="text1"/>
-              </w:rPr>
-              <w:t>專案編號</w:t>
-            </w:r>
-          </w:p>
-        </w:tc>
-        <w:tc>
-          <w:tcPr>
-            <w:tcW w:w="716" w:type="pct"/>
+            <w:tcW w:w="974" w:type="pct"/>
+            <w:shd w:val="clear" w:color="auto" w:fill="auto"/>
+            <w:vAlign w:val="center"/>
+          </w:tcPr>
+          <w:p>
+            <w:pPr>
+              <w:jc w:val="center"/>
+              <w:rPr>
+                <w:rFonts w:ascii="Times New Roman" w:eastAsia="新細明體" w:hAnsi="Times New Roman"/>
+                <w:color w:val="000000" w:themeColor="text1"/>
+              </w:rPr>
+            </w:pPr>
+            <w:r>
+              <w:rPr>
+                <w:rFonts w:ascii="Times New Roman" w:eastAsia="新細明體" w:hAnsi="Times New Roman" w:hint="eastAsia"/>
+                <w:color w:val="000000" w:themeColor="text1"/>
+              </w:rPr>
+              <w:t>協作者</w:t>
+            </w:r>
+            <w:r>
+              <w:rPr>
+                <w:rFonts w:ascii="Times New Roman" w:eastAsia="新細明體" w:hAnsi="Times New Roman" w:hint="eastAsia"/>
+                <w:color w:val="000000" w:themeColor="text1"/>
+              </w:rPr>
+              <w:t>編號</w:t>
+            </w:r>
+          </w:p>
+        </w:tc>
+        <w:tc>
+          <w:tcPr>
+            <w:tcW w:w="479" w:type="pct"/>
             <w:shd w:val="clear" w:color="auto" w:fill="auto"/>
             <w:vAlign w:val="center"/>
           </w:tcPr>
@@ -4643,6 +4868,478 @@
               </w:rPr>
               <w:t>FK</w:t>
             </w:r>
+          </w:p>
+        </w:tc>
+      </w:tr>
+      <w:tr>
+        <w:trPr>
+          <w:trHeight w:val="105"/>
+          <w:jc w:val="center"/>
+        </w:trPr>
+        <w:tc>
+          <w:tcPr>
+            <w:tcW w:w="809" w:type="pct"/>
+            <w:shd w:val="pct25" w:color="auto" w:fill="auto"/>
+            <w:vAlign w:val="center"/>
+          </w:tcPr>
+          <w:p>
+            <w:pPr>
+              <w:jc w:val="center"/>
+              <w:rPr>
+                <w:rFonts w:ascii="Times New Roman" w:eastAsia="新細明體" w:hAnsi="Times New Roman" w:hint="eastAsia"/>
+                <w:color w:val="000000" w:themeColor="text1"/>
+              </w:rPr>
+            </w:pPr>
+            <w:r>
+              <w:rPr>
+                <w:rFonts w:ascii="Times New Roman" w:eastAsia="新細明體" w:hAnsi="Times New Roman" w:hint="eastAsia"/>
+                <w:color w:val="000000" w:themeColor="text1"/>
+              </w:rPr>
+              <w:t>score</w:t>
+            </w:r>
+          </w:p>
+        </w:tc>
+        <w:tc>
+          <w:tcPr>
+            <w:tcW w:w="809" w:type="pct"/>
+            <w:shd w:val="clear" w:color="auto" w:fill="auto"/>
+            <w:vAlign w:val="center"/>
+          </w:tcPr>
+          <w:p>
+            <w:pPr>
+              <w:jc w:val="center"/>
+              <w:rPr>
+                <w:rFonts w:ascii="Times New Roman" w:eastAsia="新細明體" w:hAnsi="Times New Roman" w:hint="eastAsia"/>
+                <w:color w:val="000000" w:themeColor="text1"/>
+              </w:rPr>
+            </w:pPr>
+            <w:r>
+              <w:rPr>
+                <w:rFonts w:ascii="Times New Roman" w:eastAsia="新細明體" w:hAnsi="Times New Roman" w:hint="eastAsia"/>
+                <w:color w:val="000000" w:themeColor="text1"/>
+              </w:rPr>
+              <w:t>Varchar</w:t>
+            </w:r>
+          </w:p>
+        </w:tc>
+        <w:tc>
+          <w:tcPr>
+            <w:tcW w:w="479" w:type="pct"/>
+            <w:shd w:val="clear" w:color="auto" w:fill="auto"/>
+            <w:vAlign w:val="center"/>
+          </w:tcPr>
+          <w:p>
+            <w:pPr>
+              <w:jc w:val="center"/>
+              <w:rPr>
+                <w:rFonts w:ascii="Times New Roman" w:eastAsia="新細明體" w:hAnsi="Times New Roman" w:hint="eastAsia"/>
+                <w:color w:val="000000" w:themeColor="text1"/>
+              </w:rPr>
+            </w:pPr>
+            <w:r>
+              <w:rPr>
+                <w:rFonts w:ascii="Times New Roman" w:eastAsia="新細明體" w:hAnsi="Times New Roman" w:hint="eastAsia"/>
+                <w:color w:val="000000" w:themeColor="text1"/>
+              </w:rPr>
+              <w:t>20</w:t>
+            </w:r>
+          </w:p>
+        </w:tc>
+        <w:tc>
+          <w:tcPr>
+            <w:tcW w:w="644" w:type="pct"/>
+            <w:shd w:val="clear" w:color="auto" w:fill="auto"/>
+            <w:vAlign w:val="center"/>
+          </w:tcPr>
+          <w:p>
+            <w:pPr>
+              <w:jc w:val="center"/>
+              <w:rPr>
+                <w:rFonts w:ascii="Times New Roman" w:eastAsia="新細明體" w:hAnsi="Times New Roman" w:hint="eastAsia"/>
+                <w:color w:val="000000" w:themeColor="text1"/>
+              </w:rPr>
+            </w:pPr>
+            <w:r>
+              <w:rPr>
+                <w:rFonts w:ascii="Times New Roman" w:eastAsia="新細明體" w:hAnsi="Times New Roman" w:hint="eastAsia"/>
+                <w:color w:val="000000" w:themeColor="text1"/>
+              </w:rPr>
+              <w:t>否</w:t>
+            </w:r>
+          </w:p>
+        </w:tc>
+        <w:tc>
+          <w:tcPr>
+            <w:tcW w:w="809" w:type="pct"/>
+            <w:shd w:val="clear" w:color="auto" w:fill="auto"/>
+          </w:tcPr>
+          <w:p>
+            <w:pPr>
+              <w:jc w:val="center"/>
+              <w:rPr>
+                <w:rFonts w:ascii="Times New Roman" w:eastAsia="新細明體" w:hAnsi="Times New Roman" w:hint="eastAsia"/>
+                <w:color w:val="000000" w:themeColor="text1"/>
+              </w:rPr>
+            </w:pPr>
+            <w:r>
+              <w:rPr>
+                <w:rFonts w:ascii="Times New Roman" w:eastAsia="新細明體" w:hAnsi="Times New Roman" w:hint="eastAsia"/>
+                <w:color w:val="000000" w:themeColor="text1"/>
+              </w:rPr>
+              <w:t>是</w:t>
+            </w:r>
+          </w:p>
+        </w:tc>
+        <w:tc>
+          <w:tcPr>
+            <w:tcW w:w="974" w:type="pct"/>
+            <w:shd w:val="clear" w:color="auto" w:fill="auto"/>
+            <w:vAlign w:val="center"/>
+          </w:tcPr>
+          <w:p>
+            <w:pPr>
+              <w:jc w:val="center"/>
+              <w:rPr>
+                <w:rFonts w:ascii="Times New Roman" w:eastAsia="新細明體" w:hAnsi="Times New Roman" w:hint="eastAsia"/>
+                <w:color w:val="000000" w:themeColor="text1"/>
+              </w:rPr>
+            </w:pPr>
+            <w:r>
+              <w:rPr>
+                <w:rFonts w:ascii="Times New Roman" w:eastAsia="新細明體" w:hAnsi="Times New Roman" w:hint="eastAsia"/>
+                <w:color w:val="000000" w:themeColor="text1"/>
+              </w:rPr>
+              <w:t>分數</w:t>
+            </w:r>
+          </w:p>
+        </w:tc>
+        <w:tc>
+          <w:tcPr>
+            <w:tcW w:w="479" w:type="pct"/>
+            <w:shd w:val="clear" w:color="auto" w:fill="auto"/>
+            <w:vAlign w:val="center"/>
+          </w:tcPr>
+          <w:p>
+            <w:pPr>
+              <w:jc w:val="center"/>
+              <w:rPr>
+                <w:rFonts w:ascii="Times New Roman" w:eastAsia="新細明體" w:hAnsi="Times New Roman" w:hint="eastAsia"/>
+                <w:color w:val="000000" w:themeColor="text1"/>
+              </w:rPr>
+            </w:pPr>
+          </w:p>
+        </w:tc>
+      </w:tr>
+      <w:tr>
+        <w:trPr>
+          <w:trHeight w:val="105"/>
+          <w:jc w:val="center"/>
+        </w:trPr>
+        <w:tc>
+          <w:tcPr>
+            <w:tcW w:w="809" w:type="pct"/>
+            <w:shd w:val="pct25" w:color="auto" w:fill="auto"/>
+            <w:vAlign w:val="center"/>
+          </w:tcPr>
+          <w:p>
+            <w:pPr>
+              <w:jc w:val="center"/>
+              <w:rPr>
+                <w:rFonts w:ascii="Times New Roman" w:eastAsia="新細明體" w:hAnsi="Times New Roman" w:hint="eastAsia"/>
+                <w:color w:val="000000" w:themeColor="text1"/>
+              </w:rPr>
+            </w:pPr>
+            <w:r>
+              <w:rPr>
+                <w:rFonts w:ascii="Times New Roman" w:eastAsia="新細明體" w:hAnsi="Times New Roman" w:hint="eastAsia"/>
+                <w:color w:val="000000" w:themeColor="text1"/>
+              </w:rPr>
+              <w:t>ranking</w:t>
+            </w:r>
+          </w:p>
+        </w:tc>
+        <w:tc>
+          <w:tcPr>
+            <w:tcW w:w="809" w:type="pct"/>
+            <w:shd w:val="clear" w:color="auto" w:fill="auto"/>
+            <w:vAlign w:val="center"/>
+          </w:tcPr>
+          <w:p>
+            <w:pPr>
+              <w:jc w:val="center"/>
+              <w:rPr>
+                <w:rFonts w:ascii="Times New Roman" w:eastAsia="新細明體" w:hAnsi="Times New Roman" w:hint="eastAsia"/>
+                <w:color w:val="000000" w:themeColor="text1"/>
+              </w:rPr>
+            </w:pPr>
+            <w:r>
+              <w:rPr>
+                <w:rFonts w:ascii="Times New Roman" w:eastAsia="新細明體" w:hAnsi="Times New Roman" w:hint="eastAsia"/>
+                <w:color w:val="000000" w:themeColor="text1"/>
+              </w:rPr>
+              <w:t>Varchar</w:t>
+            </w:r>
+          </w:p>
+        </w:tc>
+        <w:tc>
+          <w:tcPr>
+            <w:tcW w:w="479" w:type="pct"/>
+            <w:shd w:val="clear" w:color="auto" w:fill="auto"/>
+            <w:vAlign w:val="center"/>
+          </w:tcPr>
+          <w:p>
+            <w:pPr>
+              <w:jc w:val="center"/>
+              <w:rPr>
+                <w:rFonts w:ascii="Times New Roman" w:eastAsia="新細明體" w:hAnsi="Times New Roman" w:hint="eastAsia"/>
+                <w:color w:val="000000" w:themeColor="text1"/>
+              </w:rPr>
+            </w:pPr>
+            <w:r>
+              <w:rPr>
+                <w:rFonts w:ascii="Times New Roman" w:eastAsia="新細明體" w:hAnsi="Times New Roman" w:hint="eastAsia"/>
+                <w:color w:val="000000" w:themeColor="text1"/>
+              </w:rPr>
+              <w:t>20</w:t>
+            </w:r>
+          </w:p>
+        </w:tc>
+        <w:tc>
+          <w:tcPr>
+            <w:tcW w:w="644" w:type="pct"/>
+            <w:shd w:val="clear" w:color="auto" w:fill="auto"/>
+            <w:vAlign w:val="center"/>
+          </w:tcPr>
+          <w:p>
+            <w:pPr>
+              <w:jc w:val="center"/>
+              <w:rPr>
+                <w:rFonts w:ascii="Times New Roman" w:eastAsia="新細明體" w:hAnsi="Times New Roman" w:hint="eastAsia"/>
+                <w:color w:val="000000" w:themeColor="text1"/>
+              </w:rPr>
+            </w:pPr>
+            <w:r>
+              <w:rPr>
+                <w:rFonts w:ascii="Times New Roman" w:eastAsia="新細明體" w:hAnsi="Times New Roman" w:hint="eastAsia"/>
+                <w:color w:val="000000" w:themeColor="text1"/>
+              </w:rPr>
+              <w:t>否</w:t>
+            </w:r>
+          </w:p>
+        </w:tc>
+        <w:tc>
+          <w:tcPr>
+            <w:tcW w:w="809" w:type="pct"/>
+            <w:shd w:val="clear" w:color="auto" w:fill="auto"/>
+          </w:tcPr>
+          <w:p>
+            <w:pPr>
+              <w:jc w:val="center"/>
+              <w:rPr>
+                <w:rFonts w:ascii="Times New Roman" w:eastAsia="新細明體" w:hAnsi="Times New Roman" w:hint="eastAsia"/>
+                <w:color w:val="000000" w:themeColor="text1"/>
+              </w:rPr>
+            </w:pPr>
+            <w:r>
+              <w:rPr>
+                <w:rFonts w:ascii="Times New Roman" w:eastAsia="新細明體" w:hAnsi="Times New Roman" w:hint="eastAsia"/>
+                <w:color w:val="000000" w:themeColor="text1"/>
+              </w:rPr>
+              <w:t>是</w:t>
+            </w:r>
+          </w:p>
+        </w:tc>
+        <w:tc>
+          <w:tcPr>
+            <w:tcW w:w="974" w:type="pct"/>
+            <w:shd w:val="clear" w:color="auto" w:fill="auto"/>
+            <w:vAlign w:val="center"/>
+          </w:tcPr>
+          <w:p>
+            <w:pPr>
+              <w:jc w:val="center"/>
+              <w:rPr>
+                <w:rFonts w:ascii="Times New Roman" w:eastAsia="新細明體" w:hAnsi="Times New Roman" w:hint="eastAsia"/>
+                <w:color w:val="000000" w:themeColor="text1"/>
+              </w:rPr>
+            </w:pPr>
+            <w:r>
+              <w:rPr>
+                <w:rFonts w:ascii="Times New Roman" w:eastAsia="新細明體" w:hAnsi="Times New Roman" w:hint="eastAsia"/>
+                <w:color w:val="000000" w:themeColor="text1"/>
+              </w:rPr>
+              <w:t>排名</w:t>
+            </w:r>
+          </w:p>
+        </w:tc>
+        <w:tc>
+          <w:tcPr>
+            <w:tcW w:w="479" w:type="pct"/>
+            <w:shd w:val="clear" w:color="auto" w:fill="auto"/>
+            <w:vAlign w:val="center"/>
+          </w:tcPr>
+          <w:p>
+            <w:pPr>
+              <w:jc w:val="center"/>
+              <w:rPr>
+                <w:rFonts w:ascii="Times New Roman" w:eastAsia="新細明體" w:hAnsi="Times New Roman" w:hint="eastAsia"/>
+                <w:color w:val="000000" w:themeColor="text1"/>
+              </w:rPr>
+            </w:pPr>
+          </w:p>
+        </w:tc>
+      </w:tr>
+      <w:tr>
+        <w:trPr>
+          <w:trHeight w:val="105"/>
+          <w:jc w:val="center"/>
+        </w:trPr>
+        <w:tc>
+          <w:tcPr>
+            <w:tcW w:w="809" w:type="pct"/>
+            <w:shd w:val="pct25" w:color="auto" w:fill="auto"/>
+            <w:vAlign w:val="center"/>
+          </w:tcPr>
+          <w:p>
+            <w:pPr>
+              <w:jc w:val="center"/>
+              <w:rPr>
+                <w:rFonts w:ascii="Times New Roman" w:eastAsia="新細明體" w:hAnsi="Times New Roman" w:hint="eastAsia"/>
+                <w:color w:val="000000" w:themeColor="text1"/>
+              </w:rPr>
+            </w:pPr>
+            <w:proofErr w:type="spellStart"/>
+            <w:r>
+              <w:rPr>
+                <w:rFonts w:ascii="Times New Roman" w:eastAsia="新細明體" w:hAnsi="Times New Roman" w:hint="eastAsia"/>
+                <w:color w:val="000000" w:themeColor="text1"/>
+              </w:rPr>
+              <w:t>create_at</w:t>
+            </w:r>
+            <w:proofErr w:type="spellEnd"/>
+          </w:p>
+        </w:tc>
+        <w:tc>
+          <w:tcPr>
+            <w:tcW w:w="809" w:type="pct"/>
+            <w:shd w:val="clear" w:color="auto" w:fill="auto"/>
+            <w:vAlign w:val="center"/>
+          </w:tcPr>
+          <w:p>
+            <w:pPr>
+              <w:jc w:val="center"/>
+              <w:rPr>
+                <w:rFonts w:ascii="Times New Roman" w:eastAsia="新細明體" w:hAnsi="Times New Roman" w:hint="eastAsia"/>
+                <w:color w:val="000000" w:themeColor="text1"/>
+              </w:rPr>
+            </w:pPr>
+            <w:r>
+              <w:rPr>
+                <w:rFonts w:ascii="Times New Roman" w:eastAsia="新細明體" w:hAnsi="Times New Roman" w:hint="eastAsia"/>
+                <w:color w:val="000000" w:themeColor="text1"/>
+              </w:rPr>
+              <w:t>Datetime</w:t>
+            </w:r>
+          </w:p>
+        </w:tc>
+        <w:tc>
+          <w:tcPr>
+            <w:tcW w:w="479" w:type="pct"/>
+            <w:shd w:val="clear" w:color="auto" w:fill="auto"/>
+            <w:vAlign w:val="center"/>
+          </w:tcPr>
+          <w:p>
+            <w:pPr>
+              <w:jc w:val="center"/>
+              <w:rPr>
+                <w:rFonts w:ascii="Times New Roman" w:eastAsia="新細明體" w:hAnsi="Times New Roman" w:hint="eastAsia"/>
+                <w:color w:val="000000" w:themeColor="text1"/>
+              </w:rPr>
+            </w:pPr>
+          </w:p>
+        </w:tc>
+        <w:tc>
+          <w:tcPr>
+            <w:tcW w:w="644" w:type="pct"/>
+            <w:shd w:val="clear" w:color="auto" w:fill="auto"/>
+            <w:vAlign w:val="center"/>
+          </w:tcPr>
+          <w:p>
+            <w:pPr>
+              <w:jc w:val="center"/>
+              <w:rPr>
+                <w:rFonts w:ascii="Times New Roman" w:eastAsia="新細明體" w:hAnsi="Times New Roman" w:hint="eastAsia"/>
+                <w:color w:val="000000" w:themeColor="text1"/>
+              </w:rPr>
+            </w:pPr>
+            <w:r>
+              <w:rPr>
+                <w:rFonts w:ascii="Times New Roman" w:eastAsia="新細明體" w:hAnsi="Times New Roman" w:hint="eastAsia"/>
+                <w:color w:val="000000" w:themeColor="text1"/>
+              </w:rPr>
+              <w:t>否</w:t>
+            </w:r>
+          </w:p>
+        </w:tc>
+        <w:tc>
+          <w:tcPr>
+            <w:tcW w:w="809" w:type="pct"/>
+            <w:shd w:val="clear" w:color="auto" w:fill="auto"/>
+          </w:tcPr>
+          <w:p>
+            <w:pPr>
+              <w:jc w:val="center"/>
+              <w:rPr>
+                <w:rFonts w:ascii="Times New Roman" w:eastAsia="新細明體" w:hAnsi="Times New Roman" w:hint="eastAsia"/>
+                <w:color w:val="000000" w:themeColor="text1"/>
+              </w:rPr>
+            </w:pPr>
+            <w:r>
+              <w:rPr>
+                <w:rFonts w:ascii="Times New Roman" w:eastAsia="新細明體" w:hAnsi="Times New Roman" w:hint="eastAsia"/>
+                <w:color w:val="000000" w:themeColor="text1"/>
+              </w:rPr>
+              <w:t>是</w:t>
+            </w:r>
+          </w:p>
+        </w:tc>
+        <w:tc>
+          <w:tcPr>
+            <w:tcW w:w="974" w:type="pct"/>
+            <w:shd w:val="clear" w:color="auto" w:fill="auto"/>
+            <w:vAlign w:val="center"/>
+          </w:tcPr>
+          <w:p>
+            <w:pPr>
+              <w:jc w:val="center"/>
+              <w:rPr>
+                <w:rFonts w:ascii="Times New Roman" w:eastAsia="新細明體" w:hAnsi="Times New Roman" w:hint="eastAsia"/>
+                <w:color w:val="000000" w:themeColor="text1"/>
+              </w:rPr>
+            </w:pPr>
+            <w:r>
+              <w:rPr>
+                <w:rFonts w:ascii="Times New Roman" w:eastAsia="新細明體" w:hAnsi="Times New Roman" w:hint="eastAsia"/>
+                <w:color w:val="000000" w:themeColor="text1"/>
+              </w:rPr>
+              <w:t>評分時間</w:t>
+            </w:r>
+          </w:p>
+        </w:tc>
+        <w:tc>
+          <w:tcPr>
+            <w:tcW w:w="479" w:type="pct"/>
+            <w:shd w:val="clear" w:color="auto" w:fill="auto"/>
+            <w:vAlign w:val="center"/>
+          </w:tcPr>
+          <w:p>
+            <w:pPr>
+              <w:jc w:val="center"/>
+              <w:rPr>
+                <w:rFonts w:ascii="Times New Roman" w:eastAsia="新細明體" w:hAnsi="Times New Roman" w:hint="eastAsia"/>
+                <w:color w:val="000000" w:themeColor="text1"/>
+              </w:rPr>
+            </w:pPr>
           </w:p>
         </w:tc>
       </w:tr>
@@ -4824,7 +5521,6 @@
                 <w:color w:val="000000" w:themeColor="text1"/>
               </w:rPr>
             </w:pPr>
-            <w:proofErr w:type="gramStart"/>
             <w:r>
               <w:rPr>
                 <w:rFonts w:ascii="Times New Roman" w:eastAsia="新細明體" w:hAnsi="Times New Roman" w:hint="eastAsia"/>
@@ -4832,7 +5528,6 @@
               </w:rPr>
               <w:t>允許空值</w:t>
             </w:r>
-            <w:proofErr w:type="gramEnd"/>
           </w:p>
         </w:tc>
         <w:tc>
@@ -4860,7 +5555,7 @@
         </w:tc>
         <w:tc>
           <w:tcPr>
-            <w:tcW w:w="479" w:type="pct"/>
+            <w:tcW w:w="476" w:type="pct"/>
             <w:shd w:val="pct12" w:color="auto" w:fill="auto"/>
             <w:vAlign w:val="center"/>
           </w:tcPr>
@@ -5019,7 +5714,7 @@
         </w:tc>
         <w:tc>
           <w:tcPr>
-            <w:tcW w:w="479" w:type="pct"/>
+            <w:tcW w:w="476" w:type="pct"/>
             <w:shd w:val="clear" w:color="auto" w:fill="auto"/>
             <w:vAlign w:val="center"/>
           </w:tcPr>
@@ -5066,7 +5761,7 @@
                 <w:rFonts w:ascii="Times New Roman" w:eastAsia="新細明體" w:hAnsi="Times New Roman" w:hint="eastAsia"/>
                 <w:color w:val="000000" w:themeColor="text1"/>
               </w:rPr>
-              <w:t>userno</w:t>
+              <w:t>prono</w:t>
             </w:r>
             <w:proofErr w:type="spellEnd"/>
           </w:p>
@@ -5174,13 +5869,13 @@
                 <w:rFonts w:ascii="Times New Roman" w:eastAsia="新細明體" w:hAnsi="Times New Roman" w:hint="eastAsia"/>
                 <w:color w:val="000000" w:themeColor="text1"/>
               </w:rPr>
-              <w:t>使用者編號</w:t>
-            </w:r>
-          </w:p>
-        </w:tc>
-        <w:tc>
-          <w:tcPr>
-            <w:tcW w:w="479" w:type="pct"/>
+              <w:t>專案編號</w:t>
+            </w:r>
+          </w:p>
+        </w:tc>
+        <w:tc>
+          <w:tcPr>
+            <w:tcW w:w="476" w:type="pct"/>
             <w:shd w:val="clear" w:color="auto" w:fill="auto"/>
             <w:vAlign w:val="center"/>
           </w:tcPr>
@@ -5227,7 +5922,7 @@
                 <w:rFonts w:ascii="Times New Roman" w:eastAsia="新細明體" w:hAnsi="Times New Roman" w:hint="eastAsia"/>
                 <w:color w:val="000000" w:themeColor="text1"/>
               </w:rPr>
-              <w:t>prono</w:t>
+              <w:t>userno</w:t>
             </w:r>
             <w:proofErr w:type="spellEnd"/>
           </w:p>
@@ -5335,13 +6030,13 @@
                 <w:rFonts w:ascii="Times New Roman" w:eastAsia="新細明體" w:hAnsi="Times New Roman" w:hint="eastAsia"/>
                 <w:color w:val="000000" w:themeColor="text1"/>
               </w:rPr>
-              <w:t>專案編號</w:t>
-            </w:r>
-          </w:p>
-        </w:tc>
-        <w:tc>
-          <w:tcPr>
-            <w:tcW w:w="479" w:type="pct"/>
+              <w:t>使用者編號</w:t>
+            </w:r>
+          </w:p>
+        </w:tc>
+        <w:tc>
+          <w:tcPr>
+            <w:tcW w:w="476" w:type="pct"/>
             <w:shd w:val="clear" w:color="auto" w:fill="auto"/>
             <w:vAlign w:val="center"/>
           </w:tcPr>
@@ -5534,7 +6229,6 @@
                 <w:color w:val="000000" w:themeColor="text1"/>
               </w:rPr>
             </w:pPr>
-            <w:proofErr w:type="gramStart"/>
             <w:r>
               <w:rPr>
                 <w:rFonts w:ascii="Times New Roman" w:eastAsia="新細明體" w:hAnsi="Times New Roman" w:hint="eastAsia"/>
@@ -5542,7 +6236,6 @@
               </w:rPr>
               <w:t>允許空值</w:t>
             </w:r>
-            <w:proofErr w:type="gramEnd"/>
           </w:p>
         </w:tc>
         <w:tc>
@@ -5570,7 +6263,7 @@
         </w:tc>
         <w:tc>
           <w:tcPr>
-            <w:tcW w:w="479" w:type="pct"/>
+            <w:tcW w:w="476" w:type="pct"/>
             <w:shd w:val="pct12" w:color="auto" w:fill="auto"/>
             <w:vAlign w:val="center"/>
           </w:tcPr>
@@ -5730,7 +6423,7 @@
         </w:tc>
         <w:tc>
           <w:tcPr>
-            <w:tcW w:w="479" w:type="pct"/>
+            <w:tcW w:w="476" w:type="pct"/>
             <w:shd w:val="clear" w:color="auto" w:fill="auto"/>
             <w:vAlign w:val="center"/>
           </w:tcPr>
@@ -5887,7 +6580,7 @@
         </w:tc>
         <w:tc>
           <w:tcPr>
-            <w:tcW w:w="479" w:type="pct"/>
+            <w:tcW w:w="476" w:type="pct"/>
             <w:shd w:val="clear" w:color="auto" w:fill="auto"/>
             <w:vAlign w:val="center"/>
           </w:tcPr>
@@ -6046,166 +6739,7 @@
         </w:tc>
         <w:tc>
           <w:tcPr>
-            <w:tcW w:w="479" w:type="pct"/>
-            <w:shd w:val="clear" w:color="auto" w:fill="auto"/>
-            <w:vAlign w:val="center"/>
-          </w:tcPr>
-          <w:p>
-            <w:pPr>
-              <w:jc w:val="center"/>
-              <w:rPr>
-                <w:rFonts w:ascii="Times New Roman" w:eastAsia="新細明體" w:hAnsi="Times New Roman"/>
-                <w:color w:val="000000" w:themeColor="text1"/>
-              </w:rPr>
-            </w:pPr>
-            <w:r>
-              <w:rPr>
-                <w:rFonts w:ascii="Times New Roman" w:eastAsia="新細明體" w:hAnsi="Times New Roman" w:hint="eastAsia"/>
-                <w:color w:val="000000" w:themeColor="text1"/>
-              </w:rPr>
-              <w:t>FK</w:t>
-            </w:r>
-          </w:p>
-        </w:tc>
-      </w:tr>
-      <w:tr>
-        <w:trPr>
-          <w:trHeight w:val="105"/>
-          <w:jc w:val="center"/>
-        </w:trPr>
-        <w:tc>
-          <w:tcPr>
-            <w:tcW w:w="809" w:type="pct"/>
-            <w:shd w:val="pct25" w:color="auto" w:fill="auto"/>
-            <w:vAlign w:val="center"/>
-          </w:tcPr>
-          <w:p>
-            <w:pPr>
-              <w:jc w:val="center"/>
-              <w:rPr>
-                <w:rFonts w:ascii="Times New Roman" w:eastAsia="新細明體" w:hAnsi="Times New Roman"/>
-                <w:color w:val="000000" w:themeColor="text1"/>
-              </w:rPr>
-            </w:pPr>
-            <w:proofErr w:type="spellStart"/>
-            <w:r>
-              <w:rPr>
-                <w:rFonts w:ascii="Times New Roman" w:eastAsia="新細明體" w:hAnsi="Times New Roman" w:hint="eastAsia"/>
-                <w:color w:val="000000" w:themeColor="text1"/>
-              </w:rPr>
-              <w:t>userno</w:t>
-            </w:r>
-            <w:proofErr w:type="spellEnd"/>
-          </w:p>
-        </w:tc>
-        <w:tc>
-          <w:tcPr>
-            <w:tcW w:w="809" w:type="pct"/>
-            <w:shd w:val="clear" w:color="auto" w:fill="auto"/>
-          </w:tcPr>
-          <w:p>
-            <w:pPr>
-              <w:jc w:val="center"/>
-              <w:rPr>
-                <w:rFonts w:ascii="Times New Roman" w:eastAsia="新細明體" w:hAnsi="Times New Roman"/>
-                <w:color w:val="000000" w:themeColor="text1"/>
-              </w:rPr>
-            </w:pPr>
-            <w:r>
-              <w:rPr>
-                <w:rFonts w:ascii="Times New Roman" w:eastAsia="新細明體" w:hAnsi="Times New Roman" w:hint="eastAsia"/>
-                <w:color w:val="000000" w:themeColor="text1"/>
-              </w:rPr>
-              <w:t>Int</w:t>
-            </w:r>
-          </w:p>
-        </w:tc>
-        <w:tc>
-          <w:tcPr>
-            <w:tcW w:w="479" w:type="pct"/>
-            <w:shd w:val="clear" w:color="auto" w:fill="auto"/>
-            <w:vAlign w:val="center"/>
-          </w:tcPr>
-          <w:p>
-            <w:pPr>
-              <w:jc w:val="center"/>
-              <w:rPr>
-                <w:rFonts w:ascii="Times New Roman" w:eastAsia="新細明體" w:hAnsi="Times New Roman"/>
-                <w:color w:val="000000" w:themeColor="text1"/>
-              </w:rPr>
-            </w:pPr>
-          </w:p>
-        </w:tc>
-        <w:tc>
-          <w:tcPr>
-            <w:tcW w:w="644" w:type="pct"/>
-            <w:shd w:val="clear" w:color="auto" w:fill="auto"/>
-          </w:tcPr>
-          <w:p>
-            <w:pPr>
-              <w:jc w:val="center"/>
-              <w:rPr>
-                <w:rFonts w:ascii="Times New Roman" w:eastAsia="新細明體" w:hAnsi="Times New Roman"/>
-                <w:color w:val="000000" w:themeColor="text1"/>
-              </w:rPr>
-            </w:pPr>
-            <w:r>
-              <w:rPr>
-                <w:rFonts w:ascii="Times New Roman" w:eastAsia="新細明體" w:hAnsi="Times New Roman" w:hint="eastAsia"/>
-                <w:color w:val="000000" w:themeColor="text1"/>
-              </w:rPr>
-              <w:t>否</w:t>
-            </w:r>
-          </w:p>
-        </w:tc>
-        <w:tc>
-          <w:tcPr>
-            <w:tcW w:w="809" w:type="pct"/>
-            <w:shd w:val="clear" w:color="auto" w:fill="auto"/>
-          </w:tcPr>
-          <w:p>
-            <w:pPr>
-              <w:jc w:val="center"/>
-              <w:rPr>
-                <w:rFonts w:ascii="Times New Roman" w:eastAsia="新細明體" w:hAnsi="Times New Roman"/>
-                <w:color w:val="000000" w:themeColor="text1"/>
-              </w:rPr>
-            </w:pPr>
-            <w:r>
-              <w:rPr>
-                <w:rFonts w:ascii="Times New Roman" w:eastAsia="新細明體" w:hAnsi="Times New Roman" w:hint="eastAsia"/>
-                <w:color w:val="000000" w:themeColor="text1"/>
-              </w:rPr>
-              <w:t>否</w:t>
-            </w:r>
-          </w:p>
-        </w:tc>
-        <w:tc>
-          <w:tcPr>
-            <w:tcW w:w="974" w:type="pct"/>
-            <w:shd w:val="clear" w:color="auto" w:fill="auto"/>
-            <w:vAlign w:val="center"/>
-          </w:tcPr>
-          <w:p>
-            <w:pPr>
-              <w:jc w:val="center"/>
-              <w:rPr>
-                <w:rFonts w:ascii="Times New Roman" w:eastAsia="新細明體" w:hAnsi="Times New Roman"/>
-                <w:color w:val="000000" w:themeColor="text1"/>
-              </w:rPr>
-            </w:pPr>
-            <w:r>
-              <w:rPr>
-                <w:rFonts w:ascii="Times New Roman" w:eastAsia="新細明體" w:hAnsi="Times New Roman" w:hint="eastAsia"/>
-                <w:color w:val="000000" w:themeColor="text1"/>
-              </w:rPr>
-              <w:t>使用者編號</w:t>
-            </w:r>
-          </w:p>
-        </w:tc>
-        <w:tc>
-          <w:tcPr>
-            <w:tcW w:w="479" w:type="pct"/>
+            <w:tcW w:w="476" w:type="pct"/>
             <w:shd w:val="clear" w:color="auto" w:fill="auto"/>
             <w:vAlign w:val="center"/>
           </w:tcPr>
@@ -6228,736 +6762,6 @@
         </w:tc>
       </w:tr>
     </w:tbl>
-    <w:p/>
-    <w:tbl>
-      <w:tblPr>
-        <w:tblStyle w:val="ae"/>
-        <w:tblW w:w="5000" w:type="pct"/>
-        <w:jc w:val="center"/>
-        <w:tblLook w:val="04A0" w:firstRow="1" w:lastRow="0" w:firstColumn="1" w:lastColumn="0" w:noHBand="0" w:noVBand="1"/>
-      </w:tblPr>
-      <w:tblGrid>
-        <w:gridCol w:w="1213"/>
-        <w:gridCol w:w="1213"/>
-        <w:gridCol w:w="1213"/>
-        <w:gridCol w:w="1213"/>
-        <w:gridCol w:w="1213"/>
-        <w:gridCol w:w="1213"/>
-        <w:gridCol w:w="1216"/>
-      </w:tblGrid>
-      <w:tr>
-        <w:trPr>
-          <w:jc w:val="center"/>
-        </w:trPr>
-        <w:tc>
-          <w:tcPr>
-            <w:tcW w:w="5000" w:type="pct"/>
-            <w:gridSpan w:val="7"/>
-            <w:tcBorders>
-              <w:bottom w:val="single" w:sz="4" w:space="0" w:color="auto"/>
-            </w:tcBorders>
-            <w:shd w:val="clear" w:color="auto" w:fill="auto"/>
-            <w:vAlign w:val="center"/>
-          </w:tcPr>
-          <w:p>
-            <w:pPr>
-              <w:jc w:val="center"/>
-              <w:rPr>
-                <w:rFonts w:ascii="Times New Roman" w:eastAsia="新細明體" w:hAnsi="Times New Roman"/>
-                <w:color w:val="000000" w:themeColor="text1"/>
-              </w:rPr>
-            </w:pPr>
-            <w:r>
-              <w:rPr>
-                <w:rFonts w:ascii="Times New Roman" w:eastAsia="新細明體" w:hAnsi="Times New Roman" w:hint="eastAsia"/>
-                <w:color w:val="000000" w:themeColor="text1"/>
-              </w:rPr>
-              <w:t xml:space="preserve">T07 </w:t>
-            </w:r>
-            <w:proofErr w:type="spellStart"/>
-            <w:r>
-              <w:rPr>
-                <w:rFonts w:ascii="Times New Roman" w:eastAsia="新細明體" w:hAnsi="Times New Roman" w:hint="eastAsia"/>
-                <w:color w:val="000000" w:themeColor="text1"/>
-              </w:rPr>
-              <w:t>stusort</w:t>
-            </w:r>
-            <w:proofErr w:type="spellEnd"/>
-            <w:r>
-              <w:rPr>
-                <w:rFonts w:ascii="Times New Roman" w:eastAsia="新細明體" w:hAnsi="Times New Roman" w:hint="eastAsia"/>
-                <w:color w:val="000000" w:themeColor="text1"/>
-              </w:rPr>
-              <w:t xml:space="preserve"> </w:t>
-            </w:r>
-            <w:r>
-              <w:rPr>
-                <w:rFonts w:ascii="Times New Roman" w:eastAsia="新細明體" w:hAnsi="Times New Roman" w:hint="eastAsia"/>
-                <w:color w:val="000000" w:themeColor="text1"/>
-              </w:rPr>
-              <w:t>學生排序</w:t>
-            </w:r>
-          </w:p>
-        </w:tc>
-      </w:tr>
-      <w:tr>
-        <w:trPr>
-          <w:trHeight w:val="105"/>
-          <w:jc w:val="center"/>
-        </w:trPr>
-        <w:tc>
-          <w:tcPr>
-            <w:tcW w:w="714" w:type="pct"/>
-            <w:tcBorders>
-              <w:bottom w:val="single" w:sz="4" w:space="0" w:color="auto"/>
-            </w:tcBorders>
-            <w:shd w:val="pct12" w:color="auto" w:fill="auto"/>
-            <w:vAlign w:val="center"/>
-          </w:tcPr>
-          <w:p>
-            <w:pPr>
-              <w:jc w:val="center"/>
-              <w:rPr>
-                <w:rFonts w:ascii="Times New Roman" w:eastAsia="新細明體" w:hAnsi="Times New Roman"/>
-                <w:color w:val="000000" w:themeColor="text1"/>
-              </w:rPr>
-            </w:pPr>
-            <w:r>
-              <w:rPr>
-                <w:rFonts w:ascii="Times New Roman" w:eastAsia="新細明體" w:hAnsi="Times New Roman" w:hint="eastAsia"/>
-                <w:color w:val="000000" w:themeColor="text1"/>
-              </w:rPr>
-              <w:t>欄位名稱</w:t>
-            </w:r>
-          </w:p>
-        </w:tc>
-        <w:tc>
-          <w:tcPr>
-            <w:tcW w:w="714" w:type="pct"/>
-            <w:shd w:val="pct12" w:color="auto" w:fill="auto"/>
-            <w:vAlign w:val="center"/>
-          </w:tcPr>
-          <w:p>
-            <w:pPr>
-              <w:jc w:val="center"/>
-              <w:rPr>
-                <w:rFonts w:ascii="Times New Roman" w:eastAsia="新細明體" w:hAnsi="Times New Roman"/>
-                <w:color w:val="000000" w:themeColor="text1"/>
-              </w:rPr>
-            </w:pPr>
-            <w:r>
-              <w:rPr>
-                <w:rFonts w:ascii="Times New Roman" w:eastAsia="新細明體" w:hAnsi="Times New Roman" w:hint="eastAsia"/>
-                <w:color w:val="000000" w:themeColor="text1"/>
-              </w:rPr>
-              <w:t>資料型態</w:t>
-            </w:r>
-          </w:p>
-        </w:tc>
-        <w:tc>
-          <w:tcPr>
-            <w:tcW w:w="714" w:type="pct"/>
-            <w:shd w:val="pct12" w:color="auto" w:fill="auto"/>
-            <w:vAlign w:val="center"/>
-          </w:tcPr>
-          <w:p>
-            <w:pPr>
-              <w:jc w:val="center"/>
-              <w:rPr>
-                <w:rFonts w:ascii="Times New Roman" w:eastAsia="新細明體" w:hAnsi="Times New Roman"/>
-                <w:color w:val="000000" w:themeColor="text1"/>
-              </w:rPr>
-            </w:pPr>
-            <w:r>
-              <w:rPr>
-                <w:rFonts w:ascii="Times New Roman" w:eastAsia="新細明體" w:hAnsi="Times New Roman" w:hint="eastAsia"/>
-                <w:color w:val="000000" w:themeColor="text1"/>
-              </w:rPr>
-              <w:t>長度</w:t>
-            </w:r>
-          </w:p>
-        </w:tc>
-        <w:tc>
-          <w:tcPr>
-            <w:tcW w:w="714" w:type="pct"/>
-            <w:shd w:val="pct12" w:color="auto" w:fill="auto"/>
-            <w:vAlign w:val="center"/>
-          </w:tcPr>
-          <w:p>
-            <w:pPr>
-              <w:jc w:val="center"/>
-              <w:rPr>
-                <w:rFonts w:ascii="Times New Roman" w:eastAsia="新細明體" w:hAnsi="Times New Roman"/>
-                <w:color w:val="000000" w:themeColor="text1"/>
-              </w:rPr>
-            </w:pPr>
-            <w:r>
-              <w:rPr>
-                <w:rFonts w:ascii="Times New Roman" w:eastAsia="新細明體" w:hAnsi="Times New Roman" w:hint="eastAsia"/>
-                <w:color w:val="000000" w:themeColor="text1"/>
-              </w:rPr>
-              <w:t>唯一性</w:t>
-            </w:r>
-          </w:p>
-        </w:tc>
-        <w:tc>
-          <w:tcPr>
-            <w:tcW w:w="714" w:type="pct"/>
-            <w:shd w:val="pct12" w:color="auto" w:fill="auto"/>
-            <w:vAlign w:val="center"/>
-          </w:tcPr>
-          <w:p>
-            <w:pPr>
-              <w:jc w:val="center"/>
-              <w:rPr>
-                <w:rFonts w:ascii="Times New Roman" w:eastAsia="新細明體" w:hAnsi="Times New Roman"/>
-                <w:color w:val="000000" w:themeColor="text1"/>
-              </w:rPr>
-            </w:pPr>
-            <w:proofErr w:type="gramStart"/>
-            <w:r>
-              <w:rPr>
-                <w:rFonts w:ascii="Times New Roman" w:eastAsia="新細明體" w:hAnsi="Times New Roman" w:hint="eastAsia"/>
-                <w:color w:val="000000" w:themeColor="text1"/>
-              </w:rPr>
-              <w:t>允許空值</w:t>
-            </w:r>
-            <w:proofErr w:type="gramEnd"/>
-          </w:p>
-        </w:tc>
-        <w:tc>
-          <w:tcPr>
-            <w:tcW w:w="714" w:type="pct"/>
-            <w:shd w:val="pct12" w:color="auto" w:fill="auto"/>
-            <w:vAlign w:val="center"/>
-          </w:tcPr>
-          <w:p>
-            <w:pPr>
-              <w:jc w:val="center"/>
-              <w:rPr>
-                <w:rFonts w:ascii="Times New Roman" w:eastAsia="新細明體" w:hAnsi="Times New Roman"/>
-                <w:color w:val="000000" w:themeColor="text1"/>
-              </w:rPr>
-            </w:pPr>
-            <w:r>
-              <w:rPr>
-                <w:rFonts w:ascii="Times New Roman" w:eastAsia="新細明體" w:hAnsi="Times New Roman" w:hint="eastAsia"/>
-                <w:color w:val="000000" w:themeColor="text1"/>
-              </w:rPr>
-              <w:t>中文</w:t>
-            </w:r>
-          </w:p>
-        </w:tc>
-        <w:tc>
-          <w:tcPr>
-            <w:tcW w:w="716" w:type="pct"/>
-            <w:shd w:val="pct12" w:color="auto" w:fill="auto"/>
-            <w:vAlign w:val="center"/>
-          </w:tcPr>
-          <w:p>
-            <w:pPr>
-              <w:jc w:val="center"/>
-              <w:rPr>
-                <w:rFonts w:ascii="Times New Roman" w:eastAsia="新細明體" w:hAnsi="Times New Roman"/>
-                <w:color w:val="000000" w:themeColor="text1"/>
-              </w:rPr>
-            </w:pPr>
-            <w:r>
-              <w:rPr>
-                <w:rFonts w:ascii="Times New Roman" w:eastAsia="新細明體" w:hAnsi="Times New Roman" w:hint="eastAsia"/>
-                <w:color w:val="000000" w:themeColor="text1"/>
-              </w:rPr>
-              <w:t>備註</w:t>
-            </w:r>
-          </w:p>
-        </w:tc>
-      </w:tr>
-      <w:tr>
-        <w:trPr>
-          <w:trHeight w:val="105"/>
-          <w:jc w:val="center"/>
-        </w:trPr>
-        <w:tc>
-          <w:tcPr>
-            <w:tcW w:w="714" w:type="pct"/>
-            <w:shd w:val="pct25" w:color="auto" w:fill="auto"/>
-            <w:vAlign w:val="center"/>
-          </w:tcPr>
-          <w:p>
-            <w:pPr>
-              <w:jc w:val="center"/>
-              <w:rPr>
-                <w:rFonts w:ascii="Times New Roman" w:eastAsia="新細明體" w:hAnsi="Times New Roman"/>
-                <w:color w:val="000000" w:themeColor="text1"/>
-              </w:rPr>
-            </w:pPr>
-            <w:proofErr w:type="spellStart"/>
-            <w:r>
-              <w:rPr>
-                <w:rFonts w:ascii="Times New Roman" w:eastAsia="新細明體" w:hAnsi="Times New Roman" w:hint="eastAsia"/>
-                <w:color w:val="000000" w:themeColor="text1"/>
-              </w:rPr>
-              <w:t>sorno</w:t>
-            </w:r>
-            <w:proofErr w:type="spellEnd"/>
-          </w:p>
-        </w:tc>
-        <w:tc>
-          <w:tcPr>
-            <w:tcW w:w="714" w:type="pct"/>
-            <w:shd w:val="clear" w:color="auto" w:fill="auto"/>
-            <w:vAlign w:val="center"/>
-          </w:tcPr>
-          <w:p>
-            <w:pPr>
-              <w:jc w:val="center"/>
-              <w:rPr>
-                <w:rFonts w:ascii="Times New Roman" w:eastAsia="新細明體" w:hAnsi="Times New Roman"/>
-                <w:color w:val="000000" w:themeColor="text1"/>
-              </w:rPr>
-            </w:pPr>
-            <w:r>
-              <w:rPr>
-                <w:rFonts w:ascii="Times New Roman" w:eastAsia="新細明體" w:hAnsi="Times New Roman" w:hint="eastAsia"/>
-                <w:color w:val="000000" w:themeColor="text1"/>
-              </w:rPr>
-              <w:t>Int</w:t>
-            </w:r>
-          </w:p>
-        </w:tc>
-        <w:tc>
-          <w:tcPr>
-            <w:tcW w:w="714" w:type="pct"/>
-            <w:shd w:val="clear" w:color="auto" w:fill="auto"/>
-            <w:vAlign w:val="center"/>
-          </w:tcPr>
-          <w:p>
-            <w:pPr>
-              <w:jc w:val="center"/>
-              <w:rPr>
-                <w:rFonts w:ascii="Times New Roman" w:eastAsia="新細明體" w:hAnsi="Times New Roman"/>
-                <w:color w:val="000000" w:themeColor="text1"/>
-              </w:rPr>
-            </w:pPr>
-          </w:p>
-        </w:tc>
-        <w:tc>
-          <w:tcPr>
-            <w:tcW w:w="714" w:type="pct"/>
-            <w:shd w:val="clear" w:color="auto" w:fill="auto"/>
-            <w:vAlign w:val="center"/>
-          </w:tcPr>
-          <w:p>
-            <w:pPr>
-              <w:jc w:val="center"/>
-              <w:rPr>
-                <w:rFonts w:ascii="Times New Roman" w:eastAsia="新細明體" w:hAnsi="Times New Roman"/>
-                <w:color w:val="000000" w:themeColor="text1"/>
-              </w:rPr>
-            </w:pPr>
-            <w:r>
-              <w:rPr>
-                <w:rFonts w:ascii="Times New Roman" w:eastAsia="新細明體" w:hAnsi="Times New Roman" w:hint="eastAsia"/>
-                <w:color w:val="000000" w:themeColor="text1"/>
-              </w:rPr>
-              <w:t>是</w:t>
-            </w:r>
-          </w:p>
-        </w:tc>
-        <w:tc>
-          <w:tcPr>
-            <w:tcW w:w="714" w:type="pct"/>
-            <w:shd w:val="clear" w:color="auto" w:fill="auto"/>
-          </w:tcPr>
-          <w:p>
-            <w:pPr>
-              <w:jc w:val="center"/>
-              <w:rPr>
-                <w:rFonts w:ascii="Times New Roman" w:eastAsia="新細明體" w:hAnsi="Times New Roman"/>
-                <w:color w:val="000000" w:themeColor="text1"/>
-              </w:rPr>
-            </w:pPr>
-            <w:r>
-              <w:rPr>
-                <w:rFonts w:ascii="Times New Roman" w:eastAsia="新細明體" w:hAnsi="Times New Roman" w:hint="eastAsia"/>
-                <w:color w:val="000000" w:themeColor="text1"/>
-              </w:rPr>
-              <w:t>否</w:t>
-            </w:r>
-          </w:p>
-        </w:tc>
-        <w:tc>
-          <w:tcPr>
-            <w:tcW w:w="714" w:type="pct"/>
-            <w:shd w:val="clear" w:color="auto" w:fill="auto"/>
-            <w:vAlign w:val="center"/>
-          </w:tcPr>
-          <w:p>
-            <w:pPr>
-              <w:jc w:val="center"/>
-              <w:rPr>
-                <w:rFonts w:ascii="Times New Roman" w:eastAsia="新細明體" w:hAnsi="Times New Roman"/>
-                <w:color w:val="000000" w:themeColor="text1"/>
-              </w:rPr>
-            </w:pPr>
-            <w:r>
-              <w:rPr>
-                <w:rFonts w:ascii="Times New Roman" w:eastAsia="新細明體" w:hAnsi="Times New Roman" w:hint="eastAsia"/>
-                <w:color w:val="000000" w:themeColor="text1"/>
-              </w:rPr>
-              <w:t>排序編號</w:t>
-            </w:r>
-          </w:p>
-        </w:tc>
-        <w:tc>
-          <w:tcPr>
-            <w:tcW w:w="716" w:type="pct"/>
-            <w:shd w:val="clear" w:color="auto" w:fill="auto"/>
-            <w:vAlign w:val="center"/>
-          </w:tcPr>
-          <w:p>
-            <w:pPr>
-              <w:jc w:val="center"/>
-              <w:rPr>
-                <w:rFonts w:ascii="Times New Roman" w:eastAsia="新細明體" w:hAnsi="Times New Roman"/>
-                <w:color w:val="000000" w:themeColor="text1"/>
-              </w:rPr>
-            </w:pPr>
-            <w:r>
-              <w:rPr>
-                <w:rFonts w:ascii="Times New Roman" w:eastAsia="新細明體" w:hAnsi="Times New Roman" w:hint="eastAsia"/>
-                <w:color w:val="000000" w:themeColor="text1"/>
-              </w:rPr>
-              <w:t>PK</w:t>
-            </w:r>
-          </w:p>
-        </w:tc>
-      </w:tr>
-      <w:tr>
-        <w:trPr>
-          <w:trHeight w:val="105"/>
-          <w:jc w:val="center"/>
-        </w:trPr>
-        <w:tc>
-          <w:tcPr>
-            <w:tcW w:w="714" w:type="pct"/>
-            <w:shd w:val="pct25" w:color="auto" w:fill="auto"/>
-            <w:vAlign w:val="center"/>
-          </w:tcPr>
-          <w:p>
-            <w:pPr>
-              <w:jc w:val="center"/>
-              <w:rPr>
-                <w:rFonts w:ascii="Times New Roman" w:eastAsia="新細明體" w:hAnsi="Times New Roman"/>
-                <w:color w:val="000000" w:themeColor="text1"/>
-              </w:rPr>
-            </w:pPr>
-            <w:proofErr w:type="spellStart"/>
-            <w:r>
-              <w:rPr>
-                <w:rFonts w:ascii="Times New Roman" w:eastAsia="新細明體" w:hAnsi="Times New Roman" w:hint="eastAsia"/>
-                <w:color w:val="000000" w:themeColor="text1"/>
-              </w:rPr>
-              <w:t>assno</w:t>
-            </w:r>
-            <w:proofErr w:type="spellEnd"/>
-          </w:p>
-        </w:tc>
-        <w:tc>
-          <w:tcPr>
-            <w:tcW w:w="714" w:type="pct"/>
-            <w:shd w:val="clear" w:color="auto" w:fill="auto"/>
-            <w:vAlign w:val="center"/>
-          </w:tcPr>
-          <w:p>
-            <w:pPr>
-              <w:jc w:val="center"/>
-              <w:rPr>
-                <w:rFonts w:ascii="Times New Roman" w:eastAsia="新細明體" w:hAnsi="Times New Roman"/>
-                <w:color w:val="000000" w:themeColor="text1"/>
-              </w:rPr>
-            </w:pPr>
-            <w:r>
-              <w:rPr>
-                <w:rFonts w:ascii="Times New Roman" w:eastAsia="新細明體" w:hAnsi="Times New Roman" w:hint="eastAsia"/>
-                <w:color w:val="000000" w:themeColor="text1"/>
-              </w:rPr>
-              <w:t>Int</w:t>
-            </w:r>
-          </w:p>
-        </w:tc>
-        <w:tc>
-          <w:tcPr>
-            <w:tcW w:w="714" w:type="pct"/>
-            <w:shd w:val="clear" w:color="auto" w:fill="auto"/>
-            <w:vAlign w:val="center"/>
-          </w:tcPr>
-          <w:p>
-            <w:pPr>
-              <w:jc w:val="center"/>
-              <w:rPr>
-                <w:rFonts w:ascii="Times New Roman" w:eastAsia="新細明體" w:hAnsi="Times New Roman"/>
-                <w:color w:val="000000" w:themeColor="text1"/>
-              </w:rPr>
-            </w:pPr>
-          </w:p>
-        </w:tc>
-        <w:tc>
-          <w:tcPr>
-            <w:tcW w:w="714" w:type="pct"/>
-            <w:shd w:val="clear" w:color="auto" w:fill="auto"/>
-          </w:tcPr>
-          <w:p>
-            <w:pPr>
-              <w:jc w:val="center"/>
-              <w:rPr>
-                <w:rFonts w:ascii="Times New Roman" w:eastAsia="新細明體" w:hAnsi="Times New Roman"/>
-                <w:color w:val="000000" w:themeColor="text1"/>
-              </w:rPr>
-            </w:pPr>
-            <w:r>
-              <w:rPr>
-                <w:rFonts w:ascii="Times New Roman" w:eastAsia="新細明體" w:hAnsi="Times New Roman" w:hint="eastAsia"/>
-                <w:color w:val="000000" w:themeColor="text1"/>
-              </w:rPr>
-              <w:t>否</w:t>
-            </w:r>
-          </w:p>
-        </w:tc>
-        <w:tc>
-          <w:tcPr>
-            <w:tcW w:w="714" w:type="pct"/>
-            <w:shd w:val="clear" w:color="auto" w:fill="auto"/>
-          </w:tcPr>
-          <w:p>
-            <w:pPr>
-              <w:jc w:val="center"/>
-              <w:rPr>
-                <w:rFonts w:ascii="Times New Roman" w:eastAsia="新細明體" w:hAnsi="Times New Roman"/>
-                <w:color w:val="000000" w:themeColor="text1"/>
-              </w:rPr>
-            </w:pPr>
-            <w:r>
-              <w:rPr>
-                <w:rFonts w:ascii="Times New Roman" w:eastAsia="新細明體" w:hAnsi="Times New Roman" w:hint="eastAsia"/>
-                <w:color w:val="000000" w:themeColor="text1"/>
-              </w:rPr>
-              <w:t>否</w:t>
-            </w:r>
-          </w:p>
-        </w:tc>
-        <w:tc>
-          <w:tcPr>
-            <w:tcW w:w="714" w:type="pct"/>
-            <w:shd w:val="clear" w:color="auto" w:fill="auto"/>
-            <w:vAlign w:val="center"/>
-          </w:tcPr>
-          <w:p>
-            <w:pPr>
-              <w:jc w:val="center"/>
-              <w:rPr>
-                <w:rFonts w:ascii="Times New Roman" w:eastAsia="新細明體" w:hAnsi="Times New Roman"/>
-                <w:color w:val="000000" w:themeColor="text1"/>
-              </w:rPr>
-            </w:pPr>
-            <w:r>
-              <w:rPr>
-                <w:rFonts w:ascii="Times New Roman" w:eastAsia="新細明體" w:hAnsi="Times New Roman" w:hint="eastAsia"/>
-                <w:color w:val="000000" w:themeColor="text1"/>
-              </w:rPr>
-              <w:t>分配編號</w:t>
-            </w:r>
-          </w:p>
-        </w:tc>
-        <w:tc>
-          <w:tcPr>
-            <w:tcW w:w="716" w:type="pct"/>
-            <w:shd w:val="clear" w:color="auto" w:fill="auto"/>
-            <w:vAlign w:val="center"/>
-          </w:tcPr>
-          <w:p>
-            <w:pPr>
-              <w:jc w:val="center"/>
-              <w:rPr>
-                <w:rFonts w:ascii="Times New Roman" w:eastAsia="新細明體" w:hAnsi="Times New Roman"/>
-                <w:color w:val="000000" w:themeColor="text1"/>
-              </w:rPr>
-            </w:pPr>
-            <w:r>
-              <w:rPr>
-                <w:rFonts w:ascii="Times New Roman" w:eastAsia="新細明體" w:hAnsi="Times New Roman" w:hint="eastAsia"/>
-                <w:color w:val="000000" w:themeColor="text1"/>
-              </w:rPr>
-              <w:t>FK</w:t>
-            </w:r>
-          </w:p>
-        </w:tc>
-      </w:tr>
-      <w:tr>
-        <w:trPr>
-          <w:trHeight w:val="105"/>
-          <w:jc w:val="center"/>
-        </w:trPr>
-        <w:tc>
-          <w:tcPr>
-            <w:tcW w:w="714" w:type="pct"/>
-            <w:shd w:val="pct25" w:color="auto" w:fill="auto"/>
-            <w:vAlign w:val="center"/>
-          </w:tcPr>
-          <w:p>
-            <w:pPr>
-              <w:jc w:val="center"/>
-              <w:rPr>
-                <w:rFonts w:ascii="Times New Roman" w:eastAsia="新細明體" w:hAnsi="Times New Roman"/>
-                <w:color w:val="000000" w:themeColor="text1"/>
-              </w:rPr>
-            </w:pPr>
-            <w:r>
-              <w:rPr>
-                <w:rFonts w:ascii="Times New Roman" w:eastAsia="新細明體" w:hAnsi="Times New Roman" w:hint="eastAsia"/>
-                <w:color w:val="000000" w:themeColor="text1"/>
-              </w:rPr>
-              <w:t>ranking</w:t>
-            </w:r>
-          </w:p>
-        </w:tc>
-        <w:tc>
-          <w:tcPr>
-            <w:tcW w:w="714" w:type="pct"/>
-            <w:shd w:val="clear" w:color="auto" w:fill="auto"/>
-            <w:vAlign w:val="center"/>
-          </w:tcPr>
-          <w:p>
-            <w:pPr>
-              <w:jc w:val="center"/>
-              <w:rPr>
-                <w:rFonts w:ascii="Times New Roman" w:eastAsia="新細明體" w:hAnsi="Times New Roman"/>
-                <w:color w:val="000000" w:themeColor="text1"/>
-              </w:rPr>
-            </w:pPr>
-            <w:r>
-              <w:rPr>
-                <w:rFonts w:ascii="Times New Roman" w:eastAsia="新細明體" w:hAnsi="Times New Roman" w:hint="eastAsia"/>
-                <w:color w:val="000000" w:themeColor="text1"/>
-              </w:rPr>
-              <w:t>Varchar</w:t>
-            </w:r>
-          </w:p>
-        </w:tc>
-        <w:tc>
-          <w:tcPr>
-            <w:tcW w:w="714" w:type="pct"/>
-            <w:shd w:val="clear" w:color="auto" w:fill="auto"/>
-            <w:vAlign w:val="center"/>
-          </w:tcPr>
-          <w:p>
-            <w:pPr>
-              <w:jc w:val="center"/>
-              <w:rPr>
-                <w:rFonts w:ascii="Times New Roman" w:eastAsia="新細明體" w:hAnsi="Times New Roman"/>
-                <w:color w:val="000000" w:themeColor="text1"/>
-              </w:rPr>
-            </w:pPr>
-            <w:r>
-              <w:rPr>
-                <w:rFonts w:ascii="Times New Roman" w:eastAsia="新細明體" w:hAnsi="Times New Roman" w:hint="eastAsia"/>
-                <w:color w:val="000000" w:themeColor="text1"/>
-              </w:rPr>
-              <w:t>20</w:t>
-            </w:r>
-          </w:p>
-        </w:tc>
-        <w:tc>
-          <w:tcPr>
-            <w:tcW w:w="714" w:type="pct"/>
-            <w:shd w:val="clear" w:color="auto" w:fill="auto"/>
-          </w:tcPr>
-          <w:p>
-            <w:pPr>
-              <w:jc w:val="center"/>
-              <w:rPr>
-                <w:rFonts w:ascii="Times New Roman" w:eastAsia="新細明體" w:hAnsi="Times New Roman"/>
-                <w:color w:val="000000" w:themeColor="text1"/>
-              </w:rPr>
-            </w:pPr>
-            <w:r>
-              <w:rPr>
-                <w:rFonts w:ascii="Times New Roman" w:eastAsia="新細明體" w:hAnsi="Times New Roman" w:hint="eastAsia"/>
-                <w:color w:val="000000" w:themeColor="text1"/>
-              </w:rPr>
-              <w:t>否</w:t>
-            </w:r>
-          </w:p>
-        </w:tc>
-        <w:tc>
-          <w:tcPr>
-            <w:tcW w:w="714" w:type="pct"/>
-            <w:shd w:val="clear" w:color="auto" w:fill="auto"/>
-          </w:tcPr>
-          <w:p>
-            <w:pPr>
-              <w:jc w:val="center"/>
-              <w:rPr>
-                <w:rFonts w:ascii="Times New Roman" w:eastAsia="新細明體" w:hAnsi="Times New Roman"/>
-                <w:color w:val="000000" w:themeColor="text1"/>
-              </w:rPr>
-            </w:pPr>
-            <w:r>
-              <w:rPr>
-                <w:rFonts w:ascii="Times New Roman" w:eastAsia="新細明體" w:hAnsi="Times New Roman" w:hint="eastAsia"/>
-                <w:color w:val="000000" w:themeColor="text1"/>
-              </w:rPr>
-              <w:t>否</w:t>
-            </w:r>
-          </w:p>
-        </w:tc>
-        <w:tc>
-          <w:tcPr>
-            <w:tcW w:w="714" w:type="pct"/>
-            <w:shd w:val="clear" w:color="auto" w:fill="auto"/>
-            <w:vAlign w:val="center"/>
-          </w:tcPr>
-          <w:p>
-            <w:pPr>
-              <w:jc w:val="center"/>
-              <w:rPr>
-                <w:rFonts w:ascii="Times New Roman" w:eastAsia="新細明體" w:hAnsi="Times New Roman"/>
-                <w:color w:val="000000" w:themeColor="text1"/>
-              </w:rPr>
-            </w:pPr>
-            <w:r>
-              <w:rPr>
-                <w:rFonts w:ascii="Times New Roman" w:eastAsia="新細明體" w:hAnsi="Times New Roman" w:hint="eastAsia"/>
-                <w:color w:val="000000" w:themeColor="text1"/>
-              </w:rPr>
-              <w:t>排名</w:t>
-            </w:r>
-          </w:p>
-        </w:tc>
-        <w:tc>
-          <w:tcPr>
-            <w:tcW w:w="716" w:type="pct"/>
-            <w:shd w:val="clear" w:color="auto" w:fill="auto"/>
-            <w:vAlign w:val="center"/>
-          </w:tcPr>
-          <w:p>
-            <w:pPr>
-              <w:jc w:val="center"/>
-              <w:rPr>
-                <w:rFonts w:ascii="Times New Roman" w:eastAsia="新細明體" w:hAnsi="Times New Roman"/>
-                <w:color w:val="000000" w:themeColor="text1"/>
-              </w:rPr>
-            </w:pPr>
-          </w:p>
-        </w:tc>
-      </w:tr>
-    </w:tbl>
-    <w:p/>
-    <w:p/>
-    <w:p/>
-    <w:p/>
-    <w:p/>
-    <w:p/>
     <w:p/>
     <w:tbl>
       <w:tblPr>
@@ -7002,7 +6806,6 @@
                 <w:rFonts w:ascii="Times New Roman" w:eastAsia="新細明體" w:hAnsi="Times New Roman" w:hint="eastAsia"/>
                 <w:color w:val="000000" w:themeColor="text1"/>
               </w:rPr>
-              <w:lastRenderedPageBreak/>
               <w:t>T0</w:t>
             </w:r>
             <w:r>
@@ -7010,7 +6813,7 @@
                 <w:rFonts w:ascii="Times New Roman" w:eastAsia="新細明體" w:hAnsi="Times New Roman" w:hint="eastAsia"/>
                 <w:color w:val="000000" w:themeColor="text1"/>
               </w:rPr>
-              <w:t>8</w:t>
+              <w:t>7</w:t>
             </w:r>
             <w:r>
               <w:rPr>
@@ -7166,7 +6969,6 @@
                 <w:color w:val="000000" w:themeColor="text1"/>
               </w:rPr>
             </w:pPr>
-            <w:proofErr w:type="gramStart"/>
             <w:r>
               <w:rPr>
                 <w:rFonts w:ascii="Times New Roman" w:eastAsia="新細明體" w:hAnsi="Times New Roman" w:hint="eastAsia"/>
@@ -7174,7 +6976,6 @@
               </w:rPr>
               <w:t>允許空值</w:t>
             </w:r>
-            <w:proofErr w:type="gramEnd"/>
           </w:p>
         </w:tc>
         <w:tc>
@@ -7840,7 +7641,6 @@
                 <w:color w:val="000000" w:themeColor="text1"/>
               </w:rPr>
             </w:pPr>
-            <w:proofErr w:type="gramStart"/>
             <w:r>
               <w:rPr>
                 <w:rFonts w:ascii="Times New Roman" w:eastAsia="新細明體" w:hAnsi="Times New Roman" w:hint="eastAsia"/>
@@ -7848,7 +7648,6 @@
               </w:rPr>
               <w:t>肯賜機會</w:t>
             </w:r>
-            <w:proofErr w:type="gramEnd"/>
           </w:p>
         </w:tc>
         <w:tc>
@@ -8857,7 +8656,22 @@
                 <w:rFonts w:ascii="Times New Roman" w:eastAsia="新細明體" w:hAnsi="Times New Roman" w:hint="eastAsia"/>
                 <w:color w:val="000000" w:themeColor="text1"/>
               </w:rPr>
-              <w:t xml:space="preserve">T09 </w:t>
+              <w:lastRenderedPageBreak/>
+              <w:t>T0</w:t>
+            </w:r>
+            <w:r>
+              <w:rPr>
+                <w:rFonts w:ascii="Times New Roman" w:eastAsia="新細明體" w:hAnsi="Times New Roman" w:hint="eastAsia"/>
+                <w:color w:val="000000" w:themeColor="text1"/>
+              </w:rPr>
+              <w:t>8</w:t>
+            </w:r>
+            <w:r>
+              <w:rPr>
+                <w:rFonts w:ascii="Times New Roman" w:eastAsia="新細明體" w:hAnsi="Times New Roman" w:hint="eastAsia"/>
+                <w:color w:val="000000" w:themeColor="text1"/>
+              </w:rPr>
+              <w:t xml:space="preserve"> </w:t>
             </w:r>
             <w:r>
               <w:rPr>
@@ -8996,7 +8810,6 @@
                 <w:color w:val="000000" w:themeColor="text1"/>
               </w:rPr>
             </w:pPr>
-            <w:proofErr w:type="gramStart"/>
             <w:r>
               <w:rPr>
                 <w:rFonts w:ascii="Times New Roman" w:eastAsia="新細明體" w:hAnsi="Times New Roman" w:hint="eastAsia"/>
@@ -9004,7 +8817,6 @@
               </w:rPr>
               <w:t>允許空值</w:t>
             </w:r>
-            <w:proofErr w:type="gramEnd"/>
           </w:p>
         </w:tc>
         <w:tc>
@@ -10798,11 +10610,6 @@
         </w:tc>
       </w:tr>
     </w:tbl>
-    <w:p/>
-    <w:p/>
-    <w:p/>
-    <w:p/>
-    <w:p/>
     <w:p/>
     <w:tbl>
       <w:tblPr>
@@ -10847,8 +10654,21 @@
                 <w:rFonts w:ascii="Times New Roman" w:eastAsia="新細明體" w:hAnsi="Times New Roman" w:hint="eastAsia"/>
                 <w:color w:val="000000" w:themeColor="text1"/>
               </w:rPr>
-              <w:lastRenderedPageBreak/>
-              <w:t xml:space="preserve">T10 </w:t>
+              <w:t>T</w:t>
+            </w:r>
+            <w:r>
+              <w:rPr>
+                <w:rFonts w:ascii="Times New Roman" w:eastAsia="新細明體" w:hAnsi="Times New Roman" w:hint="eastAsia"/>
+                <w:color w:val="000000" w:themeColor="text1"/>
+              </w:rPr>
+              <w:t>09</w:t>
+            </w:r>
+            <w:r>
+              <w:rPr>
+                <w:rFonts w:ascii="Times New Roman" w:eastAsia="新細明體" w:hAnsi="Times New Roman" w:hint="eastAsia"/>
+                <w:color w:val="000000" w:themeColor="text1"/>
+              </w:rPr>
+              <w:t xml:space="preserve"> </w:t>
             </w:r>
             <w:proofErr w:type="spellStart"/>
             <w:r>
@@ -10990,7 +10810,6 @@
                 <w:color w:val="000000" w:themeColor="text1"/>
               </w:rPr>
             </w:pPr>
-            <w:proofErr w:type="gramStart"/>
             <w:r>
               <w:rPr>
                 <w:rFonts w:ascii="Times New Roman" w:eastAsia="新細明體" w:hAnsi="Times New Roman" w:hint="eastAsia"/>
@@ -10998,7 +10817,6 @@
               </w:rPr>
               <w:t>允許空值</w:t>
             </w:r>
-            <w:proofErr w:type="gramEnd"/>
           </w:p>
         </w:tc>
         <w:tc>
@@ -11826,21 +11644,12 @@
                 <w:color w:val="000000" w:themeColor="text1"/>
               </w:rPr>
             </w:pPr>
-            <w:proofErr w:type="gramStart"/>
-            <w:r>
-              <w:rPr>
-                <w:rFonts w:ascii="Times New Roman" w:eastAsia="新細明體" w:hAnsi="Times New Roman" w:hint="eastAsia"/>
-                <w:color w:val="000000" w:themeColor="text1"/>
-              </w:rPr>
-              <w:t>谷歌登入</w:t>
-            </w:r>
-            <w:proofErr w:type="gramEnd"/>
-            <w:r>
-              <w:rPr>
-                <w:rFonts w:ascii="Times New Roman" w:eastAsia="新細明體" w:hAnsi="Times New Roman" w:hint="eastAsia"/>
-                <w:color w:val="000000" w:themeColor="text1"/>
-              </w:rPr>
-              <w:t>編號</w:t>
+            <w:r>
+              <w:rPr>
+                <w:rFonts w:ascii="Times New Roman" w:eastAsia="新細明體" w:hAnsi="Times New Roman" w:hint="eastAsia"/>
+                <w:color w:val="000000" w:themeColor="text1"/>
+              </w:rPr>
+              <w:t>谷歌登入編號</w:t>
             </w:r>
           </w:p>
         </w:tc>
@@ -11901,7 +11710,7 @@
             <w:pPr>
               <w:jc w:val="center"/>
               <w:rPr>
-                <w:rFonts w:ascii="Times New Roman" w:eastAsia="新細明體" w:hAnsi="Times New Roman" w:hint="eastAsia"/>
+                <w:rFonts w:ascii="Times New Roman" w:eastAsia="新細明體" w:hAnsi="Times New Roman"/>
                 <w:color w:val="000000" w:themeColor="text1"/>
               </w:rPr>
             </w:pPr>
@@ -11924,7 +11733,7 @@
             <w:pPr>
               <w:jc w:val="center"/>
               <w:rPr>
-                <w:rFonts w:ascii="Times New Roman" w:eastAsia="新細明體" w:hAnsi="Times New Roman" w:hint="eastAsia"/>
+                <w:rFonts w:ascii="Times New Roman" w:eastAsia="新細明體" w:hAnsi="Times New Roman"/>
                 <w:color w:val="000000" w:themeColor="text1"/>
               </w:rPr>
             </w:pPr>
@@ -11947,7 +11756,7 @@
             <w:pPr>
               <w:jc w:val="center"/>
               <w:rPr>
-                <w:rFonts w:ascii="Times New Roman" w:eastAsia="新細明體" w:hAnsi="Times New Roman" w:hint="eastAsia"/>
+                <w:rFonts w:ascii="Times New Roman" w:eastAsia="新細明體" w:hAnsi="Times New Roman"/>
                 <w:color w:val="000000" w:themeColor="text1"/>
               </w:rPr>
             </w:pPr>
@@ -11970,7 +11779,7 @@
             <w:pPr>
               <w:jc w:val="center"/>
               <w:rPr>
-                <w:rFonts w:ascii="Times New Roman" w:eastAsia="新細明體" w:hAnsi="Times New Roman" w:hint="eastAsia"/>
+                <w:rFonts w:ascii="Times New Roman" w:eastAsia="新細明體" w:hAnsi="Times New Roman"/>
                 <w:color w:val="000000" w:themeColor="text1"/>
               </w:rPr>
             </w:pPr>
@@ -11993,7 +11802,7 @@
             <w:pPr>
               <w:jc w:val="center"/>
               <w:rPr>
-                <w:rFonts w:ascii="Times New Roman" w:eastAsia="新細明體" w:hAnsi="Times New Roman" w:hint="eastAsia"/>
+                <w:rFonts w:ascii="Times New Roman" w:eastAsia="新細明體" w:hAnsi="Times New Roman"/>
                 <w:color w:val="000000" w:themeColor="text1"/>
               </w:rPr>
             </w:pPr>
@@ -12658,6 +12467,56 @@
     </w:sectPr>
   </w:body>
 </w:document>
+</file>
+
+<file path=word/endnotes.xml><?xml version="1.0" encoding="utf-8"?>
+<w:endnotes xmlns:wpc="http://schemas.microsoft.com/office/word/2010/wordprocessingCanvas" xmlns:cx="http://schemas.microsoft.com/office/drawing/2014/chartex" xmlns:cx1="http://schemas.microsoft.com/office/drawing/2015/9/8/chartex" xmlns:cx2="http://schemas.microsoft.com/office/drawing/2015/10/21/chartex" xmlns:cx3="http://schemas.microsoft.com/office/drawing/2016/5/9/chartex" xmlns:cx4="http://schemas.microsoft.com/office/drawing/2016/5/10/chartex" xmlns:cx5="http://schemas.microsoft.com/office/drawing/2016/5/11/chartex" xmlns:cx6="http://schemas.microsoft.com/office/drawing/2016/5/12/chartex" xmlns:cx7="http://schemas.microsoft.com/office/drawing/2016/5/13/chartex" xmlns:cx8="http://schemas.microsoft.com/office/drawing/2016/5/14/chartex" xmlns:mc="http://schemas.openxmlformats.org/markup-compatibility/2006" xmlns:aink="http://schemas.microsoft.com/office/drawing/2016/ink" xmlns:am3d="http://schemas.microsoft.com/office/drawing/2017/model3d" xmlns:o="urn:schemas-microsoft-com:office:office" xmlns:oel="http://schemas.microsoft.com/office/2019/extlst" xmlns:r="http://schemas.openxmlformats.org/officeDocument/2006/relationships" xmlns:m="http://schemas.openxmlformats.org/officeDocument/2006/math" xmlns:v="urn:schemas-microsoft-com:vml" xmlns:wp14="http://schemas.microsoft.com/office/word/2010/wordprocessingDrawing" xmlns:wp="http://schemas.openxmlformats.org/drawingml/2006/wordprocessingDrawing" xmlns:w10="urn:schemas-microsoft-com:office:word" xmlns:w="http://schemas.openxmlformats.org/wordprocessingml/2006/main" xmlns:w14="http://schemas.microsoft.com/office/word/2010/wordml" xmlns:w15="http://schemas.microsoft.com/office/word/2012/wordml" xmlns:w16cex="http://schemas.microsoft.com/office/word/2018/wordml/cex" xmlns:w16cid="http://schemas.microsoft.com/office/word/2016/wordml/cid" xmlns:w16="http://schemas.microsoft.com/office/word/2018/wordml" xmlns:w16du="http://schemas.microsoft.com/office/word/2023/wordml/word16du" xmlns:w16sdtdh="http://schemas.microsoft.com/office/word/2020/wordml/sdtdatahash" xmlns:w16se="http://schemas.microsoft.com/office/word/2015/wordml/symex" xmlns:wpg="http://schemas.microsoft.com/office/word/2010/wordprocessingGroup" xmlns:wpi="http://schemas.microsoft.com/office/word/2010/wordprocessingInk" xmlns:wne="http://schemas.microsoft.com/office/word/2006/wordml" xmlns:wps="http://schemas.microsoft.com/office/word/2010/wordprocessingShape" mc:Ignorable="w14 w15 w16se w16cid w16 w16cex w16sdtdh w16du wp14">
+  <w:endnote w:type="separator" w:id="-1">
+    <w:p>
+      <w:pPr>
+        <w:spacing w:after="0" w:line="240" w:lineRule="auto"/>
+      </w:pPr>
+      <w:r>
+        <w:separator/>
+      </w:r>
+    </w:p>
+  </w:endnote>
+  <w:endnote w:type="continuationSeparator" w:id="0">
+    <w:p>
+      <w:pPr>
+        <w:spacing w:after="0" w:line="240" w:lineRule="auto"/>
+      </w:pPr>
+      <w:r>
+        <w:continuationSeparator/>
+      </w:r>
+    </w:p>
+  </w:endnote>
+</w:endnotes>
+</file>
+
+<file path=word/footnotes.xml><?xml version="1.0" encoding="utf-8"?>
+<w:footnotes xmlns:wpc="http://schemas.microsoft.com/office/word/2010/wordprocessingCanvas" xmlns:cx="http://schemas.microsoft.com/office/drawing/2014/chartex" xmlns:cx1="http://schemas.microsoft.com/office/drawing/2015/9/8/chartex" xmlns:cx2="http://schemas.microsoft.com/office/drawing/2015/10/21/chartex" xmlns:cx3="http://schemas.microsoft.com/office/drawing/2016/5/9/chartex" xmlns:cx4="http://schemas.microsoft.com/office/drawing/2016/5/10/chartex" xmlns:cx5="http://schemas.microsoft.com/office/drawing/2016/5/11/chartex" xmlns:cx6="http://schemas.microsoft.com/office/drawing/2016/5/12/chartex" xmlns:cx7="http://schemas.microsoft.com/office/drawing/2016/5/13/chartex" xmlns:cx8="http://schemas.microsoft.com/office/drawing/2016/5/14/chartex" xmlns:mc="http://schemas.openxmlformats.org/markup-compatibility/2006" xmlns:aink="http://schemas.microsoft.com/office/drawing/2016/ink" xmlns:am3d="http://schemas.microsoft.com/office/drawing/2017/model3d" xmlns:o="urn:schemas-microsoft-com:office:office" xmlns:oel="http://schemas.microsoft.com/office/2019/extlst" xmlns:r="http://schemas.openxmlformats.org/officeDocument/2006/relationships" xmlns:m="http://schemas.openxmlformats.org/officeDocument/2006/math" xmlns:v="urn:schemas-microsoft-com:vml" xmlns:wp14="http://schemas.microsoft.com/office/word/2010/wordprocessingDrawing" xmlns:wp="http://schemas.openxmlformats.org/drawingml/2006/wordprocessingDrawing" xmlns:w10="urn:schemas-microsoft-com:office:word" xmlns:w="http://schemas.openxmlformats.org/wordprocessingml/2006/main" xmlns:w14="http://schemas.microsoft.com/office/word/2010/wordml" xmlns:w15="http://schemas.microsoft.com/office/word/2012/wordml" xmlns:w16cex="http://schemas.microsoft.com/office/word/2018/wordml/cex" xmlns:w16cid="http://schemas.microsoft.com/office/word/2016/wordml/cid" xmlns:w16="http://schemas.microsoft.com/office/word/2018/wordml" xmlns:w16du="http://schemas.microsoft.com/office/word/2023/wordml/word16du" xmlns:w16sdtdh="http://schemas.microsoft.com/office/word/2020/wordml/sdtdatahash" xmlns:w16se="http://schemas.microsoft.com/office/word/2015/wordml/symex" xmlns:wpg="http://schemas.microsoft.com/office/word/2010/wordprocessingGroup" xmlns:wpi="http://schemas.microsoft.com/office/word/2010/wordprocessingInk" xmlns:wne="http://schemas.microsoft.com/office/word/2006/wordml" xmlns:wps="http://schemas.microsoft.com/office/word/2010/wordprocessingShape" mc:Ignorable="w14 w15 w16se w16cid w16 w16cex w16sdtdh w16du wp14">
+  <w:footnote w:type="separator" w:id="-1">
+    <w:p>
+      <w:pPr>
+        <w:spacing w:after="0" w:line="240" w:lineRule="auto"/>
+      </w:pPr>
+      <w:r>
+        <w:separator/>
+      </w:r>
+    </w:p>
+  </w:footnote>
+  <w:footnote w:type="continuationSeparator" w:id="0">
+    <w:p>
+      <w:pPr>
+        <w:spacing w:after="0" w:line="240" w:lineRule="auto"/>
+      </w:pPr>
+      <w:r>
+        <w:continuationSeparator/>
+      </w:r>
+    </w:p>
+  </w:footnote>
+</w:footnotes>
 </file>
 
 <file path=word/styles.xml><?xml version="1.0" encoding="utf-8"?>
@@ -13597,6 +13456,66 @@
       </w:tblBorders>
     </w:tblPr>
   </w:style>
+  <w:style w:type="paragraph" w:styleId="af">
+    <w:name w:val="header"/>
+    <w:basedOn w:val="a"/>
+    <w:link w:val="af0"/>
+    <w:uiPriority w:val="99"/>
+    <w:unhideWhenUsed/>
+    <w:rsid w:val="00581436"/>
+    <w:pPr>
+      <w:tabs>
+        <w:tab w:val="center" w:pos="4153"/>
+        <w:tab w:val="right" w:pos="8306"/>
+      </w:tabs>
+      <w:snapToGrid w:val="0"/>
+    </w:pPr>
+    <w:rPr>
+      <w:sz w:val="20"/>
+      <w:szCs w:val="20"/>
+    </w:rPr>
+  </w:style>
+  <w:style w:type="character" w:customStyle="1" w:styleId="af0">
+    <w:name w:val="頁首 字元"/>
+    <w:basedOn w:val="a0"/>
+    <w:link w:val="af"/>
+    <w:uiPriority w:val="99"/>
+    <w:rsid w:val="00581436"/>
+    <w:rPr>
+      <w:sz w:val="20"/>
+      <w:szCs w:val="20"/>
+    </w:rPr>
+  </w:style>
+  <w:style w:type="paragraph" w:styleId="af1">
+    <w:name w:val="footer"/>
+    <w:basedOn w:val="a"/>
+    <w:link w:val="af2"/>
+    <w:uiPriority w:val="99"/>
+    <w:unhideWhenUsed/>
+    <w:rsid w:val="00581436"/>
+    <w:pPr>
+      <w:tabs>
+        <w:tab w:val="center" w:pos="4153"/>
+        <w:tab w:val="right" w:pos="8306"/>
+      </w:tabs>
+      <w:snapToGrid w:val="0"/>
+    </w:pPr>
+    <w:rPr>
+      <w:sz w:val="20"/>
+      <w:szCs w:val="20"/>
+    </w:rPr>
+  </w:style>
+  <w:style w:type="character" w:customStyle="1" w:styleId="af2">
+    <w:name w:val="頁尾 字元"/>
+    <w:basedOn w:val="a0"/>
+    <w:link w:val="af1"/>
+    <w:uiPriority w:val="99"/>
+    <w:rsid w:val="00581436"/>
+    <w:rPr>
+      <w:sz w:val="20"/>
+      <w:szCs w:val="20"/>
+    </w:rPr>
+  </w:style>
 </w:styles>
 </file>
 

</xml_diff>

<commit_message>
Revert "meta data data dictionary data RDB"
This reverts commit e91f8aeab68c98ae0981679d78a794001d2d1ac9.
</commit_message>
<xml_diff>
--- a/document/meta data.docx
+++ b/document/meta data.docx
@@ -171,6 +171,7 @@
                 <w:color w:val="000000" w:themeColor="text1"/>
               </w:rPr>
             </w:pPr>
+            <w:proofErr w:type="gramStart"/>
             <w:r>
               <w:rPr>
                 <w:rFonts w:ascii="Times New Roman" w:eastAsia="新細明體" w:hAnsi="Times New Roman" w:hint="eastAsia"/>
@@ -178,6 +179,7 @@
               </w:rPr>
               <w:t>允許空值</w:t>
             </w:r>
+            <w:proofErr w:type="gramEnd"/>
           </w:p>
         </w:tc>
         <w:tc>
@@ -852,12 +854,21 @@
                 <w:color w:val="000000" w:themeColor="text1"/>
               </w:rPr>
             </w:pPr>
-            <w:r>
-              <w:rPr>
-                <w:rFonts w:ascii="Times New Roman" w:eastAsia="新細明體" w:hAnsi="Times New Roman" w:hint="eastAsia"/>
-                <w:color w:val="000000" w:themeColor="text1"/>
-              </w:rPr>
-              <w:t>谷歌登入編號</w:t>
+            <w:proofErr w:type="gramStart"/>
+            <w:r>
+              <w:rPr>
+                <w:rFonts w:ascii="Times New Roman" w:eastAsia="新細明體" w:hAnsi="Times New Roman" w:hint="eastAsia"/>
+                <w:color w:val="000000" w:themeColor="text1"/>
+              </w:rPr>
+              <w:t>谷歌登入</w:t>
+            </w:r>
+            <w:proofErr w:type="gramEnd"/>
+            <w:r>
+              <w:rPr>
+                <w:rFonts w:ascii="Times New Roman" w:eastAsia="新細明體" w:hAnsi="Times New Roman" w:hint="eastAsia"/>
+                <w:color w:val="000000" w:themeColor="text1"/>
+              </w:rPr>
+              <w:t>編號</w:t>
             </w:r>
           </w:p>
         </w:tc>
@@ -893,7 +904,7 @@
             <w:pPr>
               <w:jc w:val="center"/>
               <w:rPr>
-                <w:rFonts w:ascii="Times New Roman" w:eastAsia="新細明體" w:hAnsi="Times New Roman"/>
+                <w:rFonts w:ascii="Times New Roman" w:eastAsia="新細明體" w:hAnsi="Times New Roman" w:hint="eastAsia"/>
                 <w:color w:val="000000" w:themeColor="text1"/>
               </w:rPr>
             </w:pPr>
@@ -918,7 +929,7 @@
             <w:pPr>
               <w:jc w:val="center"/>
               <w:rPr>
-                <w:rFonts w:ascii="Times New Roman" w:eastAsia="新細明體" w:hAnsi="Times New Roman"/>
+                <w:rFonts w:ascii="Times New Roman" w:eastAsia="新細明體" w:hAnsi="Times New Roman" w:hint="eastAsia"/>
                 <w:color w:val="000000" w:themeColor="text1"/>
               </w:rPr>
             </w:pPr>
@@ -941,7 +952,7 @@
             <w:pPr>
               <w:jc w:val="center"/>
               <w:rPr>
-                <w:rFonts w:ascii="Times New Roman" w:eastAsia="新細明體" w:hAnsi="Times New Roman"/>
+                <w:rFonts w:ascii="Times New Roman" w:eastAsia="新細明體" w:hAnsi="Times New Roman" w:hint="eastAsia"/>
                 <w:color w:val="000000" w:themeColor="text1"/>
               </w:rPr>
             </w:pPr>
@@ -964,7 +975,7 @@
             <w:pPr>
               <w:jc w:val="center"/>
               <w:rPr>
-                <w:rFonts w:ascii="Times New Roman" w:eastAsia="新細明體" w:hAnsi="Times New Roman"/>
+                <w:rFonts w:ascii="Times New Roman" w:eastAsia="新細明體" w:hAnsi="Times New Roman" w:hint="eastAsia"/>
                 <w:color w:val="000000" w:themeColor="text1"/>
               </w:rPr>
             </w:pPr>
@@ -987,7 +998,7 @@
             <w:pPr>
               <w:jc w:val="center"/>
               <w:rPr>
-                <w:rFonts w:ascii="Times New Roman" w:eastAsia="新細明體" w:hAnsi="Times New Roman"/>
+                <w:rFonts w:ascii="Times New Roman" w:eastAsia="新細明體" w:hAnsi="Times New Roman" w:hint="eastAsia"/>
                 <w:color w:val="000000" w:themeColor="text1"/>
               </w:rPr>
             </w:pPr>
@@ -1010,7 +1021,7 @@
             <w:pPr>
               <w:jc w:val="center"/>
               <w:rPr>
-                <w:rFonts w:ascii="Times New Roman" w:eastAsia="新細明體" w:hAnsi="Times New Roman"/>
+                <w:rFonts w:ascii="Times New Roman" w:eastAsia="新細明體" w:hAnsi="Times New Roman" w:hint="eastAsia"/>
                 <w:color w:val="000000" w:themeColor="text1"/>
               </w:rPr>
             </w:pPr>
@@ -1521,6 +1532,7 @@
                 <w:color w:val="000000" w:themeColor="text1"/>
               </w:rPr>
             </w:pPr>
+            <w:proofErr w:type="gramStart"/>
             <w:r>
               <w:rPr>
                 <w:rFonts w:ascii="Times New Roman" w:eastAsia="新細明體" w:hAnsi="Times New Roman" w:hint="eastAsia"/>
@@ -1528,6 +1540,7 @@
               </w:rPr>
               <w:t>允許空值</w:t>
             </w:r>
+            <w:proofErr w:type="gramEnd"/>
           </w:p>
         </w:tc>
         <w:tc>
@@ -1555,7 +1568,7 @@
         </w:tc>
         <w:tc>
           <w:tcPr>
-            <w:tcW w:w="408" w:type="pct"/>
+            <w:tcW w:w="409" w:type="pct"/>
             <w:shd w:val="pct12" w:color="auto" w:fill="auto"/>
             <w:vAlign w:val="center"/>
           </w:tcPr>
@@ -1716,7 +1729,7 @@
         </w:tc>
         <w:tc>
           <w:tcPr>
-            <w:tcW w:w="408" w:type="pct"/>
+            <w:tcW w:w="409" w:type="pct"/>
             <w:shd w:val="clear" w:color="auto" w:fill="auto"/>
             <w:vAlign w:val="center"/>
           </w:tcPr>
@@ -1884,7 +1897,7 @@
         </w:tc>
         <w:tc>
           <w:tcPr>
-            <w:tcW w:w="408" w:type="pct"/>
+            <w:tcW w:w="409" w:type="pct"/>
             <w:shd w:val="clear" w:color="auto" w:fill="auto"/>
             <w:vAlign w:val="center"/>
           </w:tcPr>
@@ -2065,7 +2078,7 @@
         </w:tc>
         <w:tc>
           <w:tcPr>
-            <w:tcW w:w="408" w:type="pct"/>
+            <w:tcW w:w="409" w:type="pct"/>
             <w:shd w:val="clear" w:color="auto" w:fill="auto"/>
             <w:vAlign w:val="center"/>
           </w:tcPr>
@@ -2218,7 +2231,7 @@
         </w:tc>
         <w:tc>
           <w:tcPr>
-            <w:tcW w:w="408" w:type="pct"/>
+            <w:tcW w:w="409" w:type="pct"/>
             <w:shd w:val="clear" w:color="auto" w:fill="auto"/>
             <w:vAlign w:val="center"/>
           </w:tcPr>
@@ -2369,7 +2382,7 @@
         </w:tc>
         <w:tc>
           <w:tcPr>
-            <w:tcW w:w="408" w:type="pct"/>
+            <w:tcW w:w="409" w:type="pct"/>
             <w:shd w:val="clear" w:color="auto" w:fill="auto"/>
             <w:vAlign w:val="center"/>
           </w:tcPr>
@@ -2520,7 +2533,7 @@
         </w:tc>
         <w:tc>
           <w:tcPr>
-            <w:tcW w:w="408" w:type="pct"/>
+            <w:tcW w:w="409" w:type="pct"/>
             <w:shd w:val="clear" w:color="auto" w:fill="auto"/>
             <w:vAlign w:val="center"/>
           </w:tcPr>
@@ -2673,7 +2686,7 @@
         </w:tc>
         <w:tc>
           <w:tcPr>
-            <w:tcW w:w="408" w:type="pct"/>
+            <w:tcW w:w="409" w:type="pct"/>
             <w:shd w:val="clear" w:color="auto" w:fill="auto"/>
             <w:vAlign w:val="center"/>
           </w:tcPr>
@@ -2703,7 +2716,7 @@
             <w:pPr>
               <w:jc w:val="center"/>
               <w:rPr>
-                <w:rFonts w:ascii="Times New Roman" w:eastAsia="新細明體" w:hAnsi="Times New Roman" w:hint="eastAsia"/>
+                <w:rFonts w:ascii="Times New Roman" w:eastAsia="新細明體" w:hAnsi="Times New Roman"/>
                 <w:color w:val="000000" w:themeColor="text1"/>
               </w:rPr>
             </w:pPr>
@@ -2713,7 +2726,7 @@
                 <w:rFonts w:ascii="Times New Roman" w:eastAsia="新細明體" w:hAnsi="Times New Roman" w:hint="eastAsia"/>
                 <w:color w:val="000000" w:themeColor="text1"/>
               </w:rPr>
-              <w:t>create_id</w:t>
+              <w:t>userno</w:t>
             </w:r>
             <w:proofErr w:type="spellEnd"/>
           </w:p>
@@ -2820,20 +2833,13 @@
                 <w:rFonts w:ascii="Times New Roman" w:eastAsia="新細明體" w:hAnsi="Times New Roman" w:hint="eastAsia"/>
                 <w:color w:val="000000" w:themeColor="text1"/>
               </w:rPr>
-              <w:t>創建者</w:t>
-            </w:r>
-            <w:r>
-              <w:rPr>
-                <w:rFonts w:ascii="Times New Roman" w:eastAsia="新細明體" w:hAnsi="Times New Roman" w:hint="eastAsia"/>
-                <w:color w:val="000000" w:themeColor="text1"/>
-              </w:rPr>
-              <w:t>編號</w:t>
-            </w:r>
-          </w:p>
-        </w:tc>
-        <w:tc>
-          <w:tcPr>
-            <w:tcW w:w="408" w:type="pct"/>
+              <w:t>使用者編號</w:t>
+            </w:r>
+          </w:p>
+        </w:tc>
+        <w:tc>
+          <w:tcPr>
+            <w:tcW w:w="409" w:type="pct"/>
             <w:shd w:val="clear" w:color="auto" w:fill="auto"/>
             <w:vAlign w:val="center"/>
           </w:tcPr>
@@ -2870,17 +2876,19 @@
             <w:pPr>
               <w:jc w:val="center"/>
               <w:rPr>
-                <w:rFonts w:ascii="Times New Roman" w:eastAsia="新細明體" w:hAnsi="Times New Roman" w:hint="eastAsia"/>
-                <w:color w:val="000000" w:themeColor="text1"/>
-              </w:rPr>
-            </w:pPr>
-            <w:r>
-              <w:rPr>
-                <w:rFonts w:ascii="Times New Roman" w:eastAsia="新細明體" w:hAnsi="Times New Roman" w:hint="eastAsia"/>
-                <w:color w:val="000000" w:themeColor="text1"/>
-              </w:rPr>
-              <w:t>state</w:t>
-            </w:r>
+                <w:rFonts w:ascii="Times New Roman" w:eastAsia="新細明體" w:hAnsi="Times New Roman"/>
+                <w:color w:val="000000" w:themeColor="text1"/>
+              </w:rPr>
+            </w:pPr>
+            <w:proofErr w:type="spellStart"/>
+            <w:r>
+              <w:rPr>
+                <w:rFonts w:ascii="Times New Roman" w:eastAsia="新細明體" w:hAnsi="Times New Roman" w:hint="eastAsia"/>
+                <w:color w:val="000000" w:themeColor="text1"/>
+              </w:rPr>
+              <w:t>stuno</w:t>
+            </w:r>
+            <w:proofErr w:type="spellEnd"/>
           </w:p>
         </w:tc>
         <w:tc>
@@ -2893,16 +2901,16 @@
             <w:pPr>
               <w:jc w:val="center"/>
               <w:rPr>
-                <w:rFonts w:ascii="Times New Roman" w:eastAsia="新細明體" w:hAnsi="Times New Roman" w:hint="eastAsia"/>
-                <w:color w:val="000000" w:themeColor="text1"/>
-              </w:rPr>
-            </w:pPr>
-            <w:r>
-              <w:rPr>
-                <w:rFonts w:ascii="Times New Roman" w:eastAsia="新細明體" w:hAnsi="Times New Roman" w:hint="eastAsia"/>
-                <w:color w:val="000000" w:themeColor="text1"/>
-              </w:rPr>
-              <w:t>Varchar</w:t>
+                <w:rFonts w:ascii="Times New Roman" w:eastAsia="新細明體" w:hAnsi="Times New Roman"/>
+                <w:color w:val="000000" w:themeColor="text1"/>
+              </w:rPr>
+            </w:pPr>
+            <w:r>
+              <w:rPr>
+                <w:rFonts w:ascii="Times New Roman" w:eastAsia="新細明體" w:hAnsi="Times New Roman" w:hint="eastAsia"/>
+                <w:color w:val="000000" w:themeColor="text1"/>
+              </w:rPr>
+              <w:t>Int</w:t>
             </w:r>
           </w:p>
         </w:tc>
@@ -2916,17 +2924,10 @@
             <w:pPr>
               <w:jc w:val="center"/>
               <w:rPr>
-                <w:rFonts w:ascii="Times New Roman" w:eastAsia="新細明體" w:hAnsi="Times New Roman" w:hint="eastAsia"/>
-                <w:color w:val="000000" w:themeColor="text1"/>
-              </w:rPr>
-            </w:pPr>
-            <w:r>
-              <w:rPr>
-                <w:rFonts w:ascii="Times New Roman" w:eastAsia="新細明體" w:hAnsi="Times New Roman" w:hint="eastAsia"/>
-                <w:color w:val="000000" w:themeColor="text1"/>
-              </w:rPr>
-              <w:t>10</w:t>
-            </w:r>
+                <w:rFonts w:ascii="Times New Roman" w:eastAsia="新細明體" w:hAnsi="Times New Roman"/>
+                <w:color w:val="000000" w:themeColor="text1"/>
+              </w:rPr>
+            </w:pPr>
           </w:p>
         </w:tc>
         <w:tc>
@@ -2938,7 +2939,7 @@
             <w:pPr>
               <w:jc w:val="center"/>
               <w:rPr>
-                <w:rFonts w:ascii="Times New Roman" w:eastAsia="新細明體" w:hAnsi="Times New Roman" w:hint="eastAsia"/>
+                <w:rFonts w:ascii="Times New Roman" w:eastAsia="新細明體" w:hAnsi="Times New Roman"/>
                 <w:color w:val="000000" w:themeColor="text1"/>
               </w:rPr>
             </w:pPr>
@@ -2960,7 +2961,7 @@
             <w:pPr>
               <w:jc w:val="center"/>
               <w:rPr>
-                <w:rFonts w:ascii="Times New Roman" w:eastAsia="新細明體" w:hAnsi="Times New Roman" w:hint="eastAsia"/>
+                <w:rFonts w:ascii="Times New Roman" w:eastAsia="新細明體" w:hAnsi="Times New Roman"/>
                 <w:color w:val="000000" w:themeColor="text1"/>
               </w:rPr>
             </w:pPr>
@@ -2983,30 +2984,23 @@
             <w:pPr>
               <w:jc w:val="center"/>
               <w:rPr>
-                <w:rFonts w:ascii="Times New Roman" w:eastAsia="新細明體" w:hAnsi="Times New Roman" w:hint="eastAsia"/>
-                <w:color w:val="000000" w:themeColor="text1"/>
-              </w:rPr>
-            </w:pPr>
-            <w:r>
-              <w:rPr>
-                <w:rFonts w:ascii="Times New Roman" w:eastAsia="新細明體" w:hAnsi="Times New Roman" w:hint="eastAsia"/>
-                <w:color w:val="000000" w:themeColor="text1"/>
-              </w:rPr>
-              <w:t>專案狀態</w:t>
-            </w:r>
-          </w:p>
-        </w:tc>
-        <w:tc>
-          <w:tcPr>
-            <w:tcW w:w="408" w:type="pct"/>
-            <w:shd w:val="clear" w:color="auto" w:fill="auto"/>
-            <w:vAlign w:val="center"/>
-          </w:tcPr>
-          <w:p>
-            <w:pPr>
-              <w:jc w:val="center"/>
-              <w:rPr>
-                <w:rFonts w:ascii="Times New Roman" w:eastAsia="新細明體" w:hAnsi="Times New Roman" w:hint="eastAsia"/>
+                <w:rFonts w:ascii="Times New Roman" w:eastAsia="新細明體" w:hAnsi="Times New Roman"/>
+                <w:color w:val="000000" w:themeColor="text1"/>
+              </w:rPr>
+            </w:pPr>
+          </w:p>
+        </w:tc>
+        <w:tc>
+          <w:tcPr>
+            <w:tcW w:w="409" w:type="pct"/>
+            <w:shd w:val="clear" w:color="auto" w:fill="auto"/>
+            <w:vAlign w:val="center"/>
+          </w:tcPr>
+          <w:p>
+            <w:pPr>
+              <w:jc w:val="center"/>
+              <w:rPr>
+                <w:rFonts w:ascii="Times New Roman" w:eastAsia="新細明體" w:hAnsi="Times New Roman"/>
                 <w:color w:val="000000" w:themeColor="text1"/>
               </w:rPr>
             </w:pPr>
@@ -3023,13 +3017,13 @@
         <w:tblLook w:val="04A0" w:firstRow="1" w:lastRow="0" w:firstColumn="1" w:lastColumn="0" w:noHBand="0" w:noVBand="1"/>
       </w:tblPr>
       <w:tblGrid>
-        <w:gridCol w:w="1737"/>
-        <w:gridCol w:w="1352"/>
-        <w:gridCol w:w="800"/>
-        <w:gridCol w:w="1077"/>
-        <w:gridCol w:w="1352"/>
-        <w:gridCol w:w="1376"/>
-        <w:gridCol w:w="800"/>
+        <w:gridCol w:w="1213"/>
+        <w:gridCol w:w="1213"/>
+        <w:gridCol w:w="1213"/>
+        <w:gridCol w:w="1213"/>
+        <w:gridCol w:w="1213"/>
+        <w:gridCol w:w="1213"/>
+        <w:gridCol w:w="1216"/>
       </w:tblGrid>
       <w:tr>
         <w:trPr>
@@ -3105,7 +3099,7 @@
         </w:trPr>
         <w:tc>
           <w:tcPr>
-            <w:tcW w:w="1022" w:type="pct"/>
+            <w:tcW w:w="714" w:type="pct"/>
             <w:tcBorders>
               <w:bottom w:val="single" w:sz="4" w:space="0" w:color="auto"/>
             </w:tcBorders>
@@ -3131,7 +3125,7 @@
         </w:tc>
         <w:tc>
           <w:tcPr>
-            <w:tcW w:w="796" w:type="pct"/>
+            <w:tcW w:w="714" w:type="pct"/>
             <w:shd w:val="pct12" w:color="auto" w:fill="auto"/>
             <w:vAlign w:val="center"/>
           </w:tcPr>
@@ -3154,7 +3148,7 @@
         </w:tc>
         <w:tc>
           <w:tcPr>
-            <w:tcW w:w="471" w:type="pct"/>
+            <w:tcW w:w="714" w:type="pct"/>
             <w:shd w:val="pct12" w:color="auto" w:fill="auto"/>
             <w:vAlign w:val="center"/>
           </w:tcPr>
@@ -3177,7 +3171,7 @@
         </w:tc>
         <w:tc>
           <w:tcPr>
-            <w:tcW w:w="634" w:type="pct"/>
+            <w:tcW w:w="714" w:type="pct"/>
             <w:shd w:val="pct12" w:color="auto" w:fill="auto"/>
             <w:vAlign w:val="center"/>
           </w:tcPr>
@@ -3200,7 +3194,7 @@
         </w:tc>
         <w:tc>
           <w:tcPr>
-            <w:tcW w:w="796" w:type="pct"/>
+            <w:tcW w:w="714" w:type="pct"/>
             <w:shd w:val="pct12" w:color="auto" w:fill="auto"/>
             <w:vAlign w:val="center"/>
           </w:tcPr>
@@ -3212,6 +3206,7 @@
                 <w:color w:val="000000" w:themeColor="text1"/>
               </w:rPr>
             </w:pPr>
+            <w:proofErr w:type="gramStart"/>
             <w:r>
               <w:rPr>
                 <w:rFonts w:ascii="Times New Roman" w:eastAsia="新細明體" w:hAnsi="Times New Roman" w:hint="eastAsia"/>
@@ -3219,11 +3214,12 @@
               </w:rPr>
               <w:t>允許空值</w:t>
             </w:r>
-          </w:p>
-        </w:tc>
-        <w:tc>
-          <w:tcPr>
-            <w:tcW w:w="810" w:type="pct"/>
+            <w:proofErr w:type="gramEnd"/>
+          </w:p>
+        </w:tc>
+        <w:tc>
+          <w:tcPr>
+            <w:tcW w:w="714" w:type="pct"/>
             <w:shd w:val="pct12" w:color="auto" w:fill="auto"/>
             <w:vAlign w:val="center"/>
           </w:tcPr>
@@ -3246,7 +3242,7 @@
         </w:tc>
         <w:tc>
           <w:tcPr>
-            <w:tcW w:w="471" w:type="pct"/>
+            <w:tcW w:w="716" w:type="pct"/>
             <w:shd w:val="pct12" w:color="auto" w:fill="auto"/>
             <w:vAlign w:val="center"/>
           </w:tcPr>
@@ -3275,7 +3271,7 @@
         </w:trPr>
         <w:tc>
           <w:tcPr>
-            <w:tcW w:w="1022" w:type="pct"/>
+            <w:tcW w:w="714" w:type="pct"/>
             <w:shd w:val="pct25" w:color="auto" w:fill="auto"/>
             <w:vAlign w:val="center"/>
           </w:tcPr>
@@ -3300,7 +3296,7 @@
         </w:tc>
         <w:tc>
           <w:tcPr>
-            <w:tcW w:w="796" w:type="pct"/>
+            <w:tcW w:w="714" w:type="pct"/>
             <w:shd w:val="clear" w:color="auto" w:fill="auto"/>
             <w:vAlign w:val="center"/>
           </w:tcPr>
@@ -3323,23 +3319,23 @@
         </w:tc>
         <w:tc>
           <w:tcPr>
-            <w:tcW w:w="471" w:type="pct"/>
-            <w:shd w:val="clear" w:color="auto" w:fill="auto"/>
-            <w:vAlign w:val="center"/>
-          </w:tcPr>
-          <w:p>
-            <w:pPr>
-              <w:jc w:val="center"/>
-              <w:rPr>
-                <w:rFonts w:ascii="Times New Roman" w:eastAsia="新細明體" w:hAnsi="Times New Roman"/>
-                <w:color w:val="000000" w:themeColor="text1"/>
-              </w:rPr>
-            </w:pPr>
-          </w:p>
-        </w:tc>
-        <w:tc>
-          <w:tcPr>
-            <w:tcW w:w="634" w:type="pct"/>
+            <w:tcW w:w="714" w:type="pct"/>
+            <w:shd w:val="clear" w:color="auto" w:fill="auto"/>
+            <w:vAlign w:val="center"/>
+          </w:tcPr>
+          <w:p>
+            <w:pPr>
+              <w:jc w:val="center"/>
+              <w:rPr>
+                <w:rFonts w:ascii="Times New Roman" w:eastAsia="新細明體" w:hAnsi="Times New Roman"/>
+                <w:color w:val="000000" w:themeColor="text1"/>
+              </w:rPr>
+            </w:pPr>
+          </w:p>
+        </w:tc>
+        <w:tc>
+          <w:tcPr>
+            <w:tcW w:w="714" w:type="pct"/>
             <w:shd w:val="clear" w:color="auto" w:fill="auto"/>
             <w:vAlign w:val="center"/>
           </w:tcPr>
@@ -3362,7 +3358,7 @@
         </w:tc>
         <w:tc>
           <w:tcPr>
-            <w:tcW w:w="796" w:type="pct"/>
+            <w:tcW w:w="714" w:type="pct"/>
             <w:shd w:val="clear" w:color="auto" w:fill="auto"/>
             <w:vAlign w:val="center"/>
           </w:tcPr>
@@ -3385,7 +3381,7 @@
         </w:tc>
         <w:tc>
           <w:tcPr>
-            <w:tcW w:w="810" w:type="pct"/>
+            <w:tcW w:w="714" w:type="pct"/>
             <w:shd w:val="clear" w:color="auto" w:fill="auto"/>
             <w:vAlign w:val="center"/>
           </w:tcPr>
@@ -3408,7 +3404,7 @@
         </w:tc>
         <w:tc>
           <w:tcPr>
-            <w:tcW w:w="471" w:type="pct"/>
+            <w:tcW w:w="716" w:type="pct"/>
             <w:shd w:val="clear" w:color="auto" w:fill="auto"/>
             <w:vAlign w:val="center"/>
           </w:tcPr>
@@ -3437,7 +3433,7 @@
         </w:trPr>
         <w:tc>
           <w:tcPr>
-            <w:tcW w:w="1022" w:type="pct"/>
+            <w:tcW w:w="714" w:type="pct"/>
             <w:shd w:val="pct25" w:color="auto" w:fill="auto"/>
             <w:vAlign w:val="center"/>
           </w:tcPr>
@@ -3449,59 +3445,64 @@
                 <w:color w:val="000000" w:themeColor="text1"/>
               </w:rPr>
             </w:pPr>
-            <w:proofErr w:type="spellStart"/>
-            <w:r>
-              <w:rPr>
-                <w:rFonts w:ascii="Times New Roman" w:eastAsia="新細明體" w:hAnsi="Times New Roman" w:hint="eastAsia"/>
-                <w:color w:val="000000" w:themeColor="text1"/>
-              </w:rPr>
-              <w:t>prono</w:t>
-            </w:r>
-            <w:proofErr w:type="spellEnd"/>
-          </w:p>
-        </w:tc>
-        <w:tc>
-          <w:tcPr>
-            <w:tcW w:w="796" w:type="pct"/>
-            <w:shd w:val="clear" w:color="auto" w:fill="auto"/>
-            <w:vAlign w:val="center"/>
-          </w:tcPr>
-          <w:p>
-            <w:pPr>
-              <w:jc w:val="center"/>
-              <w:rPr>
-                <w:rFonts w:ascii="Times New Roman" w:eastAsia="新細明體" w:hAnsi="Times New Roman"/>
-                <w:color w:val="000000" w:themeColor="text1"/>
-              </w:rPr>
-            </w:pPr>
-            <w:r>
-              <w:rPr>
-                <w:rFonts w:ascii="Times New Roman" w:eastAsia="新細明體" w:hAnsi="Times New Roman" w:hint="eastAsia"/>
-                <w:color w:val="000000" w:themeColor="text1"/>
-              </w:rPr>
-              <w:t>Int</w:t>
-            </w:r>
-          </w:p>
-        </w:tc>
-        <w:tc>
-          <w:tcPr>
-            <w:tcW w:w="471" w:type="pct"/>
-            <w:shd w:val="clear" w:color="auto" w:fill="auto"/>
-            <w:vAlign w:val="center"/>
-          </w:tcPr>
-          <w:p>
-            <w:pPr>
-              <w:jc w:val="center"/>
-              <w:rPr>
-                <w:rFonts w:ascii="Times New Roman" w:eastAsia="新細明體" w:hAnsi="Times New Roman"/>
-                <w:color w:val="000000" w:themeColor="text1"/>
-              </w:rPr>
-            </w:pPr>
-          </w:p>
-        </w:tc>
-        <w:tc>
-          <w:tcPr>
-            <w:tcW w:w="634" w:type="pct"/>
+            <w:r>
+              <w:rPr>
+                <w:rFonts w:ascii="Times New Roman" w:eastAsia="新細明體" w:hAnsi="Times New Roman" w:hint="eastAsia"/>
+                <w:color w:val="000000" w:themeColor="text1"/>
+              </w:rPr>
+              <w:t>academic</w:t>
+            </w:r>
+          </w:p>
+        </w:tc>
+        <w:tc>
+          <w:tcPr>
+            <w:tcW w:w="714" w:type="pct"/>
+            <w:shd w:val="clear" w:color="auto" w:fill="auto"/>
+            <w:vAlign w:val="center"/>
+          </w:tcPr>
+          <w:p>
+            <w:pPr>
+              <w:jc w:val="center"/>
+              <w:rPr>
+                <w:rFonts w:ascii="Times New Roman" w:eastAsia="新細明體" w:hAnsi="Times New Roman"/>
+                <w:color w:val="000000" w:themeColor="text1"/>
+              </w:rPr>
+            </w:pPr>
+            <w:r>
+              <w:rPr>
+                <w:rFonts w:ascii="Times New Roman" w:eastAsia="新細明體" w:hAnsi="Times New Roman" w:hint="eastAsia"/>
+                <w:color w:val="000000" w:themeColor="text1"/>
+              </w:rPr>
+              <w:t>Varchar</w:t>
+            </w:r>
+          </w:p>
+        </w:tc>
+        <w:tc>
+          <w:tcPr>
+            <w:tcW w:w="714" w:type="pct"/>
+            <w:shd w:val="clear" w:color="auto" w:fill="auto"/>
+            <w:vAlign w:val="center"/>
+          </w:tcPr>
+          <w:p>
+            <w:pPr>
+              <w:jc w:val="center"/>
+              <w:rPr>
+                <w:rFonts w:ascii="Times New Roman" w:eastAsia="新細明體" w:hAnsi="Times New Roman"/>
+                <w:color w:val="000000" w:themeColor="text1"/>
+              </w:rPr>
+            </w:pPr>
+            <w:r>
+              <w:rPr>
+                <w:rFonts w:ascii="Times New Roman" w:eastAsia="新細明體" w:hAnsi="Times New Roman" w:hint="eastAsia"/>
+                <w:color w:val="000000" w:themeColor="text1"/>
+              </w:rPr>
+              <w:t>45</w:t>
+            </w:r>
+          </w:p>
+        </w:tc>
+        <w:tc>
+          <w:tcPr>
+            <w:tcW w:w="714" w:type="pct"/>
             <w:shd w:val="clear" w:color="auto" w:fill="auto"/>
             <w:vAlign w:val="center"/>
           </w:tcPr>
@@ -3524,7 +3525,7 @@
         </w:tc>
         <w:tc>
           <w:tcPr>
-            <w:tcW w:w="796" w:type="pct"/>
+            <w:tcW w:w="714" w:type="pct"/>
             <w:shd w:val="clear" w:color="auto" w:fill="auto"/>
             <w:vAlign w:val="center"/>
           </w:tcPr>
@@ -3547,48 +3548,41 @@
         </w:tc>
         <w:tc>
           <w:tcPr>
-            <w:tcW w:w="810" w:type="pct"/>
-            <w:shd w:val="clear" w:color="auto" w:fill="auto"/>
-            <w:vAlign w:val="center"/>
-          </w:tcPr>
-          <w:p>
-            <w:pPr>
-              <w:jc w:val="center"/>
-              <w:rPr>
-                <w:rFonts w:ascii="Times New Roman" w:eastAsia="新細明體" w:hAnsi="Times New Roman"/>
-                <w:color w:val="000000" w:themeColor="text1"/>
-              </w:rPr>
-            </w:pPr>
-            <w:r>
-              <w:rPr>
-                <w:rFonts w:ascii="Times New Roman" w:eastAsia="新細明體" w:hAnsi="Times New Roman" w:hint="eastAsia"/>
-                <w:color w:val="000000" w:themeColor="text1"/>
-              </w:rPr>
-              <w:t>專案編號</w:t>
-            </w:r>
-          </w:p>
-        </w:tc>
-        <w:tc>
-          <w:tcPr>
-            <w:tcW w:w="471" w:type="pct"/>
-            <w:shd w:val="clear" w:color="auto" w:fill="auto"/>
-            <w:vAlign w:val="center"/>
-          </w:tcPr>
-          <w:p>
-            <w:pPr>
-              <w:jc w:val="center"/>
-              <w:rPr>
-                <w:rFonts w:ascii="Times New Roman" w:eastAsia="新細明體" w:hAnsi="Times New Roman"/>
-                <w:color w:val="000000" w:themeColor="text1"/>
-              </w:rPr>
-            </w:pPr>
-            <w:r>
-              <w:rPr>
-                <w:rFonts w:ascii="Times New Roman" w:eastAsia="新細明體" w:hAnsi="Times New Roman" w:hint="eastAsia"/>
-                <w:color w:val="000000" w:themeColor="text1"/>
-              </w:rPr>
-              <w:t>FK</w:t>
-            </w:r>
+            <w:tcW w:w="714" w:type="pct"/>
+            <w:shd w:val="clear" w:color="auto" w:fill="auto"/>
+            <w:vAlign w:val="center"/>
+          </w:tcPr>
+          <w:p>
+            <w:pPr>
+              <w:jc w:val="center"/>
+              <w:rPr>
+                <w:rFonts w:ascii="Times New Roman" w:eastAsia="新細明體" w:hAnsi="Times New Roman"/>
+                <w:color w:val="000000" w:themeColor="text1"/>
+              </w:rPr>
+            </w:pPr>
+            <w:r>
+              <w:rPr>
+                <w:rFonts w:ascii="Times New Roman" w:eastAsia="新細明體" w:hAnsi="Times New Roman" w:hint="eastAsia"/>
+                <w:color w:val="000000" w:themeColor="text1"/>
+              </w:rPr>
+              <w:t>學制</w:t>
+            </w:r>
+          </w:p>
+        </w:tc>
+        <w:tc>
+          <w:tcPr>
+            <w:tcW w:w="716" w:type="pct"/>
+            <w:shd w:val="clear" w:color="auto" w:fill="auto"/>
+            <w:vAlign w:val="center"/>
+          </w:tcPr>
+          <w:p>
+            <w:pPr>
+              <w:jc w:val="center"/>
+              <w:rPr>
+                <w:rFonts w:ascii="Times New Roman" w:eastAsia="新細明體" w:hAnsi="Times New Roman"/>
+                <w:color w:val="000000" w:themeColor="text1"/>
+              </w:rPr>
+            </w:pPr>
           </w:p>
         </w:tc>
       </w:tr>
@@ -3599,7 +3593,7 @@
         </w:trPr>
         <w:tc>
           <w:tcPr>
-            <w:tcW w:w="1022" w:type="pct"/>
+            <w:tcW w:w="714" w:type="pct"/>
             <w:shd w:val="pct25" w:color="auto" w:fill="auto"/>
             <w:vAlign w:val="center"/>
           </w:tcPr>
@@ -3611,82 +3605,59 @@
                 <w:color w:val="000000" w:themeColor="text1"/>
               </w:rPr>
             </w:pPr>
-            <w:r>
-              <w:rPr>
-                <w:rFonts w:ascii="Times New Roman" w:eastAsia="新細明體" w:hAnsi="Times New Roman" w:hint="eastAsia"/>
-                <w:color w:val="000000" w:themeColor="text1"/>
-              </w:rPr>
-              <w:t>PDF</w:t>
-            </w:r>
-          </w:p>
-        </w:tc>
-        <w:tc>
-          <w:tcPr>
-            <w:tcW w:w="796" w:type="pct"/>
-            <w:shd w:val="clear" w:color="auto" w:fill="auto"/>
-            <w:vAlign w:val="center"/>
-          </w:tcPr>
-          <w:p>
-            <w:pPr>
-              <w:jc w:val="center"/>
-              <w:rPr>
-                <w:rFonts w:ascii="Times New Roman" w:eastAsia="新細明體" w:hAnsi="Times New Roman"/>
-                <w:color w:val="000000" w:themeColor="text1"/>
-              </w:rPr>
-            </w:pPr>
             <w:proofErr w:type="spellStart"/>
             <w:r>
               <w:rPr>
                 <w:rFonts w:ascii="Times New Roman" w:eastAsia="新細明體" w:hAnsi="Times New Roman" w:hint="eastAsia"/>
                 <w:color w:val="000000" w:themeColor="text1"/>
               </w:rPr>
-              <w:t>Longblob</w:t>
+              <w:t>prono</w:t>
             </w:r>
             <w:proofErr w:type="spellEnd"/>
           </w:p>
         </w:tc>
         <w:tc>
           <w:tcPr>
-            <w:tcW w:w="471" w:type="pct"/>
-            <w:shd w:val="clear" w:color="auto" w:fill="auto"/>
-            <w:vAlign w:val="center"/>
-          </w:tcPr>
-          <w:p>
-            <w:pPr>
-              <w:jc w:val="center"/>
-              <w:rPr>
-                <w:rFonts w:ascii="Times New Roman" w:eastAsia="新細明體" w:hAnsi="Times New Roman"/>
-                <w:color w:val="000000" w:themeColor="text1"/>
-              </w:rPr>
-            </w:pPr>
-          </w:p>
-        </w:tc>
-        <w:tc>
-          <w:tcPr>
-            <w:tcW w:w="634" w:type="pct"/>
-            <w:shd w:val="clear" w:color="auto" w:fill="auto"/>
-            <w:vAlign w:val="center"/>
-          </w:tcPr>
-          <w:p>
-            <w:pPr>
-              <w:jc w:val="center"/>
-              <w:rPr>
-                <w:rFonts w:ascii="Times New Roman" w:eastAsia="新細明體" w:hAnsi="Times New Roman"/>
-                <w:color w:val="000000" w:themeColor="text1"/>
-              </w:rPr>
-            </w:pPr>
-            <w:r>
-              <w:rPr>
-                <w:rFonts w:ascii="Times New Roman" w:eastAsia="新細明體" w:hAnsi="Times New Roman" w:hint="eastAsia"/>
-                <w:color w:val="000000" w:themeColor="text1"/>
-              </w:rPr>
-              <w:t>是</w:t>
-            </w:r>
-          </w:p>
-        </w:tc>
-        <w:tc>
-          <w:tcPr>
-            <w:tcW w:w="796" w:type="pct"/>
+            <w:tcW w:w="714" w:type="pct"/>
+            <w:shd w:val="clear" w:color="auto" w:fill="auto"/>
+            <w:vAlign w:val="center"/>
+          </w:tcPr>
+          <w:p>
+            <w:pPr>
+              <w:jc w:val="center"/>
+              <w:rPr>
+                <w:rFonts w:ascii="Times New Roman" w:eastAsia="新細明體" w:hAnsi="Times New Roman"/>
+                <w:color w:val="000000" w:themeColor="text1"/>
+              </w:rPr>
+            </w:pPr>
+            <w:r>
+              <w:rPr>
+                <w:rFonts w:ascii="Times New Roman" w:eastAsia="新細明體" w:hAnsi="Times New Roman" w:hint="eastAsia"/>
+                <w:color w:val="000000" w:themeColor="text1"/>
+              </w:rPr>
+              <w:t>Int</w:t>
+            </w:r>
+          </w:p>
+        </w:tc>
+        <w:tc>
+          <w:tcPr>
+            <w:tcW w:w="714" w:type="pct"/>
+            <w:shd w:val="clear" w:color="auto" w:fill="auto"/>
+            <w:vAlign w:val="center"/>
+          </w:tcPr>
+          <w:p>
+            <w:pPr>
+              <w:jc w:val="center"/>
+              <w:rPr>
+                <w:rFonts w:ascii="Times New Roman" w:eastAsia="新細明體" w:hAnsi="Times New Roman"/>
+                <w:color w:val="000000" w:themeColor="text1"/>
+              </w:rPr>
+            </w:pPr>
+          </w:p>
+        </w:tc>
+        <w:tc>
+          <w:tcPr>
+            <w:tcW w:w="714" w:type="pct"/>
             <w:shd w:val="clear" w:color="auto" w:fill="auto"/>
             <w:vAlign w:val="center"/>
           </w:tcPr>
@@ -3709,37 +3680,53 @@
         </w:tc>
         <w:tc>
           <w:tcPr>
-            <w:tcW w:w="810" w:type="pct"/>
-            <w:shd w:val="clear" w:color="auto" w:fill="auto"/>
-            <w:vAlign w:val="center"/>
-          </w:tcPr>
-          <w:p>
-            <w:pPr>
-              <w:jc w:val="center"/>
-              <w:rPr>
-                <w:rFonts w:ascii="Times New Roman" w:eastAsia="新細明體" w:hAnsi="Times New Roman"/>
-                <w:color w:val="000000" w:themeColor="text1"/>
-              </w:rPr>
-            </w:pPr>
-            <w:r>
-              <w:rPr>
-                <w:rFonts w:ascii="Times New Roman" w:eastAsia="新細明體" w:hAnsi="Times New Roman" w:hint="eastAsia"/>
-                <w:color w:val="000000" w:themeColor="text1"/>
-              </w:rPr>
-              <w:t>PDF</w:t>
-            </w:r>
-            <w:r>
-              <w:rPr>
-                <w:rFonts w:ascii="Times New Roman" w:eastAsia="新細明體" w:hAnsi="Times New Roman" w:hint="eastAsia"/>
-                <w:color w:val="000000" w:themeColor="text1"/>
-              </w:rPr>
-              <w:t>檔案</w:t>
-            </w:r>
-          </w:p>
-        </w:tc>
-        <w:tc>
-          <w:tcPr>
-            <w:tcW w:w="471" w:type="pct"/>
+            <w:tcW w:w="714" w:type="pct"/>
+            <w:shd w:val="clear" w:color="auto" w:fill="auto"/>
+            <w:vAlign w:val="center"/>
+          </w:tcPr>
+          <w:p>
+            <w:pPr>
+              <w:jc w:val="center"/>
+              <w:rPr>
+                <w:rFonts w:ascii="Times New Roman" w:eastAsia="新細明體" w:hAnsi="Times New Roman"/>
+                <w:color w:val="000000" w:themeColor="text1"/>
+              </w:rPr>
+            </w:pPr>
+            <w:r>
+              <w:rPr>
+                <w:rFonts w:ascii="Times New Roman" w:eastAsia="新細明體" w:hAnsi="Times New Roman" w:hint="eastAsia"/>
+                <w:color w:val="000000" w:themeColor="text1"/>
+              </w:rPr>
+              <w:t>否</w:t>
+            </w:r>
+          </w:p>
+        </w:tc>
+        <w:tc>
+          <w:tcPr>
+            <w:tcW w:w="714" w:type="pct"/>
+            <w:shd w:val="clear" w:color="auto" w:fill="auto"/>
+            <w:vAlign w:val="center"/>
+          </w:tcPr>
+          <w:p>
+            <w:pPr>
+              <w:jc w:val="center"/>
+              <w:rPr>
+                <w:rFonts w:ascii="Times New Roman" w:eastAsia="新細明體" w:hAnsi="Times New Roman"/>
+                <w:color w:val="000000" w:themeColor="text1"/>
+              </w:rPr>
+            </w:pPr>
+            <w:r>
+              <w:rPr>
+                <w:rFonts w:ascii="Times New Roman" w:eastAsia="新細明體" w:hAnsi="Times New Roman" w:hint="eastAsia"/>
+                <w:color w:val="000000" w:themeColor="text1"/>
+              </w:rPr>
+              <w:t>專案編號</w:t>
+            </w:r>
+          </w:p>
+        </w:tc>
+        <w:tc>
+          <w:tcPr>
+            <w:tcW w:w="716" w:type="pct"/>
             <w:shd w:val="clear" w:color="auto" w:fill="auto"/>
             <w:vAlign w:val="center"/>
           </w:tcPr>
@@ -3761,7 +3748,7 @@
         </w:trPr>
         <w:tc>
           <w:tcPr>
-            <w:tcW w:w="1022" w:type="pct"/>
+            <w:tcW w:w="714" w:type="pct"/>
             <w:shd w:val="pct25" w:color="auto" w:fill="auto"/>
             <w:vAlign w:val="center"/>
           </w:tcPr>
@@ -3769,7 +3756,30 @@
             <w:pPr>
               <w:jc w:val="center"/>
               <w:rPr>
-                <w:rFonts w:ascii="Times New Roman" w:eastAsia="新細明體" w:hAnsi="Times New Roman" w:hint="eastAsia"/>
+                <w:rFonts w:ascii="Times New Roman" w:eastAsia="新細明體" w:hAnsi="Times New Roman"/>
+                <w:color w:val="000000" w:themeColor="text1"/>
+              </w:rPr>
+            </w:pPr>
+            <w:r>
+              <w:rPr>
+                <w:rFonts w:ascii="Times New Roman" w:eastAsia="新細明體" w:hAnsi="Times New Roman" w:hint="eastAsia"/>
+                <w:color w:val="000000" w:themeColor="text1"/>
+              </w:rPr>
+              <w:t>PDF</w:t>
+            </w:r>
+          </w:p>
+        </w:tc>
+        <w:tc>
+          <w:tcPr>
+            <w:tcW w:w="714" w:type="pct"/>
+            <w:shd w:val="clear" w:color="auto" w:fill="auto"/>
+            <w:vAlign w:val="center"/>
+          </w:tcPr>
+          <w:p>
+            <w:pPr>
+              <w:jc w:val="center"/>
+              <w:rPr>
+                <w:rFonts w:ascii="Times New Roman" w:eastAsia="新細明體" w:hAnsi="Times New Roman"/>
                 <w:color w:val="000000" w:themeColor="text1"/>
               </w:rPr>
             </w:pPr>
@@ -3779,68 +3789,61 @@
                 <w:rFonts w:ascii="Times New Roman" w:eastAsia="新細明體" w:hAnsi="Times New Roman" w:hint="eastAsia"/>
                 <w:color w:val="000000" w:themeColor="text1"/>
               </w:rPr>
-              <w:t>final_score</w:t>
+              <w:t>Longblob</w:t>
             </w:r>
             <w:proofErr w:type="spellEnd"/>
           </w:p>
         </w:tc>
         <w:tc>
           <w:tcPr>
-            <w:tcW w:w="796" w:type="pct"/>
-            <w:shd w:val="clear" w:color="auto" w:fill="auto"/>
-            <w:vAlign w:val="center"/>
-          </w:tcPr>
-          <w:p>
-            <w:pPr>
-              <w:jc w:val="center"/>
-              <w:rPr>
-                <w:rFonts w:ascii="Times New Roman" w:eastAsia="新細明體" w:hAnsi="Times New Roman" w:hint="eastAsia"/>
-                <w:color w:val="000000" w:themeColor="text1"/>
-              </w:rPr>
-            </w:pPr>
-            <w:r>
-              <w:rPr>
-                <w:rFonts w:ascii="Times New Roman" w:eastAsia="新細明體" w:hAnsi="Times New Roman" w:hint="eastAsia"/>
-                <w:color w:val="000000" w:themeColor="text1"/>
-              </w:rPr>
-              <w:t>Varchar</w:t>
-            </w:r>
-          </w:p>
-        </w:tc>
-        <w:tc>
-          <w:tcPr>
-            <w:tcW w:w="471" w:type="pct"/>
-            <w:shd w:val="clear" w:color="auto" w:fill="auto"/>
-            <w:vAlign w:val="center"/>
-          </w:tcPr>
-          <w:p>
-            <w:pPr>
-              <w:jc w:val="center"/>
-              <w:rPr>
-                <w:rFonts w:ascii="Times New Roman" w:eastAsia="新細明體" w:hAnsi="Times New Roman" w:hint="eastAsia"/>
-                <w:color w:val="000000" w:themeColor="text1"/>
-              </w:rPr>
-            </w:pPr>
-            <w:r>
-              <w:rPr>
-                <w:rFonts w:ascii="Times New Roman" w:eastAsia="新細明體" w:hAnsi="Times New Roman" w:hint="eastAsia"/>
-                <w:color w:val="000000" w:themeColor="text1"/>
-              </w:rPr>
-              <w:t>20</w:t>
-            </w:r>
-          </w:p>
-        </w:tc>
-        <w:tc>
-          <w:tcPr>
-            <w:tcW w:w="634" w:type="pct"/>
-            <w:shd w:val="clear" w:color="auto" w:fill="auto"/>
-            <w:vAlign w:val="center"/>
-          </w:tcPr>
-          <w:p>
-            <w:pPr>
-              <w:jc w:val="center"/>
-              <w:rPr>
-                <w:rFonts w:ascii="Times New Roman" w:eastAsia="新細明體" w:hAnsi="Times New Roman" w:hint="eastAsia"/>
+            <w:tcW w:w="714" w:type="pct"/>
+            <w:shd w:val="clear" w:color="auto" w:fill="auto"/>
+            <w:vAlign w:val="center"/>
+          </w:tcPr>
+          <w:p>
+            <w:pPr>
+              <w:jc w:val="center"/>
+              <w:rPr>
+                <w:rFonts w:ascii="Times New Roman" w:eastAsia="新細明體" w:hAnsi="Times New Roman"/>
+                <w:color w:val="000000" w:themeColor="text1"/>
+              </w:rPr>
+            </w:pPr>
+          </w:p>
+        </w:tc>
+        <w:tc>
+          <w:tcPr>
+            <w:tcW w:w="714" w:type="pct"/>
+            <w:shd w:val="clear" w:color="auto" w:fill="auto"/>
+            <w:vAlign w:val="center"/>
+          </w:tcPr>
+          <w:p>
+            <w:pPr>
+              <w:jc w:val="center"/>
+              <w:rPr>
+                <w:rFonts w:ascii="Times New Roman" w:eastAsia="新細明體" w:hAnsi="Times New Roman"/>
+                <w:color w:val="000000" w:themeColor="text1"/>
+              </w:rPr>
+            </w:pPr>
+            <w:r>
+              <w:rPr>
+                <w:rFonts w:ascii="Times New Roman" w:eastAsia="新細明體" w:hAnsi="Times New Roman" w:hint="eastAsia"/>
+                <w:color w:val="000000" w:themeColor="text1"/>
+              </w:rPr>
+              <w:t>是</w:t>
+            </w:r>
+          </w:p>
+        </w:tc>
+        <w:tc>
+          <w:tcPr>
+            <w:tcW w:w="714" w:type="pct"/>
+            <w:shd w:val="clear" w:color="auto" w:fill="auto"/>
+            <w:vAlign w:val="center"/>
+          </w:tcPr>
+          <w:p>
+            <w:pPr>
+              <w:jc w:val="center"/>
+              <w:rPr>
+                <w:rFonts w:ascii="Times New Roman" w:eastAsia="新細明體" w:hAnsi="Times New Roman"/>
                 <w:color w:val="000000" w:themeColor="text1"/>
               </w:rPr>
             </w:pPr>
@@ -3855,222 +3858,37 @@
         </w:tc>
         <w:tc>
           <w:tcPr>
-            <w:tcW w:w="796" w:type="pct"/>
-            <w:shd w:val="clear" w:color="auto" w:fill="auto"/>
-            <w:vAlign w:val="center"/>
-          </w:tcPr>
-          <w:p>
-            <w:pPr>
-              <w:jc w:val="center"/>
-              <w:rPr>
-                <w:rFonts w:ascii="Times New Roman" w:eastAsia="新細明體" w:hAnsi="Times New Roman" w:hint="eastAsia"/>
-                <w:color w:val="000000" w:themeColor="text1"/>
-              </w:rPr>
-            </w:pPr>
-            <w:r>
-              <w:rPr>
-                <w:rFonts w:ascii="Times New Roman" w:eastAsia="新細明體" w:hAnsi="Times New Roman" w:hint="eastAsia"/>
-                <w:color w:val="000000" w:themeColor="text1"/>
-              </w:rPr>
-              <w:t>是</w:t>
-            </w:r>
-          </w:p>
-        </w:tc>
-        <w:tc>
-          <w:tcPr>
-            <w:tcW w:w="810" w:type="pct"/>
-            <w:shd w:val="clear" w:color="auto" w:fill="auto"/>
-            <w:vAlign w:val="center"/>
-          </w:tcPr>
-          <w:p>
-            <w:pPr>
-              <w:jc w:val="center"/>
-              <w:rPr>
-                <w:rFonts w:ascii="Times New Roman" w:eastAsia="新細明體" w:hAnsi="Times New Roman" w:hint="eastAsia"/>
-                <w:color w:val="000000" w:themeColor="text1"/>
-              </w:rPr>
-            </w:pPr>
-            <w:r>
-              <w:rPr>
-                <w:rFonts w:ascii="Times New Roman" w:eastAsia="新細明體" w:hAnsi="Times New Roman" w:hint="eastAsia"/>
-                <w:color w:val="000000" w:themeColor="text1"/>
-              </w:rPr>
-              <w:t>最終評分</w:t>
-            </w:r>
-          </w:p>
-        </w:tc>
-        <w:tc>
-          <w:tcPr>
-            <w:tcW w:w="471" w:type="pct"/>
-            <w:shd w:val="clear" w:color="auto" w:fill="auto"/>
-            <w:vAlign w:val="center"/>
-          </w:tcPr>
-          <w:p>
-            <w:pPr>
-              <w:jc w:val="center"/>
-              <w:rPr>
-                <w:rFonts w:ascii="Times New Roman" w:eastAsia="新細明體" w:hAnsi="Times New Roman"/>
-                <w:color w:val="000000" w:themeColor="text1"/>
-              </w:rPr>
-            </w:pPr>
-          </w:p>
-        </w:tc>
-      </w:tr>
-      <w:tr>
-        <w:trPr>
-          <w:trHeight w:val="105"/>
-          <w:jc w:val="center"/>
-        </w:trPr>
-        <w:tc>
-          <w:tcPr>
-            <w:tcW w:w="1022" w:type="pct"/>
-            <w:shd w:val="pct25" w:color="auto" w:fill="auto"/>
-            <w:vAlign w:val="center"/>
-          </w:tcPr>
-          <w:p>
-            <w:pPr>
-              <w:jc w:val="center"/>
-              <w:rPr>
-                <w:rFonts w:ascii="Times New Roman" w:eastAsia="新細明體" w:hAnsi="Times New Roman" w:hint="eastAsia"/>
-                <w:color w:val="000000" w:themeColor="text1"/>
-              </w:rPr>
-            </w:pPr>
-            <w:proofErr w:type="spellStart"/>
-            <w:r>
-              <w:rPr>
-                <w:rFonts w:ascii="Times New Roman" w:eastAsia="新細明體" w:hAnsi="Times New Roman"/>
-                <w:color w:val="000000" w:themeColor="text1"/>
-              </w:rPr>
-              <w:t>final</w:t>
-            </w:r>
-            <w:r>
-              <w:rPr>
-                <w:rFonts w:ascii="Times New Roman" w:eastAsia="新細明體" w:hAnsi="Times New Roman" w:hint="eastAsia"/>
-                <w:color w:val="000000" w:themeColor="text1"/>
-              </w:rPr>
-              <w:t>_ranking</w:t>
-            </w:r>
-            <w:proofErr w:type="spellEnd"/>
-          </w:p>
-        </w:tc>
-        <w:tc>
-          <w:tcPr>
-            <w:tcW w:w="796" w:type="pct"/>
-            <w:shd w:val="clear" w:color="auto" w:fill="auto"/>
-            <w:vAlign w:val="center"/>
-          </w:tcPr>
-          <w:p>
-            <w:pPr>
-              <w:jc w:val="center"/>
-              <w:rPr>
-                <w:rFonts w:ascii="Times New Roman" w:eastAsia="新細明體" w:hAnsi="Times New Roman" w:hint="eastAsia"/>
-                <w:color w:val="000000" w:themeColor="text1"/>
-              </w:rPr>
-            </w:pPr>
-            <w:r>
-              <w:rPr>
-                <w:rFonts w:ascii="Times New Roman" w:eastAsia="新細明體" w:hAnsi="Times New Roman" w:hint="eastAsia"/>
-                <w:color w:val="000000" w:themeColor="text1"/>
-              </w:rPr>
-              <w:t>Varchar</w:t>
-            </w:r>
-          </w:p>
-        </w:tc>
-        <w:tc>
-          <w:tcPr>
-            <w:tcW w:w="471" w:type="pct"/>
-            <w:shd w:val="clear" w:color="auto" w:fill="auto"/>
-            <w:vAlign w:val="center"/>
-          </w:tcPr>
-          <w:p>
-            <w:pPr>
-              <w:jc w:val="center"/>
-              <w:rPr>
-                <w:rFonts w:ascii="Times New Roman" w:eastAsia="新細明體" w:hAnsi="Times New Roman" w:hint="eastAsia"/>
-                <w:color w:val="000000" w:themeColor="text1"/>
-              </w:rPr>
-            </w:pPr>
-            <w:r>
-              <w:rPr>
-                <w:rFonts w:ascii="Times New Roman" w:eastAsia="新細明體" w:hAnsi="Times New Roman" w:hint="eastAsia"/>
-                <w:color w:val="000000" w:themeColor="text1"/>
-              </w:rPr>
-              <w:t>20</w:t>
-            </w:r>
-          </w:p>
-        </w:tc>
-        <w:tc>
-          <w:tcPr>
-            <w:tcW w:w="634" w:type="pct"/>
-            <w:shd w:val="clear" w:color="auto" w:fill="auto"/>
-            <w:vAlign w:val="center"/>
-          </w:tcPr>
-          <w:p>
-            <w:pPr>
-              <w:jc w:val="center"/>
-              <w:rPr>
-                <w:rFonts w:ascii="Times New Roman" w:eastAsia="新細明體" w:hAnsi="Times New Roman" w:hint="eastAsia"/>
-                <w:color w:val="000000" w:themeColor="text1"/>
-              </w:rPr>
-            </w:pPr>
-            <w:r>
-              <w:rPr>
-                <w:rFonts w:ascii="Times New Roman" w:eastAsia="新細明體" w:hAnsi="Times New Roman" w:hint="eastAsia"/>
-                <w:color w:val="000000" w:themeColor="text1"/>
-              </w:rPr>
-              <w:t>否</w:t>
-            </w:r>
-          </w:p>
-        </w:tc>
-        <w:tc>
-          <w:tcPr>
-            <w:tcW w:w="796" w:type="pct"/>
-            <w:shd w:val="clear" w:color="auto" w:fill="auto"/>
-            <w:vAlign w:val="center"/>
-          </w:tcPr>
-          <w:p>
-            <w:pPr>
-              <w:jc w:val="center"/>
-              <w:rPr>
-                <w:rFonts w:ascii="Times New Roman" w:eastAsia="新細明體" w:hAnsi="Times New Roman" w:hint="eastAsia"/>
-                <w:color w:val="000000" w:themeColor="text1"/>
-              </w:rPr>
-            </w:pPr>
-            <w:r>
-              <w:rPr>
-                <w:rFonts w:ascii="Times New Roman" w:eastAsia="新細明體" w:hAnsi="Times New Roman" w:hint="eastAsia"/>
-                <w:color w:val="000000" w:themeColor="text1"/>
-              </w:rPr>
-              <w:t>是</w:t>
-            </w:r>
-          </w:p>
-        </w:tc>
-        <w:tc>
-          <w:tcPr>
-            <w:tcW w:w="810" w:type="pct"/>
-            <w:shd w:val="clear" w:color="auto" w:fill="auto"/>
-            <w:vAlign w:val="center"/>
-          </w:tcPr>
-          <w:p>
-            <w:pPr>
-              <w:jc w:val="center"/>
-              <w:rPr>
-                <w:rFonts w:ascii="Times New Roman" w:eastAsia="新細明體" w:hAnsi="Times New Roman" w:hint="eastAsia"/>
-                <w:color w:val="000000" w:themeColor="text1"/>
-              </w:rPr>
-            </w:pPr>
-            <w:r>
-              <w:rPr>
-                <w:rFonts w:ascii="Times New Roman" w:eastAsia="新細明體" w:hAnsi="Times New Roman" w:hint="eastAsia"/>
-                <w:color w:val="000000" w:themeColor="text1"/>
-              </w:rPr>
-              <w:t>最終排名</w:t>
-            </w:r>
-          </w:p>
-        </w:tc>
-        <w:tc>
-          <w:tcPr>
-            <w:tcW w:w="471" w:type="pct"/>
+            <w:tcW w:w="714" w:type="pct"/>
+            <w:shd w:val="clear" w:color="auto" w:fill="auto"/>
+            <w:vAlign w:val="center"/>
+          </w:tcPr>
+          <w:p>
+            <w:pPr>
+              <w:jc w:val="center"/>
+              <w:rPr>
+                <w:rFonts w:ascii="Times New Roman" w:eastAsia="新細明體" w:hAnsi="Times New Roman"/>
+                <w:color w:val="000000" w:themeColor="text1"/>
+              </w:rPr>
+            </w:pPr>
+            <w:r>
+              <w:rPr>
+                <w:rFonts w:ascii="Times New Roman" w:eastAsia="新細明體" w:hAnsi="Times New Roman" w:hint="eastAsia"/>
+                <w:color w:val="000000" w:themeColor="text1"/>
+              </w:rPr>
+              <w:t>PDF</w:t>
+            </w:r>
+            <w:r>
+              <w:rPr>
+                <w:rFonts w:ascii="Times New Roman" w:eastAsia="新細明體" w:hAnsi="Times New Roman" w:hint="eastAsia"/>
+                <w:color w:val="000000" w:themeColor="text1"/>
+              </w:rPr>
+              <w:t>檔案</w:t>
+            </w:r>
+          </w:p>
+        </w:tc>
+        <w:tc>
+          <w:tcPr>
+            <w:tcW w:w="716" w:type="pct"/>
             <w:shd w:val="clear" w:color="auto" w:fill="auto"/>
             <w:vAlign w:val="center"/>
           </w:tcPr>
@@ -4087,13 +3905,8 @@
       </w:tr>
     </w:tbl>
     <w:p/>
-    <w:p>
-      <w:pPr>
-        <w:rPr>
-          <w:rFonts w:hint="eastAsia"/>
-        </w:rPr>
-      </w:pPr>
-    </w:p>
+    <w:p/>
+    <w:p/>
     <w:tbl>
       <w:tblPr>
         <w:tblStyle w:val="ae"/>
@@ -4102,13 +3915,13 @@
         <w:tblLook w:val="04A0" w:firstRow="1" w:lastRow="0" w:firstColumn="1" w:lastColumn="0" w:noHBand="0" w:noVBand="1"/>
       </w:tblPr>
       <w:tblGrid>
-        <w:gridCol w:w="1374"/>
-        <w:gridCol w:w="1374"/>
-        <w:gridCol w:w="814"/>
-        <w:gridCol w:w="1094"/>
-        <w:gridCol w:w="1374"/>
-        <w:gridCol w:w="1655"/>
-        <w:gridCol w:w="809"/>
+        <w:gridCol w:w="1213"/>
+        <w:gridCol w:w="1213"/>
+        <w:gridCol w:w="1213"/>
+        <w:gridCol w:w="1213"/>
+        <w:gridCol w:w="1213"/>
+        <w:gridCol w:w="1213"/>
+        <w:gridCol w:w="1216"/>
       </w:tblGrid>
       <w:tr>
         <w:trPr>
@@ -4128,7 +3941,7 @@
             <w:pPr>
               <w:jc w:val="center"/>
               <w:rPr>
-                <w:rFonts w:ascii="Times New Roman" w:eastAsia="新細明體" w:hAnsi="Times New Roman" w:hint="eastAsia"/>
+                <w:rFonts w:ascii="Times New Roman" w:eastAsia="新細明體" w:hAnsi="Times New Roman"/>
                 <w:color w:val="000000" w:themeColor="text1"/>
               </w:rPr>
             </w:pPr>
@@ -4154,19 +3967,28 @@
               </w:rPr>
               <w:t xml:space="preserve"> </w:t>
             </w:r>
-            <w:r>
-              <w:rPr>
-                <w:rFonts w:ascii="Times New Roman" w:eastAsia="新細明體" w:hAnsi="Times New Roman" w:hint="eastAsia"/>
-                <w:color w:val="000000" w:themeColor="text1"/>
-              </w:rPr>
-              <w:t xml:space="preserve">evaluations </w:t>
-            </w:r>
-            <w:r>
-              <w:rPr>
-                <w:rFonts w:ascii="Times New Roman" w:eastAsia="新細明體" w:hAnsi="Times New Roman" w:hint="eastAsia"/>
-                <w:color w:val="000000" w:themeColor="text1"/>
-              </w:rPr>
-              <w:t>評分</w:t>
+            <w:proofErr w:type="spellStart"/>
+            <w:r>
+              <w:rPr>
+                <w:rFonts w:ascii="Times New Roman" w:eastAsia="新細明體" w:hAnsi="Times New Roman" w:hint="eastAsia"/>
+                <w:color w:val="000000" w:themeColor="text1"/>
+              </w:rPr>
+              <w:t>stu&amp;pro</w:t>
+            </w:r>
+            <w:proofErr w:type="spellEnd"/>
+            <w:r>
+              <w:rPr>
+                <w:rFonts w:ascii="Times New Roman" w:eastAsia="新細明體" w:hAnsi="Times New Roman" w:hint="eastAsia"/>
+                <w:color w:val="000000" w:themeColor="text1"/>
+              </w:rPr>
+              <w:t>學生與</w:t>
+            </w:r>
+            <w:r>
+              <w:rPr>
+                <w:rFonts w:ascii="Times New Roman" w:eastAsia="新細明體" w:hAnsi="Times New Roman" w:hint="eastAsia"/>
+                <w:color w:val="000000" w:themeColor="text1"/>
+              </w:rPr>
+              <w:t>專案</w:t>
             </w:r>
           </w:p>
         </w:tc>
@@ -4178,7 +4000,7 @@
         </w:trPr>
         <w:tc>
           <w:tcPr>
-            <w:tcW w:w="809" w:type="pct"/>
+            <w:tcW w:w="714" w:type="pct"/>
             <w:tcBorders>
               <w:bottom w:val="single" w:sz="4" w:space="0" w:color="auto"/>
             </w:tcBorders>
@@ -4204,7 +4026,7 @@
         </w:tc>
         <w:tc>
           <w:tcPr>
-            <w:tcW w:w="809" w:type="pct"/>
+            <w:tcW w:w="714" w:type="pct"/>
             <w:shd w:val="pct12" w:color="auto" w:fill="auto"/>
             <w:vAlign w:val="center"/>
           </w:tcPr>
@@ -4227,7 +4049,7 @@
         </w:tc>
         <w:tc>
           <w:tcPr>
-            <w:tcW w:w="479" w:type="pct"/>
+            <w:tcW w:w="714" w:type="pct"/>
             <w:shd w:val="pct12" w:color="auto" w:fill="auto"/>
             <w:vAlign w:val="center"/>
           </w:tcPr>
@@ -4250,7 +4072,7 @@
         </w:tc>
         <w:tc>
           <w:tcPr>
-            <w:tcW w:w="644" w:type="pct"/>
+            <w:tcW w:w="714" w:type="pct"/>
             <w:shd w:val="pct12" w:color="auto" w:fill="auto"/>
             <w:vAlign w:val="center"/>
           </w:tcPr>
@@ -4273,7 +4095,7 @@
         </w:tc>
         <w:tc>
           <w:tcPr>
-            <w:tcW w:w="809" w:type="pct"/>
+            <w:tcW w:w="714" w:type="pct"/>
             <w:shd w:val="pct12" w:color="auto" w:fill="auto"/>
             <w:vAlign w:val="center"/>
           </w:tcPr>
@@ -4285,6 +4107,7 @@
                 <w:color w:val="000000" w:themeColor="text1"/>
               </w:rPr>
             </w:pPr>
+            <w:proofErr w:type="gramStart"/>
             <w:r>
               <w:rPr>
                 <w:rFonts w:ascii="Times New Roman" w:eastAsia="新細明體" w:hAnsi="Times New Roman" w:hint="eastAsia"/>
@@ -4292,11 +4115,12 @@
               </w:rPr>
               <w:t>允許空值</w:t>
             </w:r>
-          </w:p>
-        </w:tc>
-        <w:tc>
-          <w:tcPr>
-            <w:tcW w:w="974" w:type="pct"/>
+            <w:proofErr w:type="gramEnd"/>
+          </w:p>
+        </w:tc>
+        <w:tc>
+          <w:tcPr>
+            <w:tcW w:w="714" w:type="pct"/>
             <w:shd w:val="pct12" w:color="auto" w:fill="auto"/>
             <w:vAlign w:val="center"/>
           </w:tcPr>
@@ -4319,7 +4143,7 @@
         </w:tc>
         <w:tc>
           <w:tcPr>
-            <w:tcW w:w="479" w:type="pct"/>
+            <w:tcW w:w="716" w:type="pct"/>
             <w:shd w:val="pct12" w:color="auto" w:fill="auto"/>
             <w:vAlign w:val="center"/>
           </w:tcPr>
@@ -4348,7 +4172,7 @@
         </w:trPr>
         <w:tc>
           <w:tcPr>
-            <w:tcW w:w="809" w:type="pct"/>
+            <w:tcW w:w="714" w:type="pct"/>
             <w:shd w:val="pct25" w:color="auto" w:fill="auto"/>
             <w:vAlign w:val="center"/>
           </w:tcPr>
@@ -4356,7 +4180,7 @@
             <w:pPr>
               <w:jc w:val="center"/>
               <w:rPr>
-                <w:rFonts w:ascii="Times New Roman" w:eastAsia="新細明體" w:hAnsi="Times New Roman" w:hint="eastAsia"/>
+                <w:rFonts w:ascii="Times New Roman" w:eastAsia="新細明體" w:hAnsi="Times New Roman"/>
                 <w:color w:val="000000" w:themeColor="text1"/>
               </w:rPr>
             </w:pPr>
@@ -4366,14 +4190,14 @@
                 <w:rFonts w:ascii="Times New Roman" w:eastAsia="新細明體" w:hAnsi="Times New Roman" w:hint="eastAsia"/>
                 <w:color w:val="000000" w:themeColor="text1"/>
               </w:rPr>
-              <w:t>evano</w:t>
+              <w:t>mergeno</w:t>
             </w:r>
             <w:proofErr w:type="spellEnd"/>
           </w:p>
         </w:tc>
         <w:tc>
           <w:tcPr>
-            <w:tcW w:w="809" w:type="pct"/>
+            <w:tcW w:w="714" w:type="pct"/>
             <w:shd w:val="clear" w:color="auto" w:fill="auto"/>
           </w:tcPr>
           <w:p>
@@ -4395,23 +4219,23 @@
         </w:tc>
         <w:tc>
           <w:tcPr>
-            <w:tcW w:w="479" w:type="pct"/>
-            <w:shd w:val="clear" w:color="auto" w:fill="auto"/>
-            <w:vAlign w:val="center"/>
-          </w:tcPr>
-          <w:p>
-            <w:pPr>
-              <w:jc w:val="center"/>
-              <w:rPr>
-                <w:rFonts w:ascii="Times New Roman" w:eastAsia="新細明體" w:hAnsi="Times New Roman"/>
-                <w:color w:val="000000" w:themeColor="text1"/>
-              </w:rPr>
-            </w:pPr>
-          </w:p>
-        </w:tc>
-        <w:tc>
-          <w:tcPr>
-            <w:tcW w:w="644" w:type="pct"/>
+            <w:tcW w:w="714" w:type="pct"/>
+            <w:shd w:val="clear" w:color="auto" w:fill="auto"/>
+            <w:vAlign w:val="center"/>
+          </w:tcPr>
+          <w:p>
+            <w:pPr>
+              <w:jc w:val="center"/>
+              <w:rPr>
+                <w:rFonts w:ascii="Times New Roman" w:eastAsia="新細明體" w:hAnsi="Times New Roman"/>
+                <w:color w:val="000000" w:themeColor="text1"/>
+              </w:rPr>
+            </w:pPr>
+          </w:p>
+        </w:tc>
+        <w:tc>
+          <w:tcPr>
+            <w:tcW w:w="714" w:type="pct"/>
             <w:shd w:val="clear" w:color="auto" w:fill="auto"/>
             <w:vAlign w:val="center"/>
           </w:tcPr>
@@ -4434,7 +4258,7 @@
         </w:tc>
         <w:tc>
           <w:tcPr>
-            <w:tcW w:w="809" w:type="pct"/>
+            <w:tcW w:w="714" w:type="pct"/>
             <w:shd w:val="clear" w:color="auto" w:fill="auto"/>
           </w:tcPr>
           <w:p>
@@ -4456,37 +4280,30 @@
         </w:tc>
         <w:tc>
           <w:tcPr>
-            <w:tcW w:w="974" w:type="pct"/>
-            <w:shd w:val="clear" w:color="auto" w:fill="auto"/>
-            <w:vAlign w:val="center"/>
-          </w:tcPr>
-          <w:p>
-            <w:pPr>
-              <w:jc w:val="center"/>
-              <w:rPr>
-                <w:rFonts w:ascii="Times New Roman" w:eastAsia="新細明體" w:hAnsi="Times New Roman"/>
-                <w:color w:val="000000" w:themeColor="text1"/>
-              </w:rPr>
-            </w:pPr>
-            <w:r>
-              <w:rPr>
-                <w:rFonts w:ascii="Times New Roman" w:eastAsia="新細明體" w:hAnsi="Times New Roman" w:hint="eastAsia"/>
-                <w:color w:val="000000" w:themeColor="text1"/>
-              </w:rPr>
-              <w:t>評分</w:t>
-            </w:r>
-            <w:r>
-              <w:rPr>
-                <w:rFonts w:ascii="Times New Roman" w:eastAsia="新細明體" w:hAnsi="Times New Roman" w:hint="eastAsia"/>
-                <w:color w:val="000000" w:themeColor="text1"/>
-              </w:rPr>
-              <w:t>編號</w:t>
-            </w:r>
-          </w:p>
-        </w:tc>
-        <w:tc>
-          <w:tcPr>
-            <w:tcW w:w="479" w:type="pct"/>
+            <w:tcW w:w="714" w:type="pct"/>
+            <w:shd w:val="clear" w:color="auto" w:fill="auto"/>
+            <w:vAlign w:val="center"/>
+          </w:tcPr>
+          <w:p>
+            <w:pPr>
+              <w:jc w:val="center"/>
+              <w:rPr>
+                <w:rFonts w:ascii="Times New Roman" w:eastAsia="新細明體" w:hAnsi="Times New Roman"/>
+                <w:color w:val="000000" w:themeColor="text1"/>
+              </w:rPr>
+            </w:pPr>
+            <w:r>
+              <w:rPr>
+                <w:rFonts w:ascii="Times New Roman" w:eastAsia="新細明體" w:hAnsi="Times New Roman" w:hint="eastAsia"/>
+                <w:color w:val="000000" w:themeColor="text1"/>
+              </w:rPr>
+              <w:t>連接編號</w:t>
+            </w:r>
+          </w:p>
+        </w:tc>
+        <w:tc>
+          <w:tcPr>
+            <w:tcW w:w="716" w:type="pct"/>
             <w:shd w:val="clear" w:color="auto" w:fill="auto"/>
             <w:vAlign w:val="center"/>
           </w:tcPr>
@@ -4515,7 +4332,7 @@
         </w:trPr>
         <w:tc>
           <w:tcPr>
-            <w:tcW w:w="809" w:type="pct"/>
+            <w:tcW w:w="714" w:type="pct"/>
             <w:shd w:val="pct25" w:color="auto" w:fill="auto"/>
             <w:vAlign w:val="center"/>
           </w:tcPr>
@@ -4533,21 +4350,14 @@
                 <w:rFonts w:ascii="Times New Roman" w:eastAsia="新細明體" w:hAnsi="Times New Roman" w:hint="eastAsia"/>
                 <w:color w:val="000000" w:themeColor="text1"/>
               </w:rPr>
-              <w:t>ass</w:t>
-            </w:r>
-            <w:r>
-              <w:rPr>
-                <w:rFonts w:ascii="Times New Roman" w:eastAsia="新細明體" w:hAnsi="Times New Roman" w:hint="eastAsia"/>
-                <w:color w:val="000000" w:themeColor="text1"/>
-              </w:rPr>
-              <w:t>no</w:t>
+              <w:t>stuno</w:t>
             </w:r>
             <w:proofErr w:type="spellEnd"/>
           </w:p>
         </w:tc>
         <w:tc>
           <w:tcPr>
-            <w:tcW w:w="809" w:type="pct"/>
+            <w:tcW w:w="714" w:type="pct"/>
             <w:shd w:val="clear" w:color="auto" w:fill="auto"/>
           </w:tcPr>
           <w:p>
@@ -4569,23 +4379,23 @@
         </w:tc>
         <w:tc>
           <w:tcPr>
-            <w:tcW w:w="479" w:type="pct"/>
-            <w:shd w:val="clear" w:color="auto" w:fill="auto"/>
-            <w:vAlign w:val="center"/>
-          </w:tcPr>
-          <w:p>
-            <w:pPr>
-              <w:jc w:val="center"/>
-              <w:rPr>
-                <w:rFonts w:ascii="Times New Roman" w:eastAsia="新細明體" w:hAnsi="Times New Roman"/>
-                <w:color w:val="000000" w:themeColor="text1"/>
-              </w:rPr>
-            </w:pPr>
-          </w:p>
-        </w:tc>
-        <w:tc>
-          <w:tcPr>
-            <w:tcW w:w="644" w:type="pct"/>
+            <w:tcW w:w="714" w:type="pct"/>
+            <w:shd w:val="clear" w:color="auto" w:fill="auto"/>
+            <w:vAlign w:val="center"/>
+          </w:tcPr>
+          <w:p>
+            <w:pPr>
+              <w:jc w:val="center"/>
+              <w:rPr>
+                <w:rFonts w:ascii="Times New Roman" w:eastAsia="新細明體" w:hAnsi="Times New Roman"/>
+                <w:color w:val="000000" w:themeColor="text1"/>
+              </w:rPr>
+            </w:pPr>
+          </w:p>
+        </w:tc>
+        <w:tc>
+          <w:tcPr>
+            <w:tcW w:w="714" w:type="pct"/>
             <w:shd w:val="clear" w:color="auto" w:fill="auto"/>
             <w:vAlign w:val="center"/>
           </w:tcPr>
@@ -4608,7 +4418,7 @@
         </w:tc>
         <w:tc>
           <w:tcPr>
-            <w:tcW w:w="809" w:type="pct"/>
+            <w:tcW w:w="714" w:type="pct"/>
             <w:shd w:val="clear" w:color="auto" w:fill="auto"/>
           </w:tcPr>
           <w:p>
@@ -4630,37 +4440,30 @@
         </w:tc>
         <w:tc>
           <w:tcPr>
-            <w:tcW w:w="974" w:type="pct"/>
-            <w:shd w:val="clear" w:color="auto" w:fill="auto"/>
-            <w:vAlign w:val="center"/>
-          </w:tcPr>
-          <w:p>
-            <w:pPr>
-              <w:jc w:val="center"/>
-              <w:rPr>
-                <w:rFonts w:ascii="Times New Roman" w:eastAsia="新細明體" w:hAnsi="Times New Roman"/>
-                <w:color w:val="000000" w:themeColor="text1"/>
-              </w:rPr>
-            </w:pPr>
-            <w:r>
-              <w:rPr>
-                <w:rFonts w:ascii="Times New Roman" w:eastAsia="新細明體" w:hAnsi="Times New Roman" w:hint="eastAsia"/>
-                <w:color w:val="000000" w:themeColor="text1"/>
-              </w:rPr>
-              <w:t>分配</w:t>
-            </w:r>
-            <w:r>
-              <w:rPr>
-                <w:rFonts w:ascii="Times New Roman" w:eastAsia="新細明體" w:hAnsi="Times New Roman" w:hint="eastAsia"/>
-                <w:color w:val="000000" w:themeColor="text1"/>
-              </w:rPr>
-              <w:t>編號</w:t>
-            </w:r>
-          </w:p>
-        </w:tc>
-        <w:tc>
-          <w:tcPr>
-            <w:tcW w:w="479" w:type="pct"/>
+            <w:tcW w:w="714" w:type="pct"/>
+            <w:shd w:val="clear" w:color="auto" w:fill="auto"/>
+            <w:vAlign w:val="center"/>
+          </w:tcPr>
+          <w:p>
+            <w:pPr>
+              <w:jc w:val="center"/>
+              <w:rPr>
+                <w:rFonts w:ascii="Times New Roman" w:eastAsia="新細明體" w:hAnsi="Times New Roman"/>
+                <w:color w:val="000000" w:themeColor="text1"/>
+              </w:rPr>
+            </w:pPr>
+            <w:r>
+              <w:rPr>
+                <w:rFonts w:ascii="Times New Roman" w:eastAsia="新細明體" w:hAnsi="Times New Roman" w:hint="eastAsia"/>
+                <w:color w:val="000000" w:themeColor="text1"/>
+              </w:rPr>
+              <w:t>學生編號</w:t>
+            </w:r>
+          </w:p>
+        </w:tc>
+        <w:tc>
+          <w:tcPr>
+            <w:tcW w:w="716" w:type="pct"/>
             <w:shd w:val="clear" w:color="auto" w:fill="auto"/>
             <w:vAlign w:val="center"/>
           </w:tcPr>
@@ -4689,7 +4492,7 @@
         </w:trPr>
         <w:tc>
           <w:tcPr>
-            <w:tcW w:w="809" w:type="pct"/>
+            <w:tcW w:w="714" w:type="pct"/>
             <w:shd w:val="pct25" w:color="auto" w:fill="auto"/>
             <w:vAlign w:val="center"/>
           </w:tcPr>
@@ -4707,35 +4510,14 @@
                 <w:rFonts w:ascii="Times New Roman" w:eastAsia="新細明體" w:hAnsi="Times New Roman" w:hint="eastAsia"/>
                 <w:color w:val="000000" w:themeColor="text1"/>
               </w:rPr>
-              <w:t>c</w:t>
-            </w:r>
-            <w:r>
-              <w:rPr>
-                <w:rFonts w:ascii="Times New Roman" w:eastAsia="新細明體" w:hAnsi="Times New Roman" w:hint="eastAsia"/>
-                <w:color w:val="000000" w:themeColor="text1"/>
-              </w:rPr>
-              <w:t>o</w:t>
-            </w:r>
-            <w:r>
-              <w:rPr>
-                <w:rFonts w:ascii="Times New Roman" w:eastAsia="新細明體" w:hAnsi="Times New Roman" w:hint="eastAsia"/>
-                <w:color w:val="000000" w:themeColor="text1"/>
-              </w:rPr>
-              <w:t>l</w:t>
-            </w:r>
-            <w:r>
-              <w:rPr>
-                <w:rFonts w:ascii="Times New Roman" w:eastAsia="新細明體" w:hAnsi="Times New Roman" w:hint="eastAsia"/>
-                <w:color w:val="000000" w:themeColor="text1"/>
-              </w:rPr>
-              <w:t>no</w:t>
+              <w:t>prono</w:t>
             </w:r>
             <w:proofErr w:type="spellEnd"/>
           </w:p>
         </w:tc>
         <w:tc>
           <w:tcPr>
-            <w:tcW w:w="809" w:type="pct"/>
+            <w:tcW w:w="714" w:type="pct"/>
             <w:shd w:val="clear" w:color="auto" w:fill="auto"/>
             <w:vAlign w:val="center"/>
           </w:tcPr>
@@ -4758,23 +4540,23 @@
         </w:tc>
         <w:tc>
           <w:tcPr>
-            <w:tcW w:w="479" w:type="pct"/>
-            <w:shd w:val="clear" w:color="auto" w:fill="auto"/>
-            <w:vAlign w:val="center"/>
-          </w:tcPr>
-          <w:p>
-            <w:pPr>
-              <w:jc w:val="center"/>
-              <w:rPr>
-                <w:rFonts w:ascii="Times New Roman" w:eastAsia="新細明體" w:hAnsi="Times New Roman"/>
-                <w:color w:val="000000" w:themeColor="text1"/>
-              </w:rPr>
-            </w:pPr>
-          </w:p>
-        </w:tc>
-        <w:tc>
-          <w:tcPr>
-            <w:tcW w:w="644" w:type="pct"/>
+            <w:tcW w:w="714" w:type="pct"/>
+            <w:shd w:val="clear" w:color="auto" w:fill="auto"/>
+            <w:vAlign w:val="center"/>
+          </w:tcPr>
+          <w:p>
+            <w:pPr>
+              <w:jc w:val="center"/>
+              <w:rPr>
+                <w:rFonts w:ascii="Times New Roman" w:eastAsia="新細明體" w:hAnsi="Times New Roman"/>
+                <w:color w:val="000000" w:themeColor="text1"/>
+              </w:rPr>
+            </w:pPr>
+          </w:p>
+        </w:tc>
+        <w:tc>
+          <w:tcPr>
+            <w:tcW w:w="714" w:type="pct"/>
             <w:shd w:val="clear" w:color="auto" w:fill="auto"/>
             <w:vAlign w:val="center"/>
           </w:tcPr>
@@ -4797,7 +4579,7 @@
         </w:tc>
         <w:tc>
           <w:tcPr>
-            <w:tcW w:w="809" w:type="pct"/>
+            <w:tcW w:w="714" w:type="pct"/>
             <w:shd w:val="clear" w:color="auto" w:fill="auto"/>
           </w:tcPr>
           <w:p>
@@ -4819,37 +4601,30 @@
         </w:tc>
         <w:tc>
           <w:tcPr>
-            <w:tcW w:w="974" w:type="pct"/>
-            <w:shd w:val="clear" w:color="auto" w:fill="auto"/>
-            <w:vAlign w:val="center"/>
-          </w:tcPr>
-          <w:p>
-            <w:pPr>
-              <w:jc w:val="center"/>
-              <w:rPr>
-                <w:rFonts w:ascii="Times New Roman" w:eastAsia="新細明體" w:hAnsi="Times New Roman"/>
-                <w:color w:val="000000" w:themeColor="text1"/>
-              </w:rPr>
-            </w:pPr>
-            <w:r>
-              <w:rPr>
-                <w:rFonts w:ascii="Times New Roman" w:eastAsia="新細明體" w:hAnsi="Times New Roman" w:hint="eastAsia"/>
-                <w:color w:val="000000" w:themeColor="text1"/>
-              </w:rPr>
-              <w:t>協作者</w:t>
-            </w:r>
-            <w:r>
-              <w:rPr>
-                <w:rFonts w:ascii="Times New Roman" w:eastAsia="新細明體" w:hAnsi="Times New Roman" w:hint="eastAsia"/>
-                <w:color w:val="000000" w:themeColor="text1"/>
-              </w:rPr>
-              <w:t>編號</w:t>
-            </w:r>
-          </w:p>
-        </w:tc>
-        <w:tc>
-          <w:tcPr>
-            <w:tcW w:w="479" w:type="pct"/>
+            <w:tcW w:w="714" w:type="pct"/>
+            <w:shd w:val="clear" w:color="auto" w:fill="auto"/>
+            <w:vAlign w:val="center"/>
+          </w:tcPr>
+          <w:p>
+            <w:pPr>
+              <w:jc w:val="center"/>
+              <w:rPr>
+                <w:rFonts w:ascii="Times New Roman" w:eastAsia="新細明體" w:hAnsi="Times New Roman"/>
+                <w:color w:val="000000" w:themeColor="text1"/>
+              </w:rPr>
+            </w:pPr>
+            <w:r>
+              <w:rPr>
+                <w:rFonts w:ascii="Times New Roman" w:eastAsia="新細明體" w:hAnsi="Times New Roman" w:hint="eastAsia"/>
+                <w:color w:val="000000" w:themeColor="text1"/>
+              </w:rPr>
+              <w:t>專案編號</w:t>
+            </w:r>
+          </w:p>
+        </w:tc>
+        <w:tc>
+          <w:tcPr>
+            <w:tcW w:w="716" w:type="pct"/>
             <w:shd w:val="clear" w:color="auto" w:fill="auto"/>
             <w:vAlign w:val="center"/>
           </w:tcPr>
@@ -4868,478 +4643,6 @@
               </w:rPr>
               <w:t>FK</w:t>
             </w:r>
-          </w:p>
-        </w:tc>
-      </w:tr>
-      <w:tr>
-        <w:trPr>
-          <w:trHeight w:val="105"/>
-          <w:jc w:val="center"/>
-        </w:trPr>
-        <w:tc>
-          <w:tcPr>
-            <w:tcW w:w="809" w:type="pct"/>
-            <w:shd w:val="pct25" w:color="auto" w:fill="auto"/>
-            <w:vAlign w:val="center"/>
-          </w:tcPr>
-          <w:p>
-            <w:pPr>
-              <w:jc w:val="center"/>
-              <w:rPr>
-                <w:rFonts w:ascii="Times New Roman" w:eastAsia="新細明體" w:hAnsi="Times New Roman" w:hint="eastAsia"/>
-                <w:color w:val="000000" w:themeColor="text1"/>
-              </w:rPr>
-            </w:pPr>
-            <w:r>
-              <w:rPr>
-                <w:rFonts w:ascii="Times New Roman" w:eastAsia="新細明體" w:hAnsi="Times New Roman" w:hint="eastAsia"/>
-                <w:color w:val="000000" w:themeColor="text1"/>
-              </w:rPr>
-              <w:t>score</w:t>
-            </w:r>
-          </w:p>
-        </w:tc>
-        <w:tc>
-          <w:tcPr>
-            <w:tcW w:w="809" w:type="pct"/>
-            <w:shd w:val="clear" w:color="auto" w:fill="auto"/>
-            <w:vAlign w:val="center"/>
-          </w:tcPr>
-          <w:p>
-            <w:pPr>
-              <w:jc w:val="center"/>
-              <w:rPr>
-                <w:rFonts w:ascii="Times New Roman" w:eastAsia="新細明體" w:hAnsi="Times New Roman" w:hint="eastAsia"/>
-                <w:color w:val="000000" w:themeColor="text1"/>
-              </w:rPr>
-            </w:pPr>
-            <w:r>
-              <w:rPr>
-                <w:rFonts w:ascii="Times New Roman" w:eastAsia="新細明體" w:hAnsi="Times New Roman" w:hint="eastAsia"/>
-                <w:color w:val="000000" w:themeColor="text1"/>
-              </w:rPr>
-              <w:t>Varchar</w:t>
-            </w:r>
-          </w:p>
-        </w:tc>
-        <w:tc>
-          <w:tcPr>
-            <w:tcW w:w="479" w:type="pct"/>
-            <w:shd w:val="clear" w:color="auto" w:fill="auto"/>
-            <w:vAlign w:val="center"/>
-          </w:tcPr>
-          <w:p>
-            <w:pPr>
-              <w:jc w:val="center"/>
-              <w:rPr>
-                <w:rFonts w:ascii="Times New Roman" w:eastAsia="新細明體" w:hAnsi="Times New Roman" w:hint="eastAsia"/>
-                <w:color w:val="000000" w:themeColor="text1"/>
-              </w:rPr>
-            </w:pPr>
-            <w:r>
-              <w:rPr>
-                <w:rFonts w:ascii="Times New Roman" w:eastAsia="新細明體" w:hAnsi="Times New Roman" w:hint="eastAsia"/>
-                <w:color w:val="000000" w:themeColor="text1"/>
-              </w:rPr>
-              <w:t>20</w:t>
-            </w:r>
-          </w:p>
-        </w:tc>
-        <w:tc>
-          <w:tcPr>
-            <w:tcW w:w="644" w:type="pct"/>
-            <w:shd w:val="clear" w:color="auto" w:fill="auto"/>
-            <w:vAlign w:val="center"/>
-          </w:tcPr>
-          <w:p>
-            <w:pPr>
-              <w:jc w:val="center"/>
-              <w:rPr>
-                <w:rFonts w:ascii="Times New Roman" w:eastAsia="新細明體" w:hAnsi="Times New Roman" w:hint="eastAsia"/>
-                <w:color w:val="000000" w:themeColor="text1"/>
-              </w:rPr>
-            </w:pPr>
-            <w:r>
-              <w:rPr>
-                <w:rFonts w:ascii="Times New Roman" w:eastAsia="新細明體" w:hAnsi="Times New Roman" w:hint="eastAsia"/>
-                <w:color w:val="000000" w:themeColor="text1"/>
-              </w:rPr>
-              <w:t>否</w:t>
-            </w:r>
-          </w:p>
-        </w:tc>
-        <w:tc>
-          <w:tcPr>
-            <w:tcW w:w="809" w:type="pct"/>
-            <w:shd w:val="clear" w:color="auto" w:fill="auto"/>
-          </w:tcPr>
-          <w:p>
-            <w:pPr>
-              <w:jc w:val="center"/>
-              <w:rPr>
-                <w:rFonts w:ascii="Times New Roman" w:eastAsia="新細明體" w:hAnsi="Times New Roman" w:hint="eastAsia"/>
-                <w:color w:val="000000" w:themeColor="text1"/>
-              </w:rPr>
-            </w:pPr>
-            <w:r>
-              <w:rPr>
-                <w:rFonts w:ascii="Times New Roman" w:eastAsia="新細明體" w:hAnsi="Times New Roman" w:hint="eastAsia"/>
-                <w:color w:val="000000" w:themeColor="text1"/>
-              </w:rPr>
-              <w:t>是</w:t>
-            </w:r>
-          </w:p>
-        </w:tc>
-        <w:tc>
-          <w:tcPr>
-            <w:tcW w:w="974" w:type="pct"/>
-            <w:shd w:val="clear" w:color="auto" w:fill="auto"/>
-            <w:vAlign w:val="center"/>
-          </w:tcPr>
-          <w:p>
-            <w:pPr>
-              <w:jc w:val="center"/>
-              <w:rPr>
-                <w:rFonts w:ascii="Times New Roman" w:eastAsia="新細明體" w:hAnsi="Times New Roman" w:hint="eastAsia"/>
-                <w:color w:val="000000" w:themeColor="text1"/>
-              </w:rPr>
-            </w:pPr>
-            <w:r>
-              <w:rPr>
-                <w:rFonts w:ascii="Times New Roman" w:eastAsia="新細明體" w:hAnsi="Times New Roman" w:hint="eastAsia"/>
-                <w:color w:val="000000" w:themeColor="text1"/>
-              </w:rPr>
-              <w:t>分數</w:t>
-            </w:r>
-          </w:p>
-        </w:tc>
-        <w:tc>
-          <w:tcPr>
-            <w:tcW w:w="479" w:type="pct"/>
-            <w:shd w:val="clear" w:color="auto" w:fill="auto"/>
-            <w:vAlign w:val="center"/>
-          </w:tcPr>
-          <w:p>
-            <w:pPr>
-              <w:jc w:val="center"/>
-              <w:rPr>
-                <w:rFonts w:ascii="Times New Roman" w:eastAsia="新細明體" w:hAnsi="Times New Roman" w:hint="eastAsia"/>
-                <w:color w:val="000000" w:themeColor="text1"/>
-              </w:rPr>
-            </w:pPr>
-          </w:p>
-        </w:tc>
-      </w:tr>
-      <w:tr>
-        <w:trPr>
-          <w:trHeight w:val="105"/>
-          <w:jc w:val="center"/>
-        </w:trPr>
-        <w:tc>
-          <w:tcPr>
-            <w:tcW w:w="809" w:type="pct"/>
-            <w:shd w:val="pct25" w:color="auto" w:fill="auto"/>
-            <w:vAlign w:val="center"/>
-          </w:tcPr>
-          <w:p>
-            <w:pPr>
-              <w:jc w:val="center"/>
-              <w:rPr>
-                <w:rFonts w:ascii="Times New Roman" w:eastAsia="新細明體" w:hAnsi="Times New Roman" w:hint="eastAsia"/>
-                <w:color w:val="000000" w:themeColor="text1"/>
-              </w:rPr>
-            </w:pPr>
-            <w:r>
-              <w:rPr>
-                <w:rFonts w:ascii="Times New Roman" w:eastAsia="新細明體" w:hAnsi="Times New Roman" w:hint="eastAsia"/>
-                <w:color w:val="000000" w:themeColor="text1"/>
-              </w:rPr>
-              <w:t>ranking</w:t>
-            </w:r>
-          </w:p>
-        </w:tc>
-        <w:tc>
-          <w:tcPr>
-            <w:tcW w:w="809" w:type="pct"/>
-            <w:shd w:val="clear" w:color="auto" w:fill="auto"/>
-            <w:vAlign w:val="center"/>
-          </w:tcPr>
-          <w:p>
-            <w:pPr>
-              <w:jc w:val="center"/>
-              <w:rPr>
-                <w:rFonts w:ascii="Times New Roman" w:eastAsia="新細明體" w:hAnsi="Times New Roman" w:hint="eastAsia"/>
-                <w:color w:val="000000" w:themeColor="text1"/>
-              </w:rPr>
-            </w:pPr>
-            <w:r>
-              <w:rPr>
-                <w:rFonts w:ascii="Times New Roman" w:eastAsia="新細明體" w:hAnsi="Times New Roman" w:hint="eastAsia"/>
-                <w:color w:val="000000" w:themeColor="text1"/>
-              </w:rPr>
-              <w:t>Varchar</w:t>
-            </w:r>
-          </w:p>
-        </w:tc>
-        <w:tc>
-          <w:tcPr>
-            <w:tcW w:w="479" w:type="pct"/>
-            <w:shd w:val="clear" w:color="auto" w:fill="auto"/>
-            <w:vAlign w:val="center"/>
-          </w:tcPr>
-          <w:p>
-            <w:pPr>
-              <w:jc w:val="center"/>
-              <w:rPr>
-                <w:rFonts w:ascii="Times New Roman" w:eastAsia="新細明體" w:hAnsi="Times New Roman" w:hint="eastAsia"/>
-                <w:color w:val="000000" w:themeColor="text1"/>
-              </w:rPr>
-            </w:pPr>
-            <w:r>
-              <w:rPr>
-                <w:rFonts w:ascii="Times New Roman" w:eastAsia="新細明體" w:hAnsi="Times New Roman" w:hint="eastAsia"/>
-                <w:color w:val="000000" w:themeColor="text1"/>
-              </w:rPr>
-              <w:t>20</w:t>
-            </w:r>
-          </w:p>
-        </w:tc>
-        <w:tc>
-          <w:tcPr>
-            <w:tcW w:w="644" w:type="pct"/>
-            <w:shd w:val="clear" w:color="auto" w:fill="auto"/>
-            <w:vAlign w:val="center"/>
-          </w:tcPr>
-          <w:p>
-            <w:pPr>
-              <w:jc w:val="center"/>
-              <w:rPr>
-                <w:rFonts w:ascii="Times New Roman" w:eastAsia="新細明體" w:hAnsi="Times New Roman" w:hint="eastAsia"/>
-                <w:color w:val="000000" w:themeColor="text1"/>
-              </w:rPr>
-            </w:pPr>
-            <w:r>
-              <w:rPr>
-                <w:rFonts w:ascii="Times New Roman" w:eastAsia="新細明體" w:hAnsi="Times New Roman" w:hint="eastAsia"/>
-                <w:color w:val="000000" w:themeColor="text1"/>
-              </w:rPr>
-              <w:t>否</w:t>
-            </w:r>
-          </w:p>
-        </w:tc>
-        <w:tc>
-          <w:tcPr>
-            <w:tcW w:w="809" w:type="pct"/>
-            <w:shd w:val="clear" w:color="auto" w:fill="auto"/>
-          </w:tcPr>
-          <w:p>
-            <w:pPr>
-              <w:jc w:val="center"/>
-              <w:rPr>
-                <w:rFonts w:ascii="Times New Roman" w:eastAsia="新細明體" w:hAnsi="Times New Roman" w:hint="eastAsia"/>
-                <w:color w:val="000000" w:themeColor="text1"/>
-              </w:rPr>
-            </w:pPr>
-            <w:r>
-              <w:rPr>
-                <w:rFonts w:ascii="Times New Roman" w:eastAsia="新細明體" w:hAnsi="Times New Roman" w:hint="eastAsia"/>
-                <w:color w:val="000000" w:themeColor="text1"/>
-              </w:rPr>
-              <w:t>是</w:t>
-            </w:r>
-          </w:p>
-        </w:tc>
-        <w:tc>
-          <w:tcPr>
-            <w:tcW w:w="974" w:type="pct"/>
-            <w:shd w:val="clear" w:color="auto" w:fill="auto"/>
-            <w:vAlign w:val="center"/>
-          </w:tcPr>
-          <w:p>
-            <w:pPr>
-              <w:jc w:val="center"/>
-              <w:rPr>
-                <w:rFonts w:ascii="Times New Roman" w:eastAsia="新細明體" w:hAnsi="Times New Roman" w:hint="eastAsia"/>
-                <w:color w:val="000000" w:themeColor="text1"/>
-              </w:rPr>
-            </w:pPr>
-            <w:r>
-              <w:rPr>
-                <w:rFonts w:ascii="Times New Roman" w:eastAsia="新細明體" w:hAnsi="Times New Roman" w:hint="eastAsia"/>
-                <w:color w:val="000000" w:themeColor="text1"/>
-              </w:rPr>
-              <w:t>排名</w:t>
-            </w:r>
-          </w:p>
-        </w:tc>
-        <w:tc>
-          <w:tcPr>
-            <w:tcW w:w="479" w:type="pct"/>
-            <w:shd w:val="clear" w:color="auto" w:fill="auto"/>
-            <w:vAlign w:val="center"/>
-          </w:tcPr>
-          <w:p>
-            <w:pPr>
-              <w:jc w:val="center"/>
-              <w:rPr>
-                <w:rFonts w:ascii="Times New Roman" w:eastAsia="新細明體" w:hAnsi="Times New Roman" w:hint="eastAsia"/>
-                <w:color w:val="000000" w:themeColor="text1"/>
-              </w:rPr>
-            </w:pPr>
-          </w:p>
-        </w:tc>
-      </w:tr>
-      <w:tr>
-        <w:trPr>
-          <w:trHeight w:val="105"/>
-          <w:jc w:val="center"/>
-        </w:trPr>
-        <w:tc>
-          <w:tcPr>
-            <w:tcW w:w="809" w:type="pct"/>
-            <w:shd w:val="pct25" w:color="auto" w:fill="auto"/>
-            <w:vAlign w:val="center"/>
-          </w:tcPr>
-          <w:p>
-            <w:pPr>
-              <w:jc w:val="center"/>
-              <w:rPr>
-                <w:rFonts w:ascii="Times New Roman" w:eastAsia="新細明體" w:hAnsi="Times New Roman" w:hint="eastAsia"/>
-                <w:color w:val="000000" w:themeColor="text1"/>
-              </w:rPr>
-            </w:pPr>
-            <w:proofErr w:type="spellStart"/>
-            <w:r>
-              <w:rPr>
-                <w:rFonts w:ascii="Times New Roman" w:eastAsia="新細明體" w:hAnsi="Times New Roman" w:hint="eastAsia"/>
-                <w:color w:val="000000" w:themeColor="text1"/>
-              </w:rPr>
-              <w:t>create_at</w:t>
-            </w:r>
-            <w:proofErr w:type="spellEnd"/>
-          </w:p>
-        </w:tc>
-        <w:tc>
-          <w:tcPr>
-            <w:tcW w:w="809" w:type="pct"/>
-            <w:shd w:val="clear" w:color="auto" w:fill="auto"/>
-            <w:vAlign w:val="center"/>
-          </w:tcPr>
-          <w:p>
-            <w:pPr>
-              <w:jc w:val="center"/>
-              <w:rPr>
-                <w:rFonts w:ascii="Times New Roman" w:eastAsia="新細明體" w:hAnsi="Times New Roman" w:hint="eastAsia"/>
-                <w:color w:val="000000" w:themeColor="text1"/>
-              </w:rPr>
-            </w:pPr>
-            <w:r>
-              <w:rPr>
-                <w:rFonts w:ascii="Times New Roman" w:eastAsia="新細明體" w:hAnsi="Times New Roman" w:hint="eastAsia"/>
-                <w:color w:val="000000" w:themeColor="text1"/>
-              </w:rPr>
-              <w:t>Datetime</w:t>
-            </w:r>
-          </w:p>
-        </w:tc>
-        <w:tc>
-          <w:tcPr>
-            <w:tcW w:w="479" w:type="pct"/>
-            <w:shd w:val="clear" w:color="auto" w:fill="auto"/>
-            <w:vAlign w:val="center"/>
-          </w:tcPr>
-          <w:p>
-            <w:pPr>
-              <w:jc w:val="center"/>
-              <w:rPr>
-                <w:rFonts w:ascii="Times New Roman" w:eastAsia="新細明體" w:hAnsi="Times New Roman" w:hint="eastAsia"/>
-                <w:color w:val="000000" w:themeColor="text1"/>
-              </w:rPr>
-            </w:pPr>
-          </w:p>
-        </w:tc>
-        <w:tc>
-          <w:tcPr>
-            <w:tcW w:w="644" w:type="pct"/>
-            <w:shd w:val="clear" w:color="auto" w:fill="auto"/>
-            <w:vAlign w:val="center"/>
-          </w:tcPr>
-          <w:p>
-            <w:pPr>
-              <w:jc w:val="center"/>
-              <w:rPr>
-                <w:rFonts w:ascii="Times New Roman" w:eastAsia="新細明體" w:hAnsi="Times New Roman" w:hint="eastAsia"/>
-                <w:color w:val="000000" w:themeColor="text1"/>
-              </w:rPr>
-            </w:pPr>
-            <w:r>
-              <w:rPr>
-                <w:rFonts w:ascii="Times New Roman" w:eastAsia="新細明體" w:hAnsi="Times New Roman" w:hint="eastAsia"/>
-                <w:color w:val="000000" w:themeColor="text1"/>
-              </w:rPr>
-              <w:t>否</w:t>
-            </w:r>
-          </w:p>
-        </w:tc>
-        <w:tc>
-          <w:tcPr>
-            <w:tcW w:w="809" w:type="pct"/>
-            <w:shd w:val="clear" w:color="auto" w:fill="auto"/>
-          </w:tcPr>
-          <w:p>
-            <w:pPr>
-              <w:jc w:val="center"/>
-              <w:rPr>
-                <w:rFonts w:ascii="Times New Roman" w:eastAsia="新細明體" w:hAnsi="Times New Roman" w:hint="eastAsia"/>
-                <w:color w:val="000000" w:themeColor="text1"/>
-              </w:rPr>
-            </w:pPr>
-            <w:r>
-              <w:rPr>
-                <w:rFonts w:ascii="Times New Roman" w:eastAsia="新細明體" w:hAnsi="Times New Roman" w:hint="eastAsia"/>
-                <w:color w:val="000000" w:themeColor="text1"/>
-              </w:rPr>
-              <w:t>是</w:t>
-            </w:r>
-          </w:p>
-        </w:tc>
-        <w:tc>
-          <w:tcPr>
-            <w:tcW w:w="974" w:type="pct"/>
-            <w:shd w:val="clear" w:color="auto" w:fill="auto"/>
-            <w:vAlign w:val="center"/>
-          </w:tcPr>
-          <w:p>
-            <w:pPr>
-              <w:jc w:val="center"/>
-              <w:rPr>
-                <w:rFonts w:ascii="Times New Roman" w:eastAsia="新細明體" w:hAnsi="Times New Roman" w:hint="eastAsia"/>
-                <w:color w:val="000000" w:themeColor="text1"/>
-              </w:rPr>
-            </w:pPr>
-            <w:r>
-              <w:rPr>
-                <w:rFonts w:ascii="Times New Roman" w:eastAsia="新細明體" w:hAnsi="Times New Roman" w:hint="eastAsia"/>
-                <w:color w:val="000000" w:themeColor="text1"/>
-              </w:rPr>
-              <w:t>評分時間</w:t>
-            </w:r>
-          </w:p>
-        </w:tc>
-        <w:tc>
-          <w:tcPr>
-            <w:tcW w:w="479" w:type="pct"/>
-            <w:shd w:val="clear" w:color="auto" w:fill="auto"/>
-            <w:vAlign w:val="center"/>
-          </w:tcPr>
-          <w:p>
-            <w:pPr>
-              <w:jc w:val="center"/>
-              <w:rPr>
-                <w:rFonts w:ascii="Times New Roman" w:eastAsia="新細明體" w:hAnsi="Times New Roman" w:hint="eastAsia"/>
-                <w:color w:val="000000" w:themeColor="text1"/>
-              </w:rPr>
-            </w:pPr>
           </w:p>
         </w:tc>
       </w:tr>
@@ -5521,6 +4824,7 @@
                 <w:color w:val="000000" w:themeColor="text1"/>
               </w:rPr>
             </w:pPr>
+            <w:proofErr w:type="gramStart"/>
             <w:r>
               <w:rPr>
                 <w:rFonts w:ascii="Times New Roman" w:eastAsia="新細明體" w:hAnsi="Times New Roman" w:hint="eastAsia"/>
@@ -5528,6 +4832,7 @@
               </w:rPr>
               <w:t>允許空值</w:t>
             </w:r>
+            <w:proofErr w:type="gramEnd"/>
           </w:p>
         </w:tc>
         <w:tc>
@@ -5555,7 +4860,7 @@
         </w:tc>
         <w:tc>
           <w:tcPr>
-            <w:tcW w:w="476" w:type="pct"/>
+            <w:tcW w:w="479" w:type="pct"/>
             <w:shd w:val="pct12" w:color="auto" w:fill="auto"/>
             <w:vAlign w:val="center"/>
           </w:tcPr>
@@ -5714,7 +5019,7 @@
         </w:tc>
         <w:tc>
           <w:tcPr>
-            <w:tcW w:w="476" w:type="pct"/>
+            <w:tcW w:w="479" w:type="pct"/>
             <w:shd w:val="clear" w:color="auto" w:fill="auto"/>
             <w:vAlign w:val="center"/>
           </w:tcPr>
@@ -5761,7 +5066,7 @@
                 <w:rFonts w:ascii="Times New Roman" w:eastAsia="新細明體" w:hAnsi="Times New Roman" w:hint="eastAsia"/>
                 <w:color w:val="000000" w:themeColor="text1"/>
               </w:rPr>
-              <w:t>prono</w:t>
+              <w:t>userno</w:t>
             </w:r>
             <w:proofErr w:type="spellEnd"/>
           </w:p>
@@ -5869,13 +5174,13 @@
                 <w:rFonts w:ascii="Times New Roman" w:eastAsia="新細明體" w:hAnsi="Times New Roman" w:hint="eastAsia"/>
                 <w:color w:val="000000" w:themeColor="text1"/>
               </w:rPr>
-              <w:t>專案編號</w:t>
-            </w:r>
-          </w:p>
-        </w:tc>
-        <w:tc>
-          <w:tcPr>
-            <w:tcW w:w="476" w:type="pct"/>
+              <w:t>使用者編號</w:t>
+            </w:r>
+          </w:p>
+        </w:tc>
+        <w:tc>
+          <w:tcPr>
+            <w:tcW w:w="479" w:type="pct"/>
             <w:shd w:val="clear" w:color="auto" w:fill="auto"/>
             <w:vAlign w:val="center"/>
           </w:tcPr>
@@ -5922,7 +5227,7 @@
                 <w:rFonts w:ascii="Times New Roman" w:eastAsia="新細明體" w:hAnsi="Times New Roman" w:hint="eastAsia"/>
                 <w:color w:val="000000" w:themeColor="text1"/>
               </w:rPr>
-              <w:t>userno</w:t>
+              <w:t>prono</w:t>
             </w:r>
             <w:proofErr w:type="spellEnd"/>
           </w:p>
@@ -6030,13 +5335,13 @@
                 <w:rFonts w:ascii="Times New Roman" w:eastAsia="新細明體" w:hAnsi="Times New Roman" w:hint="eastAsia"/>
                 <w:color w:val="000000" w:themeColor="text1"/>
               </w:rPr>
-              <w:t>使用者編號</w:t>
-            </w:r>
-          </w:p>
-        </w:tc>
-        <w:tc>
-          <w:tcPr>
-            <w:tcW w:w="476" w:type="pct"/>
+              <w:t>專案編號</w:t>
+            </w:r>
+          </w:p>
+        </w:tc>
+        <w:tc>
+          <w:tcPr>
+            <w:tcW w:w="479" w:type="pct"/>
             <w:shd w:val="clear" w:color="auto" w:fill="auto"/>
             <w:vAlign w:val="center"/>
           </w:tcPr>
@@ -6229,6 +5534,7 @@
                 <w:color w:val="000000" w:themeColor="text1"/>
               </w:rPr>
             </w:pPr>
+            <w:proofErr w:type="gramStart"/>
             <w:r>
               <w:rPr>
                 <w:rFonts w:ascii="Times New Roman" w:eastAsia="新細明體" w:hAnsi="Times New Roman" w:hint="eastAsia"/>
@@ -6236,6 +5542,7 @@
               </w:rPr>
               <w:t>允許空值</w:t>
             </w:r>
+            <w:proofErr w:type="gramEnd"/>
           </w:p>
         </w:tc>
         <w:tc>
@@ -6263,7 +5570,7 @@
         </w:tc>
         <w:tc>
           <w:tcPr>
-            <w:tcW w:w="476" w:type="pct"/>
+            <w:tcW w:w="479" w:type="pct"/>
             <w:shd w:val="pct12" w:color="auto" w:fill="auto"/>
             <w:vAlign w:val="center"/>
           </w:tcPr>
@@ -6423,7 +5730,7 @@
         </w:tc>
         <w:tc>
           <w:tcPr>
-            <w:tcW w:w="476" w:type="pct"/>
+            <w:tcW w:w="479" w:type="pct"/>
             <w:shd w:val="clear" w:color="auto" w:fill="auto"/>
             <w:vAlign w:val="center"/>
           </w:tcPr>
@@ -6580,7 +5887,7 @@
         </w:tc>
         <w:tc>
           <w:tcPr>
-            <w:tcW w:w="476" w:type="pct"/>
+            <w:tcW w:w="479" w:type="pct"/>
             <w:shd w:val="clear" w:color="auto" w:fill="auto"/>
             <w:vAlign w:val="center"/>
           </w:tcPr>
@@ -6739,7 +6046,166 @@
         </w:tc>
         <w:tc>
           <w:tcPr>
-            <w:tcW w:w="476" w:type="pct"/>
+            <w:tcW w:w="479" w:type="pct"/>
+            <w:shd w:val="clear" w:color="auto" w:fill="auto"/>
+            <w:vAlign w:val="center"/>
+          </w:tcPr>
+          <w:p>
+            <w:pPr>
+              <w:jc w:val="center"/>
+              <w:rPr>
+                <w:rFonts w:ascii="Times New Roman" w:eastAsia="新細明體" w:hAnsi="Times New Roman"/>
+                <w:color w:val="000000" w:themeColor="text1"/>
+              </w:rPr>
+            </w:pPr>
+            <w:r>
+              <w:rPr>
+                <w:rFonts w:ascii="Times New Roman" w:eastAsia="新細明體" w:hAnsi="Times New Roman" w:hint="eastAsia"/>
+                <w:color w:val="000000" w:themeColor="text1"/>
+              </w:rPr>
+              <w:t>FK</w:t>
+            </w:r>
+          </w:p>
+        </w:tc>
+      </w:tr>
+      <w:tr>
+        <w:trPr>
+          <w:trHeight w:val="105"/>
+          <w:jc w:val="center"/>
+        </w:trPr>
+        <w:tc>
+          <w:tcPr>
+            <w:tcW w:w="809" w:type="pct"/>
+            <w:shd w:val="pct25" w:color="auto" w:fill="auto"/>
+            <w:vAlign w:val="center"/>
+          </w:tcPr>
+          <w:p>
+            <w:pPr>
+              <w:jc w:val="center"/>
+              <w:rPr>
+                <w:rFonts w:ascii="Times New Roman" w:eastAsia="新細明體" w:hAnsi="Times New Roman"/>
+                <w:color w:val="000000" w:themeColor="text1"/>
+              </w:rPr>
+            </w:pPr>
+            <w:proofErr w:type="spellStart"/>
+            <w:r>
+              <w:rPr>
+                <w:rFonts w:ascii="Times New Roman" w:eastAsia="新細明體" w:hAnsi="Times New Roman" w:hint="eastAsia"/>
+                <w:color w:val="000000" w:themeColor="text1"/>
+              </w:rPr>
+              <w:t>userno</w:t>
+            </w:r>
+            <w:proofErr w:type="spellEnd"/>
+          </w:p>
+        </w:tc>
+        <w:tc>
+          <w:tcPr>
+            <w:tcW w:w="809" w:type="pct"/>
+            <w:shd w:val="clear" w:color="auto" w:fill="auto"/>
+          </w:tcPr>
+          <w:p>
+            <w:pPr>
+              <w:jc w:val="center"/>
+              <w:rPr>
+                <w:rFonts w:ascii="Times New Roman" w:eastAsia="新細明體" w:hAnsi="Times New Roman"/>
+                <w:color w:val="000000" w:themeColor="text1"/>
+              </w:rPr>
+            </w:pPr>
+            <w:r>
+              <w:rPr>
+                <w:rFonts w:ascii="Times New Roman" w:eastAsia="新細明體" w:hAnsi="Times New Roman" w:hint="eastAsia"/>
+                <w:color w:val="000000" w:themeColor="text1"/>
+              </w:rPr>
+              <w:t>Int</w:t>
+            </w:r>
+          </w:p>
+        </w:tc>
+        <w:tc>
+          <w:tcPr>
+            <w:tcW w:w="479" w:type="pct"/>
+            <w:shd w:val="clear" w:color="auto" w:fill="auto"/>
+            <w:vAlign w:val="center"/>
+          </w:tcPr>
+          <w:p>
+            <w:pPr>
+              <w:jc w:val="center"/>
+              <w:rPr>
+                <w:rFonts w:ascii="Times New Roman" w:eastAsia="新細明體" w:hAnsi="Times New Roman"/>
+                <w:color w:val="000000" w:themeColor="text1"/>
+              </w:rPr>
+            </w:pPr>
+          </w:p>
+        </w:tc>
+        <w:tc>
+          <w:tcPr>
+            <w:tcW w:w="644" w:type="pct"/>
+            <w:shd w:val="clear" w:color="auto" w:fill="auto"/>
+          </w:tcPr>
+          <w:p>
+            <w:pPr>
+              <w:jc w:val="center"/>
+              <w:rPr>
+                <w:rFonts w:ascii="Times New Roman" w:eastAsia="新細明體" w:hAnsi="Times New Roman"/>
+                <w:color w:val="000000" w:themeColor="text1"/>
+              </w:rPr>
+            </w:pPr>
+            <w:r>
+              <w:rPr>
+                <w:rFonts w:ascii="Times New Roman" w:eastAsia="新細明體" w:hAnsi="Times New Roman" w:hint="eastAsia"/>
+                <w:color w:val="000000" w:themeColor="text1"/>
+              </w:rPr>
+              <w:t>否</w:t>
+            </w:r>
+          </w:p>
+        </w:tc>
+        <w:tc>
+          <w:tcPr>
+            <w:tcW w:w="809" w:type="pct"/>
+            <w:shd w:val="clear" w:color="auto" w:fill="auto"/>
+          </w:tcPr>
+          <w:p>
+            <w:pPr>
+              <w:jc w:val="center"/>
+              <w:rPr>
+                <w:rFonts w:ascii="Times New Roman" w:eastAsia="新細明體" w:hAnsi="Times New Roman"/>
+                <w:color w:val="000000" w:themeColor="text1"/>
+              </w:rPr>
+            </w:pPr>
+            <w:r>
+              <w:rPr>
+                <w:rFonts w:ascii="Times New Roman" w:eastAsia="新細明體" w:hAnsi="Times New Roman" w:hint="eastAsia"/>
+                <w:color w:val="000000" w:themeColor="text1"/>
+              </w:rPr>
+              <w:t>否</w:t>
+            </w:r>
+          </w:p>
+        </w:tc>
+        <w:tc>
+          <w:tcPr>
+            <w:tcW w:w="974" w:type="pct"/>
+            <w:shd w:val="clear" w:color="auto" w:fill="auto"/>
+            <w:vAlign w:val="center"/>
+          </w:tcPr>
+          <w:p>
+            <w:pPr>
+              <w:jc w:val="center"/>
+              <w:rPr>
+                <w:rFonts w:ascii="Times New Roman" w:eastAsia="新細明體" w:hAnsi="Times New Roman"/>
+                <w:color w:val="000000" w:themeColor="text1"/>
+              </w:rPr>
+            </w:pPr>
+            <w:r>
+              <w:rPr>
+                <w:rFonts w:ascii="Times New Roman" w:eastAsia="新細明體" w:hAnsi="Times New Roman" w:hint="eastAsia"/>
+                <w:color w:val="000000" w:themeColor="text1"/>
+              </w:rPr>
+              <w:t>使用者編號</w:t>
+            </w:r>
+          </w:p>
+        </w:tc>
+        <w:tc>
+          <w:tcPr>
+            <w:tcW w:w="479" w:type="pct"/>
             <w:shd w:val="clear" w:color="auto" w:fill="auto"/>
             <w:vAlign w:val="center"/>
           </w:tcPr>
@@ -6762,6 +6228,736 @@
         </w:tc>
       </w:tr>
     </w:tbl>
+    <w:p/>
+    <w:tbl>
+      <w:tblPr>
+        <w:tblStyle w:val="ae"/>
+        <w:tblW w:w="5000" w:type="pct"/>
+        <w:jc w:val="center"/>
+        <w:tblLook w:val="04A0" w:firstRow="1" w:lastRow="0" w:firstColumn="1" w:lastColumn="0" w:noHBand="0" w:noVBand="1"/>
+      </w:tblPr>
+      <w:tblGrid>
+        <w:gridCol w:w="1213"/>
+        <w:gridCol w:w="1213"/>
+        <w:gridCol w:w="1213"/>
+        <w:gridCol w:w="1213"/>
+        <w:gridCol w:w="1213"/>
+        <w:gridCol w:w="1213"/>
+        <w:gridCol w:w="1216"/>
+      </w:tblGrid>
+      <w:tr>
+        <w:trPr>
+          <w:jc w:val="center"/>
+        </w:trPr>
+        <w:tc>
+          <w:tcPr>
+            <w:tcW w:w="5000" w:type="pct"/>
+            <w:gridSpan w:val="7"/>
+            <w:tcBorders>
+              <w:bottom w:val="single" w:sz="4" w:space="0" w:color="auto"/>
+            </w:tcBorders>
+            <w:shd w:val="clear" w:color="auto" w:fill="auto"/>
+            <w:vAlign w:val="center"/>
+          </w:tcPr>
+          <w:p>
+            <w:pPr>
+              <w:jc w:val="center"/>
+              <w:rPr>
+                <w:rFonts w:ascii="Times New Roman" w:eastAsia="新細明體" w:hAnsi="Times New Roman"/>
+                <w:color w:val="000000" w:themeColor="text1"/>
+              </w:rPr>
+            </w:pPr>
+            <w:r>
+              <w:rPr>
+                <w:rFonts w:ascii="Times New Roman" w:eastAsia="新細明體" w:hAnsi="Times New Roman" w:hint="eastAsia"/>
+                <w:color w:val="000000" w:themeColor="text1"/>
+              </w:rPr>
+              <w:t xml:space="preserve">T07 </w:t>
+            </w:r>
+            <w:proofErr w:type="spellStart"/>
+            <w:r>
+              <w:rPr>
+                <w:rFonts w:ascii="Times New Roman" w:eastAsia="新細明體" w:hAnsi="Times New Roman" w:hint="eastAsia"/>
+                <w:color w:val="000000" w:themeColor="text1"/>
+              </w:rPr>
+              <w:t>stusort</w:t>
+            </w:r>
+            <w:proofErr w:type="spellEnd"/>
+            <w:r>
+              <w:rPr>
+                <w:rFonts w:ascii="Times New Roman" w:eastAsia="新細明體" w:hAnsi="Times New Roman" w:hint="eastAsia"/>
+                <w:color w:val="000000" w:themeColor="text1"/>
+              </w:rPr>
+              <w:t xml:space="preserve"> </w:t>
+            </w:r>
+            <w:r>
+              <w:rPr>
+                <w:rFonts w:ascii="Times New Roman" w:eastAsia="新細明體" w:hAnsi="Times New Roman" w:hint="eastAsia"/>
+                <w:color w:val="000000" w:themeColor="text1"/>
+              </w:rPr>
+              <w:t>學生排序</w:t>
+            </w:r>
+          </w:p>
+        </w:tc>
+      </w:tr>
+      <w:tr>
+        <w:trPr>
+          <w:trHeight w:val="105"/>
+          <w:jc w:val="center"/>
+        </w:trPr>
+        <w:tc>
+          <w:tcPr>
+            <w:tcW w:w="714" w:type="pct"/>
+            <w:tcBorders>
+              <w:bottom w:val="single" w:sz="4" w:space="0" w:color="auto"/>
+            </w:tcBorders>
+            <w:shd w:val="pct12" w:color="auto" w:fill="auto"/>
+            <w:vAlign w:val="center"/>
+          </w:tcPr>
+          <w:p>
+            <w:pPr>
+              <w:jc w:val="center"/>
+              <w:rPr>
+                <w:rFonts w:ascii="Times New Roman" w:eastAsia="新細明體" w:hAnsi="Times New Roman"/>
+                <w:color w:val="000000" w:themeColor="text1"/>
+              </w:rPr>
+            </w:pPr>
+            <w:r>
+              <w:rPr>
+                <w:rFonts w:ascii="Times New Roman" w:eastAsia="新細明體" w:hAnsi="Times New Roman" w:hint="eastAsia"/>
+                <w:color w:val="000000" w:themeColor="text1"/>
+              </w:rPr>
+              <w:t>欄位名稱</w:t>
+            </w:r>
+          </w:p>
+        </w:tc>
+        <w:tc>
+          <w:tcPr>
+            <w:tcW w:w="714" w:type="pct"/>
+            <w:shd w:val="pct12" w:color="auto" w:fill="auto"/>
+            <w:vAlign w:val="center"/>
+          </w:tcPr>
+          <w:p>
+            <w:pPr>
+              <w:jc w:val="center"/>
+              <w:rPr>
+                <w:rFonts w:ascii="Times New Roman" w:eastAsia="新細明體" w:hAnsi="Times New Roman"/>
+                <w:color w:val="000000" w:themeColor="text1"/>
+              </w:rPr>
+            </w:pPr>
+            <w:r>
+              <w:rPr>
+                <w:rFonts w:ascii="Times New Roman" w:eastAsia="新細明體" w:hAnsi="Times New Roman" w:hint="eastAsia"/>
+                <w:color w:val="000000" w:themeColor="text1"/>
+              </w:rPr>
+              <w:t>資料型態</w:t>
+            </w:r>
+          </w:p>
+        </w:tc>
+        <w:tc>
+          <w:tcPr>
+            <w:tcW w:w="714" w:type="pct"/>
+            <w:shd w:val="pct12" w:color="auto" w:fill="auto"/>
+            <w:vAlign w:val="center"/>
+          </w:tcPr>
+          <w:p>
+            <w:pPr>
+              <w:jc w:val="center"/>
+              <w:rPr>
+                <w:rFonts w:ascii="Times New Roman" w:eastAsia="新細明體" w:hAnsi="Times New Roman"/>
+                <w:color w:val="000000" w:themeColor="text1"/>
+              </w:rPr>
+            </w:pPr>
+            <w:r>
+              <w:rPr>
+                <w:rFonts w:ascii="Times New Roman" w:eastAsia="新細明體" w:hAnsi="Times New Roman" w:hint="eastAsia"/>
+                <w:color w:val="000000" w:themeColor="text1"/>
+              </w:rPr>
+              <w:t>長度</w:t>
+            </w:r>
+          </w:p>
+        </w:tc>
+        <w:tc>
+          <w:tcPr>
+            <w:tcW w:w="714" w:type="pct"/>
+            <w:shd w:val="pct12" w:color="auto" w:fill="auto"/>
+            <w:vAlign w:val="center"/>
+          </w:tcPr>
+          <w:p>
+            <w:pPr>
+              <w:jc w:val="center"/>
+              <w:rPr>
+                <w:rFonts w:ascii="Times New Roman" w:eastAsia="新細明體" w:hAnsi="Times New Roman"/>
+                <w:color w:val="000000" w:themeColor="text1"/>
+              </w:rPr>
+            </w:pPr>
+            <w:r>
+              <w:rPr>
+                <w:rFonts w:ascii="Times New Roman" w:eastAsia="新細明體" w:hAnsi="Times New Roman" w:hint="eastAsia"/>
+                <w:color w:val="000000" w:themeColor="text1"/>
+              </w:rPr>
+              <w:t>唯一性</w:t>
+            </w:r>
+          </w:p>
+        </w:tc>
+        <w:tc>
+          <w:tcPr>
+            <w:tcW w:w="714" w:type="pct"/>
+            <w:shd w:val="pct12" w:color="auto" w:fill="auto"/>
+            <w:vAlign w:val="center"/>
+          </w:tcPr>
+          <w:p>
+            <w:pPr>
+              <w:jc w:val="center"/>
+              <w:rPr>
+                <w:rFonts w:ascii="Times New Roman" w:eastAsia="新細明體" w:hAnsi="Times New Roman"/>
+                <w:color w:val="000000" w:themeColor="text1"/>
+              </w:rPr>
+            </w:pPr>
+            <w:proofErr w:type="gramStart"/>
+            <w:r>
+              <w:rPr>
+                <w:rFonts w:ascii="Times New Roman" w:eastAsia="新細明體" w:hAnsi="Times New Roman" w:hint="eastAsia"/>
+                <w:color w:val="000000" w:themeColor="text1"/>
+              </w:rPr>
+              <w:t>允許空值</w:t>
+            </w:r>
+            <w:proofErr w:type="gramEnd"/>
+          </w:p>
+        </w:tc>
+        <w:tc>
+          <w:tcPr>
+            <w:tcW w:w="714" w:type="pct"/>
+            <w:shd w:val="pct12" w:color="auto" w:fill="auto"/>
+            <w:vAlign w:val="center"/>
+          </w:tcPr>
+          <w:p>
+            <w:pPr>
+              <w:jc w:val="center"/>
+              <w:rPr>
+                <w:rFonts w:ascii="Times New Roman" w:eastAsia="新細明體" w:hAnsi="Times New Roman"/>
+                <w:color w:val="000000" w:themeColor="text1"/>
+              </w:rPr>
+            </w:pPr>
+            <w:r>
+              <w:rPr>
+                <w:rFonts w:ascii="Times New Roman" w:eastAsia="新細明體" w:hAnsi="Times New Roman" w:hint="eastAsia"/>
+                <w:color w:val="000000" w:themeColor="text1"/>
+              </w:rPr>
+              <w:t>中文</w:t>
+            </w:r>
+          </w:p>
+        </w:tc>
+        <w:tc>
+          <w:tcPr>
+            <w:tcW w:w="716" w:type="pct"/>
+            <w:shd w:val="pct12" w:color="auto" w:fill="auto"/>
+            <w:vAlign w:val="center"/>
+          </w:tcPr>
+          <w:p>
+            <w:pPr>
+              <w:jc w:val="center"/>
+              <w:rPr>
+                <w:rFonts w:ascii="Times New Roman" w:eastAsia="新細明體" w:hAnsi="Times New Roman"/>
+                <w:color w:val="000000" w:themeColor="text1"/>
+              </w:rPr>
+            </w:pPr>
+            <w:r>
+              <w:rPr>
+                <w:rFonts w:ascii="Times New Roman" w:eastAsia="新細明體" w:hAnsi="Times New Roman" w:hint="eastAsia"/>
+                <w:color w:val="000000" w:themeColor="text1"/>
+              </w:rPr>
+              <w:t>備註</w:t>
+            </w:r>
+          </w:p>
+        </w:tc>
+      </w:tr>
+      <w:tr>
+        <w:trPr>
+          <w:trHeight w:val="105"/>
+          <w:jc w:val="center"/>
+        </w:trPr>
+        <w:tc>
+          <w:tcPr>
+            <w:tcW w:w="714" w:type="pct"/>
+            <w:shd w:val="pct25" w:color="auto" w:fill="auto"/>
+            <w:vAlign w:val="center"/>
+          </w:tcPr>
+          <w:p>
+            <w:pPr>
+              <w:jc w:val="center"/>
+              <w:rPr>
+                <w:rFonts w:ascii="Times New Roman" w:eastAsia="新細明體" w:hAnsi="Times New Roman"/>
+                <w:color w:val="000000" w:themeColor="text1"/>
+              </w:rPr>
+            </w:pPr>
+            <w:proofErr w:type="spellStart"/>
+            <w:r>
+              <w:rPr>
+                <w:rFonts w:ascii="Times New Roman" w:eastAsia="新細明體" w:hAnsi="Times New Roman" w:hint="eastAsia"/>
+                <w:color w:val="000000" w:themeColor="text1"/>
+              </w:rPr>
+              <w:t>sorno</w:t>
+            </w:r>
+            <w:proofErr w:type="spellEnd"/>
+          </w:p>
+        </w:tc>
+        <w:tc>
+          <w:tcPr>
+            <w:tcW w:w="714" w:type="pct"/>
+            <w:shd w:val="clear" w:color="auto" w:fill="auto"/>
+            <w:vAlign w:val="center"/>
+          </w:tcPr>
+          <w:p>
+            <w:pPr>
+              <w:jc w:val="center"/>
+              <w:rPr>
+                <w:rFonts w:ascii="Times New Roman" w:eastAsia="新細明體" w:hAnsi="Times New Roman"/>
+                <w:color w:val="000000" w:themeColor="text1"/>
+              </w:rPr>
+            </w:pPr>
+            <w:r>
+              <w:rPr>
+                <w:rFonts w:ascii="Times New Roman" w:eastAsia="新細明體" w:hAnsi="Times New Roman" w:hint="eastAsia"/>
+                <w:color w:val="000000" w:themeColor="text1"/>
+              </w:rPr>
+              <w:t>Int</w:t>
+            </w:r>
+          </w:p>
+        </w:tc>
+        <w:tc>
+          <w:tcPr>
+            <w:tcW w:w="714" w:type="pct"/>
+            <w:shd w:val="clear" w:color="auto" w:fill="auto"/>
+            <w:vAlign w:val="center"/>
+          </w:tcPr>
+          <w:p>
+            <w:pPr>
+              <w:jc w:val="center"/>
+              <w:rPr>
+                <w:rFonts w:ascii="Times New Roman" w:eastAsia="新細明體" w:hAnsi="Times New Roman"/>
+                <w:color w:val="000000" w:themeColor="text1"/>
+              </w:rPr>
+            </w:pPr>
+          </w:p>
+        </w:tc>
+        <w:tc>
+          <w:tcPr>
+            <w:tcW w:w="714" w:type="pct"/>
+            <w:shd w:val="clear" w:color="auto" w:fill="auto"/>
+            <w:vAlign w:val="center"/>
+          </w:tcPr>
+          <w:p>
+            <w:pPr>
+              <w:jc w:val="center"/>
+              <w:rPr>
+                <w:rFonts w:ascii="Times New Roman" w:eastAsia="新細明體" w:hAnsi="Times New Roman"/>
+                <w:color w:val="000000" w:themeColor="text1"/>
+              </w:rPr>
+            </w:pPr>
+            <w:r>
+              <w:rPr>
+                <w:rFonts w:ascii="Times New Roman" w:eastAsia="新細明體" w:hAnsi="Times New Roman" w:hint="eastAsia"/>
+                <w:color w:val="000000" w:themeColor="text1"/>
+              </w:rPr>
+              <w:t>是</w:t>
+            </w:r>
+          </w:p>
+        </w:tc>
+        <w:tc>
+          <w:tcPr>
+            <w:tcW w:w="714" w:type="pct"/>
+            <w:shd w:val="clear" w:color="auto" w:fill="auto"/>
+          </w:tcPr>
+          <w:p>
+            <w:pPr>
+              <w:jc w:val="center"/>
+              <w:rPr>
+                <w:rFonts w:ascii="Times New Roman" w:eastAsia="新細明體" w:hAnsi="Times New Roman"/>
+                <w:color w:val="000000" w:themeColor="text1"/>
+              </w:rPr>
+            </w:pPr>
+            <w:r>
+              <w:rPr>
+                <w:rFonts w:ascii="Times New Roman" w:eastAsia="新細明體" w:hAnsi="Times New Roman" w:hint="eastAsia"/>
+                <w:color w:val="000000" w:themeColor="text1"/>
+              </w:rPr>
+              <w:t>否</w:t>
+            </w:r>
+          </w:p>
+        </w:tc>
+        <w:tc>
+          <w:tcPr>
+            <w:tcW w:w="714" w:type="pct"/>
+            <w:shd w:val="clear" w:color="auto" w:fill="auto"/>
+            <w:vAlign w:val="center"/>
+          </w:tcPr>
+          <w:p>
+            <w:pPr>
+              <w:jc w:val="center"/>
+              <w:rPr>
+                <w:rFonts w:ascii="Times New Roman" w:eastAsia="新細明體" w:hAnsi="Times New Roman"/>
+                <w:color w:val="000000" w:themeColor="text1"/>
+              </w:rPr>
+            </w:pPr>
+            <w:r>
+              <w:rPr>
+                <w:rFonts w:ascii="Times New Roman" w:eastAsia="新細明體" w:hAnsi="Times New Roman" w:hint="eastAsia"/>
+                <w:color w:val="000000" w:themeColor="text1"/>
+              </w:rPr>
+              <w:t>排序編號</w:t>
+            </w:r>
+          </w:p>
+        </w:tc>
+        <w:tc>
+          <w:tcPr>
+            <w:tcW w:w="716" w:type="pct"/>
+            <w:shd w:val="clear" w:color="auto" w:fill="auto"/>
+            <w:vAlign w:val="center"/>
+          </w:tcPr>
+          <w:p>
+            <w:pPr>
+              <w:jc w:val="center"/>
+              <w:rPr>
+                <w:rFonts w:ascii="Times New Roman" w:eastAsia="新細明體" w:hAnsi="Times New Roman"/>
+                <w:color w:val="000000" w:themeColor="text1"/>
+              </w:rPr>
+            </w:pPr>
+            <w:r>
+              <w:rPr>
+                <w:rFonts w:ascii="Times New Roman" w:eastAsia="新細明體" w:hAnsi="Times New Roman" w:hint="eastAsia"/>
+                <w:color w:val="000000" w:themeColor="text1"/>
+              </w:rPr>
+              <w:t>PK</w:t>
+            </w:r>
+          </w:p>
+        </w:tc>
+      </w:tr>
+      <w:tr>
+        <w:trPr>
+          <w:trHeight w:val="105"/>
+          <w:jc w:val="center"/>
+        </w:trPr>
+        <w:tc>
+          <w:tcPr>
+            <w:tcW w:w="714" w:type="pct"/>
+            <w:shd w:val="pct25" w:color="auto" w:fill="auto"/>
+            <w:vAlign w:val="center"/>
+          </w:tcPr>
+          <w:p>
+            <w:pPr>
+              <w:jc w:val="center"/>
+              <w:rPr>
+                <w:rFonts w:ascii="Times New Roman" w:eastAsia="新細明體" w:hAnsi="Times New Roman"/>
+                <w:color w:val="000000" w:themeColor="text1"/>
+              </w:rPr>
+            </w:pPr>
+            <w:proofErr w:type="spellStart"/>
+            <w:r>
+              <w:rPr>
+                <w:rFonts w:ascii="Times New Roman" w:eastAsia="新細明體" w:hAnsi="Times New Roman" w:hint="eastAsia"/>
+                <w:color w:val="000000" w:themeColor="text1"/>
+              </w:rPr>
+              <w:t>assno</w:t>
+            </w:r>
+            <w:proofErr w:type="spellEnd"/>
+          </w:p>
+        </w:tc>
+        <w:tc>
+          <w:tcPr>
+            <w:tcW w:w="714" w:type="pct"/>
+            <w:shd w:val="clear" w:color="auto" w:fill="auto"/>
+            <w:vAlign w:val="center"/>
+          </w:tcPr>
+          <w:p>
+            <w:pPr>
+              <w:jc w:val="center"/>
+              <w:rPr>
+                <w:rFonts w:ascii="Times New Roman" w:eastAsia="新細明體" w:hAnsi="Times New Roman"/>
+                <w:color w:val="000000" w:themeColor="text1"/>
+              </w:rPr>
+            </w:pPr>
+            <w:r>
+              <w:rPr>
+                <w:rFonts w:ascii="Times New Roman" w:eastAsia="新細明體" w:hAnsi="Times New Roman" w:hint="eastAsia"/>
+                <w:color w:val="000000" w:themeColor="text1"/>
+              </w:rPr>
+              <w:t>Int</w:t>
+            </w:r>
+          </w:p>
+        </w:tc>
+        <w:tc>
+          <w:tcPr>
+            <w:tcW w:w="714" w:type="pct"/>
+            <w:shd w:val="clear" w:color="auto" w:fill="auto"/>
+            <w:vAlign w:val="center"/>
+          </w:tcPr>
+          <w:p>
+            <w:pPr>
+              <w:jc w:val="center"/>
+              <w:rPr>
+                <w:rFonts w:ascii="Times New Roman" w:eastAsia="新細明體" w:hAnsi="Times New Roman"/>
+                <w:color w:val="000000" w:themeColor="text1"/>
+              </w:rPr>
+            </w:pPr>
+          </w:p>
+        </w:tc>
+        <w:tc>
+          <w:tcPr>
+            <w:tcW w:w="714" w:type="pct"/>
+            <w:shd w:val="clear" w:color="auto" w:fill="auto"/>
+          </w:tcPr>
+          <w:p>
+            <w:pPr>
+              <w:jc w:val="center"/>
+              <w:rPr>
+                <w:rFonts w:ascii="Times New Roman" w:eastAsia="新細明體" w:hAnsi="Times New Roman"/>
+                <w:color w:val="000000" w:themeColor="text1"/>
+              </w:rPr>
+            </w:pPr>
+            <w:r>
+              <w:rPr>
+                <w:rFonts w:ascii="Times New Roman" w:eastAsia="新細明體" w:hAnsi="Times New Roman" w:hint="eastAsia"/>
+                <w:color w:val="000000" w:themeColor="text1"/>
+              </w:rPr>
+              <w:t>否</w:t>
+            </w:r>
+          </w:p>
+        </w:tc>
+        <w:tc>
+          <w:tcPr>
+            <w:tcW w:w="714" w:type="pct"/>
+            <w:shd w:val="clear" w:color="auto" w:fill="auto"/>
+          </w:tcPr>
+          <w:p>
+            <w:pPr>
+              <w:jc w:val="center"/>
+              <w:rPr>
+                <w:rFonts w:ascii="Times New Roman" w:eastAsia="新細明體" w:hAnsi="Times New Roman"/>
+                <w:color w:val="000000" w:themeColor="text1"/>
+              </w:rPr>
+            </w:pPr>
+            <w:r>
+              <w:rPr>
+                <w:rFonts w:ascii="Times New Roman" w:eastAsia="新細明體" w:hAnsi="Times New Roman" w:hint="eastAsia"/>
+                <w:color w:val="000000" w:themeColor="text1"/>
+              </w:rPr>
+              <w:t>否</w:t>
+            </w:r>
+          </w:p>
+        </w:tc>
+        <w:tc>
+          <w:tcPr>
+            <w:tcW w:w="714" w:type="pct"/>
+            <w:shd w:val="clear" w:color="auto" w:fill="auto"/>
+            <w:vAlign w:val="center"/>
+          </w:tcPr>
+          <w:p>
+            <w:pPr>
+              <w:jc w:val="center"/>
+              <w:rPr>
+                <w:rFonts w:ascii="Times New Roman" w:eastAsia="新細明體" w:hAnsi="Times New Roman"/>
+                <w:color w:val="000000" w:themeColor="text1"/>
+              </w:rPr>
+            </w:pPr>
+            <w:r>
+              <w:rPr>
+                <w:rFonts w:ascii="Times New Roman" w:eastAsia="新細明體" w:hAnsi="Times New Roman" w:hint="eastAsia"/>
+                <w:color w:val="000000" w:themeColor="text1"/>
+              </w:rPr>
+              <w:t>分配編號</w:t>
+            </w:r>
+          </w:p>
+        </w:tc>
+        <w:tc>
+          <w:tcPr>
+            <w:tcW w:w="716" w:type="pct"/>
+            <w:shd w:val="clear" w:color="auto" w:fill="auto"/>
+            <w:vAlign w:val="center"/>
+          </w:tcPr>
+          <w:p>
+            <w:pPr>
+              <w:jc w:val="center"/>
+              <w:rPr>
+                <w:rFonts w:ascii="Times New Roman" w:eastAsia="新細明體" w:hAnsi="Times New Roman"/>
+                <w:color w:val="000000" w:themeColor="text1"/>
+              </w:rPr>
+            </w:pPr>
+            <w:r>
+              <w:rPr>
+                <w:rFonts w:ascii="Times New Roman" w:eastAsia="新細明體" w:hAnsi="Times New Roman" w:hint="eastAsia"/>
+                <w:color w:val="000000" w:themeColor="text1"/>
+              </w:rPr>
+              <w:t>FK</w:t>
+            </w:r>
+          </w:p>
+        </w:tc>
+      </w:tr>
+      <w:tr>
+        <w:trPr>
+          <w:trHeight w:val="105"/>
+          <w:jc w:val="center"/>
+        </w:trPr>
+        <w:tc>
+          <w:tcPr>
+            <w:tcW w:w="714" w:type="pct"/>
+            <w:shd w:val="pct25" w:color="auto" w:fill="auto"/>
+            <w:vAlign w:val="center"/>
+          </w:tcPr>
+          <w:p>
+            <w:pPr>
+              <w:jc w:val="center"/>
+              <w:rPr>
+                <w:rFonts w:ascii="Times New Roman" w:eastAsia="新細明體" w:hAnsi="Times New Roman"/>
+                <w:color w:val="000000" w:themeColor="text1"/>
+              </w:rPr>
+            </w:pPr>
+            <w:r>
+              <w:rPr>
+                <w:rFonts w:ascii="Times New Roman" w:eastAsia="新細明體" w:hAnsi="Times New Roman" w:hint="eastAsia"/>
+                <w:color w:val="000000" w:themeColor="text1"/>
+              </w:rPr>
+              <w:t>ranking</w:t>
+            </w:r>
+          </w:p>
+        </w:tc>
+        <w:tc>
+          <w:tcPr>
+            <w:tcW w:w="714" w:type="pct"/>
+            <w:shd w:val="clear" w:color="auto" w:fill="auto"/>
+            <w:vAlign w:val="center"/>
+          </w:tcPr>
+          <w:p>
+            <w:pPr>
+              <w:jc w:val="center"/>
+              <w:rPr>
+                <w:rFonts w:ascii="Times New Roman" w:eastAsia="新細明體" w:hAnsi="Times New Roman"/>
+                <w:color w:val="000000" w:themeColor="text1"/>
+              </w:rPr>
+            </w:pPr>
+            <w:r>
+              <w:rPr>
+                <w:rFonts w:ascii="Times New Roman" w:eastAsia="新細明體" w:hAnsi="Times New Roman" w:hint="eastAsia"/>
+                <w:color w:val="000000" w:themeColor="text1"/>
+              </w:rPr>
+              <w:t>Varchar</w:t>
+            </w:r>
+          </w:p>
+        </w:tc>
+        <w:tc>
+          <w:tcPr>
+            <w:tcW w:w="714" w:type="pct"/>
+            <w:shd w:val="clear" w:color="auto" w:fill="auto"/>
+            <w:vAlign w:val="center"/>
+          </w:tcPr>
+          <w:p>
+            <w:pPr>
+              <w:jc w:val="center"/>
+              <w:rPr>
+                <w:rFonts w:ascii="Times New Roman" w:eastAsia="新細明體" w:hAnsi="Times New Roman"/>
+                <w:color w:val="000000" w:themeColor="text1"/>
+              </w:rPr>
+            </w:pPr>
+            <w:r>
+              <w:rPr>
+                <w:rFonts w:ascii="Times New Roman" w:eastAsia="新細明體" w:hAnsi="Times New Roman" w:hint="eastAsia"/>
+                <w:color w:val="000000" w:themeColor="text1"/>
+              </w:rPr>
+              <w:t>20</w:t>
+            </w:r>
+          </w:p>
+        </w:tc>
+        <w:tc>
+          <w:tcPr>
+            <w:tcW w:w="714" w:type="pct"/>
+            <w:shd w:val="clear" w:color="auto" w:fill="auto"/>
+          </w:tcPr>
+          <w:p>
+            <w:pPr>
+              <w:jc w:val="center"/>
+              <w:rPr>
+                <w:rFonts w:ascii="Times New Roman" w:eastAsia="新細明體" w:hAnsi="Times New Roman"/>
+                <w:color w:val="000000" w:themeColor="text1"/>
+              </w:rPr>
+            </w:pPr>
+            <w:r>
+              <w:rPr>
+                <w:rFonts w:ascii="Times New Roman" w:eastAsia="新細明體" w:hAnsi="Times New Roman" w:hint="eastAsia"/>
+                <w:color w:val="000000" w:themeColor="text1"/>
+              </w:rPr>
+              <w:t>否</w:t>
+            </w:r>
+          </w:p>
+        </w:tc>
+        <w:tc>
+          <w:tcPr>
+            <w:tcW w:w="714" w:type="pct"/>
+            <w:shd w:val="clear" w:color="auto" w:fill="auto"/>
+          </w:tcPr>
+          <w:p>
+            <w:pPr>
+              <w:jc w:val="center"/>
+              <w:rPr>
+                <w:rFonts w:ascii="Times New Roman" w:eastAsia="新細明體" w:hAnsi="Times New Roman"/>
+                <w:color w:val="000000" w:themeColor="text1"/>
+              </w:rPr>
+            </w:pPr>
+            <w:r>
+              <w:rPr>
+                <w:rFonts w:ascii="Times New Roman" w:eastAsia="新細明體" w:hAnsi="Times New Roman" w:hint="eastAsia"/>
+                <w:color w:val="000000" w:themeColor="text1"/>
+              </w:rPr>
+              <w:t>否</w:t>
+            </w:r>
+          </w:p>
+        </w:tc>
+        <w:tc>
+          <w:tcPr>
+            <w:tcW w:w="714" w:type="pct"/>
+            <w:shd w:val="clear" w:color="auto" w:fill="auto"/>
+            <w:vAlign w:val="center"/>
+          </w:tcPr>
+          <w:p>
+            <w:pPr>
+              <w:jc w:val="center"/>
+              <w:rPr>
+                <w:rFonts w:ascii="Times New Roman" w:eastAsia="新細明體" w:hAnsi="Times New Roman"/>
+                <w:color w:val="000000" w:themeColor="text1"/>
+              </w:rPr>
+            </w:pPr>
+            <w:r>
+              <w:rPr>
+                <w:rFonts w:ascii="Times New Roman" w:eastAsia="新細明體" w:hAnsi="Times New Roman" w:hint="eastAsia"/>
+                <w:color w:val="000000" w:themeColor="text1"/>
+              </w:rPr>
+              <w:t>排名</w:t>
+            </w:r>
+          </w:p>
+        </w:tc>
+        <w:tc>
+          <w:tcPr>
+            <w:tcW w:w="716" w:type="pct"/>
+            <w:shd w:val="clear" w:color="auto" w:fill="auto"/>
+            <w:vAlign w:val="center"/>
+          </w:tcPr>
+          <w:p>
+            <w:pPr>
+              <w:jc w:val="center"/>
+              <w:rPr>
+                <w:rFonts w:ascii="Times New Roman" w:eastAsia="新細明體" w:hAnsi="Times New Roman"/>
+                <w:color w:val="000000" w:themeColor="text1"/>
+              </w:rPr>
+            </w:pPr>
+          </w:p>
+        </w:tc>
+      </w:tr>
+    </w:tbl>
+    <w:p/>
+    <w:p/>
+    <w:p/>
+    <w:p/>
+    <w:p/>
+    <w:p/>
     <w:p/>
     <w:tbl>
       <w:tblPr>
@@ -6806,6 +7002,7 @@
                 <w:rFonts w:ascii="Times New Roman" w:eastAsia="新細明體" w:hAnsi="Times New Roman" w:hint="eastAsia"/>
                 <w:color w:val="000000" w:themeColor="text1"/>
               </w:rPr>
+              <w:lastRenderedPageBreak/>
               <w:t>T0</w:t>
             </w:r>
             <w:r>
@@ -6813,7 +7010,7 @@
                 <w:rFonts w:ascii="Times New Roman" w:eastAsia="新細明體" w:hAnsi="Times New Roman" w:hint="eastAsia"/>
                 <w:color w:val="000000" w:themeColor="text1"/>
               </w:rPr>
-              <w:t>7</w:t>
+              <w:t>8</w:t>
             </w:r>
             <w:r>
               <w:rPr>
@@ -6969,6 +7166,7 @@
                 <w:color w:val="000000" w:themeColor="text1"/>
               </w:rPr>
             </w:pPr>
+            <w:proofErr w:type="gramStart"/>
             <w:r>
               <w:rPr>
                 <w:rFonts w:ascii="Times New Roman" w:eastAsia="新細明體" w:hAnsi="Times New Roman" w:hint="eastAsia"/>
@@ -6976,6 +7174,7 @@
               </w:rPr>
               <w:t>允許空值</w:t>
             </w:r>
+            <w:proofErr w:type="gramEnd"/>
           </w:p>
         </w:tc>
         <w:tc>
@@ -7641,6 +7840,7 @@
                 <w:color w:val="000000" w:themeColor="text1"/>
               </w:rPr>
             </w:pPr>
+            <w:proofErr w:type="gramStart"/>
             <w:r>
               <w:rPr>
                 <w:rFonts w:ascii="Times New Roman" w:eastAsia="新細明體" w:hAnsi="Times New Roman" w:hint="eastAsia"/>
@@ -7648,6 +7848,7 @@
               </w:rPr>
               <w:t>肯賜機會</w:t>
             </w:r>
+            <w:proofErr w:type="gramEnd"/>
           </w:p>
         </w:tc>
         <w:tc>
@@ -8656,22 +8857,7 @@
                 <w:rFonts w:ascii="Times New Roman" w:eastAsia="新細明體" w:hAnsi="Times New Roman" w:hint="eastAsia"/>
                 <w:color w:val="000000" w:themeColor="text1"/>
               </w:rPr>
-              <w:lastRenderedPageBreak/>
-              <w:t>T0</w:t>
-            </w:r>
-            <w:r>
-              <w:rPr>
-                <w:rFonts w:ascii="Times New Roman" w:eastAsia="新細明體" w:hAnsi="Times New Roman" w:hint="eastAsia"/>
-                <w:color w:val="000000" w:themeColor="text1"/>
-              </w:rPr>
-              <w:t>8</w:t>
-            </w:r>
-            <w:r>
-              <w:rPr>
-                <w:rFonts w:ascii="Times New Roman" w:eastAsia="新細明體" w:hAnsi="Times New Roman" w:hint="eastAsia"/>
-                <w:color w:val="000000" w:themeColor="text1"/>
-              </w:rPr>
-              <w:t xml:space="preserve"> </w:t>
+              <w:t xml:space="preserve">T09 </w:t>
             </w:r>
             <w:r>
               <w:rPr>
@@ -8810,6 +8996,7 @@
                 <w:color w:val="000000" w:themeColor="text1"/>
               </w:rPr>
             </w:pPr>
+            <w:proofErr w:type="gramStart"/>
             <w:r>
               <w:rPr>
                 <w:rFonts w:ascii="Times New Roman" w:eastAsia="新細明體" w:hAnsi="Times New Roman" w:hint="eastAsia"/>
@@ -8817,6 +9004,7 @@
               </w:rPr>
               <w:t>允許空值</w:t>
             </w:r>
+            <w:proofErr w:type="gramEnd"/>
           </w:p>
         </w:tc>
         <w:tc>
@@ -10610,6 +10798,11 @@
         </w:tc>
       </w:tr>
     </w:tbl>
+    <w:p/>
+    <w:p/>
+    <w:p/>
+    <w:p/>
+    <w:p/>
     <w:p/>
     <w:tbl>
       <w:tblPr>
@@ -10654,21 +10847,8 @@
                 <w:rFonts w:ascii="Times New Roman" w:eastAsia="新細明體" w:hAnsi="Times New Roman" w:hint="eastAsia"/>
                 <w:color w:val="000000" w:themeColor="text1"/>
               </w:rPr>
-              <w:t>T</w:t>
-            </w:r>
-            <w:r>
-              <w:rPr>
-                <w:rFonts w:ascii="Times New Roman" w:eastAsia="新細明體" w:hAnsi="Times New Roman" w:hint="eastAsia"/>
-                <w:color w:val="000000" w:themeColor="text1"/>
-              </w:rPr>
-              <w:t>09</w:t>
-            </w:r>
-            <w:r>
-              <w:rPr>
-                <w:rFonts w:ascii="Times New Roman" w:eastAsia="新細明體" w:hAnsi="Times New Roman" w:hint="eastAsia"/>
-                <w:color w:val="000000" w:themeColor="text1"/>
-              </w:rPr>
-              <w:t xml:space="preserve"> </w:t>
+              <w:lastRenderedPageBreak/>
+              <w:t xml:space="preserve">T10 </w:t>
             </w:r>
             <w:proofErr w:type="spellStart"/>
             <w:r>
@@ -10810,6 +10990,7 @@
                 <w:color w:val="000000" w:themeColor="text1"/>
               </w:rPr>
             </w:pPr>
+            <w:proofErr w:type="gramStart"/>
             <w:r>
               <w:rPr>
                 <w:rFonts w:ascii="Times New Roman" w:eastAsia="新細明體" w:hAnsi="Times New Roman" w:hint="eastAsia"/>
@@ -10817,6 +10998,7 @@
               </w:rPr>
               <w:t>允許空值</w:t>
             </w:r>
+            <w:proofErr w:type="gramEnd"/>
           </w:p>
         </w:tc>
         <w:tc>
@@ -11644,12 +11826,21 @@
                 <w:color w:val="000000" w:themeColor="text1"/>
               </w:rPr>
             </w:pPr>
-            <w:r>
-              <w:rPr>
-                <w:rFonts w:ascii="Times New Roman" w:eastAsia="新細明體" w:hAnsi="Times New Roman" w:hint="eastAsia"/>
-                <w:color w:val="000000" w:themeColor="text1"/>
-              </w:rPr>
-              <w:t>谷歌登入編號</w:t>
+            <w:proofErr w:type="gramStart"/>
+            <w:r>
+              <w:rPr>
+                <w:rFonts w:ascii="Times New Roman" w:eastAsia="新細明體" w:hAnsi="Times New Roman" w:hint="eastAsia"/>
+                <w:color w:val="000000" w:themeColor="text1"/>
+              </w:rPr>
+              <w:t>谷歌登入</w:t>
+            </w:r>
+            <w:proofErr w:type="gramEnd"/>
+            <w:r>
+              <w:rPr>
+                <w:rFonts w:ascii="Times New Roman" w:eastAsia="新細明體" w:hAnsi="Times New Roman" w:hint="eastAsia"/>
+                <w:color w:val="000000" w:themeColor="text1"/>
+              </w:rPr>
+              <w:t>編號</w:t>
             </w:r>
           </w:p>
         </w:tc>
@@ -11710,7 +11901,7 @@
             <w:pPr>
               <w:jc w:val="center"/>
               <w:rPr>
-                <w:rFonts w:ascii="Times New Roman" w:eastAsia="新細明體" w:hAnsi="Times New Roman"/>
+                <w:rFonts w:ascii="Times New Roman" w:eastAsia="新細明體" w:hAnsi="Times New Roman" w:hint="eastAsia"/>
                 <w:color w:val="000000" w:themeColor="text1"/>
               </w:rPr>
             </w:pPr>
@@ -11733,7 +11924,7 @@
             <w:pPr>
               <w:jc w:val="center"/>
               <w:rPr>
-                <w:rFonts w:ascii="Times New Roman" w:eastAsia="新細明體" w:hAnsi="Times New Roman"/>
+                <w:rFonts w:ascii="Times New Roman" w:eastAsia="新細明體" w:hAnsi="Times New Roman" w:hint="eastAsia"/>
                 <w:color w:val="000000" w:themeColor="text1"/>
               </w:rPr>
             </w:pPr>
@@ -11756,7 +11947,7 @@
             <w:pPr>
               <w:jc w:val="center"/>
               <w:rPr>
-                <w:rFonts w:ascii="Times New Roman" w:eastAsia="新細明體" w:hAnsi="Times New Roman"/>
+                <w:rFonts w:ascii="Times New Roman" w:eastAsia="新細明體" w:hAnsi="Times New Roman" w:hint="eastAsia"/>
                 <w:color w:val="000000" w:themeColor="text1"/>
               </w:rPr>
             </w:pPr>
@@ -11779,7 +11970,7 @@
             <w:pPr>
               <w:jc w:val="center"/>
               <w:rPr>
-                <w:rFonts w:ascii="Times New Roman" w:eastAsia="新細明體" w:hAnsi="Times New Roman"/>
+                <w:rFonts w:ascii="Times New Roman" w:eastAsia="新細明體" w:hAnsi="Times New Roman" w:hint="eastAsia"/>
                 <w:color w:val="000000" w:themeColor="text1"/>
               </w:rPr>
             </w:pPr>
@@ -11802,7 +11993,7 @@
             <w:pPr>
               <w:jc w:val="center"/>
               <w:rPr>
-                <w:rFonts w:ascii="Times New Roman" w:eastAsia="新細明體" w:hAnsi="Times New Roman"/>
+                <w:rFonts w:ascii="Times New Roman" w:eastAsia="新細明體" w:hAnsi="Times New Roman" w:hint="eastAsia"/>
                 <w:color w:val="000000" w:themeColor="text1"/>
               </w:rPr>
             </w:pPr>
@@ -12467,56 +12658,6 @@
     </w:sectPr>
   </w:body>
 </w:document>
-</file>
-
-<file path=word/endnotes.xml><?xml version="1.0" encoding="utf-8"?>
-<w:endnotes xmlns:wpc="http://schemas.microsoft.com/office/word/2010/wordprocessingCanvas" xmlns:cx="http://schemas.microsoft.com/office/drawing/2014/chartex" xmlns:cx1="http://schemas.microsoft.com/office/drawing/2015/9/8/chartex" xmlns:cx2="http://schemas.microsoft.com/office/drawing/2015/10/21/chartex" xmlns:cx3="http://schemas.microsoft.com/office/drawing/2016/5/9/chartex" xmlns:cx4="http://schemas.microsoft.com/office/drawing/2016/5/10/chartex" xmlns:cx5="http://schemas.microsoft.com/office/drawing/2016/5/11/chartex" xmlns:cx6="http://schemas.microsoft.com/office/drawing/2016/5/12/chartex" xmlns:cx7="http://schemas.microsoft.com/office/drawing/2016/5/13/chartex" xmlns:cx8="http://schemas.microsoft.com/office/drawing/2016/5/14/chartex" xmlns:mc="http://schemas.openxmlformats.org/markup-compatibility/2006" xmlns:aink="http://schemas.microsoft.com/office/drawing/2016/ink" xmlns:am3d="http://schemas.microsoft.com/office/drawing/2017/model3d" xmlns:o="urn:schemas-microsoft-com:office:office" xmlns:oel="http://schemas.microsoft.com/office/2019/extlst" xmlns:r="http://schemas.openxmlformats.org/officeDocument/2006/relationships" xmlns:m="http://schemas.openxmlformats.org/officeDocument/2006/math" xmlns:v="urn:schemas-microsoft-com:vml" xmlns:wp14="http://schemas.microsoft.com/office/word/2010/wordprocessingDrawing" xmlns:wp="http://schemas.openxmlformats.org/drawingml/2006/wordprocessingDrawing" xmlns:w10="urn:schemas-microsoft-com:office:word" xmlns:w="http://schemas.openxmlformats.org/wordprocessingml/2006/main" xmlns:w14="http://schemas.microsoft.com/office/word/2010/wordml" xmlns:w15="http://schemas.microsoft.com/office/word/2012/wordml" xmlns:w16cex="http://schemas.microsoft.com/office/word/2018/wordml/cex" xmlns:w16cid="http://schemas.microsoft.com/office/word/2016/wordml/cid" xmlns:w16="http://schemas.microsoft.com/office/word/2018/wordml" xmlns:w16du="http://schemas.microsoft.com/office/word/2023/wordml/word16du" xmlns:w16sdtdh="http://schemas.microsoft.com/office/word/2020/wordml/sdtdatahash" xmlns:w16se="http://schemas.microsoft.com/office/word/2015/wordml/symex" xmlns:wpg="http://schemas.microsoft.com/office/word/2010/wordprocessingGroup" xmlns:wpi="http://schemas.microsoft.com/office/word/2010/wordprocessingInk" xmlns:wne="http://schemas.microsoft.com/office/word/2006/wordml" xmlns:wps="http://schemas.microsoft.com/office/word/2010/wordprocessingShape" mc:Ignorable="w14 w15 w16se w16cid w16 w16cex w16sdtdh w16du wp14">
-  <w:endnote w:type="separator" w:id="-1">
-    <w:p>
-      <w:pPr>
-        <w:spacing w:after="0" w:line="240" w:lineRule="auto"/>
-      </w:pPr>
-      <w:r>
-        <w:separator/>
-      </w:r>
-    </w:p>
-  </w:endnote>
-  <w:endnote w:type="continuationSeparator" w:id="0">
-    <w:p>
-      <w:pPr>
-        <w:spacing w:after="0" w:line="240" w:lineRule="auto"/>
-      </w:pPr>
-      <w:r>
-        <w:continuationSeparator/>
-      </w:r>
-    </w:p>
-  </w:endnote>
-</w:endnotes>
-</file>
-
-<file path=word/footnotes.xml><?xml version="1.0" encoding="utf-8"?>
-<w:footnotes xmlns:wpc="http://schemas.microsoft.com/office/word/2010/wordprocessingCanvas" xmlns:cx="http://schemas.microsoft.com/office/drawing/2014/chartex" xmlns:cx1="http://schemas.microsoft.com/office/drawing/2015/9/8/chartex" xmlns:cx2="http://schemas.microsoft.com/office/drawing/2015/10/21/chartex" xmlns:cx3="http://schemas.microsoft.com/office/drawing/2016/5/9/chartex" xmlns:cx4="http://schemas.microsoft.com/office/drawing/2016/5/10/chartex" xmlns:cx5="http://schemas.microsoft.com/office/drawing/2016/5/11/chartex" xmlns:cx6="http://schemas.microsoft.com/office/drawing/2016/5/12/chartex" xmlns:cx7="http://schemas.microsoft.com/office/drawing/2016/5/13/chartex" xmlns:cx8="http://schemas.microsoft.com/office/drawing/2016/5/14/chartex" xmlns:mc="http://schemas.openxmlformats.org/markup-compatibility/2006" xmlns:aink="http://schemas.microsoft.com/office/drawing/2016/ink" xmlns:am3d="http://schemas.microsoft.com/office/drawing/2017/model3d" xmlns:o="urn:schemas-microsoft-com:office:office" xmlns:oel="http://schemas.microsoft.com/office/2019/extlst" xmlns:r="http://schemas.openxmlformats.org/officeDocument/2006/relationships" xmlns:m="http://schemas.openxmlformats.org/officeDocument/2006/math" xmlns:v="urn:schemas-microsoft-com:vml" xmlns:wp14="http://schemas.microsoft.com/office/word/2010/wordprocessingDrawing" xmlns:wp="http://schemas.openxmlformats.org/drawingml/2006/wordprocessingDrawing" xmlns:w10="urn:schemas-microsoft-com:office:word" xmlns:w="http://schemas.openxmlformats.org/wordprocessingml/2006/main" xmlns:w14="http://schemas.microsoft.com/office/word/2010/wordml" xmlns:w15="http://schemas.microsoft.com/office/word/2012/wordml" xmlns:w16cex="http://schemas.microsoft.com/office/word/2018/wordml/cex" xmlns:w16cid="http://schemas.microsoft.com/office/word/2016/wordml/cid" xmlns:w16="http://schemas.microsoft.com/office/word/2018/wordml" xmlns:w16du="http://schemas.microsoft.com/office/word/2023/wordml/word16du" xmlns:w16sdtdh="http://schemas.microsoft.com/office/word/2020/wordml/sdtdatahash" xmlns:w16se="http://schemas.microsoft.com/office/word/2015/wordml/symex" xmlns:wpg="http://schemas.microsoft.com/office/word/2010/wordprocessingGroup" xmlns:wpi="http://schemas.microsoft.com/office/word/2010/wordprocessingInk" xmlns:wne="http://schemas.microsoft.com/office/word/2006/wordml" xmlns:wps="http://schemas.microsoft.com/office/word/2010/wordprocessingShape" mc:Ignorable="w14 w15 w16se w16cid w16 w16cex w16sdtdh w16du wp14">
-  <w:footnote w:type="separator" w:id="-1">
-    <w:p>
-      <w:pPr>
-        <w:spacing w:after="0" w:line="240" w:lineRule="auto"/>
-      </w:pPr>
-      <w:r>
-        <w:separator/>
-      </w:r>
-    </w:p>
-  </w:footnote>
-  <w:footnote w:type="continuationSeparator" w:id="0">
-    <w:p>
-      <w:pPr>
-        <w:spacing w:after="0" w:line="240" w:lineRule="auto"/>
-      </w:pPr>
-      <w:r>
-        <w:continuationSeparator/>
-      </w:r>
-    </w:p>
-  </w:footnote>
-</w:footnotes>
 </file>
 
 <file path=word/styles.xml><?xml version="1.0" encoding="utf-8"?>
@@ -13456,66 +13597,6 @@
       </w:tblBorders>
     </w:tblPr>
   </w:style>
-  <w:style w:type="paragraph" w:styleId="af">
-    <w:name w:val="header"/>
-    <w:basedOn w:val="a"/>
-    <w:link w:val="af0"/>
-    <w:uiPriority w:val="99"/>
-    <w:unhideWhenUsed/>
-    <w:rsid w:val="00581436"/>
-    <w:pPr>
-      <w:tabs>
-        <w:tab w:val="center" w:pos="4153"/>
-        <w:tab w:val="right" w:pos="8306"/>
-      </w:tabs>
-      <w:snapToGrid w:val="0"/>
-    </w:pPr>
-    <w:rPr>
-      <w:sz w:val="20"/>
-      <w:szCs w:val="20"/>
-    </w:rPr>
-  </w:style>
-  <w:style w:type="character" w:customStyle="1" w:styleId="af0">
-    <w:name w:val="頁首 字元"/>
-    <w:basedOn w:val="a0"/>
-    <w:link w:val="af"/>
-    <w:uiPriority w:val="99"/>
-    <w:rsid w:val="00581436"/>
-    <w:rPr>
-      <w:sz w:val="20"/>
-      <w:szCs w:val="20"/>
-    </w:rPr>
-  </w:style>
-  <w:style w:type="paragraph" w:styleId="af1">
-    <w:name w:val="footer"/>
-    <w:basedOn w:val="a"/>
-    <w:link w:val="af2"/>
-    <w:uiPriority w:val="99"/>
-    <w:unhideWhenUsed/>
-    <w:rsid w:val="00581436"/>
-    <w:pPr>
-      <w:tabs>
-        <w:tab w:val="center" w:pos="4153"/>
-        <w:tab w:val="right" w:pos="8306"/>
-      </w:tabs>
-      <w:snapToGrid w:val="0"/>
-    </w:pPr>
-    <w:rPr>
-      <w:sz w:val="20"/>
-      <w:szCs w:val="20"/>
-    </w:rPr>
-  </w:style>
-  <w:style w:type="character" w:customStyle="1" w:styleId="af2">
-    <w:name w:val="頁尾 字元"/>
-    <w:basedOn w:val="a0"/>
-    <w:link w:val="af1"/>
-    <w:uiPriority w:val="99"/>
-    <w:rsid w:val="00581436"/>
-    <w:rPr>
-      <w:sz w:val="20"/>
-      <w:szCs w:val="20"/>
-    </w:rPr>
-  </w:style>
 </w:styles>
 </file>
 

</xml_diff>

<commit_message>
meta data data dic RDB
</commit_message>
<xml_diff>
--- a/document/meta data.docx
+++ b/document/meta data.docx
@@ -171,7 +171,6 @@
                 <w:color w:val="000000" w:themeColor="text1"/>
               </w:rPr>
             </w:pPr>
-            <w:proofErr w:type="gramStart"/>
             <w:r>
               <w:rPr>
                 <w:rFonts w:ascii="Times New Roman" w:eastAsia="新細明體" w:hAnsi="Times New Roman" w:hint="eastAsia"/>
@@ -179,7 +178,6 @@
               </w:rPr>
               <w:t>允許空值</w:t>
             </w:r>
-            <w:proofErr w:type="gramEnd"/>
           </w:p>
         </w:tc>
         <w:tc>
@@ -854,21 +852,12 @@
                 <w:color w:val="000000" w:themeColor="text1"/>
               </w:rPr>
             </w:pPr>
-            <w:proofErr w:type="gramStart"/>
-            <w:r>
-              <w:rPr>
-                <w:rFonts w:ascii="Times New Roman" w:eastAsia="新細明體" w:hAnsi="Times New Roman" w:hint="eastAsia"/>
-                <w:color w:val="000000" w:themeColor="text1"/>
-              </w:rPr>
-              <w:t>谷歌登入</w:t>
-            </w:r>
-            <w:proofErr w:type="gramEnd"/>
-            <w:r>
-              <w:rPr>
-                <w:rFonts w:ascii="Times New Roman" w:eastAsia="新細明體" w:hAnsi="Times New Roman" w:hint="eastAsia"/>
-                <w:color w:val="000000" w:themeColor="text1"/>
-              </w:rPr>
-              <w:t>編號</w:t>
+            <w:r>
+              <w:rPr>
+                <w:rFonts w:ascii="Times New Roman" w:eastAsia="新細明體" w:hAnsi="Times New Roman" w:hint="eastAsia"/>
+                <w:color w:val="000000" w:themeColor="text1"/>
+              </w:rPr>
+              <w:t>谷歌登入編號</w:t>
             </w:r>
           </w:p>
         </w:tc>
@@ -1532,7 +1521,6 @@
                 <w:color w:val="000000" w:themeColor="text1"/>
               </w:rPr>
             </w:pPr>
-            <w:proofErr w:type="gramStart"/>
             <w:r>
               <w:rPr>
                 <w:rFonts w:ascii="Times New Roman" w:eastAsia="新細明體" w:hAnsi="Times New Roman" w:hint="eastAsia"/>
@@ -1540,7 +1528,6 @@
               </w:rPr>
               <w:t>允許空值</w:t>
             </w:r>
-            <w:proofErr w:type="gramEnd"/>
           </w:p>
         </w:tc>
         <w:tc>
@@ -1568,7 +1555,7 @@
         </w:tc>
         <w:tc>
           <w:tcPr>
-            <w:tcW w:w="409" w:type="pct"/>
+            <w:tcW w:w="408" w:type="pct"/>
             <w:shd w:val="pct12" w:color="auto" w:fill="auto"/>
             <w:vAlign w:val="center"/>
           </w:tcPr>
@@ -1729,7 +1716,7 @@
         </w:tc>
         <w:tc>
           <w:tcPr>
-            <w:tcW w:w="409" w:type="pct"/>
+            <w:tcW w:w="408" w:type="pct"/>
             <w:shd w:val="clear" w:color="auto" w:fill="auto"/>
             <w:vAlign w:val="center"/>
           </w:tcPr>
@@ -1897,7 +1884,7 @@
         </w:tc>
         <w:tc>
           <w:tcPr>
-            <w:tcW w:w="409" w:type="pct"/>
+            <w:tcW w:w="408" w:type="pct"/>
             <w:shd w:val="clear" w:color="auto" w:fill="auto"/>
             <w:vAlign w:val="center"/>
           </w:tcPr>
@@ -2078,7 +2065,7 @@
         </w:tc>
         <w:tc>
           <w:tcPr>
-            <w:tcW w:w="409" w:type="pct"/>
+            <w:tcW w:w="408" w:type="pct"/>
             <w:shd w:val="clear" w:color="auto" w:fill="auto"/>
             <w:vAlign w:val="center"/>
           </w:tcPr>
@@ -2231,7 +2218,7 @@
         </w:tc>
         <w:tc>
           <w:tcPr>
-            <w:tcW w:w="409" w:type="pct"/>
+            <w:tcW w:w="408" w:type="pct"/>
             <w:shd w:val="clear" w:color="auto" w:fill="auto"/>
             <w:vAlign w:val="center"/>
           </w:tcPr>
@@ -2382,7 +2369,7 @@
         </w:tc>
         <w:tc>
           <w:tcPr>
-            <w:tcW w:w="409" w:type="pct"/>
+            <w:tcW w:w="408" w:type="pct"/>
             <w:shd w:val="clear" w:color="auto" w:fill="auto"/>
             <w:vAlign w:val="center"/>
           </w:tcPr>
@@ -2533,7 +2520,7 @@
         </w:tc>
         <w:tc>
           <w:tcPr>
-            <w:tcW w:w="409" w:type="pct"/>
+            <w:tcW w:w="408" w:type="pct"/>
             <w:shd w:val="clear" w:color="auto" w:fill="auto"/>
             <w:vAlign w:val="center"/>
           </w:tcPr>
@@ -2686,7 +2673,7 @@
         </w:tc>
         <w:tc>
           <w:tcPr>
-            <w:tcW w:w="409" w:type="pct"/>
+            <w:tcW w:w="408" w:type="pct"/>
             <w:shd w:val="clear" w:color="auto" w:fill="auto"/>
             <w:vAlign w:val="center"/>
           </w:tcPr>
@@ -2716,7 +2703,7 @@
             <w:pPr>
               <w:jc w:val="center"/>
               <w:rPr>
-                <w:rFonts w:ascii="Times New Roman" w:eastAsia="新細明體" w:hAnsi="Times New Roman"/>
+                <w:rFonts w:ascii="Times New Roman" w:eastAsia="新細明體" w:hAnsi="Times New Roman" w:hint="eastAsia"/>
                 <w:color w:val="000000" w:themeColor="text1"/>
               </w:rPr>
             </w:pPr>
@@ -2726,7 +2713,7 @@
                 <w:rFonts w:ascii="Times New Roman" w:eastAsia="新細明體" w:hAnsi="Times New Roman" w:hint="eastAsia"/>
                 <w:color w:val="000000" w:themeColor="text1"/>
               </w:rPr>
-              <w:t>userno</w:t>
+              <w:t>create_id</w:t>
             </w:r>
             <w:proofErr w:type="spellEnd"/>
           </w:p>
@@ -2833,13 +2820,20 @@
                 <w:rFonts w:ascii="Times New Roman" w:eastAsia="新細明體" w:hAnsi="Times New Roman" w:hint="eastAsia"/>
                 <w:color w:val="000000" w:themeColor="text1"/>
               </w:rPr>
-              <w:t>使用者編號</w:t>
-            </w:r>
-          </w:p>
-        </w:tc>
-        <w:tc>
-          <w:tcPr>
-            <w:tcW w:w="409" w:type="pct"/>
+              <w:t>創建者</w:t>
+            </w:r>
+            <w:r>
+              <w:rPr>
+                <w:rFonts w:ascii="Times New Roman" w:eastAsia="新細明體" w:hAnsi="Times New Roman" w:hint="eastAsia"/>
+                <w:color w:val="000000" w:themeColor="text1"/>
+              </w:rPr>
+              <w:t>編號</w:t>
+            </w:r>
+          </w:p>
+        </w:tc>
+        <w:tc>
+          <w:tcPr>
+            <w:tcW w:w="408" w:type="pct"/>
             <w:shd w:val="clear" w:color="auto" w:fill="auto"/>
             <w:vAlign w:val="center"/>
           </w:tcPr>
@@ -2876,19 +2870,17 @@
             <w:pPr>
               <w:jc w:val="center"/>
               <w:rPr>
-                <w:rFonts w:ascii="Times New Roman" w:eastAsia="新細明體" w:hAnsi="Times New Roman"/>
-                <w:color w:val="000000" w:themeColor="text1"/>
-              </w:rPr>
-            </w:pPr>
-            <w:proofErr w:type="spellStart"/>
-            <w:r>
-              <w:rPr>
-                <w:rFonts w:ascii="Times New Roman" w:eastAsia="新細明體" w:hAnsi="Times New Roman" w:hint="eastAsia"/>
-                <w:color w:val="000000" w:themeColor="text1"/>
-              </w:rPr>
-              <w:t>stuno</w:t>
-            </w:r>
-            <w:proofErr w:type="spellEnd"/>
+                <w:rFonts w:ascii="Times New Roman" w:eastAsia="新細明體" w:hAnsi="Times New Roman" w:hint="eastAsia"/>
+                <w:color w:val="000000" w:themeColor="text1"/>
+              </w:rPr>
+            </w:pPr>
+            <w:r>
+              <w:rPr>
+                <w:rFonts w:ascii="Times New Roman" w:eastAsia="新細明體" w:hAnsi="Times New Roman" w:hint="eastAsia"/>
+                <w:color w:val="000000" w:themeColor="text1"/>
+              </w:rPr>
+              <w:t>state</w:t>
+            </w:r>
           </w:p>
         </w:tc>
         <w:tc>
@@ -2901,16 +2893,16 @@
             <w:pPr>
               <w:jc w:val="center"/>
               <w:rPr>
-                <w:rFonts w:ascii="Times New Roman" w:eastAsia="新細明體" w:hAnsi="Times New Roman"/>
-                <w:color w:val="000000" w:themeColor="text1"/>
-              </w:rPr>
-            </w:pPr>
-            <w:r>
-              <w:rPr>
-                <w:rFonts w:ascii="Times New Roman" w:eastAsia="新細明體" w:hAnsi="Times New Roman" w:hint="eastAsia"/>
-                <w:color w:val="000000" w:themeColor="text1"/>
-              </w:rPr>
-              <w:t>Int</w:t>
+                <w:rFonts w:ascii="Times New Roman" w:eastAsia="新細明體" w:hAnsi="Times New Roman" w:hint="eastAsia"/>
+                <w:color w:val="000000" w:themeColor="text1"/>
+              </w:rPr>
+            </w:pPr>
+            <w:r>
+              <w:rPr>
+                <w:rFonts w:ascii="Times New Roman" w:eastAsia="新細明體" w:hAnsi="Times New Roman" w:hint="eastAsia"/>
+                <w:color w:val="000000" w:themeColor="text1"/>
+              </w:rPr>
+              <w:t>Varchar</w:t>
             </w:r>
           </w:p>
         </w:tc>
@@ -2924,10 +2916,17 @@
             <w:pPr>
               <w:jc w:val="center"/>
               <w:rPr>
-                <w:rFonts w:ascii="Times New Roman" w:eastAsia="新細明體" w:hAnsi="Times New Roman"/>
-                <w:color w:val="000000" w:themeColor="text1"/>
-              </w:rPr>
-            </w:pPr>
+                <w:rFonts w:ascii="Times New Roman" w:eastAsia="新細明體" w:hAnsi="Times New Roman" w:hint="eastAsia"/>
+                <w:color w:val="000000" w:themeColor="text1"/>
+              </w:rPr>
+            </w:pPr>
+            <w:r>
+              <w:rPr>
+                <w:rFonts w:ascii="Times New Roman" w:eastAsia="新細明體" w:hAnsi="Times New Roman" w:hint="eastAsia"/>
+                <w:color w:val="000000" w:themeColor="text1"/>
+              </w:rPr>
+              <w:t>10</w:t>
+            </w:r>
           </w:p>
         </w:tc>
         <w:tc>
@@ -2939,7 +2938,7 @@
             <w:pPr>
               <w:jc w:val="center"/>
               <w:rPr>
-                <w:rFonts w:ascii="Times New Roman" w:eastAsia="新細明體" w:hAnsi="Times New Roman"/>
+                <w:rFonts w:ascii="Times New Roman" w:eastAsia="新細明體" w:hAnsi="Times New Roman" w:hint="eastAsia"/>
                 <w:color w:val="000000" w:themeColor="text1"/>
               </w:rPr>
             </w:pPr>
@@ -2961,7 +2960,7 @@
             <w:pPr>
               <w:jc w:val="center"/>
               <w:rPr>
-                <w:rFonts w:ascii="Times New Roman" w:eastAsia="新細明體" w:hAnsi="Times New Roman"/>
+                <w:rFonts w:ascii="Times New Roman" w:eastAsia="新細明體" w:hAnsi="Times New Roman" w:hint="eastAsia"/>
                 <w:color w:val="000000" w:themeColor="text1"/>
               </w:rPr>
             </w:pPr>
@@ -2984,23 +2983,30 @@
             <w:pPr>
               <w:jc w:val="center"/>
               <w:rPr>
-                <w:rFonts w:ascii="Times New Roman" w:eastAsia="新細明體" w:hAnsi="Times New Roman"/>
-                <w:color w:val="000000" w:themeColor="text1"/>
-              </w:rPr>
-            </w:pPr>
-          </w:p>
-        </w:tc>
-        <w:tc>
-          <w:tcPr>
-            <w:tcW w:w="409" w:type="pct"/>
-            <w:shd w:val="clear" w:color="auto" w:fill="auto"/>
-            <w:vAlign w:val="center"/>
-          </w:tcPr>
-          <w:p>
-            <w:pPr>
-              <w:jc w:val="center"/>
-              <w:rPr>
-                <w:rFonts w:ascii="Times New Roman" w:eastAsia="新細明體" w:hAnsi="Times New Roman"/>
+                <w:rFonts w:ascii="Times New Roman" w:eastAsia="新細明體" w:hAnsi="Times New Roman" w:hint="eastAsia"/>
+                <w:color w:val="000000" w:themeColor="text1"/>
+              </w:rPr>
+            </w:pPr>
+            <w:r>
+              <w:rPr>
+                <w:rFonts w:ascii="Times New Roman" w:eastAsia="新細明體" w:hAnsi="Times New Roman" w:hint="eastAsia"/>
+                <w:color w:val="000000" w:themeColor="text1"/>
+              </w:rPr>
+              <w:t>專案狀態</w:t>
+            </w:r>
+          </w:p>
+        </w:tc>
+        <w:tc>
+          <w:tcPr>
+            <w:tcW w:w="408" w:type="pct"/>
+            <w:shd w:val="clear" w:color="auto" w:fill="auto"/>
+            <w:vAlign w:val="center"/>
+          </w:tcPr>
+          <w:p>
+            <w:pPr>
+              <w:jc w:val="center"/>
+              <w:rPr>
+                <w:rFonts w:ascii="Times New Roman" w:eastAsia="新細明體" w:hAnsi="Times New Roman" w:hint="eastAsia"/>
                 <w:color w:val="000000" w:themeColor="text1"/>
               </w:rPr>
             </w:pPr>
@@ -3017,13 +3023,13 @@
         <w:tblLook w:val="04A0" w:firstRow="1" w:lastRow="0" w:firstColumn="1" w:lastColumn="0" w:noHBand="0" w:noVBand="1"/>
       </w:tblPr>
       <w:tblGrid>
-        <w:gridCol w:w="1213"/>
-        <w:gridCol w:w="1213"/>
-        <w:gridCol w:w="1213"/>
-        <w:gridCol w:w="1213"/>
-        <w:gridCol w:w="1213"/>
-        <w:gridCol w:w="1213"/>
-        <w:gridCol w:w="1216"/>
+        <w:gridCol w:w="1737"/>
+        <w:gridCol w:w="1352"/>
+        <w:gridCol w:w="800"/>
+        <w:gridCol w:w="1077"/>
+        <w:gridCol w:w="1352"/>
+        <w:gridCol w:w="1376"/>
+        <w:gridCol w:w="800"/>
       </w:tblGrid>
       <w:tr>
         <w:trPr>
@@ -3099,7 +3105,7 @@
         </w:trPr>
         <w:tc>
           <w:tcPr>
-            <w:tcW w:w="714" w:type="pct"/>
+            <w:tcW w:w="1022" w:type="pct"/>
             <w:tcBorders>
               <w:bottom w:val="single" w:sz="4" w:space="0" w:color="auto"/>
             </w:tcBorders>
@@ -3125,7 +3131,7 @@
         </w:tc>
         <w:tc>
           <w:tcPr>
-            <w:tcW w:w="714" w:type="pct"/>
+            <w:tcW w:w="796" w:type="pct"/>
             <w:shd w:val="pct12" w:color="auto" w:fill="auto"/>
             <w:vAlign w:val="center"/>
           </w:tcPr>
@@ -3148,7 +3154,7 @@
         </w:tc>
         <w:tc>
           <w:tcPr>
-            <w:tcW w:w="714" w:type="pct"/>
+            <w:tcW w:w="471" w:type="pct"/>
             <w:shd w:val="pct12" w:color="auto" w:fill="auto"/>
             <w:vAlign w:val="center"/>
           </w:tcPr>
@@ -3171,7 +3177,7 @@
         </w:tc>
         <w:tc>
           <w:tcPr>
-            <w:tcW w:w="714" w:type="pct"/>
+            <w:tcW w:w="634" w:type="pct"/>
             <w:shd w:val="pct12" w:color="auto" w:fill="auto"/>
             <w:vAlign w:val="center"/>
           </w:tcPr>
@@ -3194,7 +3200,7 @@
         </w:tc>
         <w:tc>
           <w:tcPr>
-            <w:tcW w:w="714" w:type="pct"/>
+            <w:tcW w:w="796" w:type="pct"/>
             <w:shd w:val="pct12" w:color="auto" w:fill="auto"/>
             <w:vAlign w:val="center"/>
           </w:tcPr>
@@ -3206,7 +3212,6 @@
                 <w:color w:val="000000" w:themeColor="text1"/>
               </w:rPr>
             </w:pPr>
-            <w:proofErr w:type="gramStart"/>
             <w:r>
               <w:rPr>
                 <w:rFonts w:ascii="Times New Roman" w:eastAsia="新細明體" w:hAnsi="Times New Roman" w:hint="eastAsia"/>
@@ -3214,12 +3219,11 @@
               </w:rPr>
               <w:t>允許空值</w:t>
             </w:r>
-            <w:proofErr w:type="gramEnd"/>
-          </w:p>
-        </w:tc>
-        <w:tc>
-          <w:tcPr>
-            <w:tcW w:w="714" w:type="pct"/>
+          </w:p>
+        </w:tc>
+        <w:tc>
+          <w:tcPr>
+            <w:tcW w:w="810" w:type="pct"/>
             <w:shd w:val="pct12" w:color="auto" w:fill="auto"/>
             <w:vAlign w:val="center"/>
           </w:tcPr>
@@ -3242,7 +3246,7 @@
         </w:tc>
         <w:tc>
           <w:tcPr>
-            <w:tcW w:w="716" w:type="pct"/>
+            <w:tcW w:w="471" w:type="pct"/>
             <w:shd w:val="pct12" w:color="auto" w:fill="auto"/>
             <w:vAlign w:val="center"/>
           </w:tcPr>
@@ -3271,7 +3275,7 @@
         </w:trPr>
         <w:tc>
           <w:tcPr>
-            <w:tcW w:w="714" w:type="pct"/>
+            <w:tcW w:w="1022" w:type="pct"/>
             <w:shd w:val="pct25" w:color="auto" w:fill="auto"/>
             <w:vAlign w:val="center"/>
           </w:tcPr>
@@ -3296,7 +3300,7 @@
         </w:tc>
         <w:tc>
           <w:tcPr>
-            <w:tcW w:w="714" w:type="pct"/>
+            <w:tcW w:w="796" w:type="pct"/>
             <w:shd w:val="clear" w:color="auto" w:fill="auto"/>
             <w:vAlign w:val="center"/>
           </w:tcPr>
@@ -3319,23 +3323,23 @@
         </w:tc>
         <w:tc>
           <w:tcPr>
-            <w:tcW w:w="714" w:type="pct"/>
-            <w:shd w:val="clear" w:color="auto" w:fill="auto"/>
-            <w:vAlign w:val="center"/>
-          </w:tcPr>
-          <w:p>
-            <w:pPr>
-              <w:jc w:val="center"/>
-              <w:rPr>
-                <w:rFonts w:ascii="Times New Roman" w:eastAsia="新細明體" w:hAnsi="Times New Roman"/>
-                <w:color w:val="000000" w:themeColor="text1"/>
-              </w:rPr>
-            </w:pPr>
-          </w:p>
-        </w:tc>
-        <w:tc>
-          <w:tcPr>
-            <w:tcW w:w="714" w:type="pct"/>
+            <w:tcW w:w="471" w:type="pct"/>
+            <w:shd w:val="clear" w:color="auto" w:fill="auto"/>
+            <w:vAlign w:val="center"/>
+          </w:tcPr>
+          <w:p>
+            <w:pPr>
+              <w:jc w:val="center"/>
+              <w:rPr>
+                <w:rFonts w:ascii="Times New Roman" w:eastAsia="新細明體" w:hAnsi="Times New Roman"/>
+                <w:color w:val="000000" w:themeColor="text1"/>
+              </w:rPr>
+            </w:pPr>
+          </w:p>
+        </w:tc>
+        <w:tc>
+          <w:tcPr>
+            <w:tcW w:w="634" w:type="pct"/>
             <w:shd w:val="clear" w:color="auto" w:fill="auto"/>
             <w:vAlign w:val="center"/>
           </w:tcPr>
@@ -3358,7 +3362,7 @@
         </w:tc>
         <w:tc>
           <w:tcPr>
-            <w:tcW w:w="714" w:type="pct"/>
+            <w:tcW w:w="796" w:type="pct"/>
             <w:shd w:val="clear" w:color="auto" w:fill="auto"/>
             <w:vAlign w:val="center"/>
           </w:tcPr>
@@ -3381,7 +3385,7 @@
         </w:tc>
         <w:tc>
           <w:tcPr>
-            <w:tcW w:w="714" w:type="pct"/>
+            <w:tcW w:w="810" w:type="pct"/>
             <w:shd w:val="clear" w:color="auto" w:fill="auto"/>
             <w:vAlign w:val="center"/>
           </w:tcPr>
@@ -3404,7 +3408,7 @@
         </w:tc>
         <w:tc>
           <w:tcPr>
-            <w:tcW w:w="716" w:type="pct"/>
+            <w:tcW w:w="471" w:type="pct"/>
             <w:shd w:val="clear" w:color="auto" w:fill="auto"/>
             <w:vAlign w:val="center"/>
           </w:tcPr>
@@ -3433,7 +3437,7 @@
         </w:trPr>
         <w:tc>
           <w:tcPr>
-            <w:tcW w:w="714" w:type="pct"/>
+            <w:tcW w:w="1022" w:type="pct"/>
             <w:shd w:val="pct25" w:color="auto" w:fill="auto"/>
             <w:vAlign w:val="center"/>
           </w:tcPr>
@@ -3445,64 +3449,59 @@
                 <w:color w:val="000000" w:themeColor="text1"/>
               </w:rPr>
             </w:pPr>
-            <w:r>
-              <w:rPr>
-                <w:rFonts w:ascii="Times New Roman" w:eastAsia="新細明體" w:hAnsi="Times New Roman" w:hint="eastAsia"/>
-                <w:color w:val="000000" w:themeColor="text1"/>
-              </w:rPr>
-              <w:t>academic</w:t>
-            </w:r>
-          </w:p>
-        </w:tc>
-        <w:tc>
-          <w:tcPr>
-            <w:tcW w:w="714" w:type="pct"/>
-            <w:shd w:val="clear" w:color="auto" w:fill="auto"/>
-            <w:vAlign w:val="center"/>
-          </w:tcPr>
-          <w:p>
-            <w:pPr>
-              <w:jc w:val="center"/>
-              <w:rPr>
-                <w:rFonts w:ascii="Times New Roman" w:eastAsia="新細明體" w:hAnsi="Times New Roman"/>
-                <w:color w:val="000000" w:themeColor="text1"/>
-              </w:rPr>
-            </w:pPr>
-            <w:r>
-              <w:rPr>
-                <w:rFonts w:ascii="Times New Roman" w:eastAsia="新細明體" w:hAnsi="Times New Roman" w:hint="eastAsia"/>
-                <w:color w:val="000000" w:themeColor="text1"/>
-              </w:rPr>
-              <w:t>Varchar</w:t>
-            </w:r>
-          </w:p>
-        </w:tc>
-        <w:tc>
-          <w:tcPr>
-            <w:tcW w:w="714" w:type="pct"/>
-            <w:shd w:val="clear" w:color="auto" w:fill="auto"/>
-            <w:vAlign w:val="center"/>
-          </w:tcPr>
-          <w:p>
-            <w:pPr>
-              <w:jc w:val="center"/>
-              <w:rPr>
-                <w:rFonts w:ascii="Times New Roman" w:eastAsia="新細明體" w:hAnsi="Times New Roman"/>
-                <w:color w:val="000000" w:themeColor="text1"/>
-              </w:rPr>
-            </w:pPr>
-            <w:r>
-              <w:rPr>
-                <w:rFonts w:ascii="Times New Roman" w:eastAsia="新細明體" w:hAnsi="Times New Roman" w:hint="eastAsia"/>
-                <w:color w:val="000000" w:themeColor="text1"/>
-              </w:rPr>
-              <w:t>45</w:t>
-            </w:r>
-          </w:p>
-        </w:tc>
-        <w:tc>
-          <w:tcPr>
-            <w:tcW w:w="714" w:type="pct"/>
+            <w:proofErr w:type="spellStart"/>
+            <w:r>
+              <w:rPr>
+                <w:rFonts w:ascii="Times New Roman" w:eastAsia="新細明體" w:hAnsi="Times New Roman" w:hint="eastAsia"/>
+                <w:color w:val="000000" w:themeColor="text1"/>
+              </w:rPr>
+              <w:t>prono</w:t>
+            </w:r>
+            <w:proofErr w:type="spellEnd"/>
+          </w:p>
+        </w:tc>
+        <w:tc>
+          <w:tcPr>
+            <w:tcW w:w="796" w:type="pct"/>
+            <w:shd w:val="clear" w:color="auto" w:fill="auto"/>
+            <w:vAlign w:val="center"/>
+          </w:tcPr>
+          <w:p>
+            <w:pPr>
+              <w:jc w:val="center"/>
+              <w:rPr>
+                <w:rFonts w:ascii="Times New Roman" w:eastAsia="新細明體" w:hAnsi="Times New Roman"/>
+                <w:color w:val="000000" w:themeColor="text1"/>
+              </w:rPr>
+            </w:pPr>
+            <w:r>
+              <w:rPr>
+                <w:rFonts w:ascii="Times New Roman" w:eastAsia="新細明體" w:hAnsi="Times New Roman" w:hint="eastAsia"/>
+                <w:color w:val="000000" w:themeColor="text1"/>
+              </w:rPr>
+              <w:t>Int</w:t>
+            </w:r>
+          </w:p>
+        </w:tc>
+        <w:tc>
+          <w:tcPr>
+            <w:tcW w:w="471" w:type="pct"/>
+            <w:shd w:val="clear" w:color="auto" w:fill="auto"/>
+            <w:vAlign w:val="center"/>
+          </w:tcPr>
+          <w:p>
+            <w:pPr>
+              <w:jc w:val="center"/>
+              <w:rPr>
+                <w:rFonts w:ascii="Times New Roman" w:eastAsia="新細明體" w:hAnsi="Times New Roman"/>
+                <w:color w:val="000000" w:themeColor="text1"/>
+              </w:rPr>
+            </w:pPr>
+          </w:p>
+        </w:tc>
+        <w:tc>
+          <w:tcPr>
+            <w:tcW w:w="634" w:type="pct"/>
             <w:shd w:val="clear" w:color="auto" w:fill="auto"/>
             <w:vAlign w:val="center"/>
           </w:tcPr>
@@ -3525,7 +3524,7 @@
         </w:tc>
         <w:tc>
           <w:tcPr>
-            <w:tcW w:w="714" w:type="pct"/>
+            <w:tcW w:w="796" w:type="pct"/>
             <w:shd w:val="clear" w:color="auto" w:fill="auto"/>
             <w:vAlign w:val="center"/>
           </w:tcPr>
@@ -3548,48 +3547,48 @@
         </w:tc>
         <w:tc>
           <w:tcPr>
-            <w:tcW w:w="714" w:type="pct"/>
-            <w:shd w:val="clear" w:color="auto" w:fill="auto"/>
-            <w:vAlign w:val="center"/>
-          </w:tcPr>
-          <w:p>
-            <w:pPr>
-              <w:jc w:val="center"/>
-              <w:rPr>
-                <w:rFonts w:ascii="Times New Roman" w:eastAsia="新細明體" w:hAnsi="Times New Roman"/>
-                <w:color w:val="000000" w:themeColor="text1"/>
-              </w:rPr>
-            </w:pPr>
-            <w:r>
-              <w:rPr>
-                <w:rFonts w:ascii="Times New Roman" w:eastAsia="新細明體" w:hAnsi="Times New Roman" w:hint="eastAsia"/>
-                <w:color w:val="000000" w:themeColor="text1"/>
-              </w:rPr>
-              <w:t>學生</w:t>
-            </w:r>
-            <w:r>
-              <w:rPr>
-                <w:rFonts w:ascii="Times New Roman" w:eastAsia="新細明體" w:hAnsi="Times New Roman" w:hint="eastAsia"/>
-                <w:color w:val="000000" w:themeColor="text1"/>
-              </w:rPr>
-              <w:t>學制</w:t>
-            </w:r>
-          </w:p>
-        </w:tc>
-        <w:tc>
-          <w:tcPr>
-            <w:tcW w:w="716" w:type="pct"/>
-            <w:shd w:val="clear" w:color="auto" w:fill="auto"/>
-            <w:vAlign w:val="center"/>
-          </w:tcPr>
-          <w:p>
-            <w:pPr>
-              <w:jc w:val="center"/>
-              <w:rPr>
-                <w:rFonts w:ascii="Times New Roman" w:eastAsia="新細明體" w:hAnsi="Times New Roman"/>
-                <w:color w:val="000000" w:themeColor="text1"/>
-              </w:rPr>
-            </w:pPr>
+            <w:tcW w:w="810" w:type="pct"/>
+            <w:shd w:val="clear" w:color="auto" w:fill="auto"/>
+            <w:vAlign w:val="center"/>
+          </w:tcPr>
+          <w:p>
+            <w:pPr>
+              <w:jc w:val="center"/>
+              <w:rPr>
+                <w:rFonts w:ascii="Times New Roman" w:eastAsia="新細明體" w:hAnsi="Times New Roman"/>
+                <w:color w:val="000000" w:themeColor="text1"/>
+              </w:rPr>
+            </w:pPr>
+            <w:r>
+              <w:rPr>
+                <w:rFonts w:ascii="Times New Roman" w:eastAsia="新細明體" w:hAnsi="Times New Roman" w:hint="eastAsia"/>
+                <w:color w:val="000000" w:themeColor="text1"/>
+              </w:rPr>
+              <w:t>專案編號</w:t>
+            </w:r>
+          </w:p>
+        </w:tc>
+        <w:tc>
+          <w:tcPr>
+            <w:tcW w:w="471" w:type="pct"/>
+            <w:shd w:val="clear" w:color="auto" w:fill="auto"/>
+            <w:vAlign w:val="center"/>
+          </w:tcPr>
+          <w:p>
+            <w:pPr>
+              <w:jc w:val="center"/>
+              <w:rPr>
+                <w:rFonts w:ascii="Times New Roman" w:eastAsia="新細明體" w:hAnsi="Times New Roman"/>
+                <w:color w:val="000000" w:themeColor="text1"/>
+              </w:rPr>
+            </w:pPr>
+            <w:r>
+              <w:rPr>
+                <w:rFonts w:ascii="Times New Roman" w:eastAsia="新細明體" w:hAnsi="Times New Roman" w:hint="eastAsia"/>
+                <w:color w:val="000000" w:themeColor="text1"/>
+              </w:rPr>
+              <w:t>FK</w:t>
+            </w:r>
           </w:p>
         </w:tc>
       </w:tr>
@@ -3600,7 +3599,7 @@
         </w:trPr>
         <w:tc>
           <w:tcPr>
-            <w:tcW w:w="714" w:type="pct"/>
+            <w:tcW w:w="1022" w:type="pct"/>
             <w:shd w:val="pct25" w:color="auto" w:fill="auto"/>
             <w:vAlign w:val="center"/>
           </w:tcPr>
@@ -3612,59 +3611,82 @@
                 <w:color w:val="000000" w:themeColor="text1"/>
               </w:rPr>
             </w:pPr>
+            <w:r>
+              <w:rPr>
+                <w:rFonts w:ascii="Times New Roman" w:eastAsia="新細明體" w:hAnsi="Times New Roman" w:hint="eastAsia"/>
+                <w:color w:val="000000" w:themeColor="text1"/>
+              </w:rPr>
+              <w:t>PDF</w:t>
+            </w:r>
+          </w:p>
+        </w:tc>
+        <w:tc>
+          <w:tcPr>
+            <w:tcW w:w="796" w:type="pct"/>
+            <w:shd w:val="clear" w:color="auto" w:fill="auto"/>
+            <w:vAlign w:val="center"/>
+          </w:tcPr>
+          <w:p>
+            <w:pPr>
+              <w:jc w:val="center"/>
+              <w:rPr>
+                <w:rFonts w:ascii="Times New Roman" w:eastAsia="新細明體" w:hAnsi="Times New Roman"/>
+                <w:color w:val="000000" w:themeColor="text1"/>
+              </w:rPr>
+            </w:pPr>
             <w:proofErr w:type="spellStart"/>
             <w:r>
               <w:rPr>
                 <w:rFonts w:ascii="Times New Roman" w:eastAsia="新細明體" w:hAnsi="Times New Roman" w:hint="eastAsia"/>
                 <w:color w:val="000000" w:themeColor="text1"/>
               </w:rPr>
-              <w:t>prono</w:t>
+              <w:t>Longblob</w:t>
             </w:r>
             <w:proofErr w:type="spellEnd"/>
           </w:p>
         </w:tc>
         <w:tc>
           <w:tcPr>
-            <w:tcW w:w="714" w:type="pct"/>
-            <w:shd w:val="clear" w:color="auto" w:fill="auto"/>
-            <w:vAlign w:val="center"/>
-          </w:tcPr>
-          <w:p>
-            <w:pPr>
-              <w:jc w:val="center"/>
-              <w:rPr>
-                <w:rFonts w:ascii="Times New Roman" w:eastAsia="新細明體" w:hAnsi="Times New Roman"/>
-                <w:color w:val="000000" w:themeColor="text1"/>
-              </w:rPr>
-            </w:pPr>
-            <w:r>
-              <w:rPr>
-                <w:rFonts w:ascii="Times New Roman" w:eastAsia="新細明體" w:hAnsi="Times New Roman" w:hint="eastAsia"/>
-                <w:color w:val="000000" w:themeColor="text1"/>
-              </w:rPr>
-              <w:t>Int</w:t>
-            </w:r>
-          </w:p>
-        </w:tc>
-        <w:tc>
-          <w:tcPr>
-            <w:tcW w:w="714" w:type="pct"/>
-            <w:shd w:val="clear" w:color="auto" w:fill="auto"/>
-            <w:vAlign w:val="center"/>
-          </w:tcPr>
-          <w:p>
-            <w:pPr>
-              <w:jc w:val="center"/>
-              <w:rPr>
-                <w:rFonts w:ascii="Times New Roman" w:eastAsia="新細明體" w:hAnsi="Times New Roman"/>
-                <w:color w:val="000000" w:themeColor="text1"/>
-              </w:rPr>
-            </w:pPr>
-          </w:p>
-        </w:tc>
-        <w:tc>
-          <w:tcPr>
-            <w:tcW w:w="714" w:type="pct"/>
+            <w:tcW w:w="471" w:type="pct"/>
+            <w:shd w:val="clear" w:color="auto" w:fill="auto"/>
+            <w:vAlign w:val="center"/>
+          </w:tcPr>
+          <w:p>
+            <w:pPr>
+              <w:jc w:val="center"/>
+              <w:rPr>
+                <w:rFonts w:ascii="Times New Roman" w:eastAsia="新細明體" w:hAnsi="Times New Roman"/>
+                <w:color w:val="000000" w:themeColor="text1"/>
+              </w:rPr>
+            </w:pPr>
+          </w:p>
+        </w:tc>
+        <w:tc>
+          <w:tcPr>
+            <w:tcW w:w="634" w:type="pct"/>
+            <w:shd w:val="clear" w:color="auto" w:fill="auto"/>
+            <w:vAlign w:val="center"/>
+          </w:tcPr>
+          <w:p>
+            <w:pPr>
+              <w:jc w:val="center"/>
+              <w:rPr>
+                <w:rFonts w:ascii="Times New Roman" w:eastAsia="新細明體" w:hAnsi="Times New Roman"/>
+                <w:color w:val="000000" w:themeColor="text1"/>
+              </w:rPr>
+            </w:pPr>
+            <w:r>
+              <w:rPr>
+                <w:rFonts w:ascii="Times New Roman" w:eastAsia="新細明體" w:hAnsi="Times New Roman" w:hint="eastAsia"/>
+                <w:color w:val="000000" w:themeColor="text1"/>
+              </w:rPr>
+              <w:t>是</w:t>
+            </w:r>
+          </w:p>
+        </w:tc>
+        <w:tc>
+          <w:tcPr>
+            <w:tcW w:w="796" w:type="pct"/>
             <w:shd w:val="clear" w:color="auto" w:fill="auto"/>
             <w:vAlign w:val="center"/>
           </w:tcPr>
@@ -3687,53 +3709,37 @@
         </w:tc>
         <w:tc>
           <w:tcPr>
-            <w:tcW w:w="714" w:type="pct"/>
-            <w:shd w:val="clear" w:color="auto" w:fill="auto"/>
-            <w:vAlign w:val="center"/>
-          </w:tcPr>
-          <w:p>
-            <w:pPr>
-              <w:jc w:val="center"/>
-              <w:rPr>
-                <w:rFonts w:ascii="Times New Roman" w:eastAsia="新細明體" w:hAnsi="Times New Roman"/>
-                <w:color w:val="000000" w:themeColor="text1"/>
-              </w:rPr>
-            </w:pPr>
-            <w:r>
-              <w:rPr>
-                <w:rFonts w:ascii="Times New Roman" w:eastAsia="新細明體" w:hAnsi="Times New Roman" w:hint="eastAsia"/>
-                <w:color w:val="000000" w:themeColor="text1"/>
-              </w:rPr>
-              <w:t>否</w:t>
-            </w:r>
-          </w:p>
-        </w:tc>
-        <w:tc>
-          <w:tcPr>
-            <w:tcW w:w="714" w:type="pct"/>
-            <w:shd w:val="clear" w:color="auto" w:fill="auto"/>
-            <w:vAlign w:val="center"/>
-          </w:tcPr>
-          <w:p>
-            <w:pPr>
-              <w:jc w:val="center"/>
-              <w:rPr>
-                <w:rFonts w:ascii="Times New Roman" w:eastAsia="新細明體" w:hAnsi="Times New Roman"/>
-                <w:color w:val="000000" w:themeColor="text1"/>
-              </w:rPr>
-            </w:pPr>
-            <w:r>
-              <w:rPr>
-                <w:rFonts w:ascii="Times New Roman" w:eastAsia="新細明體" w:hAnsi="Times New Roman" w:hint="eastAsia"/>
-                <w:color w:val="000000" w:themeColor="text1"/>
-              </w:rPr>
-              <w:t>專案編號</w:t>
-            </w:r>
-          </w:p>
-        </w:tc>
-        <w:tc>
-          <w:tcPr>
-            <w:tcW w:w="716" w:type="pct"/>
+            <w:tcW w:w="810" w:type="pct"/>
+            <w:shd w:val="clear" w:color="auto" w:fill="auto"/>
+            <w:vAlign w:val="center"/>
+          </w:tcPr>
+          <w:p>
+            <w:pPr>
+              <w:jc w:val="center"/>
+              <w:rPr>
+                <w:rFonts w:ascii="Times New Roman" w:eastAsia="新細明體" w:hAnsi="Times New Roman"/>
+                <w:color w:val="000000" w:themeColor="text1"/>
+              </w:rPr>
+            </w:pPr>
+            <w:r>
+              <w:rPr>
+                <w:rFonts w:ascii="Times New Roman" w:eastAsia="新細明體" w:hAnsi="Times New Roman" w:hint="eastAsia"/>
+                <w:color w:val="000000" w:themeColor="text1"/>
+              </w:rPr>
+              <w:t>PDF</w:t>
+            </w:r>
+            <w:r>
+              <w:rPr>
+                <w:rFonts w:ascii="Times New Roman" w:eastAsia="新細明體" w:hAnsi="Times New Roman" w:hint="eastAsia"/>
+                <w:color w:val="000000" w:themeColor="text1"/>
+              </w:rPr>
+              <w:t>檔案</w:t>
+            </w:r>
+          </w:p>
+        </w:tc>
+        <w:tc>
+          <w:tcPr>
+            <w:tcW w:w="471" w:type="pct"/>
             <w:shd w:val="clear" w:color="auto" w:fill="auto"/>
             <w:vAlign w:val="center"/>
           </w:tcPr>
@@ -3755,7 +3761,7 @@
         </w:trPr>
         <w:tc>
           <w:tcPr>
-            <w:tcW w:w="714" w:type="pct"/>
+            <w:tcW w:w="1022" w:type="pct"/>
             <w:shd w:val="pct25" w:color="auto" w:fill="auto"/>
             <w:vAlign w:val="center"/>
           </w:tcPr>
@@ -3763,30 +3769,7 @@
             <w:pPr>
               <w:jc w:val="center"/>
               <w:rPr>
-                <w:rFonts w:ascii="Times New Roman" w:eastAsia="新細明體" w:hAnsi="Times New Roman"/>
-                <w:color w:val="000000" w:themeColor="text1"/>
-              </w:rPr>
-            </w:pPr>
-            <w:r>
-              <w:rPr>
-                <w:rFonts w:ascii="Times New Roman" w:eastAsia="新細明體" w:hAnsi="Times New Roman" w:hint="eastAsia"/>
-                <w:color w:val="000000" w:themeColor="text1"/>
-              </w:rPr>
-              <w:t>PDF</w:t>
-            </w:r>
-          </w:p>
-        </w:tc>
-        <w:tc>
-          <w:tcPr>
-            <w:tcW w:w="714" w:type="pct"/>
-            <w:shd w:val="clear" w:color="auto" w:fill="auto"/>
-            <w:vAlign w:val="center"/>
-          </w:tcPr>
-          <w:p>
-            <w:pPr>
-              <w:jc w:val="center"/>
-              <w:rPr>
-                <w:rFonts w:ascii="Times New Roman" w:eastAsia="新細明體" w:hAnsi="Times New Roman"/>
+                <w:rFonts w:ascii="Times New Roman" w:eastAsia="新細明體" w:hAnsi="Times New Roman" w:hint="eastAsia"/>
                 <w:color w:val="000000" w:themeColor="text1"/>
               </w:rPr>
             </w:pPr>
@@ -3796,38 +3779,91 @@
                 <w:rFonts w:ascii="Times New Roman" w:eastAsia="新細明體" w:hAnsi="Times New Roman" w:hint="eastAsia"/>
                 <w:color w:val="000000" w:themeColor="text1"/>
               </w:rPr>
-              <w:t>Longblob</w:t>
+              <w:t>final_score</w:t>
             </w:r>
             <w:proofErr w:type="spellEnd"/>
           </w:p>
         </w:tc>
         <w:tc>
           <w:tcPr>
-            <w:tcW w:w="714" w:type="pct"/>
-            <w:shd w:val="clear" w:color="auto" w:fill="auto"/>
-            <w:vAlign w:val="center"/>
-          </w:tcPr>
-          <w:p>
-            <w:pPr>
-              <w:jc w:val="center"/>
-              <w:rPr>
-                <w:rFonts w:ascii="Times New Roman" w:eastAsia="新細明體" w:hAnsi="Times New Roman"/>
-                <w:color w:val="000000" w:themeColor="text1"/>
-              </w:rPr>
-            </w:pPr>
-          </w:p>
-        </w:tc>
-        <w:tc>
-          <w:tcPr>
-            <w:tcW w:w="714" w:type="pct"/>
-            <w:shd w:val="clear" w:color="auto" w:fill="auto"/>
-            <w:vAlign w:val="center"/>
-          </w:tcPr>
-          <w:p>
-            <w:pPr>
-              <w:jc w:val="center"/>
-              <w:rPr>
-                <w:rFonts w:ascii="Times New Roman" w:eastAsia="新細明體" w:hAnsi="Times New Roman"/>
+            <w:tcW w:w="796" w:type="pct"/>
+            <w:shd w:val="clear" w:color="auto" w:fill="auto"/>
+            <w:vAlign w:val="center"/>
+          </w:tcPr>
+          <w:p>
+            <w:pPr>
+              <w:jc w:val="center"/>
+              <w:rPr>
+                <w:rFonts w:ascii="Times New Roman" w:eastAsia="新細明體" w:hAnsi="Times New Roman" w:hint="eastAsia"/>
+                <w:color w:val="000000" w:themeColor="text1"/>
+              </w:rPr>
+            </w:pPr>
+            <w:r>
+              <w:rPr>
+                <w:rFonts w:ascii="Times New Roman" w:eastAsia="新細明體" w:hAnsi="Times New Roman" w:hint="eastAsia"/>
+                <w:color w:val="000000" w:themeColor="text1"/>
+              </w:rPr>
+              <w:t>Varchar</w:t>
+            </w:r>
+          </w:p>
+        </w:tc>
+        <w:tc>
+          <w:tcPr>
+            <w:tcW w:w="471" w:type="pct"/>
+            <w:shd w:val="clear" w:color="auto" w:fill="auto"/>
+            <w:vAlign w:val="center"/>
+          </w:tcPr>
+          <w:p>
+            <w:pPr>
+              <w:jc w:val="center"/>
+              <w:rPr>
+                <w:rFonts w:ascii="Times New Roman" w:eastAsia="新細明體" w:hAnsi="Times New Roman" w:hint="eastAsia"/>
+                <w:color w:val="000000" w:themeColor="text1"/>
+              </w:rPr>
+            </w:pPr>
+            <w:r>
+              <w:rPr>
+                <w:rFonts w:ascii="Times New Roman" w:eastAsia="新細明體" w:hAnsi="Times New Roman" w:hint="eastAsia"/>
+                <w:color w:val="000000" w:themeColor="text1"/>
+              </w:rPr>
+              <w:t>20</w:t>
+            </w:r>
+          </w:p>
+        </w:tc>
+        <w:tc>
+          <w:tcPr>
+            <w:tcW w:w="634" w:type="pct"/>
+            <w:shd w:val="clear" w:color="auto" w:fill="auto"/>
+            <w:vAlign w:val="center"/>
+          </w:tcPr>
+          <w:p>
+            <w:pPr>
+              <w:jc w:val="center"/>
+              <w:rPr>
+                <w:rFonts w:ascii="Times New Roman" w:eastAsia="新細明體" w:hAnsi="Times New Roman" w:hint="eastAsia"/>
+                <w:color w:val="000000" w:themeColor="text1"/>
+              </w:rPr>
+            </w:pPr>
+            <w:r>
+              <w:rPr>
+                <w:rFonts w:ascii="Times New Roman" w:eastAsia="新細明體" w:hAnsi="Times New Roman" w:hint="eastAsia"/>
+                <w:color w:val="000000" w:themeColor="text1"/>
+              </w:rPr>
+              <w:t>否</w:t>
+            </w:r>
+          </w:p>
+        </w:tc>
+        <w:tc>
+          <w:tcPr>
+            <w:tcW w:w="796" w:type="pct"/>
+            <w:shd w:val="clear" w:color="auto" w:fill="auto"/>
+            <w:vAlign w:val="center"/>
+          </w:tcPr>
+          <w:p>
+            <w:pPr>
+              <w:jc w:val="center"/>
+              <w:rPr>
+                <w:rFonts w:ascii="Times New Roman" w:eastAsia="新細明體" w:hAnsi="Times New Roman" w:hint="eastAsia"/>
                 <w:color w:val="000000" w:themeColor="text1"/>
               </w:rPr>
             </w:pPr>
@@ -3842,15 +3878,138 @@
         </w:tc>
         <w:tc>
           <w:tcPr>
-            <w:tcW w:w="714" w:type="pct"/>
-            <w:shd w:val="clear" w:color="auto" w:fill="auto"/>
-            <w:vAlign w:val="center"/>
-          </w:tcPr>
-          <w:p>
-            <w:pPr>
-              <w:jc w:val="center"/>
-              <w:rPr>
-                <w:rFonts w:ascii="Times New Roman" w:eastAsia="新細明體" w:hAnsi="Times New Roman"/>
+            <w:tcW w:w="810" w:type="pct"/>
+            <w:shd w:val="clear" w:color="auto" w:fill="auto"/>
+            <w:vAlign w:val="center"/>
+          </w:tcPr>
+          <w:p>
+            <w:pPr>
+              <w:jc w:val="center"/>
+              <w:rPr>
+                <w:rFonts w:ascii="Times New Roman" w:eastAsia="新細明體" w:hAnsi="Times New Roman" w:hint="eastAsia"/>
+                <w:color w:val="000000" w:themeColor="text1"/>
+              </w:rPr>
+            </w:pPr>
+            <w:r>
+              <w:rPr>
+                <w:rFonts w:ascii="Times New Roman" w:eastAsia="新細明體" w:hAnsi="Times New Roman" w:hint="eastAsia"/>
+                <w:color w:val="000000" w:themeColor="text1"/>
+              </w:rPr>
+              <w:t>最終評分</w:t>
+            </w:r>
+          </w:p>
+        </w:tc>
+        <w:tc>
+          <w:tcPr>
+            <w:tcW w:w="471" w:type="pct"/>
+            <w:shd w:val="clear" w:color="auto" w:fill="auto"/>
+            <w:vAlign w:val="center"/>
+          </w:tcPr>
+          <w:p>
+            <w:pPr>
+              <w:jc w:val="center"/>
+              <w:rPr>
+                <w:rFonts w:ascii="Times New Roman" w:eastAsia="新細明體" w:hAnsi="Times New Roman"/>
+                <w:color w:val="000000" w:themeColor="text1"/>
+              </w:rPr>
+            </w:pPr>
+          </w:p>
+        </w:tc>
+      </w:tr>
+      <w:tr>
+        <w:trPr>
+          <w:trHeight w:val="105"/>
+          <w:jc w:val="center"/>
+        </w:trPr>
+        <w:tc>
+          <w:tcPr>
+            <w:tcW w:w="1022" w:type="pct"/>
+            <w:shd w:val="pct25" w:color="auto" w:fill="auto"/>
+            <w:vAlign w:val="center"/>
+          </w:tcPr>
+          <w:p>
+            <w:pPr>
+              <w:jc w:val="center"/>
+              <w:rPr>
+                <w:rFonts w:ascii="Times New Roman" w:eastAsia="新細明體" w:hAnsi="Times New Roman" w:hint="eastAsia"/>
+                <w:color w:val="000000" w:themeColor="text1"/>
+              </w:rPr>
+            </w:pPr>
+            <w:proofErr w:type="spellStart"/>
+            <w:r>
+              <w:rPr>
+                <w:rFonts w:ascii="Times New Roman" w:eastAsia="新細明體" w:hAnsi="Times New Roman"/>
+                <w:color w:val="000000" w:themeColor="text1"/>
+              </w:rPr>
+              <w:t>final</w:t>
+            </w:r>
+            <w:r>
+              <w:rPr>
+                <w:rFonts w:ascii="Times New Roman" w:eastAsia="新細明體" w:hAnsi="Times New Roman" w:hint="eastAsia"/>
+                <w:color w:val="000000" w:themeColor="text1"/>
+              </w:rPr>
+              <w:t>_ranking</w:t>
+            </w:r>
+            <w:proofErr w:type="spellEnd"/>
+          </w:p>
+        </w:tc>
+        <w:tc>
+          <w:tcPr>
+            <w:tcW w:w="796" w:type="pct"/>
+            <w:shd w:val="clear" w:color="auto" w:fill="auto"/>
+            <w:vAlign w:val="center"/>
+          </w:tcPr>
+          <w:p>
+            <w:pPr>
+              <w:jc w:val="center"/>
+              <w:rPr>
+                <w:rFonts w:ascii="Times New Roman" w:eastAsia="新細明體" w:hAnsi="Times New Roman" w:hint="eastAsia"/>
+                <w:color w:val="000000" w:themeColor="text1"/>
+              </w:rPr>
+            </w:pPr>
+            <w:r>
+              <w:rPr>
+                <w:rFonts w:ascii="Times New Roman" w:eastAsia="新細明體" w:hAnsi="Times New Roman" w:hint="eastAsia"/>
+                <w:color w:val="000000" w:themeColor="text1"/>
+              </w:rPr>
+              <w:t>Varchar</w:t>
+            </w:r>
+          </w:p>
+        </w:tc>
+        <w:tc>
+          <w:tcPr>
+            <w:tcW w:w="471" w:type="pct"/>
+            <w:shd w:val="clear" w:color="auto" w:fill="auto"/>
+            <w:vAlign w:val="center"/>
+          </w:tcPr>
+          <w:p>
+            <w:pPr>
+              <w:jc w:val="center"/>
+              <w:rPr>
+                <w:rFonts w:ascii="Times New Roman" w:eastAsia="新細明體" w:hAnsi="Times New Roman" w:hint="eastAsia"/>
+                <w:color w:val="000000" w:themeColor="text1"/>
+              </w:rPr>
+            </w:pPr>
+            <w:r>
+              <w:rPr>
+                <w:rFonts w:ascii="Times New Roman" w:eastAsia="新細明體" w:hAnsi="Times New Roman" w:hint="eastAsia"/>
+                <w:color w:val="000000" w:themeColor="text1"/>
+              </w:rPr>
+              <w:t>20</w:t>
+            </w:r>
+          </w:p>
+        </w:tc>
+        <w:tc>
+          <w:tcPr>
+            <w:tcW w:w="634" w:type="pct"/>
+            <w:shd w:val="clear" w:color="auto" w:fill="auto"/>
+            <w:vAlign w:val="center"/>
+          </w:tcPr>
+          <w:p>
+            <w:pPr>
+              <w:jc w:val="center"/>
+              <w:rPr>
+                <w:rFonts w:ascii="Times New Roman" w:eastAsia="新細明體" w:hAnsi="Times New Roman" w:hint="eastAsia"/>
                 <w:color w:val="000000" w:themeColor="text1"/>
               </w:rPr>
             </w:pPr>
@@ -3865,37 +4024,53 @@
         </w:tc>
         <w:tc>
           <w:tcPr>
-            <w:tcW w:w="714" w:type="pct"/>
-            <w:shd w:val="clear" w:color="auto" w:fill="auto"/>
-            <w:vAlign w:val="center"/>
-          </w:tcPr>
-          <w:p>
-            <w:pPr>
-              <w:jc w:val="center"/>
-              <w:rPr>
-                <w:rFonts w:ascii="Times New Roman" w:eastAsia="新細明體" w:hAnsi="Times New Roman"/>
-                <w:color w:val="000000" w:themeColor="text1"/>
-              </w:rPr>
-            </w:pPr>
-            <w:r>
-              <w:rPr>
-                <w:rFonts w:ascii="Times New Roman" w:eastAsia="新細明體" w:hAnsi="Times New Roman" w:hint="eastAsia"/>
-                <w:color w:val="000000" w:themeColor="text1"/>
-              </w:rPr>
-              <w:t>PDF</w:t>
-            </w:r>
-            <w:r>
-              <w:rPr>
-                <w:rFonts w:ascii="Times New Roman" w:eastAsia="新細明體" w:hAnsi="Times New Roman" w:hint="eastAsia"/>
-                <w:color w:val="000000" w:themeColor="text1"/>
-              </w:rPr>
-              <w:t>檔案</w:t>
-            </w:r>
-          </w:p>
-        </w:tc>
-        <w:tc>
-          <w:tcPr>
-            <w:tcW w:w="716" w:type="pct"/>
+            <w:tcW w:w="796" w:type="pct"/>
+            <w:shd w:val="clear" w:color="auto" w:fill="auto"/>
+            <w:vAlign w:val="center"/>
+          </w:tcPr>
+          <w:p>
+            <w:pPr>
+              <w:jc w:val="center"/>
+              <w:rPr>
+                <w:rFonts w:ascii="Times New Roman" w:eastAsia="新細明體" w:hAnsi="Times New Roman" w:hint="eastAsia"/>
+                <w:color w:val="000000" w:themeColor="text1"/>
+              </w:rPr>
+            </w:pPr>
+            <w:r>
+              <w:rPr>
+                <w:rFonts w:ascii="Times New Roman" w:eastAsia="新細明體" w:hAnsi="Times New Roman" w:hint="eastAsia"/>
+                <w:color w:val="000000" w:themeColor="text1"/>
+              </w:rPr>
+              <w:t>是</w:t>
+            </w:r>
+          </w:p>
+        </w:tc>
+        <w:tc>
+          <w:tcPr>
+            <w:tcW w:w="810" w:type="pct"/>
+            <w:shd w:val="clear" w:color="auto" w:fill="auto"/>
+            <w:vAlign w:val="center"/>
+          </w:tcPr>
+          <w:p>
+            <w:pPr>
+              <w:jc w:val="center"/>
+              <w:rPr>
+                <w:rFonts w:ascii="Times New Roman" w:eastAsia="新細明體" w:hAnsi="Times New Roman" w:hint="eastAsia"/>
+                <w:color w:val="000000" w:themeColor="text1"/>
+              </w:rPr>
+            </w:pPr>
+            <w:r>
+              <w:rPr>
+                <w:rFonts w:ascii="Times New Roman" w:eastAsia="新細明體" w:hAnsi="Times New Roman" w:hint="eastAsia"/>
+                <w:color w:val="000000" w:themeColor="text1"/>
+              </w:rPr>
+              <w:t>最終排名</w:t>
+            </w:r>
+          </w:p>
+        </w:tc>
+        <w:tc>
+          <w:tcPr>
+            <w:tcW w:w="471" w:type="pct"/>
             <w:shd w:val="clear" w:color="auto" w:fill="auto"/>
             <w:vAlign w:val="center"/>
           </w:tcPr>
@@ -3911,7 +4086,6 @@
         </w:tc>
       </w:tr>
     </w:tbl>
-    <w:p/>
     <w:p/>
     <w:p>
       <w:pPr>
@@ -3954,7 +4128,7 @@
             <w:pPr>
               <w:jc w:val="center"/>
               <w:rPr>
-                <w:rFonts w:ascii="Times New Roman" w:eastAsia="新細明體" w:hAnsi="Times New Roman"/>
+                <w:rFonts w:ascii="Times New Roman" w:eastAsia="新細明體" w:hAnsi="Times New Roman" w:hint="eastAsia"/>
                 <w:color w:val="000000" w:themeColor="text1"/>
               </w:rPr>
             </w:pPr>
@@ -3978,14 +4152,21 @@
                 <w:rFonts w:ascii="Times New Roman" w:eastAsia="新細明體" w:hAnsi="Times New Roman" w:hint="eastAsia"/>
                 <w:color w:val="000000" w:themeColor="text1"/>
               </w:rPr>
-              <w:t xml:space="preserve"> collaborator </w:t>
-            </w:r>
-            <w:r>
-              <w:rPr>
-                <w:rFonts w:ascii="Times New Roman" w:eastAsia="新細明體" w:hAnsi="Times New Roman" w:hint="eastAsia"/>
-                <w:color w:val="000000" w:themeColor="text1"/>
-              </w:rPr>
-              <w:t>協作者</w:t>
+              <w:t xml:space="preserve"> </w:t>
+            </w:r>
+            <w:r>
+              <w:rPr>
+                <w:rFonts w:ascii="Times New Roman" w:eastAsia="新細明體" w:hAnsi="Times New Roman" w:hint="eastAsia"/>
+                <w:color w:val="000000" w:themeColor="text1"/>
+              </w:rPr>
+              <w:t xml:space="preserve">evaluations </w:t>
+            </w:r>
+            <w:r>
+              <w:rPr>
+                <w:rFonts w:ascii="Times New Roman" w:eastAsia="新細明體" w:hAnsi="Times New Roman" w:hint="eastAsia"/>
+                <w:color w:val="000000" w:themeColor="text1"/>
+              </w:rPr>
+              <w:t>評分</w:t>
             </w:r>
           </w:p>
         </w:tc>
@@ -4104,7 +4285,6 @@
                 <w:color w:val="000000" w:themeColor="text1"/>
               </w:rPr>
             </w:pPr>
-            <w:proofErr w:type="gramStart"/>
             <w:r>
               <w:rPr>
                 <w:rFonts w:ascii="Times New Roman" w:eastAsia="新細明體" w:hAnsi="Times New Roman" w:hint="eastAsia"/>
@@ -4112,7 +4292,6 @@
               </w:rPr>
               <w:t>允許空值</w:t>
             </w:r>
-            <w:proofErr w:type="gramEnd"/>
           </w:p>
         </w:tc>
         <w:tc>
@@ -4177,24 +4356,25 @@
             <w:pPr>
               <w:jc w:val="center"/>
               <w:rPr>
-                <w:rFonts w:ascii="Times New Roman" w:eastAsia="新細明體" w:hAnsi="Times New Roman"/>
-                <w:color w:val="000000" w:themeColor="text1"/>
-              </w:rPr>
-            </w:pPr>
-            <w:r>
-              <w:rPr>
-                <w:rFonts w:ascii="Times New Roman" w:eastAsia="新細明體" w:hAnsi="Times New Roman"/>
-                <w:color w:val="000000" w:themeColor="text1"/>
-              </w:rPr>
-              <w:t>colon</w:t>
-            </w:r>
+                <w:rFonts w:ascii="Times New Roman" w:eastAsia="新細明體" w:hAnsi="Times New Roman" w:hint="eastAsia"/>
+                <w:color w:val="000000" w:themeColor="text1"/>
+              </w:rPr>
+            </w:pPr>
+            <w:proofErr w:type="spellStart"/>
+            <w:r>
+              <w:rPr>
+                <w:rFonts w:ascii="Times New Roman" w:eastAsia="新細明體" w:hAnsi="Times New Roman" w:hint="eastAsia"/>
+                <w:color w:val="000000" w:themeColor="text1"/>
+              </w:rPr>
+              <w:t>evano</w:t>
+            </w:r>
+            <w:proofErr w:type="spellEnd"/>
           </w:p>
         </w:tc>
         <w:tc>
           <w:tcPr>
             <w:tcW w:w="809" w:type="pct"/>
             <w:shd w:val="clear" w:color="auto" w:fill="auto"/>
-            <w:vAlign w:val="center"/>
           </w:tcPr>
           <w:p>
             <w:pPr>
@@ -4293,7 +4473,14 @@
                 <w:rFonts w:ascii="Times New Roman" w:eastAsia="新細明體" w:hAnsi="Times New Roman" w:hint="eastAsia"/>
                 <w:color w:val="000000" w:themeColor="text1"/>
               </w:rPr>
-              <w:t>協作者編號</w:t>
+              <w:t>評分</w:t>
+            </w:r>
+            <w:r>
+              <w:rPr>
+                <w:rFonts w:ascii="Times New Roman" w:eastAsia="新細明體" w:hAnsi="Times New Roman" w:hint="eastAsia"/>
+                <w:color w:val="000000" w:themeColor="text1"/>
+              </w:rPr>
+              <w:t>編號</w:t>
             </w:r>
           </w:p>
         </w:tc>
@@ -4346,7 +4533,14 @@
                 <w:rFonts w:ascii="Times New Roman" w:eastAsia="新細明體" w:hAnsi="Times New Roman" w:hint="eastAsia"/>
                 <w:color w:val="000000" w:themeColor="text1"/>
               </w:rPr>
-              <w:t>userno</w:t>
+              <w:t>ass</w:t>
+            </w:r>
+            <w:r>
+              <w:rPr>
+                <w:rFonts w:ascii="Times New Roman" w:eastAsia="新細明體" w:hAnsi="Times New Roman" w:hint="eastAsia"/>
+                <w:color w:val="000000" w:themeColor="text1"/>
+              </w:rPr>
+              <w:t>no</w:t>
             </w:r>
             <w:proofErr w:type="spellEnd"/>
           </w:p>
@@ -4355,7 +4549,6 @@
           <w:tcPr>
             <w:tcW w:w="809" w:type="pct"/>
             <w:shd w:val="clear" w:color="auto" w:fill="auto"/>
-            <w:vAlign w:val="center"/>
           </w:tcPr>
           <w:p>
             <w:pPr>
@@ -4454,7 +4647,14 @@
                 <w:rFonts w:ascii="Times New Roman" w:eastAsia="新細明體" w:hAnsi="Times New Roman" w:hint="eastAsia"/>
                 <w:color w:val="000000" w:themeColor="text1"/>
               </w:rPr>
-              <w:t>使用者編號</w:t>
+              <w:t>分配</w:t>
+            </w:r>
+            <w:r>
+              <w:rPr>
+                <w:rFonts w:ascii="Times New Roman" w:eastAsia="新細明體" w:hAnsi="Times New Roman" w:hint="eastAsia"/>
+                <w:color w:val="000000" w:themeColor="text1"/>
+              </w:rPr>
+              <w:t>編號</w:t>
             </w:r>
           </w:p>
         </w:tc>
@@ -4507,7 +4707,28 @@
                 <w:rFonts w:ascii="Times New Roman" w:eastAsia="新細明體" w:hAnsi="Times New Roman" w:hint="eastAsia"/>
                 <w:color w:val="000000" w:themeColor="text1"/>
               </w:rPr>
-              <w:t>prono</w:t>
+              <w:t>c</w:t>
+            </w:r>
+            <w:r>
+              <w:rPr>
+                <w:rFonts w:ascii="Times New Roman" w:eastAsia="新細明體" w:hAnsi="Times New Roman" w:hint="eastAsia"/>
+                <w:color w:val="000000" w:themeColor="text1"/>
+              </w:rPr>
+              <w:t>o</w:t>
+            </w:r>
+            <w:r>
+              <w:rPr>
+                <w:rFonts w:ascii="Times New Roman" w:eastAsia="新細明體" w:hAnsi="Times New Roman" w:hint="eastAsia"/>
+                <w:color w:val="000000" w:themeColor="text1"/>
+              </w:rPr>
+              <w:t>l</w:t>
+            </w:r>
+            <w:r>
+              <w:rPr>
+                <w:rFonts w:ascii="Times New Roman" w:eastAsia="新細明體" w:hAnsi="Times New Roman" w:hint="eastAsia"/>
+                <w:color w:val="000000" w:themeColor="text1"/>
+              </w:rPr>
+              <w:t>no</w:t>
             </w:r>
             <w:proofErr w:type="spellEnd"/>
           </w:p>
@@ -4615,7 +4836,14 @@
                 <w:rFonts w:ascii="Times New Roman" w:eastAsia="新細明體" w:hAnsi="Times New Roman" w:hint="eastAsia"/>
                 <w:color w:val="000000" w:themeColor="text1"/>
               </w:rPr>
-              <w:t>專案編號</w:t>
+              <w:t>協作者</w:t>
+            </w:r>
+            <w:r>
+              <w:rPr>
+                <w:rFonts w:ascii="Times New Roman" w:eastAsia="新細明體" w:hAnsi="Times New Roman" w:hint="eastAsia"/>
+                <w:color w:val="000000" w:themeColor="text1"/>
+              </w:rPr>
+              <w:t>編號</w:t>
             </w:r>
           </w:p>
         </w:tc>
@@ -4640,6 +4868,478 @@
               </w:rPr>
               <w:t>FK</w:t>
             </w:r>
+          </w:p>
+        </w:tc>
+      </w:tr>
+      <w:tr>
+        <w:trPr>
+          <w:trHeight w:val="105"/>
+          <w:jc w:val="center"/>
+        </w:trPr>
+        <w:tc>
+          <w:tcPr>
+            <w:tcW w:w="809" w:type="pct"/>
+            <w:shd w:val="pct25" w:color="auto" w:fill="auto"/>
+            <w:vAlign w:val="center"/>
+          </w:tcPr>
+          <w:p>
+            <w:pPr>
+              <w:jc w:val="center"/>
+              <w:rPr>
+                <w:rFonts w:ascii="Times New Roman" w:eastAsia="新細明體" w:hAnsi="Times New Roman" w:hint="eastAsia"/>
+                <w:color w:val="000000" w:themeColor="text1"/>
+              </w:rPr>
+            </w:pPr>
+            <w:r>
+              <w:rPr>
+                <w:rFonts w:ascii="Times New Roman" w:eastAsia="新細明體" w:hAnsi="Times New Roman" w:hint="eastAsia"/>
+                <w:color w:val="000000" w:themeColor="text1"/>
+              </w:rPr>
+              <w:t>score</w:t>
+            </w:r>
+          </w:p>
+        </w:tc>
+        <w:tc>
+          <w:tcPr>
+            <w:tcW w:w="809" w:type="pct"/>
+            <w:shd w:val="clear" w:color="auto" w:fill="auto"/>
+            <w:vAlign w:val="center"/>
+          </w:tcPr>
+          <w:p>
+            <w:pPr>
+              <w:jc w:val="center"/>
+              <w:rPr>
+                <w:rFonts w:ascii="Times New Roman" w:eastAsia="新細明體" w:hAnsi="Times New Roman" w:hint="eastAsia"/>
+                <w:color w:val="000000" w:themeColor="text1"/>
+              </w:rPr>
+            </w:pPr>
+            <w:r>
+              <w:rPr>
+                <w:rFonts w:ascii="Times New Roman" w:eastAsia="新細明體" w:hAnsi="Times New Roman" w:hint="eastAsia"/>
+                <w:color w:val="000000" w:themeColor="text1"/>
+              </w:rPr>
+              <w:t>Varchar</w:t>
+            </w:r>
+          </w:p>
+        </w:tc>
+        <w:tc>
+          <w:tcPr>
+            <w:tcW w:w="479" w:type="pct"/>
+            <w:shd w:val="clear" w:color="auto" w:fill="auto"/>
+            <w:vAlign w:val="center"/>
+          </w:tcPr>
+          <w:p>
+            <w:pPr>
+              <w:jc w:val="center"/>
+              <w:rPr>
+                <w:rFonts w:ascii="Times New Roman" w:eastAsia="新細明體" w:hAnsi="Times New Roman" w:hint="eastAsia"/>
+                <w:color w:val="000000" w:themeColor="text1"/>
+              </w:rPr>
+            </w:pPr>
+            <w:r>
+              <w:rPr>
+                <w:rFonts w:ascii="Times New Roman" w:eastAsia="新細明體" w:hAnsi="Times New Roman" w:hint="eastAsia"/>
+                <w:color w:val="000000" w:themeColor="text1"/>
+              </w:rPr>
+              <w:t>20</w:t>
+            </w:r>
+          </w:p>
+        </w:tc>
+        <w:tc>
+          <w:tcPr>
+            <w:tcW w:w="644" w:type="pct"/>
+            <w:shd w:val="clear" w:color="auto" w:fill="auto"/>
+            <w:vAlign w:val="center"/>
+          </w:tcPr>
+          <w:p>
+            <w:pPr>
+              <w:jc w:val="center"/>
+              <w:rPr>
+                <w:rFonts w:ascii="Times New Roman" w:eastAsia="新細明體" w:hAnsi="Times New Roman" w:hint="eastAsia"/>
+                <w:color w:val="000000" w:themeColor="text1"/>
+              </w:rPr>
+            </w:pPr>
+            <w:r>
+              <w:rPr>
+                <w:rFonts w:ascii="Times New Roman" w:eastAsia="新細明體" w:hAnsi="Times New Roman" w:hint="eastAsia"/>
+                <w:color w:val="000000" w:themeColor="text1"/>
+              </w:rPr>
+              <w:t>否</w:t>
+            </w:r>
+          </w:p>
+        </w:tc>
+        <w:tc>
+          <w:tcPr>
+            <w:tcW w:w="809" w:type="pct"/>
+            <w:shd w:val="clear" w:color="auto" w:fill="auto"/>
+          </w:tcPr>
+          <w:p>
+            <w:pPr>
+              <w:jc w:val="center"/>
+              <w:rPr>
+                <w:rFonts w:ascii="Times New Roman" w:eastAsia="新細明體" w:hAnsi="Times New Roman" w:hint="eastAsia"/>
+                <w:color w:val="000000" w:themeColor="text1"/>
+              </w:rPr>
+            </w:pPr>
+            <w:r>
+              <w:rPr>
+                <w:rFonts w:ascii="Times New Roman" w:eastAsia="新細明體" w:hAnsi="Times New Roman" w:hint="eastAsia"/>
+                <w:color w:val="000000" w:themeColor="text1"/>
+              </w:rPr>
+              <w:t>是</w:t>
+            </w:r>
+          </w:p>
+        </w:tc>
+        <w:tc>
+          <w:tcPr>
+            <w:tcW w:w="974" w:type="pct"/>
+            <w:shd w:val="clear" w:color="auto" w:fill="auto"/>
+            <w:vAlign w:val="center"/>
+          </w:tcPr>
+          <w:p>
+            <w:pPr>
+              <w:jc w:val="center"/>
+              <w:rPr>
+                <w:rFonts w:ascii="Times New Roman" w:eastAsia="新細明體" w:hAnsi="Times New Roman" w:hint="eastAsia"/>
+                <w:color w:val="000000" w:themeColor="text1"/>
+              </w:rPr>
+            </w:pPr>
+            <w:r>
+              <w:rPr>
+                <w:rFonts w:ascii="Times New Roman" w:eastAsia="新細明體" w:hAnsi="Times New Roman" w:hint="eastAsia"/>
+                <w:color w:val="000000" w:themeColor="text1"/>
+              </w:rPr>
+              <w:t>分數</w:t>
+            </w:r>
+          </w:p>
+        </w:tc>
+        <w:tc>
+          <w:tcPr>
+            <w:tcW w:w="479" w:type="pct"/>
+            <w:shd w:val="clear" w:color="auto" w:fill="auto"/>
+            <w:vAlign w:val="center"/>
+          </w:tcPr>
+          <w:p>
+            <w:pPr>
+              <w:jc w:val="center"/>
+              <w:rPr>
+                <w:rFonts w:ascii="Times New Roman" w:eastAsia="新細明體" w:hAnsi="Times New Roman" w:hint="eastAsia"/>
+                <w:color w:val="000000" w:themeColor="text1"/>
+              </w:rPr>
+            </w:pPr>
+          </w:p>
+        </w:tc>
+      </w:tr>
+      <w:tr>
+        <w:trPr>
+          <w:trHeight w:val="105"/>
+          <w:jc w:val="center"/>
+        </w:trPr>
+        <w:tc>
+          <w:tcPr>
+            <w:tcW w:w="809" w:type="pct"/>
+            <w:shd w:val="pct25" w:color="auto" w:fill="auto"/>
+            <w:vAlign w:val="center"/>
+          </w:tcPr>
+          <w:p>
+            <w:pPr>
+              <w:jc w:val="center"/>
+              <w:rPr>
+                <w:rFonts w:ascii="Times New Roman" w:eastAsia="新細明體" w:hAnsi="Times New Roman" w:hint="eastAsia"/>
+                <w:color w:val="000000" w:themeColor="text1"/>
+              </w:rPr>
+            </w:pPr>
+            <w:r>
+              <w:rPr>
+                <w:rFonts w:ascii="Times New Roman" w:eastAsia="新細明體" w:hAnsi="Times New Roman" w:hint="eastAsia"/>
+                <w:color w:val="000000" w:themeColor="text1"/>
+              </w:rPr>
+              <w:t>ranking</w:t>
+            </w:r>
+          </w:p>
+        </w:tc>
+        <w:tc>
+          <w:tcPr>
+            <w:tcW w:w="809" w:type="pct"/>
+            <w:shd w:val="clear" w:color="auto" w:fill="auto"/>
+            <w:vAlign w:val="center"/>
+          </w:tcPr>
+          <w:p>
+            <w:pPr>
+              <w:jc w:val="center"/>
+              <w:rPr>
+                <w:rFonts w:ascii="Times New Roman" w:eastAsia="新細明體" w:hAnsi="Times New Roman" w:hint="eastAsia"/>
+                <w:color w:val="000000" w:themeColor="text1"/>
+              </w:rPr>
+            </w:pPr>
+            <w:r>
+              <w:rPr>
+                <w:rFonts w:ascii="Times New Roman" w:eastAsia="新細明體" w:hAnsi="Times New Roman" w:hint="eastAsia"/>
+                <w:color w:val="000000" w:themeColor="text1"/>
+              </w:rPr>
+              <w:t>Varchar</w:t>
+            </w:r>
+          </w:p>
+        </w:tc>
+        <w:tc>
+          <w:tcPr>
+            <w:tcW w:w="479" w:type="pct"/>
+            <w:shd w:val="clear" w:color="auto" w:fill="auto"/>
+            <w:vAlign w:val="center"/>
+          </w:tcPr>
+          <w:p>
+            <w:pPr>
+              <w:jc w:val="center"/>
+              <w:rPr>
+                <w:rFonts w:ascii="Times New Roman" w:eastAsia="新細明體" w:hAnsi="Times New Roman" w:hint="eastAsia"/>
+                <w:color w:val="000000" w:themeColor="text1"/>
+              </w:rPr>
+            </w:pPr>
+            <w:r>
+              <w:rPr>
+                <w:rFonts w:ascii="Times New Roman" w:eastAsia="新細明體" w:hAnsi="Times New Roman" w:hint="eastAsia"/>
+                <w:color w:val="000000" w:themeColor="text1"/>
+              </w:rPr>
+              <w:t>20</w:t>
+            </w:r>
+          </w:p>
+        </w:tc>
+        <w:tc>
+          <w:tcPr>
+            <w:tcW w:w="644" w:type="pct"/>
+            <w:shd w:val="clear" w:color="auto" w:fill="auto"/>
+            <w:vAlign w:val="center"/>
+          </w:tcPr>
+          <w:p>
+            <w:pPr>
+              <w:jc w:val="center"/>
+              <w:rPr>
+                <w:rFonts w:ascii="Times New Roman" w:eastAsia="新細明體" w:hAnsi="Times New Roman" w:hint="eastAsia"/>
+                <w:color w:val="000000" w:themeColor="text1"/>
+              </w:rPr>
+            </w:pPr>
+            <w:r>
+              <w:rPr>
+                <w:rFonts w:ascii="Times New Roman" w:eastAsia="新細明體" w:hAnsi="Times New Roman" w:hint="eastAsia"/>
+                <w:color w:val="000000" w:themeColor="text1"/>
+              </w:rPr>
+              <w:t>否</w:t>
+            </w:r>
+          </w:p>
+        </w:tc>
+        <w:tc>
+          <w:tcPr>
+            <w:tcW w:w="809" w:type="pct"/>
+            <w:shd w:val="clear" w:color="auto" w:fill="auto"/>
+          </w:tcPr>
+          <w:p>
+            <w:pPr>
+              <w:jc w:val="center"/>
+              <w:rPr>
+                <w:rFonts w:ascii="Times New Roman" w:eastAsia="新細明體" w:hAnsi="Times New Roman" w:hint="eastAsia"/>
+                <w:color w:val="000000" w:themeColor="text1"/>
+              </w:rPr>
+            </w:pPr>
+            <w:r>
+              <w:rPr>
+                <w:rFonts w:ascii="Times New Roman" w:eastAsia="新細明體" w:hAnsi="Times New Roman" w:hint="eastAsia"/>
+                <w:color w:val="000000" w:themeColor="text1"/>
+              </w:rPr>
+              <w:t>是</w:t>
+            </w:r>
+          </w:p>
+        </w:tc>
+        <w:tc>
+          <w:tcPr>
+            <w:tcW w:w="974" w:type="pct"/>
+            <w:shd w:val="clear" w:color="auto" w:fill="auto"/>
+            <w:vAlign w:val="center"/>
+          </w:tcPr>
+          <w:p>
+            <w:pPr>
+              <w:jc w:val="center"/>
+              <w:rPr>
+                <w:rFonts w:ascii="Times New Roman" w:eastAsia="新細明體" w:hAnsi="Times New Roman" w:hint="eastAsia"/>
+                <w:color w:val="000000" w:themeColor="text1"/>
+              </w:rPr>
+            </w:pPr>
+            <w:r>
+              <w:rPr>
+                <w:rFonts w:ascii="Times New Roman" w:eastAsia="新細明體" w:hAnsi="Times New Roman" w:hint="eastAsia"/>
+                <w:color w:val="000000" w:themeColor="text1"/>
+              </w:rPr>
+              <w:t>排名</w:t>
+            </w:r>
+          </w:p>
+        </w:tc>
+        <w:tc>
+          <w:tcPr>
+            <w:tcW w:w="479" w:type="pct"/>
+            <w:shd w:val="clear" w:color="auto" w:fill="auto"/>
+            <w:vAlign w:val="center"/>
+          </w:tcPr>
+          <w:p>
+            <w:pPr>
+              <w:jc w:val="center"/>
+              <w:rPr>
+                <w:rFonts w:ascii="Times New Roman" w:eastAsia="新細明體" w:hAnsi="Times New Roman" w:hint="eastAsia"/>
+                <w:color w:val="000000" w:themeColor="text1"/>
+              </w:rPr>
+            </w:pPr>
+          </w:p>
+        </w:tc>
+      </w:tr>
+      <w:tr>
+        <w:trPr>
+          <w:trHeight w:val="105"/>
+          <w:jc w:val="center"/>
+        </w:trPr>
+        <w:tc>
+          <w:tcPr>
+            <w:tcW w:w="809" w:type="pct"/>
+            <w:shd w:val="pct25" w:color="auto" w:fill="auto"/>
+            <w:vAlign w:val="center"/>
+          </w:tcPr>
+          <w:p>
+            <w:pPr>
+              <w:jc w:val="center"/>
+              <w:rPr>
+                <w:rFonts w:ascii="Times New Roman" w:eastAsia="新細明體" w:hAnsi="Times New Roman" w:hint="eastAsia"/>
+                <w:color w:val="000000" w:themeColor="text1"/>
+              </w:rPr>
+            </w:pPr>
+            <w:proofErr w:type="spellStart"/>
+            <w:r>
+              <w:rPr>
+                <w:rFonts w:ascii="Times New Roman" w:eastAsia="新細明體" w:hAnsi="Times New Roman" w:hint="eastAsia"/>
+                <w:color w:val="000000" w:themeColor="text1"/>
+              </w:rPr>
+              <w:t>create_at</w:t>
+            </w:r>
+            <w:proofErr w:type="spellEnd"/>
+          </w:p>
+        </w:tc>
+        <w:tc>
+          <w:tcPr>
+            <w:tcW w:w="809" w:type="pct"/>
+            <w:shd w:val="clear" w:color="auto" w:fill="auto"/>
+            <w:vAlign w:val="center"/>
+          </w:tcPr>
+          <w:p>
+            <w:pPr>
+              <w:jc w:val="center"/>
+              <w:rPr>
+                <w:rFonts w:ascii="Times New Roman" w:eastAsia="新細明體" w:hAnsi="Times New Roman" w:hint="eastAsia"/>
+                <w:color w:val="000000" w:themeColor="text1"/>
+              </w:rPr>
+            </w:pPr>
+            <w:r>
+              <w:rPr>
+                <w:rFonts w:ascii="Times New Roman" w:eastAsia="新細明體" w:hAnsi="Times New Roman" w:hint="eastAsia"/>
+                <w:color w:val="000000" w:themeColor="text1"/>
+              </w:rPr>
+              <w:t>Datetime</w:t>
+            </w:r>
+          </w:p>
+        </w:tc>
+        <w:tc>
+          <w:tcPr>
+            <w:tcW w:w="479" w:type="pct"/>
+            <w:shd w:val="clear" w:color="auto" w:fill="auto"/>
+            <w:vAlign w:val="center"/>
+          </w:tcPr>
+          <w:p>
+            <w:pPr>
+              <w:jc w:val="center"/>
+              <w:rPr>
+                <w:rFonts w:ascii="Times New Roman" w:eastAsia="新細明體" w:hAnsi="Times New Roman" w:hint="eastAsia"/>
+                <w:color w:val="000000" w:themeColor="text1"/>
+              </w:rPr>
+            </w:pPr>
+          </w:p>
+        </w:tc>
+        <w:tc>
+          <w:tcPr>
+            <w:tcW w:w="644" w:type="pct"/>
+            <w:shd w:val="clear" w:color="auto" w:fill="auto"/>
+            <w:vAlign w:val="center"/>
+          </w:tcPr>
+          <w:p>
+            <w:pPr>
+              <w:jc w:val="center"/>
+              <w:rPr>
+                <w:rFonts w:ascii="Times New Roman" w:eastAsia="新細明體" w:hAnsi="Times New Roman" w:hint="eastAsia"/>
+                <w:color w:val="000000" w:themeColor="text1"/>
+              </w:rPr>
+            </w:pPr>
+            <w:r>
+              <w:rPr>
+                <w:rFonts w:ascii="Times New Roman" w:eastAsia="新細明體" w:hAnsi="Times New Roman" w:hint="eastAsia"/>
+                <w:color w:val="000000" w:themeColor="text1"/>
+              </w:rPr>
+              <w:t>否</w:t>
+            </w:r>
+          </w:p>
+        </w:tc>
+        <w:tc>
+          <w:tcPr>
+            <w:tcW w:w="809" w:type="pct"/>
+            <w:shd w:val="clear" w:color="auto" w:fill="auto"/>
+          </w:tcPr>
+          <w:p>
+            <w:pPr>
+              <w:jc w:val="center"/>
+              <w:rPr>
+                <w:rFonts w:ascii="Times New Roman" w:eastAsia="新細明體" w:hAnsi="Times New Roman" w:hint="eastAsia"/>
+                <w:color w:val="000000" w:themeColor="text1"/>
+              </w:rPr>
+            </w:pPr>
+            <w:r>
+              <w:rPr>
+                <w:rFonts w:ascii="Times New Roman" w:eastAsia="新細明體" w:hAnsi="Times New Roman" w:hint="eastAsia"/>
+                <w:color w:val="000000" w:themeColor="text1"/>
+              </w:rPr>
+              <w:t>是</w:t>
+            </w:r>
+          </w:p>
+        </w:tc>
+        <w:tc>
+          <w:tcPr>
+            <w:tcW w:w="974" w:type="pct"/>
+            <w:shd w:val="clear" w:color="auto" w:fill="auto"/>
+            <w:vAlign w:val="center"/>
+          </w:tcPr>
+          <w:p>
+            <w:pPr>
+              <w:jc w:val="center"/>
+              <w:rPr>
+                <w:rFonts w:ascii="Times New Roman" w:eastAsia="新細明體" w:hAnsi="Times New Roman" w:hint="eastAsia"/>
+                <w:color w:val="000000" w:themeColor="text1"/>
+              </w:rPr>
+            </w:pPr>
+            <w:r>
+              <w:rPr>
+                <w:rFonts w:ascii="Times New Roman" w:eastAsia="新細明體" w:hAnsi="Times New Roman" w:hint="eastAsia"/>
+                <w:color w:val="000000" w:themeColor="text1"/>
+              </w:rPr>
+              <w:t>評分時間</w:t>
+            </w:r>
+          </w:p>
+        </w:tc>
+        <w:tc>
+          <w:tcPr>
+            <w:tcW w:w="479" w:type="pct"/>
+            <w:shd w:val="clear" w:color="auto" w:fill="auto"/>
+            <w:vAlign w:val="center"/>
+          </w:tcPr>
+          <w:p>
+            <w:pPr>
+              <w:jc w:val="center"/>
+              <w:rPr>
+                <w:rFonts w:ascii="Times New Roman" w:eastAsia="新細明體" w:hAnsi="Times New Roman" w:hint="eastAsia"/>
+                <w:color w:val="000000" w:themeColor="text1"/>
+              </w:rPr>
+            </w:pPr>
           </w:p>
         </w:tc>
       </w:tr>
@@ -4695,21 +5395,14 @@
                 <w:rFonts w:ascii="Times New Roman" w:eastAsia="新細明體" w:hAnsi="Times New Roman" w:hint="eastAsia"/>
                 <w:color w:val="000000" w:themeColor="text1"/>
               </w:rPr>
-              <w:t>5</w:t>
-            </w:r>
-            <w:r>
-              <w:rPr>
-                <w:rFonts w:ascii="Times New Roman" w:eastAsia="新細明體" w:hAnsi="Times New Roman" w:hint="eastAsia"/>
-                <w:color w:val="000000" w:themeColor="text1"/>
-              </w:rPr>
-              <w:t xml:space="preserve"> assignment </w:t>
-            </w:r>
-            <w:r>
-              <w:rPr>
-                <w:rFonts w:ascii="Times New Roman" w:eastAsia="新細明體" w:hAnsi="Times New Roman" w:hint="eastAsia"/>
-                <w:color w:val="000000" w:themeColor="text1"/>
-              </w:rPr>
-              <w:t>學生分配</w:t>
+              <w:t xml:space="preserve">5 collaborator </w:t>
+            </w:r>
+            <w:r>
+              <w:rPr>
+                <w:rFonts w:ascii="Times New Roman" w:eastAsia="新細明體" w:hAnsi="Times New Roman" w:hint="eastAsia"/>
+                <w:color w:val="000000" w:themeColor="text1"/>
+              </w:rPr>
+              <w:t>協作者</w:t>
             </w:r>
           </w:p>
         </w:tc>
@@ -4828,7 +5521,6 @@
                 <w:color w:val="000000" w:themeColor="text1"/>
               </w:rPr>
             </w:pPr>
-            <w:proofErr w:type="gramStart"/>
             <w:r>
               <w:rPr>
                 <w:rFonts w:ascii="Times New Roman" w:eastAsia="新細明體" w:hAnsi="Times New Roman" w:hint="eastAsia"/>
@@ -4836,7 +5528,6 @@
               </w:rPr>
               <w:t>允許空值</w:t>
             </w:r>
-            <w:proofErr w:type="gramEnd"/>
           </w:p>
         </w:tc>
         <w:tc>
@@ -4864,7 +5555,7 @@
         </w:tc>
         <w:tc>
           <w:tcPr>
-            <w:tcW w:w="479" w:type="pct"/>
+            <w:tcW w:w="476" w:type="pct"/>
             <w:shd w:val="pct12" w:color="auto" w:fill="auto"/>
             <w:vAlign w:val="center"/>
           </w:tcPr>
@@ -4905,21 +5596,20 @@
                 <w:color w:val="000000" w:themeColor="text1"/>
               </w:rPr>
             </w:pPr>
-            <w:proofErr w:type="spellStart"/>
-            <w:r>
-              <w:rPr>
-                <w:rFonts w:ascii="Times New Roman" w:eastAsia="新細明體" w:hAnsi="Times New Roman" w:hint="eastAsia"/>
-                <w:color w:val="000000" w:themeColor="text1"/>
-              </w:rPr>
-              <w:t>assno</w:t>
-            </w:r>
-            <w:proofErr w:type="spellEnd"/>
+            <w:r>
+              <w:rPr>
+                <w:rFonts w:ascii="Times New Roman" w:eastAsia="新細明體" w:hAnsi="Times New Roman"/>
+                <w:color w:val="000000" w:themeColor="text1"/>
+              </w:rPr>
+              <w:t>colon</w:t>
+            </w:r>
           </w:p>
         </w:tc>
         <w:tc>
           <w:tcPr>
             <w:tcW w:w="809" w:type="pct"/>
             <w:shd w:val="clear" w:color="auto" w:fill="auto"/>
+            <w:vAlign w:val="center"/>
           </w:tcPr>
           <w:p>
             <w:pPr>
@@ -5018,13 +5708,13 @@
                 <w:rFonts w:ascii="Times New Roman" w:eastAsia="新細明體" w:hAnsi="Times New Roman" w:hint="eastAsia"/>
                 <w:color w:val="000000" w:themeColor="text1"/>
               </w:rPr>
-              <w:t>分配編號</w:t>
-            </w:r>
-          </w:p>
-        </w:tc>
-        <w:tc>
-          <w:tcPr>
-            <w:tcW w:w="479" w:type="pct"/>
+              <w:t>協作者編號</w:t>
+            </w:r>
+          </w:p>
+        </w:tc>
+        <w:tc>
+          <w:tcPr>
+            <w:tcW w:w="476" w:type="pct"/>
             <w:shd w:val="clear" w:color="auto" w:fill="auto"/>
             <w:vAlign w:val="center"/>
           </w:tcPr>
@@ -5065,19 +5755,22 @@
                 <w:color w:val="000000" w:themeColor="text1"/>
               </w:rPr>
             </w:pPr>
-            <w:r>
-              <w:rPr>
-                <w:rFonts w:ascii="Times New Roman" w:eastAsia="新細明體" w:hAnsi="Times New Roman"/>
-                <w:color w:val="000000" w:themeColor="text1"/>
-              </w:rPr>
-              <w:t>colon</w:t>
-            </w:r>
+            <w:proofErr w:type="spellStart"/>
+            <w:r>
+              <w:rPr>
+                <w:rFonts w:ascii="Times New Roman" w:eastAsia="新細明體" w:hAnsi="Times New Roman" w:hint="eastAsia"/>
+                <w:color w:val="000000" w:themeColor="text1"/>
+              </w:rPr>
+              <w:t>prono</w:t>
+            </w:r>
+            <w:proofErr w:type="spellEnd"/>
           </w:p>
         </w:tc>
         <w:tc>
           <w:tcPr>
             <w:tcW w:w="809" w:type="pct"/>
             <w:shd w:val="clear" w:color="auto" w:fill="auto"/>
+            <w:vAlign w:val="center"/>
           </w:tcPr>
           <w:p>
             <w:pPr>
@@ -5116,6 +5809,7 @@
           <w:tcPr>
             <w:tcW w:w="644" w:type="pct"/>
             <w:shd w:val="clear" w:color="auto" w:fill="auto"/>
+            <w:vAlign w:val="center"/>
           </w:tcPr>
           <w:p>
             <w:pPr>
@@ -5175,13 +5869,13 @@
                 <w:rFonts w:ascii="Times New Roman" w:eastAsia="新細明體" w:hAnsi="Times New Roman" w:hint="eastAsia"/>
                 <w:color w:val="000000" w:themeColor="text1"/>
               </w:rPr>
-              <w:t>協作者編號</w:t>
-            </w:r>
-          </w:p>
-        </w:tc>
-        <w:tc>
-          <w:tcPr>
-            <w:tcW w:w="479" w:type="pct"/>
+              <w:t>專案編號</w:t>
+            </w:r>
+          </w:p>
+        </w:tc>
+        <w:tc>
+          <w:tcPr>
+            <w:tcW w:w="476" w:type="pct"/>
             <w:shd w:val="clear" w:color="auto" w:fill="auto"/>
             <w:vAlign w:val="center"/>
           </w:tcPr>
@@ -5228,7 +5922,7 @@
                 <w:rFonts w:ascii="Times New Roman" w:eastAsia="新細明體" w:hAnsi="Times New Roman" w:hint="eastAsia"/>
                 <w:color w:val="000000" w:themeColor="text1"/>
               </w:rPr>
-              <w:t>stuno</w:t>
+              <w:t>userno</w:t>
             </w:r>
             <w:proofErr w:type="spellEnd"/>
           </w:p>
@@ -5237,6 +5931,7 @@
           <w:tcPr>
             <w:tcW w:w="809" w:type="pct"/>
             <w:shd w:val="clear" w:color="auto" w:fill="auto"/>
+            <w:vAlign w:val="center"/>
           </w:tcPr>
           <w:p>
             <w:pPr>
@@ -5275,6 +5970,7 @@
           <w:tcPr>
             <w:tcW w:w="644" w:type="pct"/>
             <w:shd w:val="clear" w:color="auto" w:fill="auto"/>
+            <w:vAlign w:val="center"/>
           </w:tcPr>
           <w:p>
             <w:pPr>
@@ -5334,172 +6030,13 @@
                 <w:rFonts w:ascii="Times New Roman" w:eastAsia="新細明體" w:hAnsi="Times New Roman" w:hint="eastAsia"/>
                 <w:color w:val="000000" w:themeColor="text1"/>
               </w:rPr>
-              <w:t>學生編號</w:t>
-            </w:r>
-          </w:p>
-        </w:tc>
-        <w:tc>
-          <w:tcPr>
-            <w:tcW w:w="479" w:type="pct"/>
-            <w:shd w:val="clear" w:color="auto" w:fill="auto"/>
-            <w:vAlign w:val="center"/>
-          </w:tcPr>
-          <w:p>
-            <w:pPr>
-              <w:jc w:val="center"/>
-              <w:rPr>
-                <w:rFonts w:ascii="Times New Roman" w:eastAsia="新細明體" w:hAnsi="Times New Roman"/>
-                <w:color w:val="000000" w:themeColor="text1"/>
-              </w:rPr>
-            </w:pPr>
-            <w:r>
-              <w:rPr>
-                <w:rFonts w:ascii="Times New Roman" w:eastAsia="新細明體" w:hAnsi="Times New Roman" w:hint="eastAsia"/>
-                <w:color w:val="000000" w:themeColor="text1"/>
-              </w:rPr>
-              <w:t>FK</w:t>
-            </w:r>
-          </w:p>
-        </w:tc>
-      </w:tr>
-      <w:tr>
-        <w:trPr>
-          <w:trHeight w:val="105"/>
-          <w:jc w:val="center"/>
-        </w:trPr>
-        <w:tc>
-          <w:tcPr>
-            <w:tcW w:w="809" w:type="pct"/>
-            <w:shd w:val="pct25" w:color="auto" w:fill="auto"/>
-            <w:vAlign w:val="center"/>
-          </w:tcPr>
-          <w:p>
-            <w:pPr>
-              <w:jc w:val="center"/>
-              <w:rPr>
-                <w:rFonts w:ascii="Times New Roman" w:eastAsia="新細明體" w:hAnsi="Times New Roman"/>
-                <w:color w:val="000000" w:themeColor="text1"/>
-              </w:rPr>
-            </w:pPr>
-            <w:proofErr w:type="spellStart"/>
-            <w:r>
-              <w:rPr>
-                <w:rFonts w:ascii="Times New Roman" w:eastAsia="新細明體" w:hAnsi="Times New Roman" w:hint="eastAsia"/>
-                <w:color w:val="000000" w:themeColor="text1"/>
-              </w:rPr>
-              <w:t>userno</w:t>
-            </w:r>
-            <w:proofErr w:type="spellEnd"/>
-          </w:p>
-        </w:tc>
-        <w:tc>
-          <w:tcPr>
-            <w:tcW w:w="809" w:type="pct"/>
-            <w:shd w:val="clear" w:color="auto" w:fill="auto"/>
-          </w:tcPr>
-          <w:p>
-            <w:pPr>
-              <w:jc w:val="center"/>
-              <w:rPr>
-                <w:rFonts w:ascii="Times New Roman" w:eastAsia="新細明體" w:hAnsi="Times New Roman"/>
-                <w:color w:val="000000" w:themeColor="text1"/>
-              </w:rPr>
-            </w:pPr>
-            <w:r>
-              <w:rPr>
-                <w:rFonts w:ascii="Times New Roman" w:eastAsia="新細明體" w:hAnsi="Times New Roman" w:hint="eastAsia"/>
-                <w:color w:val="000000" w:themeColor="text1"/>
-              </w:rPr>
-              <w:t>Int</w:t>
-            </w:r>
-          </w:p>
-        </w:tc>
-        <w:tc>
-          <w:tcPr>
-            <w:tcW w:w="479" w:type="pct"/>
-            <w:shd w:val="clear" w:color="auto" w:fill="auto"/>
-            <w:vAlign w:val="center"/>
-          </w:tcPr>
-          <w:p>
-            <w:pPr>
-              <w:jc w:val="center"/>
-              <w:rPr>
-                <w:rFonts w:ascii="Times New Roman" w:eastAsia="新細明體" w:hAnsi="Times New Roman"/>
-                <w:color w:val="000000" w:themeColor="text1"/>
-              </w:rPr>
-            </w:pPr>
-          </w:p>
-        </w:tc>
-        <w:tc>
-          <w:tcPr>
-            <w:tcW w:w="644" w:type="pct"/>
-            <w:shd w:val="clear" w:color="auto" w:fill="auto"/>
-          </w:tcPr>
-          <w:p>
-            <w:pPr>
-              <w:jc w:val="center"/>
-              <w:rPr>
-                <w:rFonts w:ascii="Times New Roman" w:eastAsia="新細明體" w:hAnsi="Times New Roman"/>
-                <w:color w:val="000000" w:themeColor="text1"/>
-              </w:rPr>
-            </w:pPr>
-            <w:r>
-              <w:rPr>
-                <w:rFonts w:ascii="Times New Roman" w:eastAsia="新細明體" w:hAnsi="Times New Roman" w:hint="eastAsia"/>
-                <w:color w:val="000000" w:themeColor="text1"/>
-              </w:rPr>
-              <w:t>否</w:t>
-            </w:r>
-          </w:p>
-        </w:tc>
-        <w:tc>
-          <w:tcPr>
-            <w:tcW w:w="809" w:type="pct"/>
-            <w:shd w:val="clear" w:color="auto" w:fill="auto"/>
-          </w:tcPr>
-          <w:p>
-            <w:pPr>
-              <w:jc w:val="center"/>
-              <w:rPr>
-                <w:rFonts w:ascii="Times New Roman" w:eastAsia="新細明體" w:hAnsi="Times New Roman"/>
-                <w:color w:val="000000" w:themeColor="text1"/>
-              </w:rPr>
-            </w:pPr>
-            <w:r>
-              <w:rPr>
-                <w:rFonts w:ascii="Times New Roman" w:eastAsia="新細明體" w:hAnsi="Times New Roman" w:hint="eastAsia"/>
-                <w:color w:val="000000" w:themeColor="text1"/>
-              </w:rPr>
-              <w:t>否</w:t>
-            </w:r>
-          </w:p>
-        </w:tc>
-        <w:tc>
-          <w:tcPr>
-            <w:tcW w:w="974" w:type="pct"/>
-            <w:shd w:val="clear" w:color="auto" w:fill="auto"/>
-            <w:vAlign w:val="center"/>
-          </w:tcPr>
-          <w:p>
-            <w:pPr>
-              <w:jc w:val="center"/>
-              <w:rPr>
-                <w:rFonts w:ascii="Times New Roman" w:eastAsia="新細明體" w:hAnsi="Times New Roman"/>
-                <w:color w:val="000000" w:themeColor="text1"/>
-              </w:rPr>
-            </w:pPr>
-            <w:r>
-              <w:rPr>
-                <w:rFonts w:ascii="Times New Roman" w:eastAsia="新細明體" w:hAnsi="Times New Roman" w:hint="eastAsia"/>
-                <w:color w:val="000000" w:themeColor="text1"/>
-              </w:rPr>
               <w:t>使用者編號</w:t>
             </w:r>
           </w:p>
         </w:tc>
         <w:tc>
           <w:tcPr>
-            <w:tcW w:w="479" w:type="pct"/>
+            <w:tcW w:w="476" w:type="pct"/>
             <w:shd w:val="clear" w:color="auto" w:fill="auto"/>
             <w:vAlign w:val="center"/>
           </w:tcPr>
@@ -5531,13 +6068,13 @@
         <w:tblLook w:val="04A0" w:firstRow="1" w:lastRow="0" w:firstColumn="1" w:lastColumn="0" w:noHBand="0" w:noVBand="1"/>
       </w:tblPr>
       <w:tblGrid>
-        <w:gridCol w:w="1213"/>
-        <w:gridCol w:w="1213"/>
-        <w:gridCol w:w="1213"/>
-        <w:gridCol w:w="1213"/>
-        <w:gridCol w:w="1213"/>
-        <w:gridCol w:w="1213"/>
-        <w:gridCol w:w="1216"/>
+        <w:gridCol w:w="1374"/>
+        <w:gridCol w:w="1374"/>
+        <w:gridCol w:w="814"/>
+        <w:gridCol w:w="1094"/>
+        <w:gridCol w:w="1374"/>
+        <w:gridCol w:w="1655"/>
+        <w:gridCol w:w="809"/>
       </w:tblGrid>
       <w:tr>
         <w:trPr>
@@ -5566,44 +6103,14 @@
                 <w:rFonts w:ascii="Times New Roman" w:eastAsia="新細明體" w:hAnsi="Times New Roman" w:hint="eastAsia"/>
                 <w:color w:val="000000" w:themeColor="text1"/>
               </w:rPr>
-              <w:t>T0</w:t>
-            </w:r>
-            <w:r>
-              <w:rPr>
-                <w:rFonts w:ascii="Times New Roman" w:eastAsia="新細明體" w:hAnsi="Times New Roman" w:hint="eastAsia"/>
-                <w:color w:val="000000" w:themeColor="text1"/>
-              </w:rPr>
-              <w:t>6</w:t>
-            </w:r>
-            <w:r>
-              <w:rPr>
-                <w:rFonts w:ascii="Times New Roman" w:eastAsia="新細明體" w:hAnsi="Times New Roman" w:hint="eastAsia"/>
-                <w:color w:val="000000" w:themeColor="text1"/>
-              </w:rPr>
-              <w:t xml:space="preserve"> </w:t>
-            </w:r>
-            <w:proofErr w:type="spellStart"/>
-            <w:r>
-              <w:rPr>
-                <w:rFonts w:ascii="Times New Roman" w:eastAsia="新細明體" w:hAnsi="Times New Roman" w:hint="eastAsia"/>
-                <w:color w:val="000000" w:themeColor="text1"/>
-              </w:rPr>
-              <w:t>stusort</w:t>
-            </w:r>
-            <w:proofErr w:type="spellEnd"/>
-            <w:r>
-              <w:rPr>
-                <w:rFonts w:ascii="Times New Roman" w:eastAsia="新細明體" w:hAnsi="Times New Roman" w:hint="eastAsia"/>
-                <w:color w:val="000000" w:themeColor="text1"/>
-              </w:rPr>
-              <w:t xml:space="preserve"> </w:t>
-            </w:r>
-            <w:r>
-              <w:rPr>
-                <w:rFonts w:ascii="Times New Roman" w:eastAsia="新細明體" w:hAnsi="Times New Roman" w:hint="eastAsia"/>
-                <w:color w:val="000000" w:themeColor="text1"/>
-              </w:rPr>
-              <w:t>學生排序</w:t>
+              <w:t xml:space="preserve">T06 assignment </w:t>
+            </w:r>
+            <w:r>
+              <w:rPr>
+                <w:rFonts w:ascii="Times New Roman" w:eastAsia="新細明體" w:hAnsi="Times New Roman" w:hint="eastAsia"/>
+                <w:color w:val="000000" w:themeColor="text1"/>
+              </w:rPr>
+              <w:t>學生分配</w:t>
             </w:r>
           </w:p>
         </w:tc>
@@ -5615,7 +6122,7 @@
         </w:trPr>
         <w:tc>
           <w:tcPr>
-            <w:tcW w:w="714" w:type="pct"/>
+            <w:tcW w:w="809" w:type="pct"/>
             <w:tcBorders>
               <w:bottom w:val="single" w:sz="4" w:space="0" w:color="auto"/>
             </w:tcBorders>
@@ -5641,7 +6148,7 @@
         </w:tc>
         <w:tc>
           <w:tcPr>
-            <w:tcW w:w="714" w:type="pct"/>
+            <w:tcW w:w="809" w:type="pct"/>
             <w:shd w:val="pct12" w:color="auto" w:fill="auto"/>
             <w:vAlign w:val="center"/>
           </w:tcPr>
@@ -5664,7 +6171,7 @@
         </w:tc>
         <w:tc>
           <w:tcPr>
-            <w:tcW w:w="714" w:type="pct"/>
+            <w:tcW w:w="479" w:type="pct"/>
             <w:shd w:val="pct12" w:color="auto" w:fill="auto"/>
             <w:vAlign w:val="center"/>
           </w:tcPr>
@@ -5687,7 +6194,7 @@
         </w:tc>
         <w:tc>
           <w:tcPr>
-            <w:tcW w:w="714" w:type="pct"/>
+            <w:tcW w:w="644" w:type="pct"/>
             <w:shd w:val="pct12" w:color="auto" w:fill="auto"/>
             <w:vAlign w:val="center"/>
           </w:tcPr>
@@ -5710,7 +6217,7 @@
         </w:tc>
         <w:tc>
           <w:tcPr>
-            <w:tcW w:w="714" w:type="pct"/>
+            <w:tcW w:w="809" w:type="pct"/>
             <w:shd w:val="pct12" w:color="auto" w:fill="auto"/>
             <w:vAlign w:val="center"/>
           </w:tcPr>
@@ -5722,7 +6229,6 @@
                 <w:color w:val="000000" w:themeColor="text1"/>
               </w:rPr>
             </w:pPr>
-            <w:proofErr w:type="gramStart"/>
             <w:r>
               <w:rPr>
                 <w:rFonts w:ascii="Times New Roman" w:eastAsia="新細明體" w:hAnsi="Times New Roman" w:hint="eastAsia"/>
@@ -5730,12 +6236,11 @@
               </w:rPr>
               <w:t>允許空值</w:t>
             </w:r>
-            <w:proofErr w:type="gramEnd"/>
-          </w:p>
-        </w:tc>
-        <w:tc>
-          <w:tcPr>
-            <w:tcW w:w="714" w:type="pct"/>
+          </w:p>
+        </w:tc>
+        <w:tc>
+          <w:tcPr>
+            <w:tcW w:w="974" w:type="pct"/>
             <w:shd w:val="pct12" w:color="auto" w:fill="auto"/>
             <w:vAlign w:val="center"/>
           </w:tcPr>
@@ -5758,7 +6263,7 @@
         </w:tc>
         <w:tc>
           <w:tcPr>
-            <w:tcW w:w="716" w:type="pct"/>
+            <w:tcW w:w="476" w:type="pct"/>
             <w:shd w:val="pct12" w:color="auto" w:fill="auto"/>
             <w:vAlign w:val="center"/>
           </w:tcPr>
@@ -5787,7 +6292,7 @@
         </w:trPr>
         <w:tc>
           <w:tcPr>
-            <w:tcW w:w="714" w:type="pct"/>
+            <w:tcW w:w="809" w:type="pct"/>
             <w:shd w:val="pct25" w:color="auto" w:fill="auto"/>
             <w:vAlign w:val="center"/>
           </w:tcPr>
@@ -5805,16 +6310,15 @@
                 <w:rFonts w:ascii="Times New Roman" w:eastAsia="新細明體" w:hAnsi="Times New Roman" w:hint="eastAsia"/>
                 <w:color w:val="000000" w:themeColor="text1"/>
               </w:rPr>
-              <w:t>sorno</w:t>
+              <w:t>assno</w:t>
             </w:r>
             <w:proofErr w:type="spellEnd"/>
           </w:p>
         </w:tc>
         <w:tc>
           <w:tcPr>
-            <w:tcW w:w="714" w:type="pct"/>
-            <w:shd w:val="clear" w:color="auto" w:fill="auto"/>
-            <w:vAlign w:val="center"/>
+            <w:tcW w:w="809" w:type="pct"/>
+            <w:shd w:val="clear" w:color="auto" w:fill="auto"/>
           </w:tcPr>
           <w:p>
             <w:pPr>
@@ -5835,23 +6339,23 @@
         </w:tc>
         <w:tc>
           <w:tcPr>
-            <w:tcW w:w="714" w:type="pct"/>
-            <w:shd w:val="clear" w:color="auto" w:fill="auto"/>
-            <w:vAlign w:val="center"/>
-          </w:tcPr>
-          <w:p>
-            <w:pPr>
-              <w:jc w:val="center"/>
-              <w:rPr>
-                <w:rFonts w:ascii="Times New Roman" w:eastAsia="新細明體" w:hAnsi="Times New Roman"/>
-                <w:color w:val="000000" w:themeColor="text1"/>
-              </w:rPr>
-            </w:pPr>
-          </w:p>
-        </w:tc>
-        <w:tc>
-          <w:tcPr>
-            <w:tcW w:w="714" w:type="pct"/>
+            <w:tcW w:w="479" w:type="pct"/>
+            <w:shd w:val="clear" w:color="auto" w:fill="auto"/>
+            <w:vAlign w:val="center"/>
+          </w:tcPr>
+          <w:p>
+            <w:pPr>
+              <w:jc w:val="center"/>
+              <w:rPr>
+                <w:rFonts w:ascii="Times New Roman" w:eastAsia="新細明體" w:hAnsi="Times New Roman"/>
+                <w:color w:val="000000" w:themeColor="text1"/>
+              </w:rPr>
+            </w:pPr>
+          </w:p>
+        </w:tc>
+        <w:tc>
+          <w:tcPr>
+            <w:tcW w:w="644" w:type="pct"/>
             <w:shd w:val="clear" w:color="auto" w:fill="auto"/>
             <w:vAlign w:val="center"/>
           </w:tcPr>
@@ -5874,7 +6378,7 @@
         </w:tc>
         <w:tc>
           <w:tcPr>
-            <w:tcW w:w="714" w:type="pct"/>
+            <w:tcW w:w="809" w:type="pct"/>
             <w:shd w:val="clear" w:color="auto" w:fill="auto"/>
           </w:tcPr>
           <w:p>
@@ -5896,30 +6400,30 @@
         </w:tc>
         <w:tc>
           <w:tcPr>
-            <w:tcW w:w="714" w:type="pct"/>
-            <w:shd w:val="clear" w:color="auto" w:fill="auto"/>
-            <w:vAlign w:val="center"/>
-          </w:tcPr>
-          <w:p>
-            <w:pPr>
-              <w:jc w:val="center"/>
-              <w:rPr>
-                <w:rFonts w:ascii="Times New Roman" w:eastAsia="新細明體" w:hAnsi="Times New Roman"/>
-                <w:color w:val="000000" w:themeColor="text1"/>
-              </w:rPr>
-            </w:pPr>
-            <w:r>
-              <w:rPr>
-                <w:rFonts w:ascii="Times New Roman" w:eastAsia="新細明體" w:hAnsi="Times New Roman" w:hint="eastAsia"/>
-                <w:color w:val="000000" w:themeColor="text1"/>
-              </w:rPr>
-              <w:t>排序編號</w:t>
-            </w:r>
-          </w:p>
-        </w:tc>
-        <w:tc>
-          <w:tcPr>
-            <w:tcW w:w="716" w:type="pct"/>
+            <w:tcW w:w="974" w:type="pct"/>
+            <w:shd w:val="clear" w:color="auto" w:fill="auto"/>
+            <w:vAlign w:val="center"/>
+          </w:tcPr>
+          <w:p>
+            <w:pPr>
+              <w:jc w:val="center"/>
+              <w:rPr>
+                <w:rFonts w:ascii="Times New Roman" w:eastAsia="新細明體" w:hAnsi="Times New Roman"/>
+                <w:color w:val="000000" w:themeColor="text1"/>
+              </w:rPr>
+            </w:pPr>
+            <w:r>
+              <w:rPr>
+                <w:rFonts w:ascii="Times New Roman" w:eastAsia="新細明體" w:hAnsi="Times New Roman" w:hint="eastAsia"/>
+                <w:color w:val="000000" w:themeColor="text1"/>
+              </w:rPr>
+              <w:t>分配編號</w:t>
+            </w:r>
+          </w:p>
+        </w:tc>
+        <w:tc>
+          <w:tcPr>
+            <w:tcW w:w="476" w:type="pct"/>
             <w:shd w:val="clear" w:color="auto" w:fill="auto"/>
             <w:vAlign w:val="center"/>
           </w:tcPr>
@@ -5948,7 +6452,7 @@
         </w:trPr>
         <w:tc>
           <w:tcPr>
-            <w:tcW w:w="714" w:type="pct"/>
+            <w:tcW w:w="809" w:type="pct"/>
             <w:shd w:val="pct25" w:color="auto" w:fill="auto"/>
             <w:vAlign w:val="center"/>
           </w:tcPr>
@@ -5960,22 +6464,19 @@
                 <w:color w:val="000000" w:themeColor="text1"/>
               </w:rPr>
             </w:pPr>
-            <w:proofErr w:type="spellStart"/>
-            <w:r>
-              <w:rPr>
-                <w:rFonts w:ascii="Times New Roman" w:eastAsia="新細明體" w:hAnsi="Times New Roman" w:hint="eastAsia"/>
-                <w:color w:val="000000" w:themeColor="text1"/>
-              </w:rPr>
-              <w:t>assno</w:t>
-            </w:r>
-            <w:proofErr w:type="spellEnd"/>
-          </w:p>
-        </w:tc>
-        <w:tc>
-          <w:tcPr>
-            <w:tcW w:w="714" w:type="pct"/>
-            <w:shd w:val="clear" w:color="auto" w:fill="auto"/>
-            <w:vAlign w:val="center"/>
+            <w:r>
+              <w:rPr>
+                <w:rFonts w:ascii="Times New Roman" w:eastAsia="新細明體" w:hAnsi="Times New Roman"/>
+                <w:color w:val="000000" w:themeColor="text1"/>
+              </w:rPr>
+              <w:t>colon</w:t>
+            </w:r>
+          </w:p>
+        </w:tc>
+        <w:tc>
+          <w:tcPr>
+            <w:tcW w:w="809" w:type="pct"/>
+            <w:shd w:val="clear" w:color="auto" w:fill="auto"/>
           </w:tcPr>
           <w:p>
             <w:pPr>
@@ -5996,23 +6497,23 @@
         </w:tc>
         <w:tc>
           <w:tcPr>
-            <w:tcW w:w="714" w:type="pct"/>
-            <w:shd w:val="clear" w:color="auto" w:fill="auto"/>
-            <w:vAlign w:val="center"/>
-          </w:tcPr>
-          <w:p>
-            <w:pPr>
-              <w:jc w:val="center"/>
-              <w:rPr>
-                <w:rFonts w:ascii="Times New Roman" w:eastAsia="新細明體" w:hAnsi="Times New Roman"/>
-                <w:color w:val="000000" w:themeColor="text1"/>
-              </w:rPr>
-            </w:pPr>
-          </w:p>
-        </w:tc>
-        <w:tc>
-          <w:tcPr>
-            <w:tcW w:w="714" w:type="pct"/>
+            <w:tcW w:w="479" w:type="pct"/>
+            <w:shd w:val="clear" w:color="auto" w:fill="auto"/>
+            <w:vAlign w:val="center"/>
+          </w:tcPr>
+          <w:p>
+            <w:pPr>
+              <w:jc w:val="center"/>
+              <w:rPr>
+                <w:rFonts w:ascii="Times New Roman" w:eastAsia="新細明體" w:hAnsi="Times New Roman"/>
+                <w:color w:val="000000" w:themeColor="text1"/>
+              </w:rPr>
+            </w:pPr>
+          </w:p>
+        </w:tc>
+        <w:tc>
+          <w:tcPr>
+            <w:tcW w:w="644" w:type="pct"/>
             <w:shd w:val="clear" w:color="auto" w:fill="auto"/>
           </w:tcPr>
           <w:p>
@@ -6034,7 +6535,7 @@
         </w:tc>
         <w:tc>
           <w:tcPr>
-            <w:tcW w:w="714" w:type="pct"/>
+            <w:tcW w:w="809" w:type="pct"/>
             <w:shd w:val="clear" w:color="auto" w:fill="auto"/>
           </w:tcPr>
           <w:p>
@@ -6056,30 +6557,30 @@
         </w:tc>
         <w:tc>
           <w:tcPr>
-            <w:tcW w:w="714" w:type="pct"/>
-            <w:shd w:val="clear" w:color="auto" w:fill="auto"/>
-            <w:vAlign w:val="center"/>
-          </w:tcPr>
-          <w:p>
-            <w:pPr>
-              <w:jc w:val="center"/>
-              <w:rPr>
-                <w:rFonts w:ascii="Times New Roman" w:eastAsia="新細明體" w:hAnsi="Times New Roman"/>
-                <w:color w:val="000000" w:themeColor="text1"/>
-              </w:rPr>
-            </w:pPr>
-            <w:r>
-              <w:rPr>
-                <w:rFonts w:ascii="Times New Roman" w:eastAsia="新細明體" w:hAnsi="Times New Roman" w:hint="eastAsia"/>
-                <w:color w:val="000000" w:themeColor="text1"/>
-              </w:rPr>
-              <w:t>分配編號</w:t>
-            </w:r>
-          </w:p>
-        </w:tc>
-        <w:tc>
-          <w:tcPr>
-            <w:tcW w:w="716" w:type="pct"/>
+            <w:tcW w:w="974" w:type="pct"/>
+            <w:shd w:val="clear" w:color="auto" w:fill="auto"/>
+            <w:vAlign w:val="center"/>
+          </w:tcPr>
+          <w:p>
+            <w:pPr>
+              <w:jc w:val="center"/>
+              <w:rPr>
+                <w:rFonts w:ascii="Times New Roman" w:eastAsia="新細明體" w:hAnsi="Times New Roman"/>
+                <w:color w:val="000000" w:themeColor="text1"/>
+              </w:rPr>
+            </w:pPr>
+            <w:r>
+              <w:rPr>
+                <w:rFonts w:ascii="Times New Roman" w:eastAsia="新細明體" w:hAnsi="Times New Roman" w:hint="eastAsia"/>
+                <w:color w:val="000000" w:themeColor="text1"/>
+              </w:rPr>
+              <w:t>協作者編號</w:t>
+            </w:r>
+          </w:p>
+        </w:tc>
+        <w:tc>
+          <w:tcPr>
+            <w:tcW w:w="476" w:type="pct"/>
             <w:shd w:val="clear" w:color="auto" w:fill="auto"/>
             <w:vAlign w:val="center"/>
           </w:tcPr>
@@ -6108,7 +6609,7 @@
         </w:trPr>
         <w:tc>
           <w:tcPr>
-            <w:tcW w:w="714" w:type="pct"/>
+            <w:tcW w:w="809" w:type="pct"/>
             <w:shd w:val="pct25" w:color="auto" w:fill="auto"/>
             <w:vAlign w:val="center"/>
           </w:tcPr>
@@ -6120,64 +6621,58 @@
                 <w:color w:val="000000" w:themeColor="text1"/>
               </w:rPr>
             </w:pPr>
-            <w:r>
-              <w:rPr>
-                <w:rFonts w:ascii="Times New Roman" w:eastAsia="新細明體" w:hAnsi="Times New Roman" w:hint="eastAsia"/>
-                <w:color w:val="000000" w:themeColor="text1"/>
-              </w:rPr>
-              <w:t>ranking</w:t>
-            </w:r>
-          </w:p>
-        </w:tc>
-        <w:tc>
-          <w:tcPr>
-            <w:tcW w:w="714" w:type="pct"/>
-            <w:shd w:val="clear" w:color="auto" w:fill="auto"/>
-            <w:vAlign w:val="center"/>
-          </w:tcPr>
-          <w:p>
-            <w:pPr>
-              <w:jc w:val="center"/>
-              <w:rPr>
-                <w:rFonts w:ascii="Times New Roman" w:eastAsia="新細明體" w:hAnsi="Times New Roman"/>
-                <w:color w:val="000000" w:themeColor="text1"/>
-              </w:rPr>
-            </w:pPr>
-            <w:r>
-              <w:rPr>
-                <w:rFonts w:ascii="Times New Roman" w:eastAsia="新細明體" w:hAnsi="Times New Roman" w:hint="eastAsia"/>
-                <w:color w:val="000000" w:themeColor="text1"/>
-              </w:rPr>
-              <w:t>Varchar</w:t>
-            </w:r>
-          </w:p>
-        </w:tc>
-        <w:tc>
-          <w:tcPr>
-            <w:tcW w:w="714" w:type="pct"/>
-            <w:shd w:val="clear" w:color="auto" w:fill="auto"/>
-            <w:vAlign w:val="center"/>
-          </w:tcPr>
-          <w:p>
-            <w:pPr>
-              <w:jc w:val="center"/>
-              <w:rPr>
-                <w:rFonts w:ascii="Times New Roman" w:eastAsia="新細明體" w:hAnsi="Times New Roman"/>
-                <w:color w:val="000000" w:themeColor="text1"/>
-              </w:rPr>
-            </w:pPr>
-            <w:r>
-              <w:rPr>
-                <w:rFonts w:ascii="Times New Roman" w:eastAsia="新細明體" w:hAnsi="Times New Roman" w:hint="eastAsia"/>
-                <w:color w:val="000000" w:themeColor="text1"/>
-              </w:rPr>
-              <w:t>20</w:t>
-            </w:r>
-          </w:p>
-        </w:tc>
-        <w:tc>
-          <w:tcPr>
-            <w:tcW w:w="714" w:type="pct"/>
+            <w:proofErr w:type="spellStart"/>
+            <w:r>
+              <w:rPr>
+                <w:rFonts w:ascii="Times New Roman" w:eastAsia="新細明體" w:hAnsi="Times New Roman" w:hint="eastAsia"/>
+                <w:color w:val="000000" w:themeColor="text1"/>
+              </w:rPr>
+              <w:t>stuno</w:t>
+            </w:r>
+            <w:proofErr w:type="spellEnd"/>
+          </w:p>
+        </w:tc>
+        <w:tc>
+          <w:tcPr>
+            <w:tcW w:w="809" w:type="pct"/>
+            <w:shd w:val="clear" w:color="auto" w:fill="auto"/>
+          </w:tcPr>
+          <w:p>
+            <w:pPr>
+              <w:jc w:val="center"/>
+              <w:rPr>
+                <w:rFonts w:ascii="Times New Roman" w:eastAsia="新細明體" w:hAnsi="Times New Roman"/>
+                <w:color w:val="000000" w:themeColor="text1"/>
+              </w:rPr>
+            </w:pPr>
+            <w:r>
+              <w:rPr>
+                <w:rFonts w:ascii="Times New Roman" w:eastAsia="新細明體" w:hAnsi="Times New Roman" w:hint="eastAsia"/>
+                <w:color w:val="000000" w:themeColor="text1"/>
+              </w:rPr>
+              <w:t>Int</w:t>
+            </w:r>
+          </w:p>
+        </w:tc>
+        <w:tc>
+          <w:tcPr>
+            <w:tcW w:w="479" w:type="pct"/>
+            <w:shd w:val="clear" w:color="auto" w:fill="auto"/>
+            <w:vAlign w:val="center"/>
+          </w:tcPr>
+          <w:p>
+            <w:pPr>
+              <w:jc w:val="center"/>
+              <w:rPr>
+                <w:rFonts w:ascii="Times New Roman" w:eastAsia="新細明體" w:hAnsi="Times New Roman"/>
+                <w:color w:val="000000" w:themeColor="text1"/>
+              </w:rPr>
+            </w:pPr>
+          </w:p>
+        </w:tc>
+        <w:tc>
+          <w:tcPr>
+            <w:tcW w:w="644" w:type="pct"/>
             <w:shd w:val="clear" w:color="auto" w:fill="auto"/>
           </w:tcPr>
           <w:p>
@@ -6199,7 +6694,7 @@
         </w:tc>
         <w:tc>
           <w:tcPr>
-            <w:tcW w:w="714" w:type="pct"/>
+            <w:tcW w:w="809" w:type="pct"/>
             <w:shd w:val="clear" w:color="auto" w:fill="auto"/>
           </w:tcPr>
           <w:p>
@@ -6221,52 +6716,53 @@
         </w:tc>
         <w:tc>
           <w:tcPr>
-            <w:tcW w:w="714" w:type="pct"/>
-            <w:shd w:val="clear" w:color="auto" w:fill="auto"/>
-            <w:vAlign w:val="center"/>
-          </w:tcPr>
-          <w:p>
-            <w:pPr>
-              <w:jc w:val="center"/>
-              <w:rPr>
-                <w:rFonts w:ascii="Times New Roman" w:eastAsia="新細明體" w:hAnsi="Times New Roman"/>
-                <w:color w:val="000000" w:themeColor="text1"/>
-              </w:rPr>
-            </w:pPr>
-            <w:r>
-              <w:rPr>
-                <w:rFonts w:ascii="Times New Roman" w:eastAsia="新細明體" w:hAnsi="Times New Roman" w:hint="eastAsia"/>
-                <w:color w:val="000000" w:themeColor="text1"/>
-              </w:rPr>
-              <w:t>排名</w:t>
-            </w:r>
-          </w:p>
-        </w:tc>
-        <w:tc>
-          <w:tcPr>
-            <w:tcW w:w="716" w:type="pct"/>
-            <w:shd w:val="clear" w:color="auto" w:fill="auto"/>
-            <w:vAlign w:val="center"/>
-          </w:tcPr>
-          <w:p>
-            <w:pPr>
-              <w:jc w:val="center"/>
-              <w:rPr>
-                <w:rFonts w:ascii="Times New Roman" w:eastAsia="新細明體" w:hAnsi="Times New Roman"/>
-                <w:color w:val="000000" w:themeColor="text1"/>
-              </w:rPr>
-            </w:pPr>
+            <w:tcW w:w="974" w:type="pct"/>
+            <w:shd w:val="clear" w:color="auto" w:fill="auto"/>
+            <w:vAlign w:val="center"/>
+          </w:tcPr>
+          <w:p>
+            <w:pPr>
+              <w:jc w:val="center"/>
+              <w:rPr>
+                <w:rFonts w:ascii="Times New Roman" w:eastAsia="新細明體" w:hAnsi="Times New Roman"/>
+                <w:color w:val="000000" w:themeColor="text1"/>
+              </w:rPr>
+            </w:pPr>
+            <w:r>
+              <w:rPr>
+                <w:rFonts w:ascii="Times New Roman" w:eastAsia="新細明體" w:hAnsi="Times New Roman" w:hint="eastAsia"/>
+                <w:color w:val="000000" w:themeColor="text1"/>
+              </w:rPr>
+              <w:t>學生編號</w:t>
+            </w:r>
+          </w:p>
+        </w:tc>
+        <w:tc>
+          <w:tcPr>
+            <w:tcW w:w="476" w:type="pct"/>
+            <w:shd w:val="clear" w:color="auto" w:fill="auto"/>
+            <w:vAlign w:val="center"/>
+          </w:tcPr>
+          <w:p>
+            <w:pPr>
+              <w:jc w:val="center"/>
+              <w:rPr>
+                <w:rFonts w:ascii="Times New Roman" w:eastAsia="新細明體" w:hAnsi="Times New Roman"/>
+                <w:color w:val="000000" w:themeColor="text1"/>
+              </w:rPr>
+            </w:pPr>
+            <w:r>
+              <w:rPr>
+                <w:rFonts w:ascii="Times New Roman" w:eastAsia="新細明體" w:hAnsi="Times New Roman" w:hint="eastAsia"/>
+                <w:color w:val="000000" w:themeColor="text1"/>
+              </w:rPr>
+              <w:t>FK</w:t>
+            </w:r>
           </w:p>
         </w:tc>
       </w:tr>
     </w:tbl>
-    <w:p>
-      <w:pPr>
-        <w:rPr>
-          <w:rFonts w:hint="eastAsia"/>
-        </w:rPr>
-      </w:pPr>
-    </w:p>
+    <w:p/>
     <w:tbl>
       <w:tblPr>
         <w:tblStyle w:val="ae"/>
@@ -6473,7 +6969,6 @@
                 <w:color w:val="000000" w:themeColor="text1"/>
               </w:rPr>
             </w:pPr>
-            <w:proofErr w:type="gramStart"/>
             <w:r>
               <w:rPr>
                 <w:rFonts w:ascii="Times New Roman" w:eastAsia="新細明體" w:hAnsi="Times New Roman" w:hint="eastAsia"/>
@@ -6481,7 +6976,6 @@
               </w:rPr>
               <w:t>允許空值</w:t>
             </w:r>
-            <w:proofErr w:type="gramEnd"/>
           </w:p>
         </w:tc>
         <w:tc>
@@ -7147,7 +7641,6 @@
                 <w:color w:val="000000" w:themeColor="text1"/>
               </w:rPr>
             </w:pPr>
-            <w:proofErr w:type="gramStart"/>
             <w:r>
               <w:rPr>
                 <w:rFonts w:ascii="Times New Roman" w:eastAsia="新細明體" w:hAnsi="Times New Roman" w:hint="eastAsia"/>
@@ -7155,7 +7648,6 @@
               </w:rPr>
               <w:t>肯賜機會</w:t>
             </w:r>
-            <w:proofErr w:type="gramEnd"/>
           </w:p>
         </w:tc>
         <w:tc>
@@ -8121,14 +8613,6 @@
       </w:tr>
     </w:tbl>
     <w:p/>
-    <w:p/>
-    <w:p>
-      <w:pPr>
-        <w:rPr>
-          <w:rFonts w:hint="eastAsia"/>
-        </w:rPr>
-      </w:pPr>
-    </w:p>
     <w:tbl>
       <w:tblPr>
         <w:tblStyle w:val="ae"/>
@@ -8172,6 +8656,7 @@
                 <w:rFonts w:ascii="Times New Roman" w:eastAsia="新細明體" w:hAnsi="Times New Roman" w:hint="eastAsia"/>
                 <w:color w:val="000000" w:themeColor="text1"/>
               </w:rPr>
+              <w:lastRenderedPageBreak/>
               <w:t>T0</w:t>
             </w:r>
             <w:r>
@@ -8325,7 +8810,6 @@
                 <w:color w:val="000000" w:themeColor="text1"/>
               </w:rPr>
             </w:pPr>
-            <w:proofErr w:type="gramStart"/>
             <w:r>
               <w:rPr>
                 <w:rFonts w:ascii="Times New Roman" w:eastAsia="新細明體" w:hAnsi="Times New Roman" w:hint="eastAsia"/>
@@ -8333,7 +8817,6 @@
               </w:rPr>
               <w:t>允許空值</w:t>
             </w:r>
-            <w:proofErr w:type="gramEnd"/>
           </w:p>
         </w:tc>
         <w:tc>
@@ -10127,14 +10610,6 @@
         </w:tc>
       </w:tr>
     </w:tbl>
-    <w:p/>
-    <w:p>
-      <w:pPr>
-        <w:rPr>
-          <w:rFonts w:hint="eastAsia"/>
-        </w:rPr>
-      </w:pPr>
-    </w:p>
     <w:p/>
     <w:tbl>
       <w:tblPr>
@@ -10186,7 +10661,7 @@
                 <w:rFonts w:ascii="Times New Roman" w:eastAsia="新細明體" w:hAnsi="Times New Roman" w:hint="eastAsia"/>
                 <w:color w:val="000000" w:themeColor="text1"/>
               </w:rPr>
-              <w:t>9</w:t>
+              <w:t>09</w:t>
             </w:r>
             <w:r>
               <w:rPr>
@@ -10335,7 +10810,6 @@
                 <w:color w:val="000000" w:themeColor="text1"/>
               </w:rPr>
             </w:pPr>
-            <w:proofErr w:type="gramStart"/>
             <w:r>
               <w:rPr>
                 <w:rFonts w:ascii="Times New Roman" w:eastAsia="新細明體" w:hAnsi="Times New Roman" w:hint="eastAsia"/>
@@ -10343,7 +10817,6 @@
               </w:rPr>
               <w:t>允許空值</w:t>
             </w:r>
-            <w:proofErr w:type="gramEnd"/>
           </w:p>
         </w:tc>
         <w:tc>
@@ -11171,21 +11644,12 @@
                 <w:color w:val="000000" w:themeColor="text1"/>
               </w:rPr>
             </w:pPr>
-            <w:proofErr w:type="gramStart"/>
-            <w:r>
-              <w:rPr>
-                <w:rFonts w:ascii="Times New Roman" w:eastAsia="新細明體" w:hAnsi="Times New Roman" w:hint="eastAsia"/>
-                <w:color w:val="000000" w:themeColor="text1"/>
-              </w:rPr>
-              <w:t>谷歌登入</w:t>
-            </w:r>
-            <w:proofErr w:type="gramEnd"/>
-            <w:r>
-              <w:rPr>
-                <w:rFonts w:ascii="Times New Roman" w:eastAsia="新細明體" w:hAnsi="Times New Roman" w:hint="eastAsia"/>
-                <w:color w:val="000000" w:themeColor="text1"/>
-              </w:rPr>
-              <w:t>編號</w:t>
+            <w:r>
+              <w:rPr>
+                <w:rFonts w:ascii="Times New Roman" w:eastAsia="新細明體" w:hAnsi="Times New Roman" w:hint="eastAsia"/>
+                <w:color w:val="000000" w:themeColor="text1"/>
+              </w:rPr>
+              <w:t>谷歌登入編號</w:t>
             </w:r>
           </w:p>
         </w:tc>
@@ -12998,7 +13462,7 @@
     <w:link w:val="af0"/>
     <w:uiPriority w:val="99"/>
     <w:unhideWhenUsed/>
-    <w:rsid w:val="00BD51CF"/>
+    <w:rsid w:val="00581436"/>
     <w:pPr>
       <w:tabs>
         <w:tab w:val="center" w:pos="4153"/>
@@ -13016,7 +13480,7 @@
     <w:basedOn w:val="a0"/>
     <w:link w:val="af"/>
     <w:uiPriority w:val="99"/>
-    <w:rsid w:val="00BD51CF"/>
+    <w:rsid w:val="00581436"/>
     <w:rPr>
       <w:sz w:val="20"/>
       <w:szCs w:val="20"/>
@@ -13028,7 +13492,7 @@
     <w:link w:val="af2"/>
     <w:uiPriority w:val="99"/>
     <w:unhideWhenUsed/>
-    <w:rsid w:val="00BD51CF"/>
+    <w:rsid w:val="00581436"/>
     <w:pPr>
       <w:tabs>
         <w:tab w:val="center" w:pos="4153"/>
@@ -13046,7 +13510,7 @@
     <w:basedOn w:val="a0"/>
     <w:link w:val="af1"/>
     <w:uiPriority w:val="99"/>
-    <w:rsid w:val="00BD51CF"/>
+    <w:rsid w:val="00581436"/>
     <w:rPr>
       <w:sz w:val="20"/>
       <w:szCs w:val="20"/>

</xml_diff>